<commit_message>
Changes in 1st chapter
</commit_message>
<xml_diff>
--- a/ΤΟΚΜΑΚΙΔΟΥ ΠΑΡΑΣΚΕΥΗ - ΠΤΥΧΙΑΚΗ ΕΡΓΑΣΙΑ.docx
+++ b/ΤΟΚΜΑΚΙΔΟΥ ΠΑΡΑΣΚΕΥΗ - ΠΤΥΧΙΑΚΗ ΕΡΓΑΣΙΑ.docx
@@ -1773,8 +1773,8 @@
           <w:highlight w:val="cyan"/>
         </w:rPr>
       </w:pPr>
-      <w:bookmarkStart w:id="0" w:name="_Toc28537"/>
-      <w:bookmarkStart w:id="1" w:name="_Toc8813"/>
+      <w:bookmarkStart w:id="0" w:name="_Toc8813"/>
+      <w:bookmarkStart w:id="1" w:name="_Toc28537"/>
       <w:r>
         <w:rPr>
           <w:rFonts w:ascii="Times New Roman" w:hAnsi="Times New Roman" w:cs="Times New Roman"/>
@@ -3101,15 +3101,7 @@
               <w:szCs w:val="32"/>
               <w:lang w:val="el-GR"/>
             </w:rPr>
-            <w:t xml:space="preserve"> </w:t>
-          </w:r>
-          <w:r>
-            <w:rPr>
-              <w:rFonts w:ascii="Times New Roman" w:hAnsi="Times New Roman" w:cs="Times New Roman"/>
-              <w:szCs w:val="32"/>
-              <w:lang w:val="el-GR"/>
-            </w:rPr>
-            <w:t>1. Εισαγωγή στα Τεχνητά Νευρωνικά Δίκτυα</w:t>
+            <w:t xml:space="preserve"> 1. Εισαγωγή στα Τεχνητά Νευρωνικά Δίκτυα</w:t>
           </w:r>
           <w:r>
             <w:tab/>
@@ -5769,13 +5761,7 @@
         <w:rPr>
           <w:lang w:val="el-GR"/>
         </w:rPr>
-        <w:t xml:space="preserve"> Τετραγωνικό σφάλμα</w:t>
-      </w:r>
-      <w:r>
-        <w:rPr>
-          <w:lang w:val="el-GR"/>
-        </w:rPr>
-        <w:t xml:space="preserve"> </w:t>
+        <w:t xml:space="preserve"> Τετραγωνικό σφάλμα </w:t>
       </w:r>
       <w:r>
         <w:tab/>
@@ -6222,8 +6208,6 @@
           <w:highlight w:val="none"/>
         </w:rPr>
       </w:pPr>
-      <w:bookmarkStart w:id="87" w:name="_GoBack"/>
-      <w:bookmarkEnd w:id="87"/>
     </w:p>
     <w:p>
       <w:pPr>
@@ -9502,7 +9486,33 @@
           <w:sz w:val="24"/>
           <w:szCs w:val="24"/>
         </w:rPr>
-        <w:t>, οι λεπτομέρειες δεν έχουν ιδιαίτερη σημασία στην κατανόηση της ευφυούς συμπεριφοράς των βιολογικών νευρωνικών συστημάτων. Αυτά τα απλά μοντέλα νευρώνων αξιοποιώντας δύο (2) βασικά χαρακτηριστικά, μπορούν να δημιουργήσουν ιδιαιτέρως ενδιαφέροντα δίκτυα</w:t>
+        <w:t xml:space="preserve">, οι λεπτομέρειες δεν έχουν ιδιαίτερη σημασία στην κατανόηση της ευφυούς συμπεριφοράς των βιολογικών νευρωνικών συστημάτων. Αυτά τα απλά μοντέλα νευρώνων αξιοποιώντας δύο (2) βασικά χαρακτηριστικά, </w:t>
+      </w:r>
+      <w:r>
+        <w:rPr>
+          <w:rFonts w:ascii="Times New Roman" w:hAnsi="Times New Roman" w:eastAsia="Times New Roman" w:cs="Times New Roman"/>
+          <w:sz w:val="24"/>
+          <w:szCs w:val="24"/>
+          <w:lang w:val="el-GR"/>
+        </w:rPr>
+        <w:t>είναι</w:t>
+      </w:r>
+      <w:r>
+        <w:rPr>
+          <w:rFonts w:hint="default" w:ascii="Times New Roman" w:hAnsi="Times New Roman" w:eastAsia="Times New Roman" w:cs="Times New Roman"/>
+          <w:sz w:val="24"/>
+          <w:szCs w:val="24"/>
+          <w:lang w:val="el-GR"/>
+        </w:rPr>
+        <w:t xml:space="preserve"> ικανά να</w:t>
+      </w:r>
+      <w:r>
+        <w:rPr>
+          <w:rFonts w:ascii="Times New Roman" w:hAnsi="Times New Roman" w:eastAsia="Times New Roman" w:cs="Times New Roman"/>
+          <w:sz w:val="24"/>
+          <w:szCs w:val="24"/>
+        </w:rPr>
+        <w:t xml:space="preserve"> δημιουργήσουν ιδιαιτέρως ενδιαφέροντα δίκτυα</w:t>
       </w:r>
       <w:r>
         <w:rPr>
@@ -9634,8 +9644,70 @@
           <w:rFonts w:ascii="Times New Roman" w:hAnsi="Times New Roman" w:eastAsia="Times New Roman" w:cs="Times New Roman"/>
           <w:sz w:val="24"/>
           <w:szCs w:val="24"/>
-        </w:rPr>
-        <w:t>Ο τεχνητός νευρώνας λοιπόν, είναι ένα υπολογιστικό μοντέλο, τα μέρη του οποίου μπορούν να αντιστοιχιστούν άμεσα με αυτά του βιολογικού νευρώνα. Δέχεται αντί για ηλεκτρικούς παλμούς, συνεχείς μεταβλητές ως σήματα εισόδου. Κάθε σήμα εισόδου, μεταβάλλεται από μία τιμή βάρους η οποία είναι πραγματικός αριθμός, και αντιστοιχεί στον ρόλο της σύναψης σε έναν βιολογικό νευρώνα. Το σώμα του τεχνητού νευρώνα χωρίζεται σε δύο τμήματα. Το πρώτο αποτελείται από τον αθροιστή (</w:t>
+          <w:lang w:val="el-GR"/>
+        </w:rPr>
+        <w:t>Επομένως</w:t>
+      </w:r>
+      <w:r>
+        <w:rPr>
+          <w:rFonts w:hint="default" w:ascii="Times New Roman" w:hAnsi="Times New Roman" w:eastAsia="Times New Roman" w:cs="Times New Roman"/>
+          <w:sz w:val="24"/>
+          <w:szCs w:val="24"/>
+          <w:lang w:val="el-GR"/>
+        </w:rPr>
+        <w:t>, ο</w:t>
+      </w:r>
+      <w:r>
+        <w:rPr>
+          <w:rFonts w:ascii="Times New Roman" w:hAnsi="Times New Roman" w:eastAsia="Times New Roman" w:cs="Times New Roman"/>
+          <w:sz w:val="24"/>
+          <w:szCs w:val="24"/>
+        </w:rPr>
+        <w:t xml:space="preserve"> τεχνητός νευρώνας</w:t>
+      </w:r>
+      <w:r>
+        <w:rPr>
+          <w:rFonts w:hint="default" w:ascii="Times New Roman" w:hAnsi="Times New Roman" w:eastAsia="Times New Roman" w:cs="Times New Roman"/>
+          <w:sz w:val="24"/>
+          <w:szCs w:val="24"/>
+          <w:lang w:val="el-GR"/>
+        </w:rPr>
+        <w:t xml:space="preserve"> </w:t>
+      </w:r>
+      <w:r>
+        <w:rPr>
+          <w:rFonts w:ascii="Times New Roman" w:hAnsi="Times New Roman" w:eastAsia="Times New Roman" w:cs="Times New Roman"/>
+          <w:sz w:val="24"/>
+          <w:szCs w:val="24"/>
+        </w:rPr>
+        <w:t>είναι ένα υπολογιστικό μοντέλο,</w:t>
+      </w:r>
+      <w:r>
+        <w:rPr>
+          <w:rFonts w:hint="default" w:ascii="Times New Roman" w:hAnsi="Times New Roman" w:eastAsia="Times New Roman" w:cs="Times New Roman"/>
+          <w:sz w:val="24"/>
+          <w:szCs w:val="24"/>
+          <w:lang w:val="el-GR"/>
+        </w:rPr>
+        <w:t xml:space="preserve"> </w:t>
+      </w:r>
+      <w:r>
+        <w:rPr>
+          <w:rFonts w:ascii="Times New Roman" w:hAnsi="Times New Roman" w:eastAsia="Times New Roman" w:cs="Times New Roman"/>
+          <w:sz w:val="24"/>
+          <w:szCs w:val="24"/>
+        </w:rPr>
+        <w:t>του οποίου</w:t>
+      </w:r>
+      <w:bookmarkStart w:id="87" w:name="_GoBack"/>
+      <w:bookmarkEnd w:id="87"/>
+      <w:r>
+        <w:rPr>
+          <w:rFonts w:ascii="Times New Roman" w:hAnsi="Times New Roman" w:eastAsia="Times New Roman" w:cs="Times New Roman"/>
+          <w:sz w:val="24"/>
+          <w:szCs w:val="24"/>
+        </w:rPr>
+        <w:t xml:space="preserve"> τα μέρη μπορούν να αντιστοιχιστούν άμεσα με αυτά του βιολογικού νευρώνα. Δέχεται αντί για ηλεκτρικούς παλμούς, συνεχείς μεταβλητές ως σήματα εισόδου. Κάθε σήμα εισόδου, μεταβάλλεται από μία τιμή βάρους η οποία είναι πραγματικός αριθμός, και αντιστοιχεί στον ρόλο της σύναψης σε έναν βιολογικό νευρώνα. Το σώμα του τεχνητού νευρώνα χωρίζεται σε δύο τμήματα. Το πρώτο αποτελείται από τον αθροιστή (</w:t>
       </w:r>
       <w:r>
         <w:rPr>
@@ -12277,7 +12349,24 @@
           <w:sz w:val="24"/>
           <w:szCs w:val="24"/>
         </w:rPr>
-        <w:t>είναι καταχρηστική καθώς δεν γίνεται κάποια επεξεργασία σε αυτούς. Στη συνέχεια, μπορεί να υπάρχουν προαιρετικά</w:t>
+        <w:t xml:space="preserve">είναι καταχρηστική καθώς δεν γίνεται κάποια επεξεργασία σε αυτούς. </w:t>
+      </w:r>
+      <w:r>
+        <w:rPr>
+          <w:rFonts w:ascii="Times New Roman" w:hAnsi="Times New Roman" w:eastAsia="Times New Roman" w:cs="Times New Roman"/>
+          <w:sz w:val="24"/>
+          <w:szCs w:val="24"/>
+          <w:lang w:val="el-GR"/>
+        </w:rPr>
+        <w:t>Επιπλέον</w:t>
+      </w:r>
+      <w:r>
+        <w:rPr>
+          <w:rFonts w:ascii="Times New Roman" w:hAnsi="Times New Roman" w:eastAsia="Times New Roman" w:cs="Times New Roman"/>
+          <w:sz w:val="24"/>
+          <w:szCs w:val="24"/>
+        </w:rPr>
+        <w:t>, μπορεί να υπάρχουν προαιρετικά</w:t>
       </w:r>
       <w:r>
         <w:rPr>
@@ -12575,7 +12664,16 @@
           <w:szCs w:val="24"/>
           <w:lang w:val="el-GR"/>
         </w:rPr>
-        <w:t>ία απλή μορφή ΤΝΔ πρόσθιας τροφοδότησης. Στο στρώμα εισόδου υπάρχουν δύο (2) νευρώνες</w:t>
+        <w:t xml:space="preserve">ία απλή μορφή ΤΝΔ πρόσθιας τροφοδότησης. Στο στρώμα εισόδου υπάρχουν δύο (2) νευρώνες, στο κρυφό στρώμα τρεις (3) νευρώνες και στο στρώμα εξόδου ένας (1) νευρώνας. Σε αυτό το σημείο καλό θα ήταν να διευκρινίσουμε πως παρόλο που ο νευρώνας </w:t>
+      </w:r>
+      <w:r>
+        <w:rPr>
+          <w:rFonts w:hint="default" w:ascii="Times New Roman" w:hAnsi="Times New Roman" w:eastAsia="Times New Roman"/>
+          <w:sz w:val="24"/>
+          <w:szCs w:val="24"/>
+          <w:lang w:val="el-GR"/>
+        </w:rPr>
+        <w:t>εξόδου</w:t>
       </w:r>
       <w:r>
         <w:rPr>
@@ -12584,7 +12682,7 @@
           <w:szCs w:val="24"/>
           <w:lang w:val="en-GB"/>
         </w:rPr>
-        <w:t xml:space="preserve"> (x1 </w:t>
+        <w:t xml:space="preserve"> </w:t>
       </w:r>
       <w:r>
         <w:rPr>
@@ -12593,115 +12691,7 @@
           <w:szCs w:val="24"/>
           <w:lang w:val="el-GR"/>
         </w:rPr>
-        <w:t xml:space="preserve">και </w:t>
-      </w:r>
-      <w:r>
-        <w:rPr>
-          <w:rFonts w:ascii="Times New Roman" w:hAnsi="Times New Roman" w:eastAsia="Times New Roman"/>
-          <w:sz w:val="24"/>
-          <w:szCs w:val="24"/>
-          <w:lang w:val="en-GB"/>
-        </w:rPr>
-        <w:t>x2)</w:t>
-      </w:r>
-      <w:r>
-        <w:rPr>
-          <w:rFonts w:ascii="Times New Roman" w:hAnsi="Times New Roman" w:eastAsia="Times New Roman"/>
-          <w:sz w:val="24"/>
-          <w:szCs w:val="24"/>
-          <w:lang w:val="el-GR"/>
-        </w:rPr>
-        <w:t>, στο κρυφό στρώμα τρεις (3) νευρώνες (</w:t>
-      </w:r>
-      <w:r>
-        <w:rPr>
-          <w:rFonts w:ascii="Times New Roman" w:hAnsi="Times New Roman" w:eastAsia="Times New Roman"/>
-          <w:sz w:val="24"/>
-          <w:szCs w:val="24"/>
-          <w:lang w:val="en-GB"/>
-        </w:rPr>
-        <w:t>S1, S2, S3)</w:t>
-      </w:r>
-      <w:r>
-        <w:rPr>
-          <w:rFonts w:ascii="Times New Roman" w:hAnsi="Times New Roman" w:eastAsia="Times New Roman"/>
-          <w:sz w:val="24"/>
-          <w:szCs w:val="24"/>
-          <w:lang w:val="el-GR"/>
-        </w:rPr>
-        <w:t xml:space="preserve"> και στο στρώμα εξόδου ένας (1) νευρώνας</w:t>
-      </w:r>
-      <w:r>
-        <w:rPr>
-          <w:rFonts w:ascii="Times New Roman" w:hAnsi="Times New Roman" w:eastAsia="Times New Roman"/>
-          <w:sz w:val="24"/>
-          <w:szCs w:val="24"/>
-          <w:lang w:val="en-GB"/>
-        </w:rPr>
-        <w:t xml:space="preserve"> (y)</w:t>
-      </w:r>
-      <w:r>
-        <w:rPr>
-          <w:rFonts w:ascii="Times New Roman" w:hAnsi="Times New Roman" w:eastAsia="Times New Roman"/>
-          <w:sz w:val="24"/>
-          <w:szCs w:val="24"/>
-          <w:lang w:val="el-GR"/>
-        </w:rPr>
-        <w:t xml:space="preserve">. Σε αυτό το σημείο καλό θα ήταν να διευκρινίσουμε πως παρόλο που ο νευρώνας </w:t>
-      </w:r>
-      <w:r>
-        <w:rPr>
-          <w:rFonts w:ascii="Times New Roman" w:hAnsi="Times New Roman" w:eastAsia="Times New Roman"/>
-          <w:sz w:val="24"/>
-          <w:szCs w:val="24"/>
-          <w:lang w:val="en-GB"/>
-        </w:rPr>
-        <w:t xml:space="preserve">y </w:t>
-      </w:r>
-      <w:r>
-        <w:rPr>
-          <w:rFonts w:ascii="Times New Roman" w:hAnsi="Times New Roman" w:eastAsia="Times New Roman"/>
-          <w:sz w:val="24"/>
-          <w:szCs w:val="24"/>
-          <w:lang w:val="el-GR"/>
-        </w:rPr>
-        <w:t>έχει δύο (2) εξόδους</w:t>
-      </w:r>
-      <w:r>
-        <w:rPr>
-          <w:rFonts w:ascii="Times New Roman" w:hAnsi="Times New Roman" w:eastAsia="Times New Roman"/>
-          <w:sz w:val="24"/>
-          <w:szCs w:val="24"/>
-          <w:lang w:val="en-GB"/>
-        </w:rPr>
-        <w:t xml:space="preserve"> (y1 </w:t>
-      </w:r>
-      <w:r>
-        <w:rPr>
-          <w:rFonts w:ascii="Times New Roman" w:hAnsi="Times New Roman" w:eastAsia="Times New Roman"/>
-          <w:sz w:val="24"/>
-          <w:szCs w:val="24"/>
-          <w:lang w:val="el-GR"/>
-        </w:rPr>
-        <w:t xml:space="preserve">και </w:t>
-      </w:r>
-      <w:r>
-        <w:rPr>
-          <w:rFonts w:ascii="Times New Roman" w:hAnsi="Times New Roman" w:eastAsia="Times New Roman"/>
-          <w:sz w:val="24"/>
-          <w:szCs w:val="24"/>
-          <w:lang w:val="en-GB"/>
-        </w:rPr>
-        <w:t>y2)</w:t>
-      </w:r>
-      <w:r>
-        <w:rPr>
-          <w:rFonts w:ascii="Times New Roman" w:hAnsi="Times New Roman" w:eastAsia="Times New Roman"/>
-          <w:sz w:val="24"/>
-          <w:szCs w:val="24"/>
-          <w:lang w:val="el-GR"/>
-        </w:rPr>
-        <w:t>, αυτές θα πρέπει να έχουν τις ίδιες ακριβώς τιμές.</w:t>
+        <w:t>έχει δύο (2) εξόδους, αυτές θα πρέπει να έχουν τις ίδιες ακριβώς τιμές.</w:t>
       </w:r>
     </w:p>
     <w:p>
@@ -12898,7 +12888,25 @@
           <w:szCs w:val="24"/>
           <w:lang w:val="el-GR"/>
         </w:rPr>
-        <w:t>ιδιότητα αφορά τη</w:t>
+        <w:t>ιδιότητα σχετίζεται</w:t>
+      </w:r>
+      <w:r>
+        <w:rPr>
+          <w:rFonts w:hint="default" w:ascii="Times New Roman" w:hAnsi="Times New Roman" w:eastAsia="Times New Roman" w:cs="Times New Roman"/>
+          <w:sz w:val="24"/>
+          <w:szCs w:val="24"/>
+          <w:lang w:val="el-GR"/>
+        </w:rPr>
+        <w:t xml:space="preserve"> με </w:t>
+      </w:r>
+      <w:r>
+        <w:rPr>
+          <w:rFonts w:ascii="Times New Roman" w:hAnsi="Times New Roman" w:eastAsia="Times New Roman" w:cs="Times New Roman"/>
+          <w:sz w:val="24"/>
+          <w:szCs w:val="24"/>
+          <w:lang w:val="el-GR"/>
+        </w:rPr>
+        <w:t>τη</w:t>
       </w:r>
       <w:r>
         <w:rPr>
@@ -13230,7 +13238,33 @@
           <w:sz w:val="24"/>
           <w:szCs w:val="24"/>
         </w:rPr>
-        <w:t>). Από τη στιγμή που ένα ΤΝΔ εκπαιδευτεί στο να αναγνωρίζει συνθήκες και καταστάσεις, τότε προκειμένου να προσδιοριστεί μία συγκεκριμένη κατάσταση, απαιτείται ένας μόνο κύκλος λειτουργίας του. Οι δύο τελευταίες ιδιότητες κάνουν τα ΤΝΔ ιδανικά για χρήση σε αυτοματισμούς που θα λειτουργήσουν σε αντίξοες συνθήκες όπως για παράδειγμα σε διαστημικές αποστολές, σε χώρους με ραδιενέργεια, ακόμη και σε πεδία μάχης.</w:t>
+        <w:t xml:space="preserve">). Από τη στιγμή που ένα ΤΝΔ εκπαιδευτεί στο να αναγνωρίζει συνθήκες και καταστάσεις, τότε προκειμένου να προσδιοριστεί μία συγκεκριμένη κατάσταση, απαιτείται ένας μόνο κύκλος λειτουργίας του. Οι δύο τελευταίες ιδιότητες </w:t>
+      </w:r>
+      <w:r>
+        <w:rPr>
+          <w:rFonts w:ascii="Times New Roman" w:hAnsi="Times New Roman" w:eastAsia="Times New Roman" w:cs="Times New Roman"/>
+          <w:sz w:val="24"/>
+          <w:szCs w:val="24"/>
+          <w:lang w:val="el-GR"/>
+        </w:rPr>
+        <w:t>καθιστούν</w:t>
+      </w:r>
+      <w:r>
+        <w:rPr>
+          <w:rFonts w:hint="default" w:ascii="Times New Roman" w:hAnsi="Times New Roman" w:eastAsia="Times New Roman" w:cs="Times New Roman"/>
+          <w:sz w:val="24"/>
+          <w:szCs w:val="24"/>
+          <w:lang w:val="el-GR"/>
+        </w:rPr>
+        <w:t xml:space="preserve"> </w:t>
+      </w:r>
+      <w:r>
+        <w:rPr>
+          <w:rFonts w:ascii="Times New Roman" w:hAnsi="Times New Roman" w:eastAsia="Times New Roman" w:cs="Times New Roman"/>
+          <w:sz w:val="24"/>
+          <w:szCs w:val="24"/>
+        </w:rPr>
+        <w:t>τα ΤΝΔ ιδανικά για χρήση σε αυτοματισμούς που θα λειτουργήσουν σε αντίξοες συνθήκες όπως για παράδειγμα σε διαστημικές αποστολές, σε χώρους με ραδιενέργεια, ακόμη και σε πεδία μάχης.</w:t>
       </w:r>
       <w:r>
         <w:rPr>
@@ -13879,21 +13913,30 @@
           <w:szCs w:val="24"/>
           <w:lang w:val="el-GR"/>
         </w:rPr>
-        <w:t>Πρέπει να επισημανθεί</w:t>
-      </w:r>
-      <w:r>
-        <w:rPr>
-          <w:rFonts w:ascii="Times New Roman" w:hAnsi="Times New Roman" w:cs="Times New Roman"/>
-          <w:sz w:val="24"/>
-          <w:szCs w:val="24"/>
-        </w:rPr>
-        <w:t xml:space="preserve"> σε αυτό το σημείο πως όσο περισσότερα</w:t>
+        <w:t>Αξίζει</w:t>
       </w:r>
       <w:r>
         <w:rPr>
           <w:rFonts w:hint="default" w:ascii="Times New Roman" w:hAnsi="Times New Roman" w:cs="Times New Roman"/>
           <w:sz w:val="24"/>
           <w:szCs w:val="24"/>
+          <w:lang w:val="el-GR"/>
+        </w:rPr>
+        <w:t xml:space="preserve"> να σημειωθεί </w:t>
+      </w:r>
+      <w:r>
+        <w:rPr>
+          <w:rFonts w:ascii="Times New Roman" w:hAnsi="Times New Roman" w:cs="Times New Roman"/>
+          <w:sz w:val="24"/>
+          <w:szCs w:val="24"/>
+        </w:rPr>
+        <w:t>πως όσο περισσότερα</w:t>
+      </w:r>
+      <w:r>
+        <w:rPr>
+          <w:rFonts w:hint="default" w:ascii="Times New Roman" w:hAnsi="Times New Roman" w:cs="Times New Roman"/>
+          <w:sz w:val="24"/>
+          <w:szCs w:val="24"/>
           <w:lang w:val="en-GB"/>
         </w:rPr>
         <w:t xml:space="preserve"> </w:t>
@@ -13904,7 +13947,24 @@
           <w:sz w:val="24"/>
           <w:szCs w:val="24"/>
         </w:rPr>
-        <w:t>δεδομένα έχουμε στη διάθεσή μας, τόσο το καλύτερο, διότι αρκετά δεδομένα μπορούν να κρατηθούν για δοκιμή. (</w:t>
+        <w:t xml:space="preserve">δεδομένα </w:t>
+      </w:r>
+      <w:r>
+        <w:rPr>
+          <w:rFonts w:ascii="Times New Roman" w:hAnsi="Times New Roman" w:cs="Times New Roman"/>
+          <w:sz w:val="24"/>
+          <w:szCs w:val="24"/>
+          <w:lang w:val="el-GR"/>
+        </w:rPr>
+        <w:t>διαθέτουμε</w:t>
+      </w:r>
+      <w:r>
+        <w:rPr>
+          <w:rFonts w:ascii="Times New Roman" w:hAnsi="Times New Roman" w:cs="Times New Roman"/>
+          <w:sz w:val="24"/>
+          <w:szCs w:val="24"/>
+        </w:rPr>
+        <w:t>, τόσο το καλύτερο, διότι αρκετά δεδομένα μπορούν να κρατηθούν για δοκιμή. (</w:t>
       </w:r>
       <w:r>
         <w:rPr>
@@ -14087,7 +14147,33 @@
           <w:sz w:val="24"/>
           <w:szCs w:val="24"/>
         </w:rPr>
-        <w:t>), τα οποία αφορούν τη δημιουργία μοντέλων πρόβλεψης διακριτών κλάσεων όπως για παράδειγμα η ομάδα αίματος. Το δεύτερο είδος αφορά τα προβλήματα παρεμβολής (</w:t>
+        <w:t xml:space="preserve">), </w:t>
+      </w:r>
+      <w:r>
+        <w:rPr>
+          <w:rFonts w:ascii="Times New Roman" w:hAnsi="Times New Roman" w:cs="Times New Roman"/>
+          <w:sz w:val="24"/>
+          <w:szCs w:val="24"/>
+          <w:lang w:val="el-GR"/>
+        </w:rPr>
+        <w:t>τα</w:t>
+      </w:r>
+      <w:r>
+        <w:rPr>
+          <w:rFonts w:hint="default" w:ascii="Times New Roman" w:hAnsi="Times New Roman" w:cs="Times New Roman"/>
+          <w:sz w:val="24"/>
+          <w:szCs w:val="24"/>
+          <w:lang w:val="el-GR"/>
+        </w:rPr>
+        <w:t xml:space="preserve"> οποία έχουν ως στόχο τη</w:t>
+      </w:r>
+      <w:r>
+        <w:rPr>
+          <w:rFonts w:ascii="Times New Roman" w:hAnsi="Times New Roman" w:cs="Times New Roman"/>
+          <w:sz w:val="24"/>
+          <w:szCs w:val="24"/>
+        </w:rPr>
+        <w:t xml:space="preserve"> δημιουργία μοντέλων πρόβλεψης διακριτών κλάσεων όπως για παράδειγμα η ομάδα αίματος. Το δεύτερο είδος αφορά τα προβλήματα παρεμβολής (</w:t>
       </w:r>
       <w:r>
         <w:rPr>
@@ -15815,8 +15901,8 @@
           <w:lang w:val="en-US"/>
         </w:rPr>
       </w:pPr>
-      <w:bookmarkStart w:id="40" w:name="_Toc6337"/>
-      <w:bookmarkStart w:id="41" w:name="_Toc19751"/>
+      <w:bookmarkStart w:id="40" w:name="_Toc19751"/>
+      <w:bookmarkStart w:id="41" w:name="_Toc6337"/>
       <w:r>
         <w:rPr>
           <w:rFonts w:ascii="Times New Roman" w:hAnsi="Times New Roman" w:cs="Times New Roman"/>
@@ -21098,8 +21184,8 @@
           <w:highlight w:val="none"/>
         </w:rPr>
       </w:pPr>
-      <w:bookmarkStart w:id="57" w:name="_Toc21780"/>
-      <w:bookmarkStart w:id="58" w:name="_Toc18636"/>
+      <w:bookmarkStart w:id="57" w:name="_Toc18636"/>
+      <w:bookmarkStart w:id="58" w:name="_Toc21780"/>
       <w:r>
         <w:rPr>
           <w:rFonts w:ascii="Times New Roman" w:hAnsi="Times New Roman" w:cs="Times New Roman"/>
@@ -24988,8 +25074,8 @@
           <w:lang w:val="el-GR"/>
         </w:rPr>
       </w:pPr>
-      <w:bookmarkStart w:id="71" w:name="_Toc5322"/>
-      <w:bookmarkStart w:id="72" w:name="_Toc14888"/>
+      <w:bookmarkStart w:id="71" w:name="_Toc14888"/>
+      <w:bookmarkStart w:id="72" w:name="_Toc5322"/>
       <w:r>
         <w:rPr>
           <w:rFonts w:ascii="Times New Roman" w:hAnsi="Times New Roman" w:cs="Times New Roman"/>
@@ -25031,8 +25117,8 @@
           <w:lang w:val="el-GR"/>
         </w:rPr>
       </w:pPr>
-      <w:bookmarkStart w:id="73" w:name="_Toc25061"/>
-      <w:bookmarkStart w:id="74" w:name="_Toc21804"/>
+      <w:bookmarkStart w:id="73" w:name="_Toc21804"/>
+      <w:bookmarkStart w:id="74" w:name="_Toc25061"/>
       <w:r>
         <w:rPr>
           <w:rFonts w:ascii="Times New Roman" w:hAnsi="Times New Roman" w:cs="Times New Roman"/>
@@ -25419,8 +25505,8 @@
           <w:lang w:val="el-GR"/>
         </w:rPr>
       </w:pPr>
-      <w:bookmarkStart w:id="77" w:name="_Toc1078"/>
-      <w:bookmarkStart w:id="78" w:name="_Toc161"/>
+      <w:bookmarkStart w:id="77" w:name="_Toc161"/>
+      <w:bookmarkStart w:id="78" w:name="_Toc1078"/>
       <w:r>
         <w:rPr>
           <w:rFonts w:ascii="Times New Roman" w:hAnsi="Times New Roman" w:cs="Times New Roman"/>
@@ -25734,8 +25820,8 @@
           <w:lang w:val="el-GR"/>
         </w:rPr>
       </w:pPr>
-      <w:bookmarkStart w:id="79" w:name="_Toc5169"/>
-      <w:bookmarkStart w:id="80" w:name="_Toc19883"/>
+      <w:bookmarkStart w:id="79" w:name="_Toc19883"/>
+      <w:bookmarkStart w:id="80" w:name="_Toc5169"/>
       <w:r>
         <w:rPr>
           <w:rFonts w:ascii="Times New Roman" w:hAnsi="Times New Roman" w:cs="Times New Roman"/>
@@ -34022,6 +34108,7 @@
     <w:p>
       <w:pPr>
         <w:numPr>
+          <w:ilvl w:val="0"/>
           <w:numId w:val="0"/>
         </w:numPr>
         <w:spacing w:line="360" w:lineRule="auto"/>

</xml_diff>

<commit_message>
Changes in 1nd chapter
</commit_message>
<xml_diff>
--- a/ΤΟΚΜΑΚΙΔΟΥ ΠΑΡΑΣΚΕΥΗ - ΠΤΥΧΙΑΚΗ ΕΡΓΑΣΙΑ.docx
+++ b/ΤΟΚΜΑΚΙΔΟΥ ΠΑΡΑΣΚΕΥΗ - ΠΤΥΧΙΑΚΗ ΕΡΓΑΣΙΑ.docx
@@ -1773,8 +1773,8 @@
           <w:highlight w:val="cyan"/>
         </w:rPr>
       </w:pPr>
-      <w:bookmarkStart w:id="0" w:name="_Toc8813"/>
-      <w:bookmarkStart w:id="1" w:name="_Toc28537"/>
+      <w:bookmarkStart w:id="0" w:name="_Toc28537"/>
+      <w:bookmarkStart w:id="1" w:name="_Toc31724"/>
       <w:r>
         <w:rPr>
           <w:rFonts w:ascii="Times New Roman" w:hAnsi="Times New Roman" w:cs="Times New Roman"/>
@@ -1967,7 +1967,7 @@
           <w:highlight w:val="cyan"/>
         </w:rPr>
       </w:pPr>
-      <w:bookmarkStart w:id="3" w:name="_Toc19564"/>
+      <w:bookmarkStart w:id="3" w:name="_Toc16378"/>
       <w:r>
         <w:rPr>
           <w:rFonts w:ascii="Times New Roman" w:hAnsi="Times New Roman" w:cs="Times New Roman"/>
@@ -2244,7 +2244,7 @@
       </w:pPr>
       <w:bookmarkStart w:id="4" w:name="_Toc13253"/>
       <w:bookmarkEnd w:id="4"/>
-      <w:bookmarkStart w:id="5" w:name="_Toc28904"/>
+      <w:bookmarkStart w:id="5" w:name="_Toc24593"/>
       <w:r>
         <w:rPr>
           <w:rFonts w:ascii="Times New Roman" w:hAnsi="Times New Roman" w:cs="Times New Roman"/>
@@ -2652,7 +2652,7 @@
         </w:rPr>
       </w:pPr>
       <w:bookmarkStart w:id="7" w:name="_Toc1288"/>
-      <w:bookmarkStart w:id="8" w:name="_Toc15680"/>
+      <w:bookmarkStart w:id="8" w:name="_Toc29820"/>
       <w:r>
         <w:rPr>
           <w:rFonts w:ascii="Times New Roman" w:hAnsi="Times New Roman" w:cs="Times New Roman"/>
@@ -2725,7 +2725,7 @@
               <w:rFonts w:ascii="Times New Roman" w:hAnsi="Times New Roman" w:cs="Times New Roman"/>
               <w:highlight w:val="cyan"/>
             </w:rPr>
-            <w:instrText xml:space="preserve"> HYPERLINK \l _Toc8813 </w:instrText>
+            <w:instrText xml:space="preserve"> HYPERLINK \l _Toc31724 </w:instrText>
           </w:r>
           <w:r>
             <w:rPr>
@@ -2748,7 +2748,7 @@
             <w:fldChar w:fldCharType="begin"/>
           </w:r>
           <w:r>
-            <w:instrText xml:space="preserve"> PAGEREF _Toc8813 \h </w:instrText>
+            <w:instrText xml:space="preserve"> PAGEREF _Toc31724 \h </w:instrText>
           </w:r>
           <w:r>
             <w:fldChar w:fldCharType="separate"/>
@@ -2778,7 +2778,7 @@
             <w:fldChar w:fldCharType="begin"/>
           </w:r>
           <w:r>
-            <w:instrText xml:space="preserve"> HYPERLINK \l _Toc19564 </w:instrText>
+            <w:instrText xml:space="preserve"> HYPERLINK \l _Toc16378 </w:instrText>
           </w:r>
           <w:r>
             <w:fldChar w:fldCharType="separate"/>
@@ -2797,7 +2797,7 @@
             <w:fldChar w:fldCharType="begin"/>
           </w:r>
           <w:r>
-            <w:instrText xml:space="preserve"> PAGEREF _Toc19564 \h </w:instrText>
+            <w:instrText xml:space="preserve"> PAGEREF _Toc16378 \h </w:instrText>
           </w:r>
           <w:r>
             <w:fldChar w:fldCharType="separate"/>
@@ -2823,7 +2823,7 @@
             <w:fldChar w:fldCharType="begin"/>
           </w:r>
           <w:r>
-            <w:instrText xml:space="preserve"> HYPERLINK \l _Toc28904 </w:instrText>
+            <w:instrText xml:space="preserve"> HYPERLINK \l _Toc24593 </w:instrText>
           </w:r>
           <w:r>
             <w:fldChar w:fldCharType="separate"/>
@@ -2843,7 +2843,7 @@
             <w:fldChar w:fldCharType="begin"/>
           </w:r>
           <w:r>
-            <w:instrText xml:space="preserve"> PAGEREF _Toc28904 \h </w:instrText>
+            <w:instrText xml:space="preserve"> PAGEREF _Toc24593 \h </w:instrText>
           </w:r>
           <w:r>
             <w:fldChar w:fldCharType="separate"/>
@@ -2869,7 +2869,7 @@
             <w:fldChar w:fldCharType="begin"/>
           </w:r>
           <w:r>
-            <w:instrText xml:space="preserve"> HYPERLINK \l _Toc15680 </w:instrText>
+            <w:instrText xml:space="preserve"> HYPERLINK \l _Toc29820 </w:instrText>
           </w:r>
           <w:r>
             <w:fldChar w:fldCharType="separate"/>
@@ -2887,7 +2887,7 @@
             <w:fldChar w:fldCharType="begin"/>
           </w:r>
           <w:r>
-            <w:instrText xml:space="preserve"> PAGEREF _Toc15680 \h </w:instrText>
+            <w:instrText xml:space="preserve"> PAGEREF _Toc29820 \h </w:instrText>
           </w:r>
           <w:r>
             <w:fldChar w:fldCharType="separate"/>
@@ -2913,7 +2913,7 @@
             <w:fldChar w:fldCharType="begin"/>
           </w:r>
           <w:r>
-            <w:instrText xml:space="preserve"> HYPERLINK \l _Toc1857 </w:instrText>
+            <w:instrText xml:space="preserve"> HYPERLINK \l _Toc27863 </w:instrText>
           </w:r>
           <w:r>
             <w:fldChar w:fldCharType="separate"/>
@@ -2931,7 +2931,7 @@
             <w:fldChar w:fldCharType="begin"/>
           </w:r>
           <w:r>
-            <w:instrText xml:space="preserve"> PAGEREF _Toc1857 \h </w:instrText>
+            <w:instrText xml:space="preserve"> PAGEREF _Toc27863 \h </w:instrText>
           </w:r>
           <w:r>
             <w:fldChar w:fldCharType="separate"/>
@@ -2957,7 +2957,7 @@
             <w:fldChar w:fldCharType="begin"/>
           </w:r>
           <w:r>
-            <w:instrText xml:space="preserve"> HYPERLINK \l _Toc18125 </w:instrText>
+            <w:instrText xml:space="preserve"> HYPERLINK \l _Toc26594 </w:instrText>
           </w:r>
           <w:r>
             <w:fldChar w:fldCharType="separate"/>
@@ -2976,7 +2976,7 @@
             <w:fldChar w:fldCharType="begin"/>
           </w:r>
           <w:r>
-            <w:instrText xml:space="preserve"> PAGEREF _Toc18125 \h </w:instrText>
+            <w:instrText xml:space="preserve"> PAGEREF _Toc26594 \h </w:instrText>
           </w:r>
           <w:r>
             <w:fldChar w:fldCharType="separate"/>
@@ -3002,7 +3002,7 @@
             <w:fldChar w:fldCharType="begin"/>
           </w:r>
           <w:r>
-            <w:instrText xml:space="preserve"> HYPERLINK \l _Toc28525 </w:instrText>
+            <w:instrText xml:space="preserve"> HYPERLINK \l _Toc31648 </w:instrText>
           </w:r>
           <w:r>
             <w:fldChar w:fldCharType="separate"/>
@@ -3020,7 +3020,7 @@
             <w:fldChar w:fldCharType="begin"/>
           </w:r>
           <w:r>
-            <w:instrText xml:space="preserve"> PAGEREF _Toc28525 \h </w:instrText>
+            <w:instrText xml:space="preserve"> PAGEREF _Toc31648 \h </w:instrText>
           </w:r>
           <w:r>
             <w:fldChar w:fldCharType="separate"/>
@@ -3046,7 +3046,7 @@
             <w:fldChar w:fldCharType="begin"/>
           </w:r>
           <w:r>
-            <w:instrText xml:space="preserve"> HYPERLINK \l _Toc16374 </w:instrText>
+            <w:instrText xml:space="preserve"> HYPERLINK \l _Toc24118 </w:instrText>
           </w:r>
           <w:r>
             <w:fldChar w:fldCharType="separate"/>
@@ -3064,7 +3064,7 @@
             <w:fldChar w:fldCharType="begin"/>
           </w:r>
           <w:r>
-            <w:instrText xml:space="preserve"> PAGEREF _Toc16374 \h </w:instrText>
+            <w:instrText xml:space="preserve"> PAGEREF _Toc24118 \h </w:instrText>
           </w:r>
           <w:r>
             <w:fldChar w:fldCharType="separate"/>
@@ -3090,7 +3090,7 @@
             <w:fldChar w:fldCharType="begin"/>
           </w:r>
           <w:r>
-            <w:instrText xml:space="preserve"> HYPERLINK \l _Toc11919 </w:instrText>
+            <w:instrText xml:space="preserve"> HYPERLINK \l _Toc6070 </w:instrText>
           </w:r>
           <w:r>
             <w:fldChar w:fldCharType="separate"/>
@@ -3101,7 +3101,15 @@
               <w:szCs w:val="32"/>
               <w:lang w:val="el-GR"/>
             </w:rPr>
-            <w:t xml:space="preserve"> 1. Εισαγωγή στα Τεχνητά Νευρωνικά Δίκτυα</w:t>
+            <w:t xml:space="preserve"> </w:t>
+          </w:r>
+          <w:r>
+            <w:rPr>
+              <w:rFonts w:ascii="Times New Roman" w:hAnsi="Times New Roman" w:cs="Times New Roman"/>
+              <w:szCs w:val="32"/>
+              <w:lang w:val="el-GR"/>
+            </w:rPr>
+            <w:t>1. Εισαγωγή στα Τεχνητά Νευρωνικά Δίκτυα</w:t>
           </w:r>
           <w:r>
             <w:tab/>
@@ -3110,7 +3118,7 @@
             <w:fldChar w:fldCharType="begin"/>
           </w:r>
           <w:r>
-            <w:instrText xml:space="preserve"> PAGEREF _Toc11919 \h </w:instrText>
+            <w:instrText xml:space="preserve"> PAGEREF _Toc6070 \h </w:instrText>
           </w:r>
           <w:r>
             <w:fldChar w:fldCharType="separate"/>
@@ -3136,7 +3144,7 @@
             <w:fldChar w:fldCharType="begin"/>
           </w:r>
           <w:r>
-            <w:instrText xml:space="preserve"> HYPERLINK \l _Toc17367 </w:instrText>
+            <w:instrText xml:space="preserve"> HYPERLINK \l _Toc22366 </w:instrText>
           </w:r>
           <w:r>
             <w:fldChar w:fldCharType="separate"/>
@@ -3156,7 +3164,7 @@
             <w:fldChar w:fldCharType="begin"/>
           </w:r>
           <w:r>
-            <w:instrText xml:space="preserve"> PAGEREF _Toc17367 \h </w:instrText>
+            <w:instrText xml:space="preserve"> PAGEREF _Toc22366 \h </w:instrText>
           </w:r>
           <w:r>
             <w:fldChar w:fldCharType="separate"/>
@@ -3182,7 +3190,7 @@
             <w:fldChar w:fldCharType="begin"/>
           </w:r>
           <w:r>
-            <w:instrText xml:space="preserve"> HYPERLINK \l _Toc7098 </w:instrText>
+            <w:instrText xml:space="preserve"> HYPERLINK \l _Toc25634 </w:instrText>
           </w:r>
           <w:r>
             <w:fldChar w:fldCharType="separate"/>
@@ -3201,7 +3209,7 @@
             <w:fldChar w:fldCharType="begin"/>
           </w:r>
           <w:r>
-            <w:instrText xml:space="preserve"> PAGEREF _Toc7098 \h </w:instrText>
+            <w:instrText xml:space="preserve"> PAGEREF _Toc25634 \h </w:instrText>
           </w:r>
           <w:r>
             <w:fldChar w:fldCharType="separate"/>
@@ -3227,7 +3235,7 @@
             <w:fldChar w:fldCharType="begin"/>
           </w:r>
           <w:r>
-            <w:instrText xml:space="preserve"> HYPERLINK \l _Toc23570 </w:instrText>
+            <w:instrText xml:space="preserve"> HYPERLINK \l _Toc27149 </w:instrText>
           </w:r>
           <w:r>
             <w:fldChar w:fldCharType="separate"/>
@@ -3269,7 +3277,7 @@
             <w:fldChar w:fldCharType="begin"/>
           </w:r>
           <w:r>
-            <w:instrText xml:space="preserve"> PAGEREF _Toc23570 \h </w:instrText>
+            <w:instrText xml:space="preserve"> PAGEREF _Toc27149 \h </w:instrText>
           </w:r>
           <w:r>
             <w:fldChar w:fldCharType="separate"/>
@@ -3295,7 +3303,7 @@
             <w:fldChar w:fldCharType="begin"/>
           </w:r>
           <w:r>
-            <w:instrText xml:space="preserve"> HYPERLINK \l _Toc21874 </w:instrText>
+            <w:instrText xml:space="preserve"> HYPERLINK \l _Toc25938 </w:instrText>
           </w:r>
           <w:r>
             <w:fldChar w:fldCharType="separate"/>
@@ -3314,7 +3322,7 @@
             <w:fldChar w:fldCharType="begin"/>
           </w:r>
           <w:r>
-            <w:instrText xml:space="preserve"> PAGEREF _Toc21874 \h </w:instrText>
+            <w:instrText xml:space="preserve"> PAGEREF _Toc25938 \h </w:instrText>
           </w:r>
           <w:r>
             <w:fldChar w:fldCharType="separate"/>
@@ -3340,7 +3348,7 @@
             <w:fldChar w:fldCharType="begin"/>
           </w:r>
           <w:r>
-            <w:instrText xml:space="preserve"> HYPERLINK \l _Toc17092 </w:instrText>
+            <w:instrText xml:space="preserve"> HYPERLINK \l _Toc22371 </w:instrText>
           </w:r>
           <w:r>
             <w:fldChar w:fldCharType="separate"/>
@@ -3359,7 +3367,7 @@
             <w:fldChar w:fldCharType="begin"/>
           </w:r>
           <w:r>
-            <w:instrText xml:space="preserve"> PAGEREF _Toc17092 \h </w:instrText>
+            <w:instrText xml:space="preserve"> PAGEREF _Toc22371 \h </w:instrText>
           </w:r>
           <w:r>
             <w:fldChar w:fldCharType="separate"/>
@@ -3385,7 +3393,7 @@
             <w:fldChar w:fldCharType="begin"/>
           </w:r>
           <w:r>
-            <w:instrText xml:space="preserve"> HYPERLINK \l _Toc5229 </w:instrText>
+            <w:instrText xml:space="preserve"> HYPERLINK \l _Toc29894 </w:instrText>
           </w:r>
           <w:r>
             <w:fldChar w:fldCharType="separate"/>
@@ -3413,7 +3421,7 @@
             <w:fldChar w:fldCharType="begin"/>
           </w:r>
           <w:r>
-            <w:instrText xml:space="preserve"> PAGEREF _Toc5229 \h </w:instrText>
+            <w:instrText xml:space="preserve"> PAGEREF _Toc29894 \h </w:instrText>
           </w:r>
           <w:r>
             <w:fldChar w:fldCharType="separate"/>
@@ -3439,7 +3447,7 @@
             <w:fldChar w:fldCharType="begin"/>
           </w:r>
           <w:r>
-            <w:instrText xml:space="preserve"> HYPERLINK \l _Toc8391 </w:instrText>
+            <w:instrText xml:space="preserve"> HYPERLINK \l _Toc9290 </w:instrText>
           </w:r>
           <w:r>
             <w:fldChar w:fldCharType="separate"/>
@@ -3475,7 +3483,7 @@
             <w:fldChar w:fldCharType="begin"/>
           </w:r>
           <w:r>
-            <w:instrText xml:space="preserve"> PAGEREF _Toc8391 \h </w:instrText>
+            <w:instrText xml:space="preserve"> PAGEREF _Toc9290 \h </w:instrText>
           </w:r>
           <w:r>
             <w:fldChar w:fldCharType="separate"/>
@@ -3501,7 +3509,7 @@
             <w:fldChar w:fldCharType="begin"/>
           </w:r>
           <w:r>
-            <w:instrText xml:space="preserve"> HYPERLINK \l _Toc19751 </w:instrText>
+            <w:instrText xml:space="preserve"> HYPERLINK \l _Toc5986 </w:instrText>
           </w:r>
           <w:r>
             <w:fldChar w:fldCharType="separate"/>
@@ -3551,7 +3559,7 @@
             <w:fldChar w:fldCharType="begin"/>
           </w:r>
           <w:r>
-            <w:instrText xml:space="preserve"> PAGEREF _Toc19751 \h </w:instrText>
+            <w:instrText xml:space="preserve"> PAGEREF _Toc5986 \h </w:instrText>
           </w:r>
           <w:r>
             <w:fldChar w:fldCharType="separate"/>
@@ -3577,7 +3585,7 @@
             <w:fldChar w:fldCharType="begin"/>
           </w:r>
           <w:r>
-            <w:instrText xml:space="preserve"> HYPERLINK \l _Toc4977 </w:instrText>
+            <w:instrText xml:space="preserve"> HYPERLINK \l _Toc12060 </w:instrText>
           </w:r>
           <w:r>
             <w:fldChar w:fldCharType="separate"/>
@@ -3627,7 +3635,7 @@
             <w:fldChar w:fldCharType="begin"/>
           </w:r>
           <w:r>
-            <w:instrText xml:space="preserve"> PAGEREF _Toc4977 \h </w:instrText>
+            <w:instrText xml:space="preserve"> PAGEREF _Toc12060 \h </w:instrText>
           </w:r>
           <w:r>
             <w:fldChar w:fldCharType="separate"/>
@@ -3653,7 +3661,7 @@
             <w:fldChar w:fldCharType="begin"/>
           </w:r>
           <w:r>
-            <w:instrText xml:space="preserve"> HYPERLINK \l _Toc24385 </w:instrText>
+            <w:instrText xml:space="preserve"> HYPERLINK \l _Toc29464 </w:instrText>
           </w:r>
           <w:r>
             <w:fldChar w:fldCharType="separate"/>
@@ -3712,7 +3720,7 @@
             <w:fldChar w:fldCharType="begin"/>
           </w:r>
           <w:r>
-            <w:instrText xml:space="preserve"> PAGEREF _Toc24385 \h </w:instrText>
+            <w:instrText xml:space="preserve"> PAGEREF _Toc29464 \h </w:instrText>
           </w:r>
           <w:r>
             <w:fldChar w:fldCharType="separate"/>
@@ -3738,7 +3746,7 @@
             <w:fldChar w:fldCharType="begin"/>
           </w:r>
           <w:r>
-            <w:instrText xml:space="preserve"> HYPERLINK \l _Toc23800 </w:instrText>
+            <w:instrText xml:space="preserve"> HYPERLINK \l _Toc11029 </w:instrText>
           </w:r>
           <w:r>
             <w:fldChar w:fldCharType="separate"/>
@@ -3789,13 +3797,13 @@
             <w:fldChar w:fldCharType="begin"/>
           </w:r>
           <w:r>
-            <w:instrText xml:space="preserve"> PAGEREF _Toc23800 \h </w:instrText>
+            <w:instrText xml:space="preserve"> PAGEREF _Toc11029 \h </w:instrText>
           </w:r>
           <w:r>
             <w:fldChar w:fldCharType="separate"/>
           </w:r>
           <w:r>
-            <w:t>23</w:t>
+            <w:t>22</w:t>
           </w:r>
           <w:r>
             <w:fldChar w:fldCharType="end"/>
@@ -3815,7 +3823,7 @@
             <w:fldChar w:fldCharType="begin"/>
           </w:r>
           <w:r>
-            <w:instrText xml:space="preserve"> HYPERLINK \l _Toc18636 </w:instrText>
+            <w:instrText xml:space="preserve"> HYPERLINK \l _Toc18176 </w:instrText>
           </w:r>
           <w:r>
             <w:fldChar w:fldCharType="separate"/>
@@ -3844,13 +3852,13 @@
             <w:fldChar w:fldCharType="begin"/>
           </w:r>
           <w:r>
-            <w:instrText xml:space="preserve"> PAGEREF _Toc18636 \h </w:instrText>
+            <w:instrText xml:space="preserve"> PAGEREF _Toc18176 \h </w:instrText>
           </w:r>
           <w:r>
             <w:fldChar w:fldCharType="separate"/>
           </w:r>
           <w:r>
-            <w:t>24</w:t>
+            <w:t>23</w:t>
           </w:r>
           <w:r>
             <w:fldChar w:fldCharType="end"/>
@@ -3870,7 +3878,7 @@
             <w:fldChar w:fldCharType="begin"/>
           </w:r>
           <w:r>
-            <w:instrText xml:space="preserve"> HYPERLINK \l _Toc32018 </w:instrText>
+            <w:instrText xml:space="preserve"> HYPERLINK \l _Toc30864 </w:instrText>
           </w:r>
           <w:r>
             <w:fldChar w:fldCharType="separate"/>
@@ -3890,13 +3898,13 @@
             <w:fldChar w:fldCharType="begin"/>
           </w:r>
           <w:r>
-            <w:instrText xml:space="preserve"> PAGEREF _Toc32018 \h </w:instrText>
+            <w:instrText xml:space="preserve"> PAGEREF _Toc30864 \h </w:instrText>
           </w:r>
           <w:r>
             <w:fldChar w:fldCharType="separate"/>
           </w:r>
           <w:r>
-            <w:t>26</w:t>
+            <w:t>25</w:t>
           </w:r>
           <w:r>
             <w:fldChar w:fldCharType="end"/>
@@ -3916,7 +3924,7 @@
             <w:fldChar w:fldCharType="begin"/>
           </w:r>
           <w:r>
-            <w:instrText xml:space="preserve"> HYPERLINK \l _Toc17642 </w:instrText>
+            <w:instrText xml:space="preserve"> HYPERLINK \l _Toc8475 </w:instrText>
           </w:r>
           <w:r>
             <w:fldChar w:fldCharType="separate"/>
@@ -3936,13 +3944,13 @@
             <w:fldChar w:fldCharType="begin"/>
           </w:r>
           <w:r>
-            <w:instrText xml:space="preserve"> PAGEREF _Toc17642 \h </w:instrText>
+            <w:instrText xml:space="preserve"> PAGEREF _Toc8475 \h </w:instrText>
           </w:r>
           <w:r>
             <w:fldChar w:fldCharType="separate"/>
           </w:r>
           <w:r>
-            <w:t>26</w:t>
+            <w:t>25</w:t>
           </w:r>
           <w:r>
             <w:fldChar w:fldCharType="end"/>
@@ -3962,7 +3970,7 @@
             <w:fldChar w:fldCharType="begin"/>
           </w:r>
           <w:r>
-            <w:instrText xml:space="preserve"> HYPERLINK \l _Toc7061 </w:instrText>
+            <w:instrText xml:space="preserve"> HYPERLINK \l _Toc18487 </w:instrText>
           </w:r>
           <w:r>
             <w:fldChar w:fldCharType="separate"/>
@@ -3989,13 +3997,13 @@
             <w:fldChar w:fldCharType="begin"/>
           </w:r>
           <w:r>
-            <w:instrText xml:space="preserve"> PAGEREF _Toc7061 \h </w:instrText>
+            <w:instrText xml:space="preserve"> PAGEREF _Toc18487 \h </w:instrText>
           </w:r>
           <w:r>
             <w:fldChar w:fldCharType="separate"/>
           </w:r>
           <w:r>
-            <w:t>27</w:t>
+            <w:t>26</w:t>
           </w:r>
           <w:r>
             <w:fldChar w:fldCharType="end"/>
@@ -4015,7 +4023,7 @@
             <w:fldChar w:fldCharType="begin"/>
           </w:r>
           <w:r>
-            <w:instrText xml:space="preserve"> HYPERLINK \l _Toc14440 </w:instrText>
+            <w:instrText xml:space="preserve"> HYPERLINK \l _Toc10074 </w:instrText>
           </w:r>
           <w:r>
             <w:fldChar w:fldCharType="separate"/>
@@ -4035,13 +4043,13 @@
             <w:fldChar w:fldCharType="begin"/>
           </w:r>
           <w:r>
-            <w:instrText xml:space="preserve"> PAGEREF _Toc14440 \h </w:instrText>
+            <w:instrText xml:space="preserve"> PAGEREF _Toc10074 \h </w:instrText>
           </w:r>
           <w:r>
             <w:fldChar w:fldCharType="separate"/>
           </w:r>
           <w:r>
-            <w:t>28</w:t>
+            <w:t>27</w:t>
           </w:r>
           <w:r>
             <w:fldChar w:fldCharType="end"/>
@@ -4061,7 +4069,7 @@
             <w:fldChar w:fldCharType="begin"/>
           </w:r>
           <w:r>
-            <w:instrText xml:space="preserve"> HYPERLINK \l _Toc15653 </w:instrText>
+            <w:instrText xml:space="preserve"> HYPERLINK \l _Toc10367 </w:instrText>
           </w:r>
           <w:r>
             <w:fldChar w:fldCharType="separate"/>
@@ -4088,13 +4096,13 @@
             <w:fldChar w:fldCharType="begin"/>
           </w:r>
           <w:r>
-            <w:instrText xml:space="preserve"> PAGEREF _Toc15653 \h </w:instrText>
+            <w:instrText xml:space="preserve"> PAGEREF _Toc10367 \h </w:instrText>
           </w:r>
           <w:r>
             <w:fldChar w:fldCharType="separate"/>
           </w:r>
           <w:r>
-            <w:t>29</w:t>
+            <w:t>28</w:t>
           </w:r>
           <w:r>
             <w:fldChar w:fldCharType="end"/>
@@ -4114,7 +4122,7 @@
             <w:fldChar w:fldCharType="begin"/>
           </w:r>
           <w:r>
-            <w:instrText xml:space="preserve"> HYPERLINK \l _Toc9281 </w:instrText>
+            <w:instrText xml:space="preserve"> HYPERLINK \l _Toc13720 </w:instrText>
           </w:r>
           <w:r>
             <w:fldChar w:fldCharType="separate"/>
@@ -4141,13 +4149,13 @@
             <w:fldChar w:fldCharType="begin"/>
           </w:r>
           <w:r>
-            <w:instrText xml:space="preserve"> PAGEREF _Toc9281 \h </w:instrText>
+            <w:instrText xml:space="preserve"> PAGEREF _Toc13720 \h </w:instrText>
           </w:r>
           <w:r>
             <w:fldChar w:fldCharType="separate"/>
           </w:r>
           <w:r>
-            <w:t>32</w:t>
+            <w:t>31</w:t>
           </w:r>
           <w:r>
             <w:fldChar w:fldCharType="end"/>
@@ -4167,7 +4175,7 @@
             <w:fldChar w:fldCharType="begin"/>
           </w:r>
           <w:r>
-            <w:instrText xml:space="preserve"> HYPERLINK \l _Toc14888 </w:instrText>
+            <w:instrText xml:space="preserve"> HYPERLINK \l _Toc22564 </w:instrText>
           </w:r>
           <w:r>
             <w:fldChar w:fldCharType="separate"/>
@@ -4187,13 +4195,13 @@
             <w:fldChar w:fldCharType="begin"/>
           </w:r>
           <w:r>
-            <w:instrText xml:space="preserve"> PAGEREF _Toc14888 \h </w:instrText>
+            <w:instrText xml:space="preserve"> PAGEREF _Toc22564 \h </w:instrText>
           </w:r>
           <w:r>
             <w:fldChar w:fldCharType="separate"/>
           </w:r>
           <w:r>
-            <w:t>34</w:t>
+            <w:t>33</w:t>
           </w:r>
           <w:r>
             <w:fldChar w:fldCharType="end"/>
@@ -4213,7 +4221,7 @@
             <w:fldChar w:fldCharType="begin"/>
           </w:r>
           <w:r>
-            <w:instrText xml:space="preserve"> HYPERLINK \l _Toc21804 </w:instrText>
+            <w:instrText xml:space="preserve"> HYPERLINK \l _Toc24746 </w:instrText>
           </w:r>
           <w:r>
             <w:fldChar w:fldCharType="separate"/>
@@ -4264,13 +4272,13 @@
             <w:fldChar w:fldCharType="begin"/>
           </w:r>
           <w:r>
-            <w:instrText xml:space="preserve"> PAGEREF _Toc21804 \h </w:instrText>
+            <w:instrText xml:space="preserve"> PAGEREF _Toc24746 \h </w:instrText>
           </w:r>
           <w:r>
             <w:fldChar w:fldCharType="separate"/>
           </w:r>
           <w:r>
-            <w:t>34</w:t>
+            <w:t>33</w:t>
           </w:r>
           <w:r>
             <w:fldChar w:fldCharType="end"/>
@@ -4290,7 +4298,7 @@
             <w:fldChar w:fldCharType="begin"/>
           </w:r>
           <w:r>
-            <w:instrText xml:space="preserve"> HYPERLINK \l _Toc29348 </w:instrText>
+            <w:instrText xml:space="preserve"> HYPERLINK \l _Toc19852 </w:instrText>
           </w:r>
           <w:r>
             <w:fldChar w:fldCharType="separate"/>
@@ -4325,13 +4333,13 @@
             <w:fldChar w:fldCharType="begin"/>
           </w:r>
           <w:r>
-            <w:instrText xml:space="preserve"> PAGEREF _Toc29348 \h </w:instrText>
+            <w:instrText xml:space="preserve"> PAGEREF _Toc19852 \h </w:instrText>
           </w:r>
           <w:r>
             <w:fldChar w:fldCharType="separate"/>
           </w:r>
           <w:r>
-            <w:t>34</w:t>
+            <w:t>33</w:t>
           </w:r>
           <w:r>
             <w:fldChar w:fldCharType="end"/>
@@ -4351,7 +4359,7 @@
             <w:fldChar w:fldCharType="begin"/>
           </w:r>
           <w:r>
-            <w:instrText xml:space="preserve"> HYPERLINK \l _Toc161 </w:instrText>
+            <w:instrText xml:space="preserve"> HYPERLINK \l _Toc11957 </w:instrText>
           </w:r>
           <w:r>
             <w:fldChar w:fldCharType="separate"/>
@@ -4386,13 +4394,13 @@
             <w:fldChar w:fldCharType="begin"/>
           </w:r>
           <w:r>
-            <w:instrText xml:space="preserve"> PAGEREF _Toc161 \h </w:instrText>
+            <w:instrText xml:space="preserve"> PAGEREF _Toc11957 \h </w:instrText>
           </w:r>
           <w:r>
             <w:fldChar w:fldCharType="separate"/>
           </w:r>
           <w:r>
-            <w:t>34</w:t>
+            <w:t>33</w:t>
           </w:r>
           <w:r>
             <w:fldChar w:fldCharType="end"/>
@@ -4412,7 +4420,7 @@
             <w:fldChar w:fldCharType="begin"/>
           </w:r>
           <w:r>
-            <w:instrText xml:space="preserve"> HYPERLINK \l _Toc19883 </w:instrText>
+            <w:instrText xml:space="preserve"> HYPERLINK \l _Toc8760 </w:instrText>
           </w:r>
           <w:r>
             <w:fldChar w:fldCharType="separate"/>
@@ -4432,13 +4440,13 @@
             <w:fldChar w:fldCharType="begin"/>
           </w:r>
           <w:r>
-            <w:instrText xml:space="preserve"> PAGEREF _Toc19883 \h </w:instrText>
+            <w:instrText xml:space="preserve"> PAGEREF _Toc8760 \h </w:instrText>
           </w:r>
           <w:r>
             <w:fldChar w:fldCharType="separate"/>
           </w:r>
           <w:r>
-            <w:t>35</w:t>
+            <w:t>34</w:t>
           </w:r>
           <w:r>
             <w:fldChar w:fldCharType="end"/>
@@ -4458,7 +4466,7 @@
             <w:fldChar w:fldCharType="begin"/>
           </w:r>
           <w:r>
-            <w:instrText xml:space="preserve"> HYPERLINK \l _Toc17145 </w:instrText>
+            <w:instrText xml:space="preserve"> HYPERLINK \l _Toc5992 </w:instrText>
           </w:r>
           <w:r>
             <w:fldChar w:fldCharType="separate"/>
@@ -4493,13 +4501,13 @@
             <w:fldChar w:fldCharType="begin"/>
           </w:r>
           <w:r>
-            <w:instrText xml:space="preserve"> PAGEREF _Toc17145 \h </w:instrText>
+            <w:instrText xml:space="preserve"> PAGEREF _Toc5992 \h </w:instrText>
           </w:r>
           <w:r>
             <w:fldChar w:fldCharType="separate"/>
           </w:r>
           <w:r>
-            <w:t>36</w:t>
+            <w:t>35</w:t>
           </w:r>
           <w:r>
             <w:fldChar w:fldCharType="end"/>
@@ -4519,7 +4527,7 @@
             <w:fldChar w:fldCharType="begin"/>
           </w:r>
           <w:r>
-            <w:instrText xml:space="preserve"> HYPERLINK \l _Toc18815 </w:instrText>
+            <w:instrText xml:space="preserve"> HYPERLINK \l _Toc19106 </w:instrText>
           </w:r>
           <w:r>
             <w:fldChar w:fldCharType="separate"/>
@@ -4537,13 +4545,13 @@
             <w:fldChar w:fldCharType="begin"/>
           </w:r>
           <w:r>
-            <w:instrText xml:space="preserve"> PAGEREF _Toc18815 \h </w:instrText>
+            <w:instrText xml:space="preserve"> PAGEREF _Toc19106 \h </w:instrText>
           </w:r>
           <w:r>
             <w:fldChar w:fldCharType="separate"/>
           </w:r>
           <w:r>
-            <w:t>39</w:t>
+            <w:t>38</w:t>
           </w:r>
           <w:r>
             <w:fldChar w:fldCharType="end"/>
@@ -4563,7 +4571,7 @@
             <w:fldChar w:fldCharType="begin"/>
           </w:r>
           <w:r>
-            <w:instrText xml:space="preserve"> HYPERLINK \l _Toc20369 </w:instrText>
+            <w:instrText xml:space="preserve"> HYPERLINK \l _Toc13001 </w:instrText>
           </w:r>
           <w:r>
             <w:fldChar w:fldCharType="separate"/>
@@ -4608,13 +4616,13 @@
             <w:fldChar w:fldCharType="begin"/>
           </w:r>
           <w:r>
-            <w:instrText xml:space="preserve"> PAGEREF _Toc20369 \h </w:instrText>
+            <w:instrText xml:space="preserve"> PAGEREF _Toc13001 \h </w:instrText>
           </w:r>
           <w:r>
             <w:fldChar w:fldCharType="separate"/>
           </w:r>
           <w:r>
-            <w:t>39</w:t>
+            <w:t>38</w:t>
           </w:r>
           <w:r>
             <w:fldChar w:fldCharType="end"/>
@@ -4634,7 +4642,7 @@
             <w:fldChar w:fldCharType="begin"/>
           </w:r>
           <w:r>
-            <w:instrText xml:space="preserve"> HYPERLINK \l _Toc18845 </w:instrText>
+            <w:instrText xml:space="preserve"> HYPERLINK \l _Toc1601 </w:instrText>
           </w:r>
           <w:r>
             <w:fldChar w:fldCharType="separate"/>
@@ -4657,13 +4665,13 @@
             <w:fldChar w:fldCharType="begin"/>
           </w:r>
           <w:r>
-            <w:instrText xml:space="preserve"> PAGEREF _Toc18845 \h </w:instrText>
+            <w:instrText xml:space="preserve"> PAGEREF _Toc1601 \h </w:instrText>
           </w:r>
           <w:r>
             <w:fldChar w:fldCharType="separate"/>
           </w:r>
           <w:r>
-            <w:t>41</w:t>
+            <w:t>40</w:t>
           </w:r>
           <w:r>
             <w:fldChar w:fldCharType="end"/>
@@ -4683,7 +4691,7 @@
             <w:fldChar w:fldCharType="begin"/>
           </w:r>
           <w:r>
-            <w:instrText xml:space="preserve"> HYPERLINK \l _Toc27426 </w:instrText>
+            <w:instrText xml:space="preserve"> HYPERLINK \l _Toc29629 </w:instrText>
           </w:r>
           <w:r>
             <w:fldChar w:fldCharType="separate"/>
@@ -4706,13 +4714,13 @@
             <w:fldChar w:fldCharType="begin"/>
           </w:r>
           <w:r>
-            <w:instrText xml:space="preserve"> PAGEREF _Toc27426 \h </w:instrText>
+            <w:instrText xml:space="preserve"> PAGEREF _Toc29629 \h </w:instrText>
           </w:r>
           <w:r>
             <w:fldChar w:fldCharType="separate"/>
           </w:r>
           <w:r>
-            <w:t>45</w:t>
+            <w:t>44</w:t>
           </w:r>
           <w:r>
             <w:fldChar w:fldCharType="end"/>
@@ -4785,7 +4793,7 @@
           <w:highlight w:val="none"/>
         </w:rPr>
       </w:pPr>
-      <w:bookmarkStart w:id="9" w:name="_Toc1857"/>
+      <w:bookmarkStart w:id="9" w:name="_Toc27863"/>
       <w:r>
         <w:rPr>
           <w:rFonts w:ascii="Times New Roman" w:hAnsi="Times New Roman" w:cs="Times New Roman"/>
@@ -4833,7 +4841,7 @@
         <w:fldChar w:fldCharType="begin"/>
       </w:r>
       <w:r>
-        <w:instrText xml:space="preserve"> HYPERLINK \l _Toc26858 </w:instrText>
+        <w:instrText xml:space="preserve"> HYPERLINK \l _Toc14893 </w:instrText>
       </w:r>
       <w:r>
         <w:fldChar w:fldCharType="separate"/>
@@ -4860,7 +4868,7 @@
         <w:fldChar w:fldCharType="begin"/>
       </w:r>
       <w:r>
-        <w:instrText xml:space="preserve"> PAGEREF _Toc26858 \h </w:instrText>
+        <w:instrText xml:space="preserve"> PAGEREF _Toc14893 \h </w:instrText>
       </w:r>
       <w:r>
         <w:fldChar w:fldCharType="separate"/>
@@ -4886,7 +4894,7 @@
         <w:fldChar w:fldCharType="begin"/>
       </w:r>
       <w:r>
-        <w:instrText xml:space="preserve"> HYPERLINK \l _Toc4843 </w:instrText>
+        <w:instrText xml:space="preserve"> HYPERLINK \l _Toc31444 </w:instrText>
       </w:r>
       <w:r>
         <w:fldChar w:fldCharType="separate"/>
@@ -4919,7 +4927,7 @@
         <w:fldChar w:fldCharType="begin"/>
       </w:r>
       <w:r>
-        <w:instrText xml:space="preserve"> PAGEREF _Toc4843 \h </w:instrText>
+        <w:instrText xml:space="preserve"> PAGEREF _Toc31444 \h </w:instrText>
       </w:r>
       <w:r>
         <w:fldChar w:fldCharType="separate"/>
@@ -4945,7 +4953,7 @@
         <w:fldChar w:fldCharType="begin"/>
       </w:r>
       <w:r>
-        <w:instrText xml:space="preserve"> HYPERLINK \l _Toc10994 </w:instrText>
+        <w:instrText xml:space="preserve"> HYPERLINK \l _Toc26151 </w:instrText>
       </w:r>
       <w:r>
         <w:fldChar w:fldCharType="separate"/>
@@ -4966,7 +4974,7 @@
         <w:fldChar w:fldCharType="begin"/>
       </w:r>
       <w:r>
-        <w:instrText xml:space="preserve"> PAGEREF _Toc10994 \h </w:instrText>
+        <w:instrText xml:space="preserve"> PAGEREF _Toc26151 \h </w:instrText>
       </w:r>
       <w:r>
         <w:fldChar w:fldCharType="separate"/>
@@ -4992,7 +5000,7 @@
         <w:fldChar w:fldCharType="begin"/>
       </w:r>
       <w:r>
-        <w:instrText xml:space="preserve"> HYPERLINK \l _Toc8612 </w:instrText>
+        <w:instrText xml:space="preserve"> HYPERLINK \l _Toc9578 </w:instrText>
       </w:r>
       <w:r>
         <w:fldChar w:fldCharType="separate"/>
@@ -5013,7 +5021,7 @@
         <w:fldChar w:fldCharType="begin"/>
       </w:r>
       <w:r>
-        <w:instrText xml:space="preserve"> PAGEREF _Toc8612 \h </w:instrText>
+        <w:instrText xml:space="preserve"> PAGEREF _Toc9578 \h </w:instrText>
       </w:r>
       <w:r>
         <w:fldChar w:fldCharType="separate"/>
@@ -5039,7 +5047,7 @@
         <w:fldChar w:fldCharType="begin"/>
       </w:r>
       <w:r>
-        <w:instrText xml:space="preserve"> HYPERLINK \l _Toc29794 </w:instrText>
+        <w:instrText xml:space="preserve"> HYPERLINK \l _Toc3925 </w:instrText>
       </w:r>
       <w:r>
         <w:fldChar w:fldCharType="separate"/>
@@ -5060,7 +5068,7 @@
         <w:fldChar w:fldCharType="begin"/>
       </w:r>
       <w:r>
-        <w:instrText xml:space="preserve"> PAGEREF _Toc29794 \h </w:instrText>
+        <w:instrText xml:space="preserve"> PAGEREF _Toc3925 \h </w:instrText>
       </w:r>
       <w:r>
         <w:fldChar w:fldCharType="separate"/>
@@ -5086,7 +5094,7 @@
         <w:fldChar w:fldCharType="begin"/>
       </w:r>
       <w:r>
-        <w:instrText xml:space="preserve"> HYPERLINK \l _Toc28604 </w:instrText>
+        <w:instrText xml:space="preserve"> HYPERLINK \l _Toc20071 </w:instrText>
       </w:r>
       <w:r>
         <w:fldChar w:fldCharType="separate"/>
@@ -5107,7 +5115,7 @@
         <w:fldChar w:fldCharType="begin"/>
       </w:r>
       <w:r>
-        <w:instrText xml:space="preserve"> PAGEREF _Toc28604 \h </w:instrText>
+        <w:instrText xml:space="preserve"> PAGEREF _Toc20071 \h </w:instrText>
       </w:r>
       <w:r>
         <w:fldChar w:fldCharType="separate"/>
@@ -5133,7 +5141,7 @@
         <w:fldChar w:fldCharType="begin"/>
       </w:r>
       <w:r>
-        <w:instrText xml:space="preserve"> HYPERLINK \l _Toc27302 </w:instrText>
+        <w:instrText xml:space="preserve"> HYPERLINK \l _Toc3732 </w:instrText>
       </w:r>
       <w:r>
         <w:fldChar w:fldCharType="separate"/>
@@ -5154,7 +5162,7 @@
         <w:fldChar w:fldCharType="begin"/>
       </w:r>
       <w:r>
-        <w:instrText xml:space="preserve"> PAGEREF _Toc27302 \h </w:instrText>
+        <w:instrText xml:space="preserve"> PAGEREF _Toc3732 \h </w:instrText>
       </w:r>
       <w:r>
         <w:fldChar w:fldCharType="separate"/>
@@ -5180,7 +5188,7 @@
         <w:fldChar w:fldCharType="begin"/>
       </w:r>
       <w:r>
-        <w:instrText xml:space="preserve"> HYPERLINK \l _Toc26665 </w:instrText>
+        <w:instrText xml:space="preserve"> HYPERLINK \l _Toc5554 </w:instrText>
       </w:r>
       <w:r>
         <w:fldChar w:fldCharType="separate"/>
@@ -5207,7 +5215,7 @@
         <w:fldChar w:fldCharType="begin"/>
       </w:r>
       <w:r>
-        <w:instrText xml:space="preserve"> PAGEREF _Toc26665 \h </w:instrText>
+        <w:instrText xml:space="preserve"> PAGEREF _Toc5554 \h </w:instrText>
       </w:r>
       <w:r>
         <w:fldChar w:fldCharType="separate"/>
@@ -5233,7 +5241,7 @@
         <w:fldChar w:fldCharType="begin"/>
       </w:r>
       <w:r>
-        <w:instrText xml:space="preserve"> HYPERLINK \l _Toc15255 </w:instrText>
+        <w:instrText xml:space="preserve"> HYPERLINK \l _Toc1046 </w:instrText>
       </w:r>
       <w:r>
         <w:fldChar w:fldCharType="separate"/>
@@ -5254,7 +5262,7 @@
         <w:fldChar w:fldCharType="begin"/>
       </w:r>
       <w:r>
-        <w:instrText xml:space="preserve"> PAGEREF _Toc15255 \h </w:instrText>
+        <w:instrText xml:space="preserve"> PAGEREF _Toc1046 \h </w:instrText>
       </w:r>
       <w:r>
         <w:fldChar w:fldCharType="separate"/>
@@ -5280,7 +5288,7 @@
         <w:fldChar w:fldCharType="begin"/>
       </w:r>
       <w:r>
-        <w:instrText xml:space="preserve"> HYPERLINK \l _Toc27552 </w:instrText>
+        <w:instrText xml:space="preserve"> HYPERLINK \l _Toc10040 </w:instrText>
       </w:r>
       <w:r>
         <w:fldChar w:fldCharType="separate"/>
@@ -5301,13 +5309,13 @@
         <w:fldChar w:fldCharType="begin"/>
       </w:r>
       <w:r>
-        <w:instrText xml:space="preserve"> PAGEREF _Toc27552 \h </w:instrText>
+        <w:instrText xml:space="preserve"> PAGEREF _Toc10040 \h </w:instrText>
       </w:r>
       <w:r>
         <w:fldChar w:fldCharType="separate"/>
       </w:r>
       <w:r>
-        <w:t>30</w:t>
+        <w:t>29</w:t>
       </w:r>
       <w:r>
         <w:fldChar w:fldCharType="end"/>
@@ -5327,7 +5335,7 @@
         <w:fldChar w:fldCharType="begin"/>
       </w:r>
       <w:r>
-        <w:instrText xml:space="preserve"> HYPERLINK \l _Toc12971 </w:instrText>
+        <w:instrText xml:space="preserve"> HYPERLINK \l _Toc22105 </w:instrText>
       </w:r>
       <w:r>
         <w:fldChar w:fldCharType="separate"/>
@@ -5348,13 +5356,13 @@
         <w:fldChar w:fldCharType="begin"/>
       </w:r>
       <w:r>
-        <w:instrText xml:space="preserve"> PAGEREF _Toc12971 \h </w:instrText>
+        <w:instrText xml:space="preserve"> PAGEREF _Toc22105 \h </w:instrText>
       </w:r>
       <w:r>
         <w:fldChar w:fldCharType="separate"/>
       </w:r>
       <w:r>
-        <w:t>31</w:t>
+        <w:t>30</w:t>
       </w:r>
       <w:r>
         <w:fldChar w:fldCharType="end"/>
@@ -5579,7 +5587,7 @@
           <w:lang w:val="el-GR"/>
         </w:rPr>
       </w:pPr>
-      <w:bookmarkStart w:id="10" w:name="_Toc18125"/>
+      <w:bookmarkStart w:id="10" w:name="_Toc26594"/>
       <w:r>
         <w:rPr>
           <w:rFonts w:ascii="Times New Roman" w:hAnsi="Times New Roman" w:cs="Times New Roman"/>
@@ -5626,7 +5634,7 @@
         <w:fldChar w:fldCharType="begin"/>
       </w:r>
       <w:r>
-        <w:instrText xml:space="preserve"> HYPERLINK \l _Toc16501 </w:instrText>
+        <w:instrText xml:space="preserve"> HYPERLINK \l _Toc32244 </w:instrText>
       </w:r>
       <w:r>
         <w:fldChar w:fldCharType="separate"/>
@@ -5662,7 +5670,7 @@
         <w:fldChar w:fldCharType="begin"/>
       </w:r>
       <w:r>
-        <w:instrText xml:space="preserve"> PAGEREF _Toc16501 \h </w:instrText>
+        <w:instrText xml:space="preserve"> PAGEREF _Toc32244 \h </w:instrText>
       </w:r>
       <w:r>
         <w:fldChar w:fldCharType="separate"/>
@@ -5688,7 +5696,7 @@
         <w:fldChar w:fldCharType="begin"/>
       </w:r>
       <w:r>
-        <w:instrText xml:space="preserve"> HYPERLINK \l _Toc17396 </w:instrText>
+        <w:instrText xml:space="preserve"> HYPERLINK \l _Toc1295 </w:instrText>
       </w:r>
       <w:r>
         <w:fldChar w:fldCharType="separate"/>
@@ -5723,7 +5731,7 @@
         <w:fldChar w:fldCharType="begin"/>
       </w:r>
       <w:r>
-        <w:instrText xml:space="preserve"> PAGEREF _Toc17396 \h </w:instrText>
+        <w:instrText xml:space="preserve"> PAGEREF _Toc1295 \h </w:instrText>
       </w:r>
       <w:r>
         <w:fldChar w:fldCharType="separate"/>
@@ -5749,7 +5757,7 @@
         <w:fldChar w:fldCharType="begin"/>
       </w:r>
       <w:r>
-        <w:instrText xml:space="preserve"> HYPERLINK \l _Toc18998 </w:instrText>
+        <w:instrText xml:space="preserve"> HYPERLINK \l _Toc14730 </w:instrText>
       </w:r>
       <w:r>
         <w:fldChar w:fldCharType="separate"/>
@@ -5761,7 +5769,13 @@
         <w:rPr>
           <w:lang w:val="el-GR"/>
         </w:rPr>
-        <w:t xml:space="preserve"> Τετραγωνικό σφάλμα </w:t>
+        <w:t xml:space="preserve"> Τετραγωνικό σφάλμα</w:t>
+      </w:r>
+      <w:r>
+        <w:rPr>
+          <w:lang w:val="el-GR"/>
+        </w:rPr>
+        <w:t xml:space="preserve"> </w:t>
       </w:r>
       <w:r>
         <w:tab/>
@@ -5770,7 +5784,7 @@
         <w:fldChar w:fldCharType="begin"/>
       </w:r>
       <w:r>
-        <w:instrText xml:space="preserve"> PAGEREF _Toc18998 \h </w:instrText>
+        <w:instrText xml:space="preserve"> PAGEREF _Toc14730 \h </w:instrText>
       </w:r>
       <w:r>
         <w:fldChar w:fldCharType="separate"/>
@@ -5796,7 +5810,7 @@
         <w:fldChar w:fldCharType="begin"/>
       </w:r>
       <w:r>
-        <w:instrText xml:space="preserve"> HYPERLINK \l _Toc11835 </w:instrText>
+        <w:instrText xml:space="preserve"> HYPERLINK \l _Toc16253 </w:instrText>
       </w:r>
       <w:r>
         <w:fldChar w:fldCharType="separate"/>
@@ -5829,7 +5843,7 @@
         <w:fldChar w:fldCharType="begin"/>
       </w:r>
       <w:r>
-        <w:instrText xml:space="preserve"> PAGEREF _Toc11835 \h </w:instrText>
+        <w:instrText xml:space="preserve"> PAGEREF _Toc16253 \h </w:instrText>
       </w:r>
       <w:r>
         <w:fldChar w:fldCharType="separate"/>
@@ -5855,7 +5869,7 @@
         <w:fldChar w:fldCharType="begin"/>
       </w:r>
       <w:r>
-        <w:instrText xml:space="preserve"> HYPERLINK \l _Toc15950 </w:instrText>
+        <w:instrText xml:space="preserve"> HYPERLINK \l _Toc18389 </w:instrText>
       </w:r>
       <w:r>
         <w:fldChar w:fldCharType="separate"/>
@@ -5898,7 +5912,7 @@
         <w:fldChar w:fldCharType="begin"/>
       </w:r>
       <w:r>
-        <w:instrText xml:space="preserve"> PAGEREF _Toc15950 \h </w:instrText>
+        <w:instrText xml:space="preserve"> PAGEREF _Toc18389 \h </w:instrText>
       </w:r>
       <w:r>
         <w:fldChar w:fldCharType="separate"/>
@@ -5924,27 +5938,25 @@
         <w:fldChar w:fldCharType="begin"/>
       </w:r>
       <w:r>
-        <w:instrText xml:space="preserve"> HYPERLINK \l _Toc20589 </w:instrText>
+        <w:instrText xml:space="preserve"> HYPERLINK \l _Toc30923 </w:instrText>
       </w:r>
       <w:r>
         <w:fldChar w:fldCharType="separate"/>
       </w:r>
       <w:r>
-        <w:t xml:space="preserve">Τύπος 6 </w:t>
-      </w:r>
-      <w:r>
-        <w:rPr>
-          <w:rFonts w:hint="default"/>
+        <w:t xml:space="preserve">Τύπος 9 </w:t>
+      </w:r>
+      <w:r>
+        <w:rPr>
+          <w:lang w:val="el-GR"/>
+        </w:rPr>
+        <w:t xml:space="preserve"> Ενημέρωση των βαρών με χρήση </w:t>
+      </w:r>
+      <w:r>
+        <w:rPr>
           <w:lang w:val="en-US"/>
         </w:rPr>
-        <w:t xml:space="preserve"> </w:t>
-      </w:r>
-      <w:r>
-        <w:rPr>
-          <w:rFonts w:hint="default"/>
-          <w:lang w:val="el-GR"/>
-        </w:rPr>
-        <w:t>Παράγωγος σφάλματος</w:t>
+        <w:t>Gradient Descent</w:t>
       </w:r>
       <w:r>
         <w:tab/>
@@ -5953,191 +5965,7 @@
         <w:fldChar w:fldCharType="begin"/>
       </w:r>
       <w:r>
-        <w:instrText xml:space="preserve"> PAGEREF _Toc20589 \h </w:instrText>
-      </w:r>
-      <w:r>
-        <w:fldChar w:fldCharType="separate"/>
-      </w:r>
-      <w:r>
-        <w:t>22</w:t>
-      </w:r>
-      <w:r>
-        <w:fldChar w:fldCharType="end"/>
-      </w:r>
-      <w:r>
-        <w:fldChar w:fldCharType="end"/>
-      </w:r>
-    </w:p>
-    <w:p>
-      <w:pPr>
-        <w:pStyle w:val="27"/>
-        <w:tabs>
-          <w:tab w:val="right" w:leader="dot" w:pos="8788"/>
-        </w:tabs>
-      </w:pPr>
-      <w:r>
-        <w:fldChar w:fldCharType="begin"/>
-      </w:r>
-      <w:r>
-        <w:instrText xml:space="preserve"> HYPERLINK \l _Toc19209 </w:instrText>
-      </w:r>
-      <w:r>
-        <w:fldChar w:fldCharType="separate"/>
-      </w:r>
-      <w:r>
-        <w:t xml:space="preserve">Τύπος 7 </w:t>
-      </w:r>
-      <w:r>
-        <w:rPr>
-          <w:rFonts w:hint="default"/>
-          <w:lang w:val="en-US"/>
-        </w:rPr>
-        <w:t xml:space="preserve"> </w:t>
-      </w:r>
-      <w:r>
-        <w:rPr>
-          <w:rFonts w:hint="default"/>
-          <w:lang w:val="el-GR"/>
-        </w:rPr>
-        <w:t xml:space="preserve">Ποσότητα σφάλματος για τα στρώματα εξόδου σε ένα </w:t>
-      </w:r>
-      <w:r>
-        <w:rPr>
-          <w:rFonts w:hint="default"/>
-          <w:lang w:val="en-US"/>
-        </w:rPr>
-        <w:t xml:space="preserve">MLP </w:t>
-      </w:r>
-      <w:r>
-        <w:rPr>
-          <w:rFonts w:hint="default"/>
-          <w:lang w:val="el-GR"/>
-        </w:rPr>
-        <w:t>δίκτυο</w:t>
-      </w:r>
-      <w:r>
-        <w:tab/>
-      </w:r>
-      <w:r>
-        <w:fldChar w:fldCharType="begin"/>
-      </w:r>
-      <w:r>
-        <w:instrText xml:space="preserve"> PAGEREF _Toc19209 \h </w:instrText>
-      </w:r>
-      <w:r>
-        <w:fldChar w:fldCharType="separate"/>
-      </w:r>
-      <w:r>
-        <w:t>22</w:t>
-      </w:r>
-      <w:r>
-        <w:fldChar w:fldCharType="end"/>
-      </w:r>
-      <w:r>
-        <w:fldChar w:fldCharType="end"/>
-      </w:r>
-    </w:p>
-    <w:p>
-      <w:pPr>
-        <w:pStyle w:val="27"/>
-        <w:tabs>
-          <w:tab w:val="right" w:leader="dot" w:pos="8788"/>
-        </w:tabs>
-      </w:pPr>
-      <w:r>
-        <w:fldChar w:fldCharType="begin"/>
-      </w:r>
-      <w:r>
-        <w:instrText xml:space="preserve"> HYPERLINK \l _Toc19652 </w:instrText>
-      </w:r>
-      <w:r>
-        <w:fldChar w:fldCharType="separate"/>
-      </w:r>
-      <w:r>
-        <w:t xml:space="preserve">Τύπος 8 </w:t>
-      </w:r>
-      <w:r>
-        <w:rPr>
-          <w:rFonts w:hint="default"/>
-          <w:lang w:val="el-GR"/>
-        </w:rPr>
-        <w:t xml:space="preserve"> Ποσότητα σφάλματος για τα  κρυφά στρώματα σε ένα </w:t>
-      </w:r>
-      <w:r>
-        <w:rPr>
-          <w:rFonts w:hint="default"/>
-          <w:lang w:val="en-US"/>
-        </w:rPr>
-        <w:t xml:space="preserve">MLP </w:t>
-      </w:r>
-      <w:r>
-        <w:rPr>
-          <w:rFonts w:hint="default"/>
-          <w:lang w:val="el-GR"/>
-        </w:rPr>
-        <w:t>δίκτυο</w:t>
-      </w:r>
-      <w:r>
-        <w:tab/>
-      </w:r>
-      <w:r>
-        <w:fldChar w:fldCharType="begin"/>
-      </w:r>
-      <w:r>
-        <w:instrText xml:space="preserve"> PAGEREF _Toc19652 \h </w:instrText>
-      </w:r>
-      <w:r>
-        <w:fldChar w:fldCharType="separate"/>
-      </w:r>
-      <w:r>
-        <w:t>22</w:t>
-      </w:r>
-      <w:r>
-        <w:fldChar w:fldCharType="end"/>
-      </w:r>
-      <w:r>
-        <w:fldChar w:fldCharType="end"/>
-      </w:r>
-    </w:p>
-    <w:p>
-      <w:pPr>
-        <w:pStyle w:val="27"/>
-        <w:tabs>
-          <w:tab w:val="right" w:leader="dot" w:pos="8788"/>
-        </w:tabs>
-      </w:pPr>
-      <w:r>
-        <w:fldChar w:fldCharType="begin"/>
-      </w:r>
-      <w:r>
-        <w:instrText xml:space="preserve"> HYPERLINK \l _Toc13073 </w:instrText>
-      </w:r>
-      <w:r>
-        <w:fldChar w:fldCharType="separate"/>
-      </w:r>
-      <w:r>
-        <w:t xml:space="preserve">Τύπος 9 </w:t>
-      </w:r>
-      <w:r>
-        <w:rPr>
-          <w:lang w:val="el-GR"/>
-        </w:rPr>
-        <w:t xml:space="preserve"> Ενημέρωση των βαρών με χρήση </w:t>
-      </w:r>
-      <w:r>
-        <w:rPr>
-          <w:lang w:val="en-US"/>
-        </w:rPr>
-        <w:t>Gradient Descent</w:t>
-      </w:r>
-      <w:r>
-        <w:tab/>
-      </w:r>
-      <w:r>
-        <w:fldChar w:fldCharType="begin"/>
-      </w:r>
-      <w:r>
-        <w:instrText xml:space="preserve"> PAGEREF _Toc13073 \h </w:instrText>
+        <w:instrText xml:space="preserve"> PAGEREF _Toc30923 \h </w:instrText>
       </w:r>
       <w:r>
         <w:fldChar w:fldCharType="separate"/>
@@ -6412,7 +6240,7 @@
           <w:highlight w:val="none"/>
         </w:rPr>
       </w:pPr>
-      <w:bookmarkStart w:id="11" w:name="_Toc28525"/>
+      <w:bookmarkStart w:id="11" w:name="_Toc31648"/>
       <w:r>
         <w:rPr>
           <w:rFonts w:ascii="Times New Roman" w:hAnsi="Times New Roman" w:cs="Times New Roman"/>
@@ -6932,7 +6760,7 @@
           <w:highlight w:val="none"/>
         </w:rPr>
       </w:pPr>
-      <w:bookmarkStart w:id="12" w:name="_Toc16374"/>
+      <w:bookmarkStart w:id="12" w:name="_Toc24118"/>
       <w:r>
         <w:rPr>
           <w:rFonts w:ascii="Times New Roman" w:hAnsi="Times New Roman" w:cs="Times New Roman"/>
@@ -7133,7 +6961,21 @@
           <w:szCs w:val="24"/>
           <w:lang w:val="el-GR"/>
         </w:rPr>
-        <w:t>ΧΑΡΑΚΤΗΡΙΣΤΙΚΑ ΠΡΟΤΥΠΟΥ</w:t>
+        <w:t>ΧΑΡΑΚΤΗΡΙΣΤΙΚΑ ΠΡΟΤΥΠ</w:t>
+      </w:r>
+      <w:bookmarkStart w:id="84" w:name="_GoBack"/>
+      <w:bookmarkEnd w:id="84"/>
+      <w:r>
+        <w:rPr>
+          <w:rFonts w:ascii="Times New Roman" w:hAnsi="Times New Roman" w:cs="Times New Roman"/>
+          <w:b/>
+          <w:bCs/>
+          <w:iCs/>
+          <w:sz w:val="24"/>
+          <w:szCs w:val="24"/>
+          <w:lang w:val="el-GR"/>
+        </w:rPr>
+        <w:t>ΟΥ</w:t>
       </w:r>
     </w:p>
     <w:p>
@@ -7646,7 +7488,7 @@
       </w:pPr>
       <w:bookmarkStart w:id="13" w:name="_Toc1465"/>
       <w:bookmarkEnd w:id="13"/>
-      <w:bookmarkStart w:id="14" w:name="_Toc11919"/>
+      <w:bookmarkStart w:id="14" w:name="_Toc6070"/>
       <w:r>
         <w:rPr>
           <w:rFonts w:ascii="Times New Roman" w:hAnsi="Times New Roman" w:cs="Times New Roman"/>
@@ -7706,7 +7548,7 @@
         </w:rPr>
         <w:t xml:space="preserve"> </w:t>
       </w:r>
-      <w:bookmarkStart w:id="16" w:name="_Toc17367"/>
+      <w:bookmarkStart w:id="16" w:name="_Toc22366"/>
       <w:r>
         <w:rPr>
           <w:rFonts w:ascii="Times New Roman" w:hAnsi="Times New Roman" w:cs="Times New Roman"/>
@@ -8833,7 +8675,7 @@
         </w:rPr>
       </w:pPr>
       <w:bookmarkStart w:id="18" w:name="_Toc11585"/>
-      <w:bookmarkStart w:id="19" w:name="_Toc7098"/>
+      <w:bookmarkStart w:id="19" w:name="_Toc25634"/>
       <w:r>
         <w:rPr>
           <w:rFonts w:ascii="Times New Roman" w:hAnsi="Times New Roman" w:cs="Times New Roman"/>
@@ -9373,7 +9215,7 @@
       <w:r>
         <w:fldChar w:fldCharType="end"/>
       </w:r>
-      <w:bookmarkStart w:id="20" w:name="_Toc26858"/>
+      <w:bookmarkStart w:id="20" w:name="_Toc14893"/>
       <w:r>
         <w:rPr>
           <w:lang w:val="el-GR"/>
@@ -9697,17 +9539,7 @@
           <w:sz w:val="24"/>
           <w:szCs w:val="24"/>
         </w:rPr>
-        <w:t>του οποίου</w:t>
-      </w:r>
-      <w:bookmarkStart w:id="87" w:name="_GoBack"/>
-      <w:bookmarkEnd w:id="87"/>
-      <w:r>
-        <w:rPr>
-          <w:rFonts w:ascii="Times New Roman" w:hAnsi="Times New Roman" w:eastAsia="Times New Roman" w:cs="Times New Roman"/>
-          <w:sz w:val="24"/>
-          <w:szCs w:val="24"/>
-        </w:rPr>
-        <w:t xml:space="preserve"> τα μέρη μπορούν να αντιστοιχιστούν άμεσα με αυτά του βιολογικού νευρώνα. Δέχεται αντί για ηλεκτρικούς παλμούς, συνεχείς μεταβλητές ως σήματα εισόδου. Κάθε σήμα εισόδου, μεταβάλλεται από μία τιμή βάρους η οποία είναι πραγματικός αριθμός, και αντιστοιχεί στον ρόλο της σύναψης σε έναν βιολογικό νευρώνα. Το σώμα του τεχνητού νευρώνα χωρίζεται σε δύο τμήματα. Το πρώτο αποτελείται από τον αθροιστή (</w:t>
+        <w:t>του οποίου τα μέρη μπορούν να αντιστοιχιστούν άμεσα με αυτά του βιολογικού νευρώνα. Δέχεται αντί για ηλεκτρικούς παλμούς, συνεχείς μεταβλητές ως σήματα εισόδου. Κάθε σήμα εισόδου, μεταβάλλεται από μία τιμή βάρους η οποία είναι πραγματικός αριθμός, και αντιστοιχεί στον ρόλο της σύναψης σε έναν βιολογικό νευρώνα. Το σώμα του τεχνητού νευρώνα χωρίζεται σε δύο τμήματα. Το πρώτο αποτελείται από τον αθροιστή (</w:t>
       </w:r>
       <w:r>
         <w:rPr>
@@ -10091,7 +9923,7 @@
       <w:r>
         <w:fldChar w:fldCharType="end"/>
       </w:r>
-      <w:bookmarkStart w:id="21" w:name="_Toc4843"/>
+      <w:bookmarkStart w:id="21" w:name="_Toc31444"/>
       <w:r>
         <w:rPr>
           <w:lang w:val="en-GB"/>
@@ -10155,7 +9987,7 @@
         </w:rPr>
       </w:pPr>
       <w:bookmarkStart w:id="22" w:name="_Toc30054"/>
-      <w:bookmarkStart w:id="23" w:name="_Toc23570"/>
+      <w:bookmarkStart w:id="23" w:name="_Toc27149"/>
       <w:r>
         <w:rPr>
           <w:rFonts w:ascii="Times New Roman" w:hAnsi="Times New Roman" w:eastAsia="Times New Roman" w:cs="Times New Roman"/>
@@ -10720,7 +10552,7 @@
       <w:r>
         <w:fldChar w:fldCharType="end"/>
       </w:r>
-      <w:bookmarkStart w:id="24" w:name="_Toc10994"/>
+      <w:bookmarkStart w:id="24" w:name="_Toc26151"/>
       <w:r>
         <w:rPr>
           <w:lang w:val="el-GR"/>
@@ -11073,7 +10905,7 @@
       <w:r>
         <w:fldChar w:fldCharType="end"/>
       </w:r>
-      <w:bookmarkStart w:id="25" w:name="_Toc8612"/>
+      <w:bookmarkStart w:id="25" w:name="_Toc9578"/>
       <w:r>
         <w:rPr>
           <w:lang w:val="el-GR"/>
@@ -11421,7 +11253,7 @@
       <w:r>
         <w:fldChar w:fldCharType="end"/>
       </w:r>
-      <w:bookmarkStart w:id="26" w:name="_Toc29794"/>
+      <w:bookmarkStart w:id="26" w:name="_Toc3925"/>
       <w:r>
         <w:rPr>
           <w:lang w:val="el-GR"/>
@@ -11799,7 +11631,7 @@
       <w:r>
         <w:fldChar w:fldCharType="end"/>
       </w:r>
-      <w:bookmarkStart w:id="28" w:name="_Toc28604"/>
+      <w:bookmarkStart w:id="28" w:name="_Toc20071"/>
       <w:r>
         <w:rPr>
           <w:lang w:val="el-GR"/>
@@ -11862,7 +11694,7 @@
         </w:rPr>
       </w:pPr>
       <w:bookmarkStart w:id="29" w:name="_Toc7544"/>
-      <w:bookmarkStart w:id="30" w:name="_Toc21874"/>
+      <w:bookmarkStart w:id="30" w:name="_Toc25938"/>
       <w:r>
         <w:rPr>
           <w:rFonts w:ascii="Times New Roman" w:hAnsi="Times New Roman" w:cs="Times New Roman"/>
@@ -12777,7 +12609,7 @@
       <w:r>
         <w:fldChar w:fldCharType="end"/>
       </w:r>
-      <w:bookmarkStart w:id="31" w:name="_Toc27302"/>
+      <w:bookmarkStart w:id="31" w:name="_Toc3732"/>
       <w:r>
         <w:rPr>
           <w:lang w:val="el-GR"/>
@@ -13363,7 +13195,7 @@
       </w:pPr>
       <w:bookmarkStart w:id="32" w:name="_Toc28005"/>
       <w:bookmarkStart w:id="33" w:name="_Toc9162"/>
-      <w:bookmarkStart w:id="34" w:name="_Toc17092"/>
+      <w:bookmarkStart w:id="34" w:name="_Toc22371"/>
       <w:r>
         <w:rPr>
           <w:rFonts w:ascii="Times New Roman" w:hAnsi="Times New Roman" w:cs="Times New Roman"/>
@@ -14314,7 +14146,7 @@
         </w:rPr>
         <w:t xml:space="preserve"> </w:t>
       </w:r>
-      <w:bookmarkStart w:id="35" w:name="_Toc5229"/>
+      <w:bookmarkStart w:id="35" w:name="_Toc29894"/>
       <w:r>
         <w:rPr>
           <w:rFonts w:ascii="Times New Roman" w:hAnsi="Times New Roman" w:cs="Times New Roman"/>
@@ -14365,7 +14197,7 @@
         </w:rPr>
         <w:t xml:space="preserve"> </w:t>
       </w:r>
-      <w:bookmarkStart w:id="36" w:name="_Toc8391"/>
+      <w:bookmarkStart w:id="36" w:name="_Toc9290"/>
       <w:r>
         <w:rPr>
           <w:rFonts w:ascii="Times New Roman" w:hAnsi="Times New Roman" w:cs="Times New Roman"/>
@@ -14469,7 +14301,25 @@
           <w:szCs w:val="24"/>
           <w:lang w:val="el-GR"/>
         </w:rPr>
-        <w:t>. Κοινό χαρακτηριστικό σε όλες είναι πως περιλαμβάνουν μόνο έναν νευρώνα. Εφόσον  δεν υπάρχουν παραπάνω από ένας νευρώνας ώστε να συνδεθούν μεταξύ τους, ο όρος δίκτυο χρησιμοποιείται καταχρηστικά.</w:t>
+        <w:t>. Κοινό χαρακτηριστικό σε όλες είναι πως περιλαμβάνουν μόνο έναν νευρώνα. Εφόσον</w:t>
+      </w:r>
+      <w:r>
+        <w:rPr>
+          <w:rFonts w:hint="default" w:ascii="Times New Roman" w:hAnsi="Times New Roman"/>
+          <w:sz w:val="24"/>
+          <w:szCs w:val="24"/>
+          <w:lang w:val="en-GB"/>
+        </w:rPr>
+        <w:t xml:space="preserve"> </w:t>
+      </w:r>
+      <w:r>
+        <w:rPr>
+          <w:rFonts w:ascii="Times New Roman" w:hAnsi="Times New Roman"/>
+          <w:sz w:val="24"/>
+          <w:szCs w:val="24"/>
+          <w:lang w:val="el-GR"/>
+        </w:rPr>
+        <w:t>δεν υπάρχουν παραπάνω από ένας νευρώνας ώστε να συνδεθούν μεταξύ τους, ο όρος δίκτυο χρησιμοποιείται καταχρηστικά.</w:t>
       </w:r>
     </w:p>
     <w:p>
@@ -14492,7 +14342,25 @@
           <w:szCs w:val="24"/>
           <w:lang w:val="el-GR"/>
         </w:rPr>
-        <w:t>Τα δίκτυα αυτά έχουν αναπτυχθεί βάσει τριών (3) ερωτημάτων. Το πρώτο από αυτά είναι το πως γίνεται αισθητή η ανίχνευση πληροφοριών για τον φυσικό κόσμο, από το βιολογικό σύστημα. Το δεύτερο ερώτημα, αφορά την μορφή  με την οποία αποθηκεύονται ή απομνημονεύονται οι πληροφορίες. Το τρίτο και τελευταίο ερώτημα, αφορά τον τρόπο με τον οποίο οι πληροφορίες που έχουν αποθηκευτεί επηρεάζουν την αναγνώριση και τη συμπεριφορά. Στόχος των δικτύων αυτών είναι η απεικόνιση μερικών θεμελιωδών ιδιοτήτων των ευφυών συστημάτων χωρίς όμως να είναι απαραίτητο να εμβαθύνουν σε ειδικές συνθήκες που μπορεί να αφορούν συγκεκριμένους βιολογικούς οργανισμούς, οι οποίες συχνά μπορεί να είναι και άγνωστες</w:t>
+        <w:t>Τα δίκτυα αυτά έχουν αναπτυχθεί βάσει τριών (3) ερωτημάτων. Το πρώτο από αυτά είναι το πως γίνεται αισθητή η ανίχνευση πληροφοριών για τον φυσικό κόσμο, από το βιολογικό σύστημα. Το δεύτερο ερώτημα, αφορά την μορφή</w:t>
+      </w:r>
+      <w:r>
+        <w:rPr>
+          <w:rFonts w:hint="default" w:ascii="Times New Roman" w:hAnsi="Times New Roman"/>
+          <w:sz w:val="24"/>
+          <w:szCs w:val="24"/>
+          <w:lang w:val="el-GR"/>
+        </w:rPr>
+        <w:t xml:space="preserve"> </w:t>
+      </w:r>
+      <w:r>
+        <w:rPr>
+          <w:rFonts w:ascii="Times New Roman" w:hAnsi="Times New Roman"/>
+          <w:sz w:val="24"/>
+          <w:szCs w:val="24"/>
+          <w:lang w:val="el-GR"/>
+        </w:rPr>
+        <w:t>με την οποία αποθηκεύονται ή απομνημονεύονται οι πληροφορίες. Το τρίτο και τελευταίο ερώτημα, αφορά τον τρόπο με τον οποίο οι πληροφορίες που έχουν αποθηκευτεί επηρεάζουν την αναγνώριση και τη συμπεριφορά. Στόχος των δικτύων αυτών είναι η απεικόνιση μερικών θεμελιωδών ιδιοτήτων των ευφυών συστημάτων χωρίς όμως να είναι απαραίτητο να εμβαθύνουν σε ειδικές συνθήκες που μπορεί να αφορούν συγκεκριμένους βιολογικούς οργανισμούς, οι οποίες συχνά μπορεί να είναι και άγνωστες</w:t>
       </w:r>
       <w:r>
         <w:rPr>
@@ -14616,7 +14484,25 @@
           <w:szCs w:val="24"/>
           <w:lang w:val="el-GR"/>
         </w:rPr>
-        <w:t>αποτελούν την πιο απλή μορφή δικτύου πρόσθιας τροφοδότησης χρησιμοποιώντας μάθηση με επίβλεψη, η οπ</w:t>
+        <w:t>αποτελούν την πιο απλή μορφή δικτύου</w:t>
+      </w:r>
+      <w:r>
+        <w:rPr>
+          <w:rFonts w:hint="default" w:ascii="Times New Roman" w:hAnsi="Times New Roman"/>
+          <w:sz w:val="24"/>
+          <w:szCs w:val="24"/>
+          <w:lang w:val="en-GB"/>
+        </w:rPr>
+        <w:t xml:space="preserve"> </w:t>
+      </w:r>
+      <w:r>
+        <w:rPr>
+          <w:rFonts w:ascii="Times New Roman" w:hAnsi="Times New Roman"/>
+          <w:sz w:val="24"/>
+          <w:szCs w:val="24"/>
+          <w:lang w:val="el-GR"/>
+        </w:rPr>
+        <w:t>πρόσθιας τροφοδότησης χρησιμοποιώντας μάθηση με επίβλεψη, η οπ</w:t>
       </w:r>
       <w:r>
         <w:rPr>
@@ -15147,7 +15033,7 @@
       <w:r>
         <w:fldChar w:fldCharType="end"/>
       </w:r>
-      <w:bookmarkStart w:id="37" w:name="_Toc26665"/>
+      <w:bookmarkStart w:id="37" w:name="_Toc5554"/>
       <w:r>
         <w:rPr>
           <w:lang w:val="el-GR"/>
@@ -15414,7 +15300,7 @@
       <w:r>
         <w:fldChar w:fldCharType="end"/>
       </w:r>
-      <w:bookmarkStart w:id="38" w:name="_Toc16501"/>
+      <w:bookmarkStart w:id="38" w:name="_Toc32244"/>
       <w:r>
         <w:rPr>
           <w:rFonts w:hint="default"/>
@@ -15826,7 +15712,7 @@
       <w:r>
         <w:fldChar w:fldCharType="end"/>
       </w:r>
-      <w:bookmarkStart w:id="39" w:name="_Toc17396"/>
+      <w:bookmarkStart w:id="39" w:name="_Toc1295"/>
       <w:r>
         <w:rPr>
           <w:lang w:val="el-GR"/>
@@ -15901,8 +15787,8 @@
           <w:lang w:val="en-US"/>
         </w:rPr>
       </w:pPr>
-      <w:bookmarkStart w:id="40" w:name="_Toc19751"/>
-      <w:bookmarkStart w:id="41" w:name="_Toc6337"/>
+      <w:bookmarkStart w:id="40" w:name="_Toc6337"/>
+      <w:bookmarkStart w:id="41" w:name="_Toc5986"/>
       <w:r>
         <w:rPr>
           <w:rFonts w:ascii="Times New Roman" w:hAnsi="Times New Roman" w:cs="Times New Roman"/>
@@ -16470,16 +16356,25 @@
           <w:szCs w:val="24"/>
           <w:lang w:val="el-GR"/>
         </w:rPr>
-        <w:t xml:space="preserve">ελαχιστοποίηση σε αυτόν τον αλγόριθμο </w:t>
-      </w:r>
-      <w:r>
-        <w:rPr>
-          <w:rFonts w:ascii="Times New Roman" w:hAnsi="Times New Roman" w:cs="Times New Roman"/>
-          <w:sz w:val="24"/>
-          <w:szCs w:val="24"/>
-          <w:lang w:val="el-GR"/>
-        </w:rPr>
-        <w:t xml:space="preserve"> αφορά την ελαχιστοποίηση της τετραγωνικής απόστασης μεταξύ των διανυσμάτων της πραγματικής και της</w:t>
+        <w:t>ελαχιστοποίηση σε αυτόν τον αλγόριθμο</w:t>
+      </w:r>
+      <w:r>
+        <w:rPr>
+          <w:rFonts w:hint="default" w:ascii="Times New Roman" w:hAnsi="Times New Roman"/>
+          <w:sz w:val="24"/>
+          <w:szCs w:val="24"/>
+          <w:lang w:val="en-GB"/>
+        </w:rPr>
+        <w:t xml:space="preserve"> </w:t>
+      </w:r>
+      <w:r>
+        <w:rPr>
+          <w:rFonts w:ascii="Times New Roman" w:hAnsi="Times New Roman" w:cs="Times New Roman"/>
+          <w:sz w:val="24"/>
+          <w:szCs w:val="24"/>
+          <w:lang w:val="el-GR"/>
+        </w:rPr>
+        <w:t>αφορά την ελαχιστοποίηση της τετραγωνικής απόστασης μεταξύ των διανυσμάτων της πραγματικής και της</w:t>
       </w:r>
       <w:r>
         <w:rPr>
@@ -16759,7 +16654,25 @@
           <w:szCs w:val="24"/>
           <w:lang w:val="el-GR"/>
         </w:rPr>
-        <w:t xml:space="preserve">ο απλός τρόπος  αρχικοποίησης είναι να θέσουμε όλες τις τιμές είτε σε μία τιμή ίση με το μηδέν (0) είτε με την μονάδα (1). Εναλλακτικά, μπορεί να γίνει αρχικοποίηση των τιμών σε τυχαίες τιμές στο κλειστό διάστημα [0,1]. Η αρχικοποίηση του ρυθμού μάθησης είναι ίδια με αυτή του </w:t>
+        <w:t>ο απλός τρόπος  αρχικοποίησης είναι να θέσουμε όλες τις τιμές είτε σε μία τιμή ίση με το μηδέν (0) είτε με την μονάδα (1). Εναλλακτικά, μπορεί να γίνει αρχικοποίηση των τιμών σε τυχαίες τιμές στο κλειστό διάστημα [0,1]. Η αρχικοποίηση του ρυθμού μάθησης είναι και</w:t>
+      </w:r>
+      <w:r>
+        <w:rPr>
+          <w:rFonts w:hint="default" w:ascii="Times New Roman" w:hAnsi="Times New Roman"/>
+          <w:sz w:val="24"/>
+          <w:szCs w:val="24"/>
+          <w:lang w:val="el-GR"/>
+        </w:rPr>
+        <w:t xml:space="preserve"> αυτή </w:t>
+      </w:r>
+      <w:r>
+        <w:rPr>
+          <w:rFonts w:ascii="Times New Roman" w:hAnsi="Times New Roman"/>
+          <w:sz w:val="24"/>
+          <w:szCs w:val="24"/>
+          <w:lang w:val="el-GR"/>
+        </w:rPr>
+        <w:t xml:space="preserve">ίδια με αυτή του </w:t>
       </w:r>
       <w:r>
         <w:rPr>
@@ -17056,7 +16969,7 @@
       <w:r>
         <w:fldChar w:fldCharType="end"/>
       </w:r>
-      <w:bookmarkStart w:id="42" w:name="_Toc18998"/>
+      <w:bookmarkStart w:id="42" w:name="_Toc14730"/>
       <w:r>
         <w:rPr>
           <w:lang w:val="el-GR"/>
@@ -17263,7 +17176,7 @@
         </w:rPr>
       </w:pPr>
       <w:bookmarkStart w:id="43" w:name="_Toc11247"/>
-      <w:bookmarkStart w:id="44" w:name="_Toc4977"/>
+      <w:bookmarkStart w:id="44" w:name="_Toc12060"/>
       <w:r>
         <w:rPr>
           <w:rFonts w:ascii="Times New Roman" w:hAnsi="Times New Roman" w:cs="Times New Roman"/>
@@ -17553,7 +17466,29 @@
           <w:szCs w:val="24"/>
           <w:lang w:val="el-GR"/>
         </w:rPr>
-        <w:t>Αξιοσημείωτο είναι το γεγονός πως αρκεί να χρησιμοποιηθούν μόνο δύο στρώματα νευρώνων πέρα  από το στρώμα εισόδου.</w:t>
+        <w:t>Αξιοσημείωτο είναι το γεγονός πως αρκεί να χρησιμοποιηθούν μόνο δύο στρώματα νευρώνων πέρα</w:t>
+      </w:r>
+      <w:r>
+        <w:rPr>
+          <w:rFonts w:hint="default" w:ascii="Times New Roman" w:hAnsi="Times New Roman" w:cs="Times New Roman"/>
+          <w:b w:val="0"/>
+          <w:bCs w:val="0"/>
+          <w:sz w:val="24"/>
+          <w:szCs w:val="24"/>
+          <w:lang w:val="el-GR"/>
+        </w:rPr>
+        <w:t xml:space="preserve"> </w:t>
+      </w:r>
+      <w:r>
+        <w:rPr>
+          <w:rFonts w:ascii="Times New Roman" w:hAnsi="Times New Roman" w:cs="Times New Roman"/>
+          <w:b w:val="0"/>
+          <w:bCs w:val="0"/>
+          <w:sz w:val="24"/>
+          <w:szCs w:val="24"/>
+          <w:lang w:val="el-GR"/>
+        </w:rPr>
+        <w:t>από το στρώμα εισόδου.</w:t>
       </w:r>
       <w:r>
         <w:rPr>
@@ -17598,16 +17533,61 @@
           <w:szCs w:val="24"/>
           <w:lang w:val="el-GR"/>
         </w:rPr>
-        <w:t xml:space="preserve">είναι η υλοποίηση της πύλης </w:t>
-      </w:r>
-      <w:r>
-        <w:rPr>
-          <w:rFonts w:ascii="Times New Roman" w:hAnsi="Times New Roman" w:cs="Times New Roman"/>
-          <w:sz w:val="24"/>
-          <w:szCs w:val="24"/>
-          <w:lang w:val="en-GB"/>
-        </w:rPr>
-        <w:t xml:space="preserve">XOR (eXclusive OR, </w:t>
+        <w:t>είναι η υλοποίηση της</w:t>
+      </w:r>
+      <w:r>
+        <w:rPr>
+          <w:rFonts w:hint="default" w:ascii="Times New Roman" w:hAnsi="Times New Roman" w:cs="Times New Roman"/>
+          <w:sz w:val="24"/>
+          <w:szCs w:val="24"/>
+          <w:lang w:val="el-GR"/>
+        </w:rPr>
+        <w:t xml:space="preserve"> </w:t>
+      </w:r>
+      <w:r>
+        <w:rPr>
+          <w:rFonts w:ascii="Times New Roman" w:hAnsi="Times New Roman" w:cs="Times New Roman"/>
+          <w:sz w:val="24"/>
+          <w:szCs w:val="24"/>
+          <w:lang w:val="el-GR"/>
+        </w:rPr>
+        <w:t>πύλης</w:t>
+      </w:r>
+      <w:r>
+        <w:rPr>
+          <w:rFonts w:hint="default" w:ascii="Times New Roman" w:hAnsi="Times New Roman" w:cs="Times New Roman"/>
+          <w:sz w:val="24"/>
+          <w:szCs w:val="24"/>
+          <w:lang w:val="el-GR"/>
+        </w:rPr>
+        <w:t xml:space="preserve"> </w:t>
+      </w:r>
+      <w:r>
+        <w:rPr>
+          <w:rFonts w:ascii="Times New Roman" w:hAnsi="Times New Roman" w:cs="Times New Roman"/>
+          <w:sz w:val="24"/>
+          <w:szCs w:val="24"/>
+          <w:lang w:val="en-GB"/>
+        </w:rPr>
+        <w:t>XOR</w:t>
+      </w:r>
+      <w:r>
+        <w:rPr>
+          <w:rFonts w:hint="default" w:ascii="Times New Roman" w:hAnsi="Times New Roman" w:cs="Times New Roman"/>
+          <w:sz w:val="24"/>
+          <w:szCs w:val="24"/>
+          <w:lang w:val="el-GR"/>
+        </w:rPr>
+        <w:t xml:space="preserve"> </w:t>
+      </w:r>
+      <w:r>
+        <w:rPr>
+          <w:rFonts w:ascii="Times New Roman" w:hAnsi="Times New Roman" w:cs="Times New Roman"/>
+          <w:sz w:val="24"/>
+          <w:szCs w:val="24"/>
+          <w:lang w:val="en-GB"/>
+        </w:rPr>
+        <w:t xml:space="preserve">(eXclusive OR, </w:t>
       </w:r>
       <w:r>
         <w:rPr>
@@ -18025,7 +18005,7 @@
       <w:r>
         <w:fldChar w:fldCharType="end"/>
       </w:r>
-      <w:bookmarkStart w:id="45" w:name="_Toc15255"/>
+      <w:bookmarkStart w:id="45" w:name="_Toc1046"/>
       <w:r>
         <w:rPr>
           <w:lang w:val="en-GB"/>
@@ -18422,7 +18402,7 @@
       <w:r>
         <w:fldChar w:fldCharType="end"/>
       </w:r>
-      <w:bookmarkStart w:id="46" w:name="_Toc11835"/>
+      <w:bookmarkStart w:id="46" w:name="_Toc16253"/>
       <w:r>
         <w:rPr>
           <w:lang w:val="el-GR"/>
@@ -18638,7 +18618,62 @@
           <w:highlight w:val="none"/>
           <w:lang w:val="el-GR"/>
         </w:rPr>
-        <w:t xml:space="preserve"> Στη συνέχεια γίνεται μία επαναληπτική διαδικασία για κάθε πρότυπο που έχουμε στην διάθεση μας. Έτσι, για κάθε πρότυπο υπολογίζουμε την έξοδο του δικτύου χρησιμοποιώντας τις τιμές των βαρών που έχουμε στη διάθεση μας. Σε αυτή την περίπτωση δικτύου υπολογίζουμε την έξοδο με τη χρήση κατάλληλων συναρτήσεων ενεργοποίησης μέσω της προώθησης του προτύπου από το ένα στρώμα του δικτύου στο αμέσως επόμενο. Ο</w:t>
+        <w:t xml:space="preserve"> Στη συνέχεια γίνεται μία επαναληπτική διαδικασία για κάθε</w:t>
+      </w:r>
+      <w:r>
+        <w:rPr>
+          <w:rFonts w:hint="default" w:ascii="Times New Roman" w:hAnsi="Times New Roman"/>
+          <w:color w:val="auto"/>
+          <w:sz w:val="24"/>
+          <w:szCs w:val="24"/>
+          <w:highlight w:val="none"/>
+          <w:lang w:val="en-GB"/>
+        </w:rPr>
+        <w:t xml:space="preserve"> </w:t>
+      </w:r>
+      <w:r>
+        <w:rPr>
+          <w:rFonts w:hint="default" w:ascii="Times New Roman" w:hAnsi="Times New Roman"/>
+          <w:color w:val="auto"/>
+          <w:sz w:val="24"/>
+          <w:szCs w:val="24"/>
+          <w:highlight w:val="none"/>
+          <w:lang w:val="el-GR"/>
+        </w:rPr>
+        <w:t>διαθέσιμο</w:t>
+      </w:r>
+      <w:r>
+        <w:rPr>
+          <w:rFonts w:ascii="Times New Roman" w:hAnsi="Times New Roman"/>
+          <w:color w:val="auto"/>
+          <w:sz w:val="24"/>
+          <w:szCs w:val="24"/>
+          <w:highlight w:val="none"/>
+          <w:lang w:val="el-GR"/>
+        </w:rPr>
+        <w:t xml:space="preserve"> πρότυπο. Έτσι, για κάθε πρότυπο υπολογίζουμε την έξοδο του δικτύου χρησιμοποιώντας τις τιμές των βαρών που έχουμε στη διάθεση μας.</w:t>
+      </w:r>
+      <w:r>
+        <w:rPr>
+          <w:rFonts w:ascii="Times New Roman" w:hAnsi="Times New Roman"/>
+          <w:color w:val="0000FF"/>
+          <w:sz w:val="24"/>
+          <w:szCs w:val="24"/>
+          <w:highlight w:val="none"/>
+          <w:lang w:val="el-GR"/>
+        </w:rPr>
+        <w:t xml:space="preserve"> </w:t>
+      </w:r>
+      <w:r>
+        <w:rPr>
+          <w:rFonts w:ascii="Times New Roman" w:hAnsi="Times New Roman"/>
+          <w:color w:val="auto"/>
+          <w:sz w:val="24"/>
+          <w:szCs w:val="24"/>
+          <w:highlight w:val="none"/>
+          <w:lang w:val="el-GR"/>
+        </w:rPr>
+        <w:t>Σε αυτή την περίπτωση δικτύου υπολογίζουμε την έξοδο με τη χρήση κατάλληλων συναρτήσεων ενεργοποίησης μέσω της προώθησης του προτύπου από το ένα στρώμα του δικτύου στο αμέσως επόμενο. Ο</w:t>
       </w:r>
       <w:r>
         <w:rPr>
@@ -18699,7 +18734,7 @@
           <wp:inline distT="0" distB="0" distL="0" distR="0">
             <wp:extent cx="6047105" cy="692150"/>
             <wp:effectExtent l="0" t="0" r="10795" b="12700"/>
-            <wp:docPr id="30" name="2384804F-3998-4D57-9195-F3826E402611-4" descr="C:/Users/Evita/AppData/Local/Temp/wps.cgQvCLwps"/>
+            <wp:docPr id="30" name="2384804F-3998-4D57-9195-F3826E402611-4" descr="C:/Users/Evita/AppData/Local/Temp/wps.BKqbNewps"/>
             <wp:cNvGraphicFramePr>
               <a:graphicFrameLocks xmlns:a="http://schemas.openxmlformats.org/drawingml/2006/main" noChangeAspect="1"/>
             </wp:cNvGraphicFramePr>
@@ -18707,7 +18742,7 @@
               <a:graphicData uri="http://schemas.openxmlformats.org/drawingml/2006/picture">
                 <pic:pic xmlns:pic="http://schemas.openxmlformats.org/drawingml/2006/picture">
                   <pic:nvPicPr>
-                    <pic:cNvPr id="30" name="2384804F-3998-4D57-9195-F3826E402611-4" descr="C:/Users/Evita/AppData/Local/Temp/wps.cgQvCLwps"/>
+                    <pic:cNvPr id="30" name="2384804F-3998-4D57-9195-F3826E402611-4" descr="C:/Users/Evita/AppData/Local/Temp/wps.BKqbNewps"/>
                     <pic:cNvPicPr>
                       <a:picLocks noChangeAspect="1" noChangeArrowheads="1"/>
                     </pic:cNvPicPr>
@@ -18772,7 +18807,7 @@
       <w:r>
         <w:fldChar w:fldCharType="end"/>
       </w:r>
-      <w:bookmarkStart w:id="47" w:name="_Toc15950"/>
+      <w:bookmarkStart w:id="47" w:name="_Toc18389"/>
       <w:r>
         <w:rPr>
           <w:rFonts w:hint="default"/>
@@ -18813,17 +18848,16 @@
     </w:p>
     <w:p>
       <w:pPr>
-        <w:tabs>
-          <w:tab w:val="left" w:pos="8580"/>
-        </w:tabs>
         <w:spacing w:line="360" w:lineRule="auto"/>
-        <w:ind w:right="207" w:rightChars="94"/>
+        <w:ind w:left="0" w:leftChars="0" w:right="0" w:firstLine="0" w:firstLineChars="0"/>
         <w:jc w:val="both"/>
         <w:rPr>
-          <w:rFonts w:ascii="Times New Roman" w:hAnsi="Times New Roman"/>
-          <w:sz w:val="24"/>
-          <w:szCs w:val="24"/>
-          <w:lang w:val="en-GB"/>
+          <w:rFonts w:hint="default" w:ascii="Times New Roman" w:hAnsi="Times New Roman"/>
+          <w:color w:val="auto"/>
+          <w:sz w:val="24"/>
+          <w:szCs w:val="24"/>
+          <w:highlight w:val="none"/>
+          <w:lang w:val="el-GR"/>
         </w:rPr>
       </w:pPr>
     </w:p>
@@ -18833,6 +18867,25 @@
         <w:ind w:left="0" w:right="0" w:firstLine="720"/>
         <w:jc w:val="both"/>
         <w:rPr>
+          <w:rFonts w:ascii="Times New Roman" w:hAnsi="Times New Roman"/>
+          <w:sz w:val="24"/>
+          <w:szCs w:val="24"/>
+          <w:lang w:val="en-GB"/>
+        </w:rPr>
+      </w:pPr>
+      <w:r>
+        <w:rPr>
+          <w:rFonts w:ascii="Times New Roman" w:hAnsi="Times New Roman"/>
+          <w:color w:val="auto"/>
+          <w:sz w:val="24"/>
+          <w:szCs w:val="24"/>
+          <w:highlight w:val="none"/>
+          <w:lang w:val="el-GR"/>
+        </w:rPr>
+        <w:t>Εφόσον γνωρίζουμε</w:t>
+      </w:r>
+      <w:r>
+        <w:rPr>
           <w:rFonts w:hint="default" w:ascii="Times New Roman" w:hAnsi="Times New Roman"/>
           <w:color w:val="auto"/>
           <w:sz w:val="24"/>
@@ -18840,20 +18893,8 @@
           <w:highlight w:val="none"/>
           <w:lang w:val="el-GR"/>
         </w:rPr>
-      </w:pPr>
-    </w:p>
-    <w:p>
-      <w:pPr>
-        <w:spacing w:line="360" w:lineRule="auto"/>
-        <w:ind w:left="0" w:right="0" w:firstLine="720"/>
-        <w:jc w:val="both"/>
-        <w:rPr>
-          <w:rFonts w:ascii="Times New Roman" w:hAnsi="Times New Roman"/>
-          <w:sz w:val="24"/>
-          <w:szCs w:val="24"/>
-          <w:lang w:val="en-GB"/>
-        </w:rPr>
-      </w:pPr>
+        <w:t xml:space="preserve"> </w:t>
+      </w:r>
       <w:r>
         <w:rPr>
           <w:rFonts w:ascii="Times New Roman" w:hAnsi="Times New Roman"/>
@@ -18863,7 +18904,7 @@
           <w:highlight w:val="none"/>
           <w:lang w:val="el-GR"/>
         </w:rPr>
-        <w:t>Εφόσον γνωρίζουμε</w:t>
+        <w:t>την έξοδο του δικτύου για το πρότυπο,</w:t>
       </w:r>
       <w:r>
         <w:rPr>
@@ -18874,7 +18915,7 @@
           <w:highlight w:val="none"/>
           <w:lang w:val="el-GR"/>
         </w:rPr>
-        <w:t xml:space="preserve"> </w:t>
+        <w:t xml:space="preserve"> το</w:t>
       </w:r>
       <w:r>
         <w:rPr>
@@ -18885,7 +18926,7 @@
           <w:highlight w:val="none"/>
           <w:lang w:val="el-GR"/>
         </w:rPr>
-        <w:t>την έξοδο του δικτύου για το πρότυπο,</w:t>
+        <w:t xml:space="preserve"> επόμενο βήμα είναι </w:t>
       </w:r>
       <w:r>
         <w:rPr>
@@ -18894,64 +18935,42 @@
           <w:sz w:val="24"/>
           <w:szCs w:val="24"/>
           <w:highlight w:val="none"/>
-          <w:lang w:val="el-GR"/>
-        </w:rPr>
-        <w:t xml:space="preserve"> το</w:t>
-      </w:r>
-      <w:r>
-        <w:rPr>
-          <w:rFonts w:ascii="Times New Roman" w:hAnsi="Times New Roman"/>
+          <w:lang w:val="en-GB"/>
+        </w:rPr>
+        <w:t xml:space="preserve">o </w:t>
+      </w:r>
+      <w:r>
+        <w:rPr>
+          <w:rFonts w:hint="default" w:ascii="Times New Roman" w:hAnsi="Times New Roman"/>
           <w:color w:val="auto"/>
           <w:sz w:val="24"/>
           <w:szCs w:val="24"/>
           <w:highlight w:val="none"/>
           <w:lang w:val="el-GR"/>
         </w:rPr>
-        <w:t xml:space="preserve"> επόμενο βήμα είναι </w:t>
-      </w:r>
-      <w:r>
-        <w:rPr>
-          <w:rFonts w:hint="default" w:ascii="Times New Roman" w:hAnsi="Times New Roman"/>
+        <w:t xml:space="preserve">υπολογισμός του σήματος σφάλματος με σκοπό την εκπαίδευση των βαρών. Η πιο διαδεδομένη μέθοδος για τον υπολογισμό αυτό, είναι η </w:t>
+      </w:r>
+      <w:r>
+        <w:rPr>
+          <w:rFonts w:ascii="Times New Roman" w:hAnsi="Times New Roman"/>
           <w:color w:val="auto"/>
           <w:sz w:val="24"/>
           <w:szCs w:val="24"/>
           <w:highlight w:val="none"/>
           <w:lang w:val="en-GB"/>
         </w:rPr>
-        <w:t xml:space="preserve">o </w:t>
-      </w:r>
-      <w:r>
-        <w:rPr>
-          <w:rFonts w:hint="default" w:ascii="Times New Roman" w:hAnsi="Times New Roman"/>
+        <w:t>Back Propagation</w:t>
+      </w:r>
+      <w:r>
+        <w:rPr>
+          <w:rFonts w:ascii="Times New Roman" w:hAnsi="Times New Roman"/>
           <w:color w:val="auto"/>
           <w:sz w:val="24"/>
           <w:szCs w:val="24"/>
           <w:highlight w:val="none"/>
           <w:lang w:val="el-GR"/>
         </w:rPr>
-        <w:t xml:space="preserve">υπολογισμός του σήματος σφάλματος με σκοπό την εκπαίδευση των βαρών. Η πιο διαδεδομένη μέθοδος για αυτή τη διαδικασία, είναι ο </w:t>
-      </w:r>
-      <w:r>
-        <w:rPr>
-          <w:rFonts w:ascii="Times New Roman" w:hAnsi="Times New Roman"/>
-          <w:color w:val="auto"/>
-          <w:sz w:val="24"/>
-          <w:szCs w:val="24"/>
-          <w:highlight w:val="none"/>
-          <w:lang w:val="en-GB"/>
-        </w:rPr>
-        <w:t>Back Propagation</w:t>
-      </w:r>
-      <w:r>
-        <w:rPr>
-          <w:rFonts w:ascii="Times New Roman" w:hAnsi="Times New Roman"/>
-          <w:color w:val="auto"/>
-          <w:sz w:val="24"/>
-          <w:szCs w:val="24"/>
-          <w:highlight w:val="none"/>
-          <w:lang w:val="el-GR"/>
-        </w:rPr>
-        <w:t>. Θα γίνει ανάλυση του</w:t>
+        <w:t>. Θα γίνει ανάλυση της</w:t>
       </w:r>
       <w:r>
         <w:rPr>
@@ -19089,6 +19108,19 @@
         </w:rPr>
         <w:t>. Ψευδοκώδικα 3 στο Παράρτημα Β)</w:t>
       </w:r>
+    </w:p>
+    <w:p>
+      <w:pPr>
+        <w:spacing w:line="360" w:lineRule="auto"/>
+        <w:ind w:left="0" w:leftChars="0" w:firstLine="0" w:firstLineChars="0"/>
+        <w:jc w:val="both"/>
+        <w:rPr>
+          <w:rFonts w:ascii="Times New Roman" w:hAnsi="Times New Roman"/>
+          <w:sz w:val="24"/>
+          <w:szCs w:val="24"/>
+          <w:lang w:val="en-GB"/>
+        </w:rPr>
+      </w:pPr>
     </w:p>
     <w:p>
       <w:pPr>
@@ -19121,7 +19153,7 @@
         </w:rPr>
       </w:pPr>
       <w:bookmarkStart w:id="48" w:name="_Toc25492"/>
-      <w:bookmarkStart w:id="49" w:name="_Toc24385"/>
+      <w:bookmarkStart w:id="49" w:name="_Toc29464"/>
       <w:r>
         <w:rPr>
           <w:rFonts w:ascii="Times New Roman" w:hAnsi="Times New Roman" w:cs="Times New Roman"/>
@@ -19545,40 +19577,67 @@
         <w:ind w:right="282" w:firstLine="720"/>
         <w:jc w:val="both"/>
         <w:rPr>
+          <w:rFonts w:hint="default" w:ascii="Times New Roman" w:hAnsi="Times New Roman"/>
+          <w:color w:val="auto"/>
+          <w:sz w:val="24"/>
+          <w:szCs w:val="24"/>
+          <w:highlight w:val="none"/>
+          <w:lang w:val="el-GR"/>
+        </w:rPr>
+      </w:pPr>
+      <w:r>
+        <w:rPr>
+          <w:rFonts w:ascii="Times New Roman" w:hAnsi="Times New Roman" w:cs="Times New Roman"/>
+          <w:sz w:val="24"/>
+          <w:szCs w:val="24"/>
+          <w:lang w:val="el-GR"/>
+        </w:rPr>
+        <w:t xml:space="preserve">Βασικό χαρακτηριστικό της μεθόδου αυτής είναι η ύπαρξη στόχων, όπως ακριβώς και στο απλό δίκτυο </w:t>
+      </w:r>
+      <w:r>
+        <w:rPr>
+          <w:rFonts w:ascii="Times New Roman" w:hAnsi="Times New Roman" w:cs="Times New Roman"/>
+          <w:sz w:val="24"/>
+          <w:szCs w:val="24"/>
+          <w:lang w:val="en-GB"/>
+        </w:rPr>
+        <w:t>Perceptron.</w:t>
+      </w:r>
+      <w:r>
+        <w:rPr>
           <w:rFonts w:hint="default" w:ascii="Times New Roman" w:hAnsi="Times New Roman" w:cs="Times New Roman"/>
-          <w:color w:val="auto"/>
-          <w:sz w:val="24"/>
-          <w:szCs w:val="24"/>
-          <w:highlight w:val="none"/>
-          <w:lang w:val="el-GR"/>
-        </w:rPr>
-      </w:pPr>
-      <w:r>
-        <w:rPr>
-          <w:rFonts w:ascii="Times New Roman" w:hAnsi="Times New Roman" w:cs="Times New Roman"/>
-          <w:sz w:val="24"/>
-          <w:szCs w:val="24"/>
-          <w:lang w:val="el-GR"/>
-        </w:rPr>
-        <w:t xml:space="preserve">Βασικό χαρακτηριστικό της μεθόδου αυτής είναι η ύπαρξη στόχων, όπως ακριβώς και στο απλό δίκτυο </w:t>
-      </w:r>
-      <w:r>
-        <w:rPr>
-          <w:rFonts w:ascii="Times New Roman" w:hAnsi="Times New Roman" w:cs="Times New Roman"/>
-          <w:sz w:val="24"/>
-          <w:szCs w:val="24"/>
-          <w:lang w:val="en-GB"/>
-        </w:rPr>
-        <w:t xml:space="preserve">Perceptron. </w:t>
-      </w:r>
-      <w:r>
-        <w:rPr>
-          <w:rFonts w:ascii="Times New Roman" w:hAnsi="Times New Roman" w:cs="Times New Roman"/>
-          <w:sz w:val="24"/>
-          <w:szCs w:val="24"/>
-          <w:lang w:val="el-GR"/>
-        </w:rPr>
-        <w:t xml:space="preserve">Συνεπώς το μοντέλο ανήκει στην κατηγορία των δικτύων που εκπαιδεύονται με επίβλεψη. Ιδανικό σενάριο θεωρούμε την περίπτωση που υπάρχει πλήρη ταύτιση ανάμεσα στις πραγματικές και επιθυμητές εξόδους. Ωστόσο αυτό μπορεί να μην είναι απολύτως εφικτό, και για αυτόν τον λόγο επιζητούμε τη  βέλτιστη προσέγγιση της επιθυμητής κατάστασης χρησιμοποιώντας ένα κριτήριο κόστους. Κλασικό παράδειγμα κριτηρίου κόστους αποτελεί το τετραγωνικό σφάλμα, το οποίο είδαμε να χρησιμοποιείται και στα δίκτυα </w:t>
+          <w:sz w:val="24"/>
+          <w:szCs w:val="24"/>
+          <w:lang w:val="en-GB"/>
+        </w:rPr>
+        <w:t xml:space="preserve"> </w:t>
+      </w:r>
+      <w:r>
+        <w:rPr>
+          <w:rFonts w:ascii="Times New Roman" w:hAnsi="Times New Roman" w:cs="Times New Roman"/>
+          <w:sz w:val="24"/>
+          <w:szCs w:val="24"/>
+          <w:lang w:val="el-GR"/>
+        </w:rPr>
+        <w:t>Ιδανικό σενάριο θεωρούμε την περίπτωση που υπάρχει πλήρη ταύτιση ανάμεσα στις πραγματικές και επιθυμητές εξόδους. Ωστόσο</w:t>
+      </w:r>
+      <w:r>
+        <w:rPr>
+          <w:rFonts w:hint="default" w:ascii="Times New Roman" w:hAnsi="Times New Roman" w:cs="Times New Roman"/>
+          <w:sz w:val="24"/>
+          <w:szCs w:val="24"/>
+          <w:lang w:val="el-GR"/>
+        </w:rPr>
+        <w:t xml:space="preserve">, </w:t>
+      </w:r>
+      <w:r>
+        <w:rPr>
+          <w:rFonts w:ascii="Times New Roman" w:hAnsi="Times New Roman" w:cs="Times New Roman"/>
+          <w:sz w:val="24"/>
+          <w:szCs w:val="24"/>
+          <w:lang w:val="el-GR"/>
+        </w:rPr>
+        <w:t xml:space="preserve">αυτό μπορεί να μην είναι απολύτως εφικτό, και για αυτόν τον λόγο επιζητούμε τη  βέλτιστη προσέγγιση της επιθυμητής κατάστασης χρησιμοποιώντας ένα κριτήριο κόστους. Κλασικό παράδειγμα κριτηρίου κόστους αποτελεί το τετραγωνικό σφάλμα, το οποίο είδαμε να χρησιμοποιείται και στα δίκτυα </w:t>
       </w:r>
       <w:r>
         <w:rPr>
@@ -19779,547 +19838,8 @@
           <w:highlight w:val="none"/>
           <w:lang w:val="el-GR"/>
         </w:rPr>
-        <w:t xml:space="preserve"> Ο καθορισμός όπως είδαμε, γίνεται με την χρήση του τετραγωνικού σφάλματος. Η ελαχιστοποίηση γίνεται με βάση τον τύπο:</w:t>
-      </w:r>
-      <w:r>
-        <w:rPr>
-          <w:rFonts w:hint="default" w:ascii="Times New Roman" w:hAnsi="Times New Roman" w:cs="Times New Roman"/>
-          <w:color w:val="auto"/>
-          <w:sz w:val="24"/>
-          <w:szCs w:val="24"/>
-          <w:highlight w:val="none"/>
-          <w:lang w:val="el-GR"/>
-        </w:rPr>
-        <w:br w:type="textWrapping"/>
-      </w:r>
-    </w:p>
-    <w:p>
-      <w:pPr>
-        <w:ind w:right="282" w:firstLine="720"/>
-        <w:jc w:val="center"/>
-      </w:pPr>
-      <w:r>
-        <w:drawing>
-          <wp:inline distT="0" distB="0" distL="0" distR="0">
-            <wp:extent cx="1349375" cy="532765"/>
-            <wp:effectExtent l="0" t="0" r="3175" b="635"/>
-            <wp:docPr id="24" name="2384804F-3998-4D57-9195-F3826E402611-5" descr="C:/Users/Evita/AppData/Local/Temp/wps.MpKGkPwps"/>
-            <wp:cNvGraphicFramePr>
-              <a:graphicFrameLocks xmlns:a="http://schemas.openxmlformats.org/drawingml/2006/main" noChangeAspect="1"/>
-            </wp:cNvGraphicFramePr>
-            <a:graphic xmlns:a="http://schemas.openxmlformats.org/drawingml/2006/main">
-              <a:graphicData uri="http://schemas.openxmlformats.org/drawingml/2006/picture">
-                <pic:pic xmlns:pic="http://schemas.openxmlformats.org/drawingml/2006/picture">
-                  <pic:nvPicPr>
-                    <pic:cNvPr id="24" name="2384804F-3998-4D57-9195-F3826E402611-5" descr="C:/Users/Evita/AppData/Local/Temp/wps.MpKGkPwps"/>
-                    <pic:cNvPicPr>
-                      <a:picLocks noChangeAspect="1" noChangeArrowheads="1"/>
-                    </pic:cNvPicPr>
-                  </pic:nvPicPr>
-                  <pic:blipFill>
-                    <a:blip r:embed="rId38">
-                      <a:extLst>
-                        <a:ext uri="{96DAC541-7B7A-43D3-8B79-37D633B846F1}">
-                          <asvg:svgBlip xmlns:asvg="http://schemas.microsoft.com/office/drawing/2016/SVG/main" r:embed="rId39"/>
-                        </a:ext>
-                      </a:extLst>
-                    </a:blip>
-                    <a:stretch>
-                      <a:fillRect/>
-                    </a:stretch>
-                  </pic:blipFill>
-                  <pic:spPr>
-                    <a:xfrm>
-                      <a:off x="0" y="0"/>
-                      <a:ext cx="1349445" cy="532657"/>
-                    </a:xfrm>
-                    <a:prstGeom prst="rect">
-                      <a:avLst/>
-                    </a:prstGeom>
-                  </pic:spPr>
-                </pic:pic>
-              </a:graphicData>
-            </a:graphic>
-          </wp:inline>
-        </w:drawing>
-      </w:r>
-      <w:r>
-        <w:rPr>
-          <w:rStyle w:val="19"/>
-        </w:rPr>
-        <w:footnoteReference w:id="9"/>
-      </w:r>
-    </w:p>
-    <w:p>
-      <w:pPr>
-        <w:pStyle w:val="15"/>
-        <w:ind w:right="282" w:firstLine="720"/>
-        <w:jc w:val="center"/>
-        <w:rPr>
-          <w:rFonts w:hint="default"/>
-          <w:lang w:val="el-GR"/>
-        </w:rPr>
-      </w:pPr>
-      <w:r>
-        <w:t xml:space="preserve">Τύπος </w:t>
-      </w:r>
-      <w:r>
-        <w:fldChar w:fldCharType="begin"/>
-      </w:r>
-      <w:r>
-        <w:instrText xml:space="preserve"> SEQ Τύπος \* ARABIC </w:instrText>
-      </w:r>
-      <w:r>
-        <w:fldChar w:fldCharType="separate"/>
-      </w:r>
-      <w:r>
-        <w:t>6</w:t>
-      </w:r>
-      <w:r>
-        <w:fldChar w:fldCharType="end"/>
-      </w:r>
-      <w:bookmarkStart w:id="50" w:name="_Toc20589"/>
-      <w:r>
-        <w:rPr>
-          <w:rFonts w:hint="default"/>
-          <w:lang w:val="en-US"/>
-        </w:rPr>
-        <w:t xml:space="preserve"> </w:t>
-      </w:r>
-      <w:r>
-        <w:rPr>
-          <w:rFonts w:hint="default"/>
-          <w:lang w:val="el-GR"/>
-        </w:rPr>
-        <w:t>Παράγωγος σφάλματος</w:t>
-      </w:r>
-      <w:bookmarkEnd w:id="50"/>
-    </w:p>
-    <w:p>
-      <w:pPr>
-        <w:ind w:right="282" w:firstLine="720"/>
-        <w:jc w:val="both"/>
-        <w:rPr>
-          <w:rFonts w:hint="default" w:ascii="Times New Roman" w:hAnsi="Times New Roman" w:cs="Times New Roman"/>
-          <w:color w:val="auto"/>
-          <w:sz w:val="24"/>
-          <w:szCs w:val="24"/>
-          <w:highlight w:val="none"/>
-          <w:lang w:val="el-GR"/>
-        </w:rPr>
-      </w:pPr>
-    </w:p>
-    <w:p>
-      <w:pPr>
-        <w:ind w:right="282" w:firstLine="720"/>
-        <w:jc w:val="both"/>
-        <w:rPr>
-          <w:rFonts w:hint="default" w:ascii="Times New Roman" w:hAnsi="Times New Roman" w:cs="Times New Roman"/>
-          <w:color w:val="auto"/>
-          <w:sz w:val="24"/>
-          <w:szCs w:val="24"/>
-          <w:highlight w:val="none"/>
-          <w:lang w:val="el-GR"/>
-        </w:rPr>
-      </w:pPr>
-      <w:r>
-        <w:rPr>
-          <w:rFonts w:hint="default" w:ascii="Times New Roman" w:hAnsi="Times New Roman" w:cs="Times New Roman"/>
-          <w:color w:val="auto"/>
-          <w:sz w:val="24"/>
-          <w:szCs w:val="24"/>
-          <w:highlight w:val="none"/>
-          <w:lang w:val="el-GR"/>
-        </w:rPr>
-        <w:t>Το δ</w:t>
-      </w:r>
-      <w:r>
-        <w:rPr>
-          <w:rFonts w:hint="default" w:ascii="Times New Roman" w:hAnsi="Times New Roman" w:cs="Times New Roman"/>
-          <w:color w:val="auto"/>
-          <w:sz w:val="24"/>
-          <w:szCs w:val="24"/>
-          <w:highlight w:val="none"/>
-          <w:lang w:val="en-US"/>
-        </w:rPr>
-        <w:t xml:space="preserve">j </w:t>
-      </w:r>
-      <w:r>
-        <w:rPr>
-          <w:rFonts w:hint="default" w:ascii="Times New Roman" w:hAnsi="Times New Roman" w:cs="Times New Roman"/>
-          <w:color w:val="auto"/>
-          <w:sz w:val="24"/>
-          <w:szCs w:val="24"/>
-          <w:highlight w:val="none"/>
-          <w:lang w:val="el-GR"/>
-        </w:rPr>
-        <w:t>όμως διαφέρει ανάλογα με το αν βρισκόμαστε σε κάποιο στρώμα εξόδου ή σε κάποιο κρυφό στρώμα</w:t>
-      </w:r>
-      <w:r>
-        <w:rPr>
-          <w:rFonts w:hint="default" w:ascii="Times New Roman" w:hAnsi="Times New Roman" w:cs="Times New Roman"/>
-          <w:color w:val="auto"/>
-          <w:sz w:val="24"/>
-          <w:szCs w:val="24"/>
-          <w:highlight w:val="none"/>
-          <w:lang w:val="en-US"/>
-        </w:rPr>
-        <w:t xml:space="preserve"> </w:t>
-      </w:r>
-      <w:r>
-        <w:rPr>
-          <w:rFonts w:hint="default" w:ascii="Times New Roman" w:hAnsi="Times New Roman" w:cs="Times New Roman"/>
-          <w:color w:val="auto"/>
-          <w:sz w:val="24"/>
-          <w:szCs w:val="24"/>
-          <w:highlight w:val="none"/>
-          <w:lang w:val="el-GR"/>
-        </w:rPr>
-        <w:t>διότι στα κρυφά στρώματα δε γίνεται να γνωρίζουμε την επιθυμητή έξοδο. Για το στρώμα εξόδου το δ</w:t>
-      </w:r>
-      <w:r>
-        <w:rPr>
-          <w:rFonts w:hint="default" w:ascii="Times New Roman" w:hAnsi="Times New Roman" w:cs="Times New Roman"/>
-          <w:color w:val="auto"/>
-          <w:sz w:val="24"/>
-          <w:szCs w:val="24"/>
-          <w:highlight w:val="none"/>
-          <w:lang w:val="en-US"/>
-        </w:rPr>
-        <w:t xml:space="preserve">j </w:t>
-      </w:r>
-      <w:r>
-        <w:rPr>
-          <w:rFonts w:hint="default" w:ascii="Times New Roman" w:hAnsi="Times New Roman" w:cs="Times New Roman"/>
-          <w:color w:val="auto"/>
-          <w:sz w:val="24"/>
-          <w:szCs w:val="24"/>
-          <w:highlight w:val="none"/>
-          <w:lang w:val="el-GR"/>
-        </w:rPr>
-        <w:t>υπολογίζεται με βάση τον τύπο:</w:t>
-      </w:r>
-    </w:p>
-    <w:p>
-      <w:pPr>
-        <w:ind w:right="282" w:firstLine="720"/>
-        <w:jc w:val="center"/>
-      </w:pPr>
-      <w:r>
-        <w:rPr>
-          <w:rFonts w:hint="default" w:ascii="Times New Roman" w:hAnsi="Times New Roman" w:cs="Times New Roman"/>
-          <w:color w:val="auto"/>
-          <w:sz w:val="24"/>
-          <w:szCs w:val="24"/>
-          <w:highlight w:val="none"/>
-          <w:lang w:val="el-GR"/>
-        </w:rPr>
-        <w:br w:type="textWrapping"/>
-      </w:r>
-      <w:r>
-        <w:rPr>
-          <w:rFonts w:hint="default" w:ascii="Times New Roman" w:hAnsi="Times New Roman" w:cs="Times New Roman"/>
-          <w:color w:val="auto"/>
-          <w:sz w:val="24"/>
-          <w:szCs w:val="24"/>
-          <w:highlight w:val="none"/>
-          <w:lang w:val="el-GR"/>
-        </w:rPr>
-        <w:tab/>
-      </w:r>
-      <w:r>
-        <w:drawing>
-          <wp:inline distT="0" distB="0" distL="0" distR="0">
-            <wp:extent cx="3345180" cy="476250"/>
-            <wp:effectExtent l="0" t="0" r="7620" b="0"/>
-            <wp:docPr id="31" name="2384804F-3998-4D57-9195-F3826E402611-6" descr="C:/Users/Evita/AppData/Local/Temp/wps.hDAANOwps"/>
-            <wp:cNvGraphicFramePr>
-              <a:graphicFrameLocks xmlns:a="http://schemas.openxmlformats.org/drawingml/2006/main" noChangeAspect="1"/>
-            </wp:cNvGraphicFramePr>
-            <a:graphic xmlns:a="http://schemas.openxmlformats.org/drawingml/2006/main">
-              <a:graphicData uri="http://schemas.openxmlformats.org/drawingml/2006/picture">
-                <pic:pic xmlns:pic="http://schemas.openxmlformats.org/drawingml/2006/picture">
-                  <pic:nvPicPr>
-                    <pic:cNvPr id="31" name="2384804F-3998-4D57-9195-F3826E402611-6" descr="C:/Users/Evita/AppData/Local/Temp/wps.hDAANOwps"/>
-                    <pic:cNvPicPr>
-                      <a:picLocks noChangeAspect="1" noChangeArrowheads="1"/>
-                    </pic:cNvPicPr>
-                  </pic:nvPicPr>
-                  <pic:blipFill>
-                    <a:blip r:embed="rId40">
-                      <a:extLst>
-                        <a:ext uri="{96DAC541-7B7A-43D3-8B79-37D633B846F1}">
-                          <asvg:svgBlip xmlns:asvg="http://schemas.microsoft.com/office/drawing/2016/SVG/main" r:embed="rId41"/>
-                        </a:ext>
-                      </a:extLst>
-                    </a:blip>
-                    <a:stretch>
-                      <a:fillRect/>
-                    </a:stretch>
-                  </pic:blipFill>
-                  <pic:spPr>
-                    <a:xfrm>
-                      <a:off x="0" y="0"/>
-                      <a:ext cx="3345089" cy="476088"/>
-                    </a:xfrm>
-                    <a:prstGeom prst="rect">
-                      <a:avLst/>
-                    </a:prstGeom>
-                  </pic:spPr>
-                </pic:pic>
-              </a:graphicData>
-            </a:graphic>
-          </wp:inline>
-        </w:drawing>
-      </w:r>
-      <w:r>
-        <w:rPr>
-          <w:rStyle w:val="19"/>
-        </w:rPr>
-        <w:footnoteReference w:id="10"/>
-      </w:r>
-    </w:p>
-    <w:p>
-      <w:pPr>
-        <w:pStyle w:val="15"/>
-        <w:ind w:right="282" w:firstLine="720"/>
-        <w:jc w:val="center"/>
-        <w:rPr>
-          <w:rFonts w:hint="default"/>
-          <w:lang w:val="el-GR"/>
-        </w:rPr>
-      </w:pPr>
-      <w:r>
-        <w:t xml:space="preserve">Τύπος </w:t>
-      </w:r>
-      <w:r>
-        <w:fldChar w:fldCharType="begin"/>
-      </w:r>
-      <w:r>
-        <w:instrText xml:space="preserve"> SEQ Τύπος \* ARABIC </w:instrText>
-      </w:r>
-      <w:r>
-        <w:fldChar w:fldCharType="separate"/>
-      </w:r>
-      <w:r>
-        <w:t>7</w:t>
-      </w:r>
-      <w:r>
-        <w:fldChar w:fldCharType="end"/>
-      </w:r>
-      <w:bookmarkStart w:id="51" w:name="_Toc19209"/>
-      <w:r>
-        <w:rPr>
-          <w:rFonts w:hint="default"/>
-          <w:lang w:val="en-US"/>
-        </w:rPr>
-        <w:t xml:space="preserve"> </w:t>
-      </w:r>
-      <w:r>
-        <w:rPr>
-          <w:rFonts w:hint="default"/>
-          <w:lang w:val="el-GR"/>
-        </w:rPr>
-        <w:t xml:space="preserve">Ποσότητα σφάλματος για τα στρώματα εξόδου σε ένα </w:t>
-      </w:r>
-      <w:r>
-        <w:rPr>
-          <w:rFonts w:hint="default"/>
-          <w:lang w:val="en-US"/>
-        </w:rPr>
-        <w:t xml:space="preserve">MLP </w:t>
-      </w:r>
-      <w:r>
-        <w:rPr>
-          <w:rFonts w:hint="default"/>
-          <w:lang w:val="el-GR"/>
-        </w:rPr>
-        <w:t>δίκτυο</w:t>
-      </w:r>
-      <w:bookmarkEnd w:id="51"/>
-    </w:p>
-    <w:p>
-      <w:pPr>
-        <w:ind w:right="282" w:firstLine="720"/>
-        <w:jc w:val="both"/>
-        <w:rPr>
-          <w:rFonts w:hint="default"/>
-          <w:lang w:val="el-GR"/>
-        </w:rPr>
-      </w:pPr>
-    </w:p>
-    <w:p>
-      <w:pPr>
-        <w:ind w:left="0" w:leftChars="0" w:right="282" w:firstLine="0" w:firstLineChars="0"/>
-        <w:jc w:val="both"/>
-        <w:rPr>
-          <w:rFonts w:hint="default"/>
-          <w:lang w:val="el-GR"/>
-        </w:rPr>
-      </w:pPr>
-      <w:r>
-        <w:rPr>
-          <w:rFonts w:hint="default"/>
-          <w:lang w:val="el-GR"/>
-        </w:rPr>
-        <w:t>Και για τα κρυφά στρώματα υπολογίζεται με βάση τον τύπο:</w:t>
-      </w:r>
-    </w:p>
-    <w:p>
-      <w:pPr>
-        <w:ind w:right="282" w:firstLine="720"/>
-        <w:jc w:val="both"/>
-        <w:rPr>
-          <w:rFonts w:hint="default"/>
-          <w:lang w:val="el-GR"/>
-        </w:rPr>
-      </w:pPr>
-    </w:p>
-    <w:p>
-      <w:pPr>
-        <w:ind w:right="282" w:firstLine="720"/>
-        <w:jc w:val="center"/>
-      </w:pPr>
-      <w:r>
-        <w:drawing>
-          <wp:inline distT="0" distB="0" distL="0" distR="0">
-            <wp:extent cx="3696335" cy="487680"/>
-            <wp:effectExtent l="0" t="0" r="18415" b="7620"/>
-            <wp:docPr id="32" name="2384804F-3998-4D57-9195-F3826E402611-7" descr="C:/Users/Evita/AppData/Local/Temp/wps.sLPftSwps"/>
-            <wp:cNvGraphicFramePr>
-              <a:graphicFrameLocks xmlns:a="http://schemas.openxmlformats.org/drawingml/2006/main" noChangeAspect="1"/>
-            </wp:cNvGraphicFramePr>
-            <a:graphic xmlns:a="http://schemas.openxmlformats.org/drawingml/2006/main">
-              <a:graphicData uri="http://schemas.openxmlformats.org/drawingml/2006/picture">
-                <pic:pic xmlns:pic="http://schemas.openxmlformats.org/drawingml/2006/picture">
-                  <pic:nvPicPr>
-                    <pic:cNvPr id="32" name="2384804F-3998-4D57-9195-F3826E402611-7" descr="C:/Users/Evita/AppData/Local/Temp/wps.sLPftSwps"/>
-                    <pic:cNvPicPr>
-                      <a:picLocks noChangeAspect="1" noChangeArrowheads="1"/>
-                    </pic:cNvPicPr>
-                  </pic:nvPicPr>
-                  <pic:blipFill>
-                    <a:blip r:embed="rId42">
-                      <a:extLst>
-                        <a:ext uri="{96DAC541-7B7A-43D3-8B79-37D633B846F1}">
-                          <asvg:svgBlip xmlns:asvg="http://schemas.microsoft.com/office/drawing/2016/SVG/main" r:embed="rId43"/>
-                        </a:ext>
-                      </a:extLst>
-                    </a:blip>
-                    <a:stretch>
-                      <a:fillRect/>
-                    </a:stretch>
-                  </pic:blipFill>
-                  <pic:spPr>
-                    <a:xfrm>
-                      <a:off x="0" y="0"/>
-                      <a:ext cx="3696607" cy="487589"/>
-                    </a:xfrm>
-                    <a:prstGeom prst="rect">
-                      <a:avLst/>
-                    </a:prstGeom>
-                  </pic:spPr>
-                </pic:pic>
-              </a:graphicData>
-            </a:graphic>
-          </wp:inline>
-        </w:drawing>
-      </w:r>
-      <w:r>
-        <w:rPr>
-          <w:rStyle w:val="19"/>
-        </w:rPr>
-        <w:footnoteReference w:id="11"/>
-      </w:r>
-    </w:p>
-    <w:p>
-      <w:pPr>
-        <w:pStyle w:val="15"/>
-        <w:ind w:right="282" w:firstLine="720"/>
-        <w:jc w:val="center"/>
-        <w:rPr>
-          <w:rFonts w:hint="default"/>
-          <w:lang w:val="el-GR"/>
-        </w:rPr>
-      </w:pPr>
-      <w:r>
-        <w:t xml:space="preserve">Τύπος </w:t>
-      </w:r>
-      <w:r>
-        <w:fldChar w:fldCharType="begin"/>
-      </w:r>
-      <w:r>
-        <w:instrText xml:space="preserve"> SEQ Τύπος \* ARABIC </w:instrText>
-      </w:r>
-      <w:r>
-        <w:fldChar w:fldCharType="separate"/>
-      </w:r>
-      <w:r>
-        <w:t>8</w:t>
-      </w:r>
-      <w:r>
-        <w:fldChar w:fldCharType="end"/>
-      </w:r>
-      <w:bookmarkStart w:id="52" w:name="_Toc19652"/>
-      <w:r>
-        <w:rPr>
-          <w:rFonts w:hint="default"/>
-          <w:lang w:val="el-GR"/>
-        </w:rPr>
-        <w:t xml:space="preserve"> Ποσότητα σφάλματος για τα  κρυφά στρώματα σε ένα </w:t>
-      </w:r>
-      <w:r>
-        <w:rPr>
-          <w:rFonts w:hint="default"/>
-          <w:lang w:val="en-US"/>
-        </w:rPr>
-        <w:t xml:space="preserve">MLP </w:t>
-      </w:r>
-      <w:r>
-        <w:rPr>
-          <w:rFonts w:hint="default"/>
-          <w:lang w:val="el-GR"/>
-        </w:rPr>
-        <w:t>δίκτυο</w:t>
-      </w:r>
-      <w:bookmarkEnd w:id="52"/>
-    </w:p>
-    <w:p>
-      <w:pPr>
-        <w:pStyle w:val="15"/>
-        <w:ind w:right="282" w:firstLine="720"/>
-        <w:jc w:val="center"/>
-        <w:rPr>
-          <w:rFonts w:hint="default"/>
-          <w:lang w:val="el-GR"/>
-        </w:rPr>
-      </w:pPr>
-    </w:p>
-    <w:p>
-      <w:pPr>
-        <w:ind w:left="0" w:leftChars="0" w:right="282" w:firstLine="0" w:firstLineChars="0"/>
-        <w:jc w:val="both"/>
-        <w:rPr>
-          <w:rFonts w:ascii="Times New Roman" w:hAnsi="Times New Roman"/>
-          <w:sz w:val="24"/>
-          <w:szCs w:val="24"/>
-          <w:lang w:val="el-GR"/>
-        </w:rPr>
-      </w:pPr>
-    </w:p>
-    <w:p>
-      <w:pPr>
-        <w:ind w:right="282" w:firstLine="720"/>
-        <w:jc w:val="both"/>
-        <w:rPr>
-          <w:rFonts w:hint="default" w:ascii="Times New Roman" w:hAnsi="Times New Roman"/>
-          <w:color w:val="auto"/>
-          <w:sz w:val="24"/>
-          <w:szCs w:val="24"/>
-          <w:highlight w:val="none"/>
-          <w:lang w:val="el-GR"/>
-        </w:rPr>
-      </w:pPr>
+        <w:t xml:space="preserve"> Ο καθορισμός όπως είδαμε, γίνεται με την χρήση του τετραγωνικού σφάλματος. Η ελαχιστοποίηση γίνεται με βάση τον υπολογισμό της παραγώγου του σφάλματος. </w:t>
+      </w:r>
       <w:r>
         <w:rPr>
           <w:rFonts w:ascii="Times New Roman" w:hAnsi="Times New Roman"/>
@@ -20634,8 +20154,8 @@
           <w:lang w:val="en-US"/>
         </w:rPr>
       </w:pPr>
-      <w:bookmarkStart w:id="53" w:name="_Toc26510"/>
-      <w:bookmarkStart w:id="54" w:name="_Toc23800"/>
+      <w:bookmarkStart w:id="50" w:name="_Toc26510"/>
+      <w:bookmarkStart w:id="51" w:name="_Toc11029"/>
       <w:r>
         <w:rPr>
           <w:rFonts w:ascii="Times New Roman" w:hAnsi="Times New Roman" w:cs="Times New Roman"/>
@@ -20685,8 +20205,8 @@
         </w:rPr>
         <w:t>Gradient Descent</w:t>
       </w:r>
-      <w:bookmarkEnd w:id="53"/>
-      <w:bookmarkEnd w:id="54"/>
+      <w:bookmarkEnd w:id="50"/>
+      <w:bookmarkEnd w:id="51"/>
     </w:p>
     <w:p>
       <w:pPr>
@@ -20837,7 +20357,7 @@
         </w:rPr>
         <w:t xml:space="preserve">Διαμαντάρας, 2007) Μπορεί επίσης να αποδοθεί ως επικλινής κάθοδος ή επικλινής κατάδυση. </w:t>
       </w:r>
-      <w:bookmarkStart w:id="55" w:name="_Toc24668"/>
+      <w:bookmarkStart w:id="52" w:name="_Toc24668"/>
       <w:r>
         <w:rPr>
           <w:rFonts w:ascii="Times New Roman" w:hAnsi="Times New Roman"/>
@@ -20882,7 +20402,7 @@
           <w:szCs w:val="24"/>
           <w:lang w:val="el-GR"/>
         </w:rPr>
-        <w:t>Υπάρχουν τρεις παραλλαγές αυτής της μεθόδου, οι οποίες διαφέρουν ανάλογα με τον όγκο των δεδομένων που χρησιμοποιούμε για τον υπολογισμό της κλίσης της αντικειμενικής συνάρτησης κάνοντας επιλογή ανάμεσα στην ακρίβεια ενημέρωσης των παραμέτρων και του χρόνο που θα πραγματοποιηθεί μία ενημέρωση.</w:t>
+        <w:t>Υπάρχουν τρεις παραλλαγές αυτής της μεθόδου, οι οποίες διαφέρουν ανάλογα με τον όγκο των δεδομένων που χρησιμοποιούμε για τον υπολογισμό της κλίσης της αντικειμενικής συνάρτησης κάνοντας επιλογή ανάμεσα στην ακρίβεια ενημέρωσης των παραμέτρων και του χρόνου</w:t>
       </w:r>
       <w:r>
         <w:rPr>
@@ -20891,6 +20411,24 @@
           <w:szCs w:val="24"/>
           <w:lang w:val="el-GR"/>
         </w:rPr>
+        <w:t xml:space="preserve"> κατά τον οποίο,</w:t>
+      </w:r>
+      <w:r>
+        <w:rPr>
+          <w:rFonts w:ascii="Times New Roman" w:hAnsi="Times New Roman"/>
+          <w:sz w:val="24"/>
+          <w:szCs w:val="24"/>
+          <w:lang w:val="el-GR"/>
+        </w:rPr>
+        <w:t xml:space="preserve"> θα πραγματοποιηθεί μία ενημέρωση.</w:t>
+      </w:r>
+      <w:r>
+        <w:rPr>
+          <w:rFonts w:hint="default" w:ascii="Times New Roman" w:hAnsi="Times New Roman"/>
+          <w:sz w:val="24"/>
+          <w:szCs w:val="24"/>
+          <w:lang w:val="el-GR"/>
+        </w:rPr>
         <w:t xml:space="preserve"> Σε αυτή την πτυχιακή εργασία, θα γίνει χρήση της μεθόδου </w:t>
       </w:r>
       <w:r>
@@ -20909,7 +20447,79 @@
           <w:szCs w:val="24"/>
           <w:lang w:val="el-GR"/>
         </w:rPr>
-        <w:t>κατά την οποία ο υπολογισμός γίνεται σε κάθε πέρασμα κάποιου προτύπου.</w:t>
+        <w:t>κατά την οποία ο υπολογισμός γίνεται σε κάθε πέρασμα κάποιου προτύπου. Έτσι, κ</w:t>
+      </w:r>
+      <w:r>
+        <w:rPr>
+          <w:rFonts w:ascii="Times New Roman" w:hAnsi="Times New Roman" w:cs="Times New Roman"/>
+          <w:sz w:val="24"/>
+          <w:szCs w:val="24"/>
+          <w:lang w:val="el-GR"/>
+        </w:rPr>
+        <w:t xml:space="preserve">ατά την εκπαίδευση βαρών σε ένα δίκτυο </w:t>
+      </w:r>
+      <w:r>
+        <w:rPr>
+          <w:rFonts w:ascii="Times New Roman" w:hAnsi="Times New Roman" w:cs="Times New Roman"/>
+          <w:sz w:val="24"/>
+          <w:szCs w:val="24"/>
+          <w:lang w:val="en-GB"/>
+        </w:rPr>
+        <w:t xml:space="preserve">MLP </w:t>
+      </w:r>
+      <w:r>
+        <w:rPr>
+          <w:rFonts w:ascii="Times New Roman" w:hAnsi="Times New Roman" w:cs="Times New Roman"/>
+          <w:sz w:val="24"/>
+          <w:szCs w:val="24"/>
+          <w:lang w:val="el-GR"/>
+        </w:rPr>
+        <w:t xml:space="preserve">με τη χρήση των μεθόδων </w:t>
+      </w:r>
+      <w:r>
+        <w:rPr>
+          <w:rFonts w:ascii="Times New Roman" w:hAnsi="Times New Roman" w:cs="Times New Roman"/>
+          <w:sz w:val="24"/>
+          <w:szCs w:val="24"/>
+          <w:lang w:val="en-GB"/>
+        </w:rPr>
+        <w:t xml:space="preserve">Back Propagation </w:t>
+      </w:r>
+      <w:r>
+        <w:rPr>
+          <w:rFonts w:ascii="Times New Roman" w:hAnsi="Times New Roman" w:cs="Times New Roman"/>
+          <w:sz w:val="24"/>
+          <w:szCs w:val="24"/>
+          <w:lang w:val="el-GR"/>
+        </w:rPr>
+        <w:t xml:space="preserve">και </w:t>
+      </w:r>
+      <w:r>
+        <w:rPr>
+          <w:rFonts w:ascii="Times New Roman" w:hAnsi="Times New Roman" w:cs="Times New Roman"/>
+          <w:sz w:val="24"/>
+          <w:szCs w:val="24"/>
+          <w:lang w:val="en-GB"/>
+        </w:rPr>
+        <w:t xml:space="preserve">Gradient Descent </w:t>
+      </w:r>
+      <w:r>
+        <w:rPr>
+          <w:rFonts w:ascii="Times New Roman" w:hAnsi="Times New Roman"/>
+          <w:sz w:val="24"/>
+          <w:szCs w:val="24"/>
+          <w:lang w:val="en-GB"/>
+        </w:rPr>
+        <w:t>(Βλ. Ψευδοκώδικα 4 στο Παράρτημα Β)</w:t>
+      </w:r>
+      <w:r>
+        <w:rPr>
+          <w:rFonts w:ascii="Times New Roman" w:hAnsi="Times New Roman" w:cs="Times New Roman"/>
+          <w:sz w:val="24"/>
+          <w:szCs w:val="24"/>
+          <w:lang w:val="el-GR"/>
+        </w:rPr>
+        <w:t xml:space="preserve"> γίνεται χρήση του παρακάτω μαθηματικού τύπου:</w:t>
       </w:r>
     </w:p>
     <w:p>
@@ -20923,87 +20533,42 @@
           <w:lang w:val="el-GR"/>
         </w:rPr>
       </w:pPr>
-      <w:r>
-        <w:rPr>
-          <w:rFonts w:ascii="Times New Roman" w:hAnsi="Times New Roman" w:cs="Times New Roman"/>
-          <w:sz w:val="24"/>
-          <w:szCs w:val="24"/>
-          <w:lang w:val="el-GR"/>
-        </w:rPr>
-        <w:tab/>
-      </w:r>
-      <w:r>
-        <w:rPr>
-          <w:rFonts w:ascii="Times New Roman" w:hAnsi="Times New Roman" w:cs="Times New Roman"/>
-          <w:sz w:val="24"/>
-          <w:szCs w:val="24"/>
-          <w:lang w:val="el-GR"/>
-        </w:rPr>
-        <w:t xml:space="preserve">Κατά την εκπαίδευση βαρών σε ένα δίκτυο </w:t>
-      </w:r>
-      <w:r>
-        <w:rPr>
-          <w:rFonts w:ascii="Times New Roman" w:hAnsi="Times New Roman" w:cs="Times New Roman"/>
-          <w:sz w:val="24"/>
-          <w:szCs w:val="24"/>
-          <w:lang w:val="en-GB"/>
-        </w:rPr>
-        <w:t xml:space="preserve">MLP </w:t>
-      </w:r>
-      <w:r>
-        <w:rPr>
-          <w:rFonts w:ascii="Times New Roman" w:hAnsi="Times New Roman" w:cs="Times New Roman"/>
-          <w:sz w:val="24"/>
-          <w:szCs w:val="24"/>
-          <w:lang w:val="el-GR"/>
-        </w:rPr>
-        <w:t xml:space="preserve">με τη χρήση των μεθόδων </w:t>
-      </w:r>
-      <w:r>
-        <w:rPr>
-          <w:rFonts w:ascii="Times New Roman" w:hAnsi="Times New Roman" w:cs="Times New Roman"/>
-          <w:sz w:val="24"/>
-          <w:szCs w:val="24"/>
-          <w:lang w:val="en-GB"/>
-        </w:rPr>
-        <w:t xml:space="preserve">Back Propagation </w:t>
-      </w:r>
-      <w:r>
-        <w:rPr>
-          <w:rFonts w:ascii="Times New Roman" w:hAnsi="Times New Roman" w:cs="Times New Roman"/>
-          <w:sz w:val="24"/>
-          <w:szCs w:val="24"/>
-          <w:lang w:val="el-GR"/>
-        </w:rPr>
-        <w:t xml:space="preserve">και </w:t>
-      </w:r>
-      <w:r>
-        <w:rPr>
-          <w:rFonts w:ascii="Times New Roman" w:hAnsi="Times New Roman" w:cs="Times New Roman"/>
-          <w:sz w:val="24"/>
-          <w:szCs w:val="24"/>
-          <w:lang w:val="en-GB"/>
-        </w:rPr>
-        <w:t xml:space="preserve">Gradient Descent </w:t>
-      </w:r>
-      <w:r>
-        <w:rPr>
-          <w:rFonts w:ascii="Times New Roman" w:hAnsi="Times New Roman"/>
-          <w:sz w:val="24"/>
-          <w:szCs w:val="24"/>
-          <w:lang w:val="en-GB"/>
-        </w:rPr>
-        <w:t>(Βλ. Ψευδοκώδικα 4 στο Παράρτημα Β)</w:t>
-      </w:r>
-      <w:r>
-        <w:rPr>
-          <w:rFonts w:ascii="Times New Roman" w:hAnsi="Times New Roman" w:cs="Times New Roman"/>
-          <w:sz w:val="24"/>
-          <w:szCs w:val="24"/>
-          <w:lang w:val="el-GR"/>
-        </w:rPr>
-        <w:t xml:space="preserve"> γίνεται χρήση του παρακάτω μαθηματικού τύπου:</w:t>
-      </w:r>
+    </w:p>
+    <w:p>
+      <w:pPr>
+        <w:ind w:left="0" w:right="282" w:firstLine="0"/>
+        <w:jc w:val="both"/>
+        <w:rPr>
+          <w:rFonts w:ascii="Times New Roman" w:hAnsi="Times New Roman" w:cs="Times New Roman"/>
+          <w:sz w:val="24"/>
+          <w:szCs w:val="24"/>
+          <w:lang w:val="el-GR"/>
+        </w:rPr>
+      </w:pPr>
+    </w:p>
+    <w:p>
+      <w:pPr>
+        <w:ind w:left="0" w:right="282" w:firstLine="0"/>
+        <w:jc w:val="both"/>
+        <w:rPr>
+          <w:rFonts w:ascii="Times New Roman" w:hAnsi="Times New Roman" w:cs="Times New Roman"/>
+          <w:sz w:val="24"/>
+          <w:szCs w:val="24"/>
+          <w:lang w:val="el-GR"/>
+        </w:rPr>
+      </w:pPr>
+    </w:p>
+    <w:p>
+      <w:pPr>
+        <w:ind w:left="0" w:right="282" w:firstLine="0"/>
+        <w:jc w:val="both"/>
+        <w:rPr>
+          <w:rFonts w:ascii="Times New Roman" w:hAnsi="Times New Roman" w:cs="Times New Roman"/>
+          <w:sz w:val="24"/>
+          <w:szCs w:val="24"/>
+          <w:lang w:val="el-GR"/>
+        </w:rPr>
+      </w:pPr>
     </w:p>
     <w:p>
       <w:pPr>
@@ -21047,10 +20612,10 @@
                     </pic:cNvPicPr>
                   </pic:nvPicPr>
                   <pic:blipFill>
-                    <a:blip r:embed="rId44">
+                    <a:blip r:embed="rId38">
                       <a:extLst>
                         <a:ext uri="{96DAC541-7B7A-43D3-8B79-37D633B846F1}">
-                          <asvg:svgBlip xmlns:asvg="http://schemas.microsoft.com/office/drawing/2016/SVG/main" r:embed="rId45"/>
+                          <asvg:svgBlip xmlns:asvg="http://schemas.microsoft.com/office/drawing/2016/SVG/main" r:embed="rId39"/>
                         </a:ext>
                       </a:extLst>
                     </a:blip>
@@ -21081,7 +20646,7 @@
           <w:szCs w:val="24"/>
           <w:lang w:val="el-GR"/>
         </w:rPr>
-        <w:footnoteReference w:id="12"/>
+        <w:footnoteReference w:id="9"/>
       </w:r>
     </w:p>
     <w:p>
@@ -21111,7 +20676,7 @@
       <w:r>
         <w:fldChar w:fldCharType="end"/>
       </w:r>
-      <w:bookmarkStart w:id="56" w:name="_Toc13073"/>
+      <w:bookmarkStart w:id="53" w:name="_Toc30923"/>
       <w:r>
         <w:rPr>
           <w:lang w:val="el-GR"/>
@@ -21124,8 +20689,8 @@
         </w:rPr>
         <w:t>Gradient Descent</w:t>
       </w:r>
-      <w:bookmarkEnd w:id="55"/>
-      <w:bookmarkEnd w:id="56"/>
+      <w:bookmarkEnd w:id="52"/>
+      <w:bookmarkEnd w:id="53"/>
     </w:p>
     <w:p>
       <w:pPr>
@@ -21184,8 +20749,8 @@
           <w:highlight w:val="none"/>
         </w:rPr>
       </w:pPr>
-      <w:bookmarkStart w:id="57" w:name="_Toc18636"/>
-      <w:bookmarkStart w:id="58" w:name="_Toc21780"/>
+      <w:bookmarkStart w:id="54" w:name="_Toc21780"/>
+      <w:bookmarkStart w:id="55" w:name="_Toc18176"/>
       <w:r>
         <w:rPr>
           <w:rFonts w:ascii="Times New Roman" w:hAnsi="Times New Roman" w:cs="Times New Roman"/>
@@ -21207,8 +20772,8 @@
         </w:rPr>
         <w:t>.6 Εφαρμογές νευρωνικών δικτύων</w:t>
       </w:r>
-      <w:bookmarkEnd w:id="57"/>
-      <w:bookmarkEnd w:id="58"/>
+      <w:bookmarkEnd w:id="54"/>
+      <w:bookmarkEnd w:id="55"/>
     </w:p>
     <w:p>
       <w:pPr>
@@ -21293,7 +20858,24 @@
           <w:sz w:val="24"/>
           <w:szCs w:val="24"/>
         </w:rPr>
-        <w:t>την ανάπτυξη νέων φαρμάκων, επιταχύνοντας σημαντικά τη χρονοβόρα διαδικασία ελέγχου των δεδομένων ιατρικών εξετάσεων. Ωστόσο, η αναγκαιότητα των</w:t>
+        <w:t>την ανάπτυξη νέων φαρμάκων, επιταχύνοντας σημαντικά τη χρονοβόρα διαδικασία</w:t>
+      </w:r>
+      <w:r>
+        <w:rPr>
+          <w:rFonts w:hint="default" w:ascii="Times New Roman" w:hAnsi="Times New Roman" w:cs="Times New Roman"/>
+          <w:sz w:val="24"/>
+          <w:szCs w:val="24"/>
+          <w:lang w:val="el-GR"/>
+        </w:rPr>
+        <w:t xml:space="preserve"> </w:t>
+      </w:r>
+      <w:r>
+        <w:rPr>
+          <w:rFonts w:ascii="Times New Roman" w:hAnsi="Times New Roman" w:cs="Times New Roman"/>
+          <w:sz w:val="24"/>
+          <w:szCs w:val="24"/>
+        </w:rPr>
+        <w:t>ελέγχου των δεδομένων ιατρικών εξετάσεων. Ωστόσο, η αναγκαιότητα των</w:t>
       </w:r>
       <w:r>
         <w:rPr>
@@ -21490,7 +21072,7 @@
           <w:highlight w:val="none"/>
           <w:lang w:val="el-GR"/>
         </w:rPr>
-        <w:t>με σκοπό την ανίχνευση και την παρακολούθηση αντικειμένων στον αέρα, στη γη, ακόμη και στο νερό. Επιπλέον, γίνεται χρήση τους στην πλοήγηση όπλων, στην ανίχνευση στόχων, στην ψηφιακή επεξεργασία σημάτων, στην εξαγωγή χαρακτηριστικών αλλά και στην αναγνώριση σημάτων, ακόμη και εικόνων.</w:t>
+        <w:t>με σκοπό την ανίχνευση και την παρακολούθηση αντικειμένων στον αέρα, στη γη, ακόμη και στο νερό. Επιπλέον, χρησιμοποιούνται στην πλοήγηση όπλων, στην ανίχνευση στόχων, στην ψηφιακή επεξεργασία σημάτων, στην εξαγωγή χαρακτηριστικών αλλά και στην αναγνώριση σημάτων, ακόμη και εικόνων.</w:t>
       </w:r>
     </w:p>
     <w:p>
@@ -22087,86 +21669,6 @@
     <w:p>
       <w:pPr>
         <w:ind w:left="0" w:leftChars="0" w:right="282" w:firstLine="0" w:firstLineChars="0"/>
-        <w:rPr>
-          <w:rFonts w:ascii="Times New Roman" w:hAnsi="Times New Roman" w:cs="Times New Roman"/>
-          <w:sz w:val="24"/>
-          <w:szCs w:val="24"/>
-        </w:rPr>
-      </w:pPr>
-    </w:p>
-    <w:p>
-      <w:pPr>
-        <w:ind w:left="0" w:right="282" w:firstLine="0"/>
-        <w:rPr>
-          <w:rFonts w:ascii="Times New Roman" w:hAnsi="Times New Roman" w:cs="Times New Roman"/>
-          <w:sz w:val="24"/>
-          <w:szCs w:val="24"/>
-        </w:rPr>
-      </w:pPr>
-    </w:p>
-    <w:p>
-      <w:pPr>
-        <w:ind w:left="0" w:right="282" w:firstLine="0"/>
-        <w:rPr>
-          <w:rFonts w:ascii="Times New Roman" w:hAnsi="Times New Roman" w:cs="Times New Roman"/>
-          <w:sz w:val="24"/>
-          <w:szCs w:val="24"/>
-        </w:rPr>
-      </w:pPr>
-    </w:p>
-    <w:p>
-      <w:pPr>
-        <w:ind w:left="0" w:right="282" w:firstLine="0"/>
-        <w:rPr>
-          <w:rFonts w:ascii="Times New Roman" w:hAnsi="Times New Roman" w:cs="Times New Roman"/>
-          <w:sz w:val="24"/>
-          <w:szCs w:val="24"/>
-        </w:rPr>
-      </w:pPr>
-    </w:p>
-    <w:p>
-      <w:pPr>
-        <w:ind w:left="0" w:right="282" w:firstLine="0"/>
-        <w:rPr>
-          <w:rFonts w:ascii="Times New Roman" w:hAnsi="Times New Roman" w:cs="Times New Roman"/>
-          <w:sz w:val="24"/>
-          <w:szCs w:val="24"/>
-        </w:rPr>
-      </w:pPr>
-    </w:p>
-    <w:p>
-      <w:pPr>
-        <w:ind w:left="0" w:right="282" w:firstLine="0"/>
-        <w:rPr>
-          <w:rFonts w:ascii="Times New Roman" w:hAnsi="Times New Roman" w:cs="Times New Roman"/>
-          <w:sz w:val="24"/>
-          <w:szCs w:val="24"/>
-        </w:rPr>
-      </w:pPr>
-    </w:p>
-    <w:p>
-      <w:pPr>
-        <w:ind w:left="0" w:right="282" w:firstLine="0"/>
-        <w:rPr>
-          <w:rFonts w:ascii="Times New Roman" w:hAnsi="Times New Roman" w:cs="Times New Roman"/>
-          <w:sz w:val="24"/>
-          <w:szCs w:val="24"/>
-        </w:rPr>
-      </w:pPr>
-    </w:p>
-    <w:p>
-      <w:pPr>
-        <w:ind w:left="0" w:right="282" w:firstLine="0"/>
-        <w:rPr>
-          <w:rFonts w:ascii="Times New Roman" w:hAnsi="Times New Roman" w:cs="Times New Roman"/>
-          <w:sz w:val="24"/>
-          <w:szCs w:val="24"/>
-        </w:rPr>
-      </w:pPr>
-    </w:p>
-    <w:p>
-      <w:pPr>
-        <w:ind w:left="0" w:right="282" w:firstLine="0"/>
         <w:rPr>
           <w:rFonts w:ascii="Times New Roman" w:hAnsi="Times New Roman" w:cs="Times New Roman"/>
           <w:sz w:val="24"/>
@@ -22271,7 +21773,7 @@
           <w:lang w:val="el-GR"/>
         </w:rPr>
       </w:pPr>
-      <w:bookmarkStart w:id="59" w:name="_Toc7579"/>
+      <w:bookmarkStart w:id="56" w:name="_Toc7579"/>
       <w:r>
         <w:rPr>
           <w:rFonts w:ascii="Times New Roman" w:hAnsi="Times New Roman" w:cs="Times New Roman"/>
@@ -22282,7 +21784,7 @@
         </w:rPr>
         <w:t xml:space="preserve"> </w:t>
       </w:r>
-      <w:bookmarkStart w:id="60" w:name="_Toc32018"/>
+      <w:bookmarkStart w:id="57" w:name="_Toc30864"/>
       <w:r>
         <w:rPr>
           <w:rFonts w:ascii="Times New Roman" w:hAnsi="Times New Roman" w:cs="Times New Roman"/>
@@ -22293,8 +21795,8 @@
         </w:rPr>
         <w:t>Γενετικοί αλγόριθμοι</w:t>
       </w:r>
-      <w:bookmarkEnd w:id="59"/>
-      <w:bookmarkEnd w:id="60"/>
+      <w:bookmarkEnd w:id="56"/>
+      <w:bookmarkEnd w:id="57"/>
     </w:p>
     <w:p>
       <w:pPr>
@@ -22326,7 +21828,7 @@
           <w:lang w:val="el-GR"/>
         </w:rPr>
       </w:pPr>
-      <w:bookmarkStart w:id="61" w:name="_Toc15239"/>
+      <w:bookmarkStart w:id="58" w:name="_Toc15239"/>
       <w:r>
         <w:rPr>
           <w:rFonts w:ascii="Times New Roman" w:hAnsi="Times New Roman" w:cs="Times New Roman"/>
@@ -22337,7 +21839,7 @@
         </w:rPr>
         <w:t xml:space="preserve"> </w:t>
       </w:r>
-      <w:bookmarkStart w:id="62" w:name="_Toc17642"/>
+      <w:bookmarkStart w:id="59" w:name="_Toc8475"/>
       <w:r>
         <w:rPr>
           <w:rFonts w:ascii="Times New Roman" w:hAnsi="Times New Roman" w:cs="Times New Roman"/>
@@ -22348,7 +21850,7 @@
         </w:rPr>
         <w:t>Ιστορική Αναδρομή</w:t>
       </w:r>
-      <w:bookmarkEnd w:id="62"/>
+      <w:bookmarkEnd w:id="59"/>
     </w:p>
     <w:p>
       <w:pPr>
@@ -22863,7 +22365,7 @@
           <w:lang w:val="el-GR"/>
         </w:rPr>
       </w:pPr>
-      <w:bookmarkStart w:id="63" w:name="_Toc7061"/>
+      <w:bookmarkStart w:id="60" w:name="_Toc18487"/>
       <w:r>
         <w:rPr>
           <w:rFonts w:ascii="Times New Roman" w:hAnsi="Times New Roman" w:cs="Times New Roman"/>
@@ -22883,8 +22385,8 @@
         </w:rPr>
         <w:t>2 Μέθοδοι κωδικοποίησης</w:t>
       </w:r>
-      <w:bookmarkEnd w:id="61"/>
-      <w:bookmarkEnd w:id="63"/>
+      <w:bookmarkEnd w:id="58"/>
+      <w:bookmarkEnd w:id="60"/>
     </w:p>
     <w:p>
       <w:pPr>
@@ -23191,7 +22693,7 @@
           <w:lang w:val="el-GR"/>
         </w:rPr>
       </w:pPr>
-      <w:bookmarkStart w:id="64" w:name="_Toc14440"/>
+      <w:bookmarkStart w:id="61" w:name="_Toc10074"/>
       <w:r>
         <w:rPr>
           <w:rFonts w:ascii="Times New Roman" w:hAnsi="Times New Roman" w:cs="Times New Roman"/>
@@ -23202,7 +22704,7 @@
         </w:rPr>
         <w:t>3.3 Συνάρτηση καταλληλότητας</w:t>
       </w:r>
-      <w:bookmarkEnd w:id="64"/>
+      <w:bookmarkEnd w:id="61"/>
     </w:p>
     <w:p>
       <w:pPr>
@@ -23432,8 +22934,8 @@
           <w:lang w:val="el-GR"/>
         </w:rPr>
       </w:pPr>
-      <w:bookmarkStart w:id="65" w:name="_Toc18983"/>
-      <w:bookmarkStart w:id="66" w:name="_Toc15653"/>
+      <w:bookmarkStart w:id="62" w:name="_Toc18983"/>
+      <w:bookmarkStart w:id="63" w:name="_Toc10367"/>
       <w:r>
         <w:rPr>
           <w:rFonts w:ascii="Times New Roman" w:hAnsi="Times New Roman" w:cs="Times New Roman"/>
@@ -23453,8 +22955,8 @@
         </w:rPr>
         <w:t>4 Γενετικοί τελεστές</w:t>
       </w:r>
-      <w:bookmarkEnd w:id="65"/>
-      <w:bookmarkEnd w:id="66"/>
+      <w:bookmarkEnd w:id="62"/>
+      <w:bookmarkEnd w:id="63"/>
     </w:p>
     <w:p>
       <w:pPr>
@@ -23759,7 +23261,7 @@
                     </pic:cNvPicPr>
                   </pic:nvPicPr>
                   <pic:blipFill>
-                    <a:blip r:embed="rId46"/>
+                    <a:blip r:embed="rId40"/>
                     <a:stretch>
                       <a:fillRect/>
                     </a:stretch>
@@ -23822,14 +23324,14 @@
       <w:r>
         <w:fldChar w:fldCharType="end"/>
       </w:r>
-      <w:bookmarkStart w:id="67" w:name="_Toc27552"/>
+      <w:bookmarkStart w:id="64" w:name="_Toc10040"/>
       <w:r>
         <w:rPr>
           <w:lang w:val="en-GB"/>
         </w:rPr>
         <w:t xml:space="preserve"> Single point crossover</w:t>
       </w:r>
-      <w:bookmarkEnd w:id="67"/>
+      <w:bookmarkEnd w:id="64"/>
     </w:p>
     <w:p>
       <w:pPr>
@@ -23948,7 +23450,7 @@
                     </pic:cNvPicPr>
                   </pic:nvPicPr>
                   <pic:blipFill>
-                    <a:blip r:embed="rId47"/>
+                    <a:blip r:embed="rId41"/>
                     <a:stretch>
                       <a:fillRect/>
                     </a:stretch>
@@ -23999,14 +23501,14 @@
       <w:r>
         <w:fldChar w:fldCharType="end"/>
       </w:r>
-      <w:bookmarkStart w:id="68" w:name="_Toc12971"/>
+      <w:bookmarkStart w:id="65" w:name="_Toc22105"/>
       <w:r>
         <w:rPr>
           <w:lang w:val="en-GB"/>
         </w:rPr>
         <w:t xml:space="preserve"> Double point crossover</w:t>
       </w:r>
-      <w:bookmarkEnd w:id="68"/>
+      <w:bookmarkEnd w:id="65"/>
     </w:p>
     <w:p>
       <w:pPr>
@@ -24136,7 +23638,7 @@
         </w:rPr>
         <w:t xml:space="preserve">(Καμπουρλάζος &amp; Παπακώστας, 2015) &amp; </w:t>
       </w:r>
-      <w:bookmarkStart w:id="69" w:name="_Toc31089"/>
+      <w:bookmarkStart w:id="66" w:name="_Toc31089"/>
       <w:r>
         <w:rPr>
           <w:rFonts w:ascii="Times New Roman" w:hAnsi="Times New Roman" w:eastAsia="Times New Roman"/>
@@ -24257,7 +23759,7 @@
           <w:lang w:val="el-GR"/>
         </w:rPr>
       </w:pPr>
-      <w:bookmarkStart w:id="70" w:name="_Toc9281"/>
+      <w:bookmarkStart w:id="67" w:name="_Toc13720"/>
       <w:r>
         <w:rPr>
           <w:rFonts w:ascii="Times New Roman" w:hAnsi="Times New Roman" w:cs="Times New Roman"/>
@@ -24277,7 +23779,7 @@
         </w:rPr>
         <w:t>5 Εφαρμογές γενετικών αλγορίθμων</w:t>
       </w:r>
-      <w:bookmarkEnd w:id="70"/>
+      <w:bookmarkEnd w:id="67"/>
     </w:p>
     <w:p>
       <w:pPr>
@@ -25045,7 +24547,7 @@
         <w:br w:type="page"/>
       </w:r>
     </w:p>
-    <w:bookmarkEnd w:id="69"/>
+    <w:bookmarkEnd w:id="66"/>
     <w:p>
       <w:pPr>
         <w:spacing w:before="0" w:after="0"/>
@@ -25074,8 +24576,8 @@
           <w:lang w:val="el-GR"/>
         </w:rPr>
       </w:pPr>
-      <w:bookmarkStart w:id="71" w:name="_Toc14888"/>
-      <w:bookmarkStart w:id="72" w:name="_Toc5322"/>
+      <w:bookmarkStart w:id="68" w:name="_Toc5322"/>
+      <w:bookmarkStart w:id="69" w:name="_Toc22564"/>
       <w:r>
         <w:rPr>
           <w:rFonts w:ascii="Times New Roman" w:hAnsi="Times New Roman" w:cs="Times New Roman"/>
@@ -25086,8 +24588,8 @@
         </w:rPr>
         <w:t>Μέθοδος - αποτελέσματα</w:t>
       </w:r>
-      <w:bookmarkEnd w:id="71"/>
-      <w:bookmarkEnd w:id="72"/>
+      <w:bookmarkEnd w:id="68"/>
+      <w:bookmarkEnd w:id="69"/>
     </w:p>
     <w:p>
       <w:pPr>
@@ -25117,8 +24619,8 @@
           <w:lang w:val="el-GR"/>
         </w:rPr>
       </w:pPr>
-      <w:bookmarkStart w:id="73" w:name="_Toc21804"/>
-      <w:bookmarkStart w:id="74" w:name="_Toc25061"/>
+      <w:bookmarkStart w:id="70" w:name="_Toc25061"/>
+      <w:bookmarkStart w:id="71" w:name="_Toc24746"/>
       <w:r>
         <w:rPr>
           <w:rFonts w:ascii="Times New Roman" w:hAnsi="Times New Roman" w:cs="Times New Roman"/>
@@ -25168,8 +24670,8 @@
         </w:rPr>
         <w:t>που χρησιμοποιήθηκαν</w:t>
       </w:r>
-      <w:bookmarkEnd w:id="73"/>
-      <w:bookmarkEnd w:id="74"/>
+      <w:bookmarkEnd w:id="70"/>
+      <w:bookmarkEnd w:id="71"/>
     </w:p>
     <w:p>
       <w:pPr>
@@ -25212,8 +24714,8 @@
           <w:lang w:val="el-GR"/>
         </w:rPr>
       </w:pPr>
-      <w:bookmarkStart w:id="75" w:name="_Toc13588"/>
-      <w:bookmarkStart w:id="76" w:name="_Toc29348"/>
+      <w:bookmarkStart w:id="72" w:name="_Toc13588"/>
+      <w:bookmarkStart w:id="73" w:name="_Toc19852"/>
       <w:r>
         <w:rPr>
           <w:rFonts w:ascii="Times New Roman" w:hAnsi="Times New Roman" w:cs="Times New Roman"/>
@@ -25243,8 +24745,8 @@
         </w:rPr>
         <w:t xml:space="preserve"> Η προτεινόμενη μέθοδος</w:t>
       </w:r>
-      <w:bookmarkEnd w:id="75"/>
-      <w:bookmarkEnd w:id="76"/>
+      <w:bookmarkEnd w:id="72"/>
+      <w:bookmarkEnd w:id="73"/>
     </w:p>
     <w:p>
       <w:pPr>
@@ -25505,8 +25007,8 @@
           <w:lang w:val="el-GR"/>
         </w:rPr>
       </w:pPr>
-      <w:bookmarkStart w:id="77" w:name="_Toc161"/>
-      <w:bookmarkStart w:id="78" w:name="_Toc1078"/>
+      <w:bookmarkStart w:id="74" w:name="_Toc1078"/>
+      <w:bookmarkStart w:id="75" w:name="_Toc11957"/>
       <w:r>
         <w:rPr>
           <w:rFonts w:ascii="Times New Roman" w:hAnsi="Times New Roman" w:cs="Times New Roman"/>
@@ -25536,8 +25038,8 @@
         </w:rPr>
         <w:t>3 Πειραματικά αποτελέσματα</w:t>
       </w:r>
-      <w:bookmarkEnd w:id="77"/>
-      <w:bookmarkEnd w:id="78"/>
+      <w:bookmarkEnd w:id="74"/>
+      <w:bookmarkEnd w:id="75"/>
     </w:p>
     <w:p>
       <w:pPr>
@@ -25820,8 +25322,8 @@
           <w:lang w:val="el-GR"/>
         </w:rPr>
       </w:pPr>
-      <w:bookmarkStart w:id="79" w:name="_Toc19883"/>
-      <w:bookmarkStart w:id="80" w:name="_Toc5169"/>
+      <w:bookmarkStart w:id="76" w:name="_Toc5169"/>
+      <w:bookmarkStart w:id="77" w:name="_Toc8760"/>
       <w:r>
         <w:rPr>
           <w:rFonts w:ascii="Times New Roman" w:hAnsi="Times New Roman" w:cs="Times New Roman"/>
@@ -25832,8 +25334,8 @@
         </w:rPr>
         <w:t>Συμπεράσματα</w:t>
       </w:r>
-      <w:bookmarkEnd w:id="79"/>
-      <w:bookmarkEnd w:id="80"/>
+      <w:bookmarkEnd w:id="76"/>
+      <w:bookmarkEnd w:id="77"/>
     </w:p>
     <w:p>
       <w:pPr>
@@ -26045,7 +25547,7 @@
           <w:color w:val="auto"/>
         </w:rPr>
       </w:pPr>
-      <w:bookmarkStart w:id="81" w:name="_Toc17145"/>
+      <w:bookmarkStart w:id="78" w:name="_Toc5992"/>
       <w:r>
         <w:rPr>
           <w:rFonts w:ascii="Times New Roman" w:hAnsi="Times New Roman" w:cs="Times New Roman"/>
@@ -26072,7 +25574,7 @@
         </w:rPr>
         <w:t>ΙΒΛΙΟΓΡΑΦΙΑ</w:t>
       </w:r>
-      <w:bookmarkEnd w:id="81"/>
+      <w:bookmarkEnd w:id="78"/>
     </w:p>
     <w:p>
       <w:pPr>
@@ -29575,8 +29077,8 @@
           <w:szCs w:val="28"/>
         </w:rPr>
       </w:pPr>
-      <w:bookmarkStart w:id="82" w:name="_Toc9674"/>
-      <w:bookmarkStart w:id="83" w:name="_Toc18815"/>
+      <w:bookmarkStart w:id="79" w:name="_Toc9674"/>
+      <w:bookmarkStart w:id="80" w:name="_Toc19106"/>
       <w:r>
         <w:rPr>
           <w:rFonts w:ascii="Times New Roman" w:hAnsi="Times New Roman" w:cs="Times New Roman"/>
@@ -29584,8 +29086,8 @@
         </w:rPr>
         <w:t>ΠΑΡΑΡΤΗΜΑ</w:t>
       </w:r>
-      <w:bookmarkEnd w:id="82"/>
-      <w:bookmarkEnd w:id="83"/>
+      <w:bookmarkEnd w:id="79"/>
+      <w:bookmarkEnd w:id="80"/>
       <w:r>
         <w:rPr>
           <w:rFonts w:ascii="Times New Roman" w:hAnsi="Times New Roman" w:cs="Times New Roman"/>
@@ -29628,7 +29130,7 @@
           <w:lang w:val="el-GR"/>
         </w:rPr>
       </w:pPr>
-      <w:bookmarkStart w:id="84" w:name="_Toc20369"/>
+      <w:bookmarkStart w:id="81" w:name="_Toc13001"/>
       <w:r>
         <w:rPr>
           <w:rFonts w:ascii="Times New Roman" w:hAnsi="Times New Roman"/>
@@ -29668,7 +29170,7 @@
         </w:rPr>
         <w:t>για δημιουργία γραφικών παραστάσεων</w:t>
       </w:r>
-      <w:bookmarkEnd w:id="84"/>
+      <w:bookmarkEnd w:id="81"/>
     </w:p>
     <w:p>
       <w:pPr>
@@ -31189,7 +30691,7 @@
           <w:lang w:val="el-GR"/>
         </w:rPr>
       </w:pPr>
-      <w:bookmarkStart w:id="85" w:name="_Toc18845"/>
+      <w:bookmarkStart w:id="82" w:name="_Toc1601"/>
       <w:r>
         <w:rPr>
           <w:rFonts w:ascii="Times New Roman" w:hAnsi="Times New Roman"/>
@@ -31203,7 +30705,7 @@
         </w:rPr>
         <w:t>ΠΑΡΑΡΤΗΜΑ Β: Αλγόριθμοι με την μορφή ψευδοκώδικα</w:t>
       </w:r>
-      <w:bookmarkEnd w:id="85"/>
+      <w:bookmarkEnd w:id="82"/>
     </w:p>
     <w:p>
       <w:pPr>
@@ -34450,7 +33952,7 @@
           <w:lang w:val="el-GR"/>
         </w:rPr>
       </w:pPr>
-      <w:bookmarkStart w:id="86" w:name="_Toc27426"/>
+      <w:bookmarkStart w:id="83" w:name="_Toc29629"/>
       <w:r>
         <w:rPr>
           <w:rFonts w:ascii="Times New Roman" w:hAnsi="Times New Roman"/>
@@ -34464,7 +33966,7 @@
         </w:rPr>
         <w:t>ΠΑΡΑΡΤΗΜΑ Γ: Κώδικας</w:t>
       </w:r>
-      <w:bookmarkEnd w:id="86"/>
+      <w:bookmarkEnd w:id="83"/>
     </w:p>
     <w:p>
       <w:pPr>
@@ -35515,7 +35017,7 @@
 
 <file path=word/footnotes.xml><?xml version="1.0" encoding="utf-8"?>
 <w:footnotes xmlns:wpc="http://schemas.microsoft.com/office/word/2010/wordprocessingCanvas" xmlns:mc="http://schemas.openxmlformats.org/markup-compatibility/2006" xmlns:o="urn:schemas-microsoft-com:office:office" xmlns:r="http://schemas.openxmlformats.org/officeDocument/2006/relationships" xmlns:m="http://schemas.openxmlformats.org/officeDocument/2006/math" xmlns:v="urn:schemas-microsoft-com:vml" xmlns:wp14="http://schemas.microsoft.com/office/word/2010/wordprocessingDrawing" xmlns:wp="http://schemas.openxmlformats.org/drawingml/2006/wordprocessingDrawing" xmlns:w="http://schemas.openxmlformats.org/wordprocessingml/2006/main" xmlns:w14="http://schemas.microsoft.com/office/word/2010/wordml" xmlns:w15="http://schemas.microsoft.com/office/word/2012/wordml" xmlns:w10="urn:schemas-microsoft-com:office:word" xmlns:wpg="http://schemas.microsoft.com/office/word/2010/wordprocessingGroup" xmlns:wpi="http://schemas.microsoft.com/office/word/2010/wordprocessingInk" xmlns:wne="http://schemas.microsoft.com/office/word/2006/wordml" xmlns:wps="http://schemas.microsoft.com/office/word/2010/wordprocessingShape" xmlns:wpsCustomData="http://www.wps.cn/officeDocument/2013/wpsCustomData" mc:Ignorable="w14 w15 wp14">
-  <w:footnote w:type="separator" w:id="26">
+  <w:footnote w:type="separator" w:id="20">
     <w:p>
       <w:pPr>
         <w:spacing w:before="0" w:after="0" w:line="360" w:lineRule="auto"/>
@@ -35525,7 +35027,7 @@
       </w:r>
     </w:p>
   </w:footnote>
-  <w:footnote w:type="continuationSeparator" w:id="27">
+  <w:footnote w:type="continuationSeparator" w:id="21">
     <w:p>
       <w:pPr>
         <w:spacing w:before="0" w:after="0" w:line="360" w:lineRule="auto"/>
@@ -37085,595 +36587,6 @@
     </w:p>
   </w:footnote>
   <w:footnote w:id="9">
-    <w:p>
-      <w:pPr>
-        <w:pStyle w:val="20"/>
-        <w:snapToGrid w:val="0"/>
-        <w:rPr>
-          <w:rFonts w:hint="default"/>
-          <w:lang w:val="el-GR"/>
-        </w:rPr>
-      </w:pPr>
-      <w:r>
-        <w:rPr>
-          <w:rStyle w:val="19"/>
-        </w:rPr>
-        <w:footnoteRef/>
-      </w:r>
-      <w:r>
-        <w:t xml:space="preserve"> </w:t>
-      </w:r>
-      <w:r>
-        <w:rPr>
-          <w:rFonts w:hint="default"/>
-          <w:lang w:val="el-GR"/>
-        </w:rPr>
-        <w:t xml:space="preserve"> Η παράγωγος του σφάλματος ως προς το βάρος </w:t>
-      </w:r>
-      <w:r>
-        <w:rPr>
-          <w:rFonts w:hint="default"/>
-          <w:lang w:val="en-US"/>
-        </w:rPr>
-        <w:t>(</w:t>
-      </w:r>
-      <m:oMath>
-        <m:sSub>
-          <m:sSubPr>
-            <m:ctrlPr>
-              <w:rPr>
-                <w:rFonts w:ascii="Cambria Math" w:hAnsi="Cambria Math"/>
-                <w:i/>
-                <w:lang w:val="el-GR"/>
-              </w:rPr>
-            </m:ctrlPr>
-          </m:sSubPr>
-          <m:e>
-            <m:r>
-              <m:rPr/>
-              <w:rPr>
-                <w:rFonts w:hint="default" w:ascii="Cambria Math" w:hAnsi="Cambria Math"/>
-                <w:lang w:val="en-GB"/>
-              </w:rPr>
-              <m:t>w</m:t>
-            </m:r>
-            <m:ctrlPr>
-              <w:rPr>
-                <w:rFonts w:ascii="Cambria Math" w:hAnsi="Cambria Math"/>
-                <w:i/>
-                <w:lang w:val="el-GR"/>
-              </w:rPr>
-            </m:ctrlPr>
-          </m:e>
-          <m:sub>
-            <m:r>
-              <m:rPr/>
-              <w:rPr>
-                <w:rFonts w:hint="default" w:ascii="Cambria Math" w:hAnsi="Cambria Math"/>
-                <w:lang w:val="en-GB"/>
-              </w:rPr>
-              <m:t>ij</m:t>
-            </m:r>
-            <m:ctrlPr>
-              <w:rPr>
-                <w:rFonts w:ascii="Cambria Math" w:hAnsi="Cambria Math"/>
-                <w:i/>
-                <w:lang w:val="el-GR"/>
-              </w:rPr>
-            </m:ctrlPr>
-          </m:sub>
-        </m:sSub>
-      </m:oMath>
-      <w:r>
-        <w:rPr>
-          <w:rFonts w:hint="default" w:hAnsi="Cambria Math"/>
-          <w:i w:val="0"/>
-          <w:lang w:val="en-US"/>
-        </w:rPr>
-        <w:t>)</w:t>
-      </w:r>
-      <w:r>
-        <w:rPr>
-          <w:rFonts w:hint="default"/>
-          <w:lang w:val="el-GR"/>
-        </w:rPr>
-        <w:t xml:space="preserve"> δείχνει πως το σφάλμα επηρεάζει την αλλαγή των βαρών. Το σφάλμα που αναλογεί σε κάθε νευρώνα </w:t>
-      </w:r>
-      <w:r>
-        <w:rPr>
-          <w:rFonts w:hint="default"/>
-          <w:lang w:val="en-US"/>
-        </w:rPr>
-        <w:t>(</w:t>
-      </w:r>
-      <m:oMath>
-        <m:sSub>
-          <m:sSubPr>
-            <m:ctrlPr>
-              <w:rPr>
-                <w:rFonts w:ascii="Cambria Math" w:hAnsi="Cambria Math"/>
-                <w:i/>
-                <w:lang w:val="el-GR"/>
-              </w:rPr>
-            </m:ctrlPr>
-          </m:sSubPr>
-          <m:e>
-            <m:r>
-              <m:rPr/>
-              <w:rPr>
-                <w:rFonts w:hint="default" w:ascii="Cambria Math" w:hAnsi="Cambria Math"/>
-                <w:lang w:val="el-GR"/>
-              </w:rPr>
-              <m:t>δ</m:t>
-            </m:r>
-            <m:ctrlPr>
-              <w:rPr>
-                <w:rFonts w:ascii="Cambria Math" w:hAnsi="Cambria Math"/>
-                <w:i/>
-                <w:lang w:val="el-GR"/>
-              </w:rPr>
-            </m:ctrlPr>
-          </m:e>
-          <m:sub>
-            <m:r>
-              <m:rPr/>
-              <w:rPr>
-                <w:rFonts w:hint="default" w:ascii="Cambria Math" w:hAnsi="Cambria Math"/>
-                <w:lang w:val="en-US"/>
-              </w:rPr>
-              <m:t>j</m:t>
-            </m:r>
-            <m:ctrlPr>
-              <w:rPr>
-                <w:rFonts w:ascii="Cambria Math" w:hAnsi="Cambria Math"/>
-                <w:i/>
-                <w:lang w:val="el-GR"/>
-              </w:rPr>
-            </m:ctrlPr>
-          </m:sub>
-        </m:sSub>
-      </m:oMath>
-      <w:r>
-        <w:rPr>
-          <w:rFonts w:hint="default" w:hAnsi="Cambria Math"/>
-          <w:i w:val="0"/>
-          <w:lang w:val="en-US"/>
-        </w:rPr>
-        <w:t>)</w:t>
-      </w:r>
-      <w:r>
-        <w:rPr>
-          <w:rFonts w:hint="default"/>
-          <w:lang w:val="el-GR"/>
-        </w:rPr>
-        <w:t xml:space="preserve"> συνδυάζεται με την έξοδο του συνδεδεμένου νευρώνα </w:t>
-      </w:r>
-      <w:r>
-        <w:rPr>
-          <w:rFonts w:hint="default"/>
-          <w:lang w:val="en-US"/>
-        </w:rPr>
-        <w:t>(</w:t>
-      </w:r>
-      <m:oMath>
-        <m:sSub>
-          <m:sSubPr>
-            <m:ctrlPr>
-              <w:rPr>
-                <w:rFonts w:ascii="Cambria Math" w:hAnsi="Cambria Math"/>
-                <w:i/>
-                <w:lang w:val="el-GR"/>
-              </w:rPr>
-            </m:ctrlPr>
-          </m:sSubPr>
-          <m:e>
-            <m:r>
-              <m:rPr/>
-              <w:rPr>
-                <w:rFonts w:hint="default" w:ascii="Cambria Math" w:hAnsi="Cambria Math"/>
-                <w:lang w:val="en-US"/>
-              </w:rPr>
-              <m:t>o</m:t>
-            </m:r>
-            <m:ctrlPr>
-              <w:rPr>
-                <w:rFonts w:ascii="Cambria Math" w:hAnsi="Cambria Math"/>
-                <w:i/>
-                <w:lang w:val="el-GR"/>
-              </w:rPr>
-            </m:ctrlPr>
-          </m:e>
-          <m:sub>
-            <m:r>
-              <m:rPr/>
-              <w:rPr>
-                <w:rFonts w:hint="default" w:ascii="Cambria Math" w:hAnsi="Cambria Math"/>
-                <w:lang w:val="en-GB"/>
-              </w:rPr>
-              <m:t>i</m:t>
-            </m:r>
-            <m:ctrlPr>
-              <w:rPr>
-                <w:rFonts w:ascii="Cambria Math" w:hAnsi="Cambria Math"/>
-                <w:i/>
-                <w:lang w:val="el-GR"/>
-              </w:rPr>
-            </m:ctrlPr>
-          </m:sub>
-        </m:sSub>
-      </m:oMath>
-      <w:r>
-        <w:rPr>
-          <w:rFonts w:hint="default"/>
-          <w:lang w:val="en-US"/>
-        </w:rPr>
-        <w:t>)</w:t>
-      </w:r>
-      <w:r>
-        <w:rPr>
-          <w:rFonts w:hint="default"/>
-          <w:lang w:val="el-GR"/>
-        </w:rPr>
-        <w:t xml:space="preserve"> για να υπολογίσουμε την τροποποίηση που χρειάζεται για το βάρος, ώστε το δίκτυο να μάθει και να μειώσει το συνολικό σφάλμα.</w:t>
-      </w:r>
-    </w:p>
-  </w:footnote>
-  <w:footnote w:id="10">
-    <w:p>
-      <w:pPr>
-        <w:pStyle w:val="20"/>
-        <w:snapToGrid w:val="0"/>
-        <w:rPr>
-          <w:rFonts w:hint="default"/>
-          <w:lang w:val="el-GR"/>
-        </w:rPr>
-      </w:pPr>
-      <w:r>
-        <w:rPr>
-          <w:rStyle w:val="19"/>
-        </w:rPr>
-        <w:footnoteRef/>
-      </w:r>
-      <w:r>
-        <w:t xml:space="preserve"> </w:t>
-      </w:r>
-      <w:r>
-        <w:rPr>
-          <w:rFonts w:hint="default"/>
-          <w:lang w:val="en-US"/>
-        </w:rPr>
-        <w:t>To</w:t>
-      </w:r>
-      <w:r>
-        <w:rPr>
-          <w:rFonts w:hint="default"/>
-          <w:lang w:val="el-GR"/>
-        </w:rPr>
-        <w:t xml:space="preserve"> σφάλμα </w:t>
-      </w:r>
-      <w:r>
-        <w:rPr>
-          <w:rFonts w:hint="default"/>
-          <w:lang w:val="en-US"/>
-        </w:rPr>
-        <w:t xml:space="preserve"> </w:t>
-      </w:r>
-      <m:oMath>
-        <m:sSub>
-          <m:sSubPr>
-            <m:ctrlPr>
-              <w:rPr>
-                <w:rFonts w:ascii="Cambria Math" w:hAnsi="Cambria Math"/>
-                <w:i/>
-                <w:lang w:val="el-GR"/>
-              </w:rPr>
-            </m:ctrlPr>
-          </m:sSubPr>
-          <m:e>
-            <m:r>
-              <m:rPr/>
-              <w:rPr>
-                <w:rFonts w:hint="default" w:ascii="Cambria Math" w:hAnsi="Cambria Math"/>
-                <w:lang w:val="el-GR"/>
-              </w:rPr>
-              <m:t>δ</m:t>
-            </m:r>
-            <m:ctrlPr>
-              <w:rPr>
-                <w:rFonts w:ascii="Cambria Math" w:hAnsi="Cambria Math"/>
-                <w:i/>
-                <w:lang w:val="el-GR"/>
-              </w:rPr>
-            </m:ctrlPr>
-          </m:e>
-          <m:sub>
-            <m:r>
-              <m:rPr/>
-              <w:rPr>
-                <w:rFonts w:hint="default" w:ascii="Cambria Math" w:hAnsi="Cambria Math"/>
-                <w:lang w:val="en-US"/>
-              </w:rPr>
-              <m:t>j</m:t>
-            </m:r>
-            <m:ctrlPr>
-              <w:rPr>
-                <w:rFonts w:ascii="Cambria Math" w:hAnsi="Cambria Math"/>
-                <w:i/>
-                <w:lang w:val="el-GR"/>
-              </w:rPr>
-            </m:ctrlPr>
-          </m:sub>
-        </m:sSub>
-      </m:oMath>
-      <w:r>
-        <w:rPr>
-          <w:rFonts w:hint="default" w:ascii="Times New Roman" w:hAnsi="Cambria Math"/>
-          <w:i w:val="0"/>
-          <w:lang w:val="el-GR"/>
-        </w:rPr>
-        <w:t xml:space="preserve"> για έναν νευρώνα στο </w:t>
-      </w:r>
-      <w:r>
-        <w:rPr>
-          <w:rFonts w:hint="default"/>
-          <w:lang w:val="el-GR"/>
-        </w:rPr>
-        <w:t>στρώμα εξόδου προκύπτει από τη διαφορά ανάμεσα στην επιθυμητή (</w:t>
-      </w:r>
-      <m:oMath>
-        <m:sSup>
-          <m:sSupPr>
-            <m:ctrlPr>
-              <w:rPr>
-                <w:rFonts w:ascii="Cambria Math" w:hAnsi="Cambria Math"/>
-                <w:i/>
-                <w:lang w:val="el-GR"/>
-              </w:rPr>
-            </m:ctrlPr>
-          </m:sSupPr>
-          <m:e>
-            <m:r>
-              <m:rPr/>
-              <w:rPr>
-                <w:rFonts w:hint="default" w:ascii="Cambria Math" w:hAnsi="Cambria Math"/>
-                <w:lang w:val="en-GB"/>
-              </w:rPr>
-              <m:t>d</m:t>
-            </m:r>
-            <m:ctrlPr>
-              <w:rPr>
-                <w:rFonts w:ascii="Cambria Math" w:hAnsi="Cambria Math"/>
-                <w:i/>
-                <w:lang w:val="el-GR"/>
-              </w:rPr>
-            </m:ctrlPr>
-          </m:e>
-          <m:sup>
-            <m:r>
-              <m:rPr/>
-              <w:rPr>
-                <w:rFonts w:hint="default" w:ascii="Cambria Math" w:hAnsi="Cambria Math"/>
-                <w:lang w:val="en-GB"/>
-              </w:rPr>
-              <m:t>p</m:t>
-            </m:r>
-            <m:ctrlPr>
-              <w:rPr>
-                <w:rFonts w:ascii="Cambria Math" w:hAnsi="Cambria Math"/>
-                <w:i/>
-                <w:lang w:val="el-GR"/>
-              </w:rPr>
-            </m:ctrlPr>
-          </m:sup>
-        </m:sSup>
-      </m:oMath>
-      <w:r>
-        <w:rPr>
-          <w:rFonts w:hint="default"/>
-          <w:lang w:val="el-GR"/>
-        </w:rPr>
-        <w:t>) και πραγματική έξοδο</w:t>
-      </w:r>
-      <w:r>
-        <w:rPr>
-          <w:rFonts w:hint="default"/>
-          <w:lang w:val="en-GB"/>
-        </w:rPr>
-        <w:t xml:space="preserve"> </w:t>
-      </w:r>
-      <w:r>
-        <w:rPr>
-          <w:rFonts w:hint="default"/>
-          <w:lang w:val="el-GR"/>
-        </w:rPr>
-        <w:t xml:space="preserve"> (</w:t>
-      </w:r>
-      <m:oMath>
-        <m:sSup>
-          <m:sSupPr>
-            <m:ctrlPr>
-              <w:rPr>
-                <w:rFonts w:ascii="Cambria Math" w:hAnsi="Cambria Math"/>
-                <w:i/>
-                <w:lang w:val="el-GR"/>
-              </w:rPr>
-            </m:ctrlPr>
-          </m:sSupPr>
-          <m:e>
-            <m:r>
-              <m:rPr/>
-              <w:rPr>
-                <w:rFonts w:hint="default" w:ascii="Cambria Math" w:hAnsi="Cambria Math"/>
-                <w:lang w:val="en-GB"/>
-              </w:rPr>
-              <m:t>y</m:t>
-            </m:r>
-            <m:ctrlPr>
-              <w:rPr>
-                <w:rFonts w:ascii="Cambria Math" w:hAnsi="Cambria Math"/>
-                <w:i/>
-                <w:lang w:val="el-GR"/>
-              </w:rPr>
-            </m:ctrlPr>
-          </m:e>
-          <m:sup>
-            <m:r>
-              <m:rPr/>
-              <w:rPr>
-                <w:rFonts w:hint="default" w:ascii="Cambria Math" w:hAnsi="Cambria Math"/>
-                <w:lang w:val="en-GB"/>
-              </w:rPr>
-              <m:t>p</m:t>
-            </m:r>
-            <m:ctrlPr>
-              <w:rPr>
-                <w:rFonts w:ascii="Cambria Math" w:hAnsi="Cambria Math"/>
-                <w:i/>
-                <w:lang w:val="el-GR"/>
-              </w:rPr>
-            </m:ctrlPr>
-          </m:sup>
-        </m:sSup>
-      </m:oMath>
-      <w:r>
-        <w:rPr>
-          <w:rFonts w:hint="default"/>
-          <w:lang w:val="el-GR"/>
-        </w:rPr>
-        <w:t>) , πολλαπλασιασμένης με την παράγωγο της συνάρτησης ενεργοποίησης.</w:t>
-      </w:r>
-    </w:p>
-  </w:footnote>
-  <w:footnote w:id="11">
-    <w:p>
-      <w:pPr>
-        <w:pStyle w:val="20"/>
-        <w:snapToGrid w:val="0"/>
-        <w:rPr>
-          <w:rFonts w:hint="default"/>
-          <w:lang w:val="el-GR"/>
-        </w:rPr>
-      </w:pPr>
-      <w:r>
-        <w:rPr>
-          <w:rStyle w:val="19"/>
-        </w:rPr>
-        <w:footnoteRef/>
-      </w:r>
-      <w:r>
-        <w:t xml:space="preserve"> </w:t>
-      </w:r>
-      <w:r>
-        <w:rPr>
-          <w:rFonts w:hint="default"/>
-          <w:lang w:val="en-US"/>
-        </w:rPr>
-        <w:t>To</w:t>
-      </w:r>
-      <w:r>
-        <w:rPr>
-          <w:rFonts w:hint="default"/>
-          <w:lang w:val="el-GR"/>
-        </w:rPr>
-        <w:t xml:space="preserve"> σφάλμα </w:t>
-      </w:r>
-      <w:r>
-        <w:rPr>
-          <w:rFonts w:hint="default"/>
-          <w:lang w:val="en-US"/>
-        </w:rPr>
-        <w:t xml:space="preserve"> </w:t>
-      </w:r>
-      <m:oMath>
-        <m:sSub>
-          <m:sSubPr>
-            <m:ctrlPr>
-              <w:rPr>
-                <w:rFonts w:ascii="Cambria Math" w:hAnsi="Cambria Math"/>
-                <w:i/>
-                <w:lang w:val="el-GR"/>
-              </w:rPr>
-            </m:ctrlPr>
-          </m:sSubPr>
-          <m:e>
-            <m:r>
-              <m:rPr/>
-              <w:rPr>
-                <w:rFonts w:hint="default" w:ascii="Cambria Math" w:hAnsi="Cambria Math"/>
-                <w:lang w:val="el-GR"/>
-              </w:rPr>
-              <m:t>δ</m:t>
-            </m:r>
-            <m:ctrlPr>
-              <w:rPr>
-                <w:rFonts w:ascii="Cambria Math" w:hAnsi="Cambria Math"/>
-                <w:i/>
-                <w:lang w:val="el-GR"/>
-              </w:rPr>
-            </m:ctrlPr>
-          </m:e>
-          <m:sub>
-            <m:r>
-              <m:rPr/>
-              <w:rPr>
-                <w:rFonts w:hint="default" w:ascii="Cambria Math" w:hAnsi="Cambria Math"/>
-                <w:lang w:val="en-US"/>
-              </w:rPr>
-              <m:t>j</m:t>
-            </m:r>
-            <m:ctrlPr>
-              <w:rPr>
-                <w:rFonts w:ascii="Cambria Math" w:hAnsi="Cambria Math"/>
-                <w:i/>
-                <w:lang w:val="el-GR"/>
-              </w:rPr>
-            </m:ctrlPr>
-          </m:sub>
-        </m:sSub>
-      </m:oMath>
-      <w:r>
-        <w:rPr>
-          <w:rFonts w:hint="default" w:ascii="Times New Roman" w:hAnsi="Cambria Math"/>
-          <w:i w:val="0"/>
-          <w:lang w:val="el-GR"/>
-        </w:rPr>
-        <w:t xml:space="preserve">  για έναν νευρώνα του κρυφού στρώματος </w:t>
-      </w:r>
-      <w:r>
-        <w:rPr>
-          <w:rFonts w:hint="default"/>
-          <w:lang w:val="el-GR"/>
-        </w:rPr>
-        <w:t xml:space="preserve">προκύπτει </w:t>
-      </w:r>
-      <w:r>
-        <w:rPr>
-          <w:rFonts w:hint="default" w:ascii="Times New Roman" w:hAnsi="Cambria Math"/>
-          <w:i w:val="0"/>
-          <w:lang w:val="el-GR"/>
-        </w:rPr>
-        <w:t xml:space="preserve">από το άθροισμα του γινομένου μεταξύ του σφάλματος των νευρώνων του επόμενου επιπέδου και των αντίστοιχων βαρών, </w:t>
-      </w:r>
-      <w:r>
-        <w:rPr>
-          <w:rFonts w:hint="default"/>
-          <w:lang w:val="el-GR"/>
-        </w:rPr>
-        <w:t>πολλαπλασιασμένο με την παράγωγο της συνάρτησης ενεργοποίησης.</w:t>
-      </w:r>
-    </w:p>
-    <w:p>
-      <w:pPr>
-        <w:pStyle w:val="20"/>
-        <w:snapToGrid w:val="0"/>
-        <w:rPr>
-          <w:rFonts w:hint="default"/>
-          <w:lang w:val="el-GR"/>
-        </w:rPr>
-      </w:pPr>
-    </w:p>
-  </w:footnote>
-  <w:footnote w:id="12">
     <w:p>
       <w:pPr>
         <w:pStyle w:val="20"/>
@@ -40498,16 +39411,7 @@
       <extobjdata type="2384804F-3998-4D57-9195-F3826E402611" data="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"/>
     </extobj>
     <extobj name="2384804F-3998-4D57-9195-F3826E402611-4">
-      <extobjdata type="2384804F-3998-4D57-9195-F3826E402611" data="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"/>
-    </extobj>
-    <extobj name="2384804F-3998-4D57-9195-F3826E402611-5">
-      <extobjdata type="2384804F-3998-4D57-9195-F3826E402611" data="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"/>
-    </extobj>
-    <extobj name="2384804F-3998-4D57-9195-F3826E402611-6">
-      <extobjdata type="2384804F-3998-4D57-9195-F3826E402611" data="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"/>
-    </extobj>
-    <extobj name="2384804F-3998-4D57-9195-F3826E402611-7">
-      <extobjdata type="2384804F-3998-4D57-9195-F3826E402611" data="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"/>
+      <extobjdata type="2384804F-3998-4D57-9195-F3826E402611" data="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"/>
     </extobj>
     <extobj name="2384804F-3998-4D57-9195-F3826E402611-8">
       <extobjdata type="2384804F-3998-4D57-9195-F3826E402611" data="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"/>

</xml_diff>

<commit_message>
Fixed plagiarism for chapters: 1 & 2
</commit_message>
<xml_diff>
--- a/ΤΟΚΜΑΚΙΔΟΥ ΠΑΡΑΣΚΕΥΗ - ΠΤΥΧΙΑΚΗ ΕΡΓΑΣΙΑ.docx
+++ b/ΤΟΚΜΑΚΙΔΟΥ ΠΑΡΑΣΚΕΥΗ - ΠΤΥΧΙΑΚΗ ΕΡΓΑΣΙΑ.docx
@@ -143,7 +143,7 @@
                     </pic:cNvPicPr>
                   </pic:nvPicPr>
                   <pic:blipFill>
-                    <a:blip r:embed="rId16"/>
+                    <a:blip r:embed="rId15"/>
                     <a:stretch>
                       <a:fillRect/>
                     </a:stretch>
@@ -3101,15 +3101,7 @@
               <w:szCs w:val="32"/>
               <w:lang w:val="el-GR"/>
             </w:rPr>
-            <w:t xml:space="preserve"> </w:t>
-          </w:r>
-          <w:r>
-            <w:rPr>
-              <w:rFonts w:ascii="Times New Roman" w:hAnsi="Times New Roman" w:cs="Times New Roman"/>
-              <w:szCs w:val="32"/>
-              <w:lang w:val="el-GR"/>
-            </w:rPr>
-            <w:t>1. Εισαγωγή στα Τεχνητά Νευρωνικά Δίκτυα</w:t>
+            <w:t xml:space="preserve"> 1. Εισαγωγή στα Τεχνητά Νευρωνικά Δίκτυα</w:t>
           </w:r>
           <w:r>
             <w:tab/>
@@ -5769,13 +5761,7 @@
         <w:rPr>
           <w:lang w:val="el-GR"/>
         </w:rPr>
-        <w:t xml:space="preserve"> Τετραγωνικό σφάλμα</w:t>
-      </w:r>
-      <w:r>
-        <w:rPr>
-          <w:lang w:val="el-GR"/>
-        </w:rPr>
-        <w:t xml:space="preserve"> </w:t>
+        <w:t xml:space="preserve"> Τετραγωνικό σφάλμα </w:t>
       </w:r>
       <w:r>
         <w:tab/>
@@ -6961,21 +6947,7 @@
           <w:szCs w:val="24"/>
           <w:lang w:val="el-GR"/>
         </w:rPr>
-        <w:t>ΧΑΡΑΚΤΗΡΙΣΤΙΚΑ ΠΡΟΤΥΠ</w:t>
-      </w:r>
-      <w:bookmarkStart w:id="84" w:name="_GoBack"/>
-      <w:bookmarkEnd w:id="84"/>
-      <w:r>
-        <w:rPr>
-          <w:rFonts w:ascii="Times New Roman" w:hAnsi="Times New Roman" w:cs="Times New Roman"/>
-          <w:b/>
-          <w:bCs/>
-          <w:iCs/>
-          <w:sz w:val="24"/>
-          <w:szCs w:val="24"/>
-          <w:lang w:val="el-GR"/>
-        </w:rPr>
-        <w:t>ΟΥ</w:t>
+        <w:t>ΧΑΡΑΚΤΗΡΙΣΤΙΚΑ ΠΡΟΤΥΠΟΥ</w:t>
       </w:r>
     </w:p>
     <w:p>
@@ -7256,10 +7228,10 @@
                     </pic:cNvPicPr>
                   </pic:nvPicPr>
                   <pic:blipFill>
-                    <a:blip r:embed="rId17">
+                    <a:blip r:embed="rId16">
                       <a:extLst>
                         <a:ext uri="{96DAC541-7B7A-43D3-8B79-37D633B846F1}">
-                          <asvg:svgBlip xmlns:asvg="http://schemas.microsoft.com/office/drawing/2016/SVG/main" r:embed="rId18"/>
+                          <asvg:svgBlip xmlns:asvg="http://schemas.microsoft.com/office/drawing/2016/SVG/main" r:embed="rId17"/>
                         </a:ext>
                       </a:extLst>
                     </a:blip>
@@ -7457,9 +7429,8 @@
         </w:rPr>
         <w:sectPr>
           <w:headerReference r:id="rId5" w:type="default"/>
-          <w:footerReference r:id="rId7" w:type="default"/>
-          <w:headerReference r:id="rId6" w:type="even"/>
-          <w:footerReference r:id="rId8" w:type="even"/>
+          <w:footerReference r:id="rId6" w:type="default"/>
+          <w:footerReference r:id="rId7" w:type="even"/>
           <w:pgSz w:w="11906" w:h="16838"/>
           <w:pgMar w:top="1418" w:right="1417" w:bottom="1418" w:left="1701" w:header="709" w:footer="709" w:gutter="0"/>
           <w:pgNumType w:fmt="lowerRoman" w:start="1"/>
@@ -9167,7 +9138,7 @@
                     </pic:cNvPicPr>
                   </pic:nvPicPr>
                   <pic:blipFill>
-                    <a:blip r:embed="rId19"/>
+                    <a:blip r:embed="rId18"/>
                     <a:srcRect t="9421" b="9421"/>
                     <a:stretch>
                       <a:fillRect/>
@@ -9539,7 +9510,59 @@
           <w:sz w:val="24"/>
           <w:szCs w:val="24"/>
         </w:rPr>
-        <w:t>του οποίου τα μέρη μπορούν να αντιστοιχιστούν άμεσα με αυτά του βιολογικού νευρώνα. Δέχεται αντί για ηλεκτρικούς παλμούς, συνεχείς μεταβλητές ως σήματα εισόδου. Κάθε σήμα εισόδου, μεταβάλλεται από μία τιμή βάρους η οποία είναι πραγματικός αριθμός, και αντιστοιχεί στον ρόλο της σύναψης σε έναν βιολογικό νευρώνα. Το σώμα του τεχνητού νευρώνα χωρίζεται σε δύο τμήματα. Το πρώτο αποτελείται από τον αθροιστή (</w:t>
+        <w:t xml:space="preserve">του οποίου τα μέρη μπορούν να αντιστοιχιστούν άμεσα με αυτά του βιολογικού νευρώνα. Δέχεται αντί για ηλεκτρικούς παλμούς, συνεχείς μεταβλητές ως σήματα εισόδου. Κάθε σήμα εισόδου, μεταβάλλεται από μία τιμή βάρους η οποία είναι πραγματικός αριθμός, και αντιστοιχεί στον ρόλο της σύναψης σε έναν βιολογικό νευρώνα. Το σώμα του τεχνητού νευρώνα </w:t>
+      </w:r>
+      <w:r>
+        <w:rPr>
+          <w:rFonts w:ascii="Times New Roman" w:hAnsi="Times New Roman" w:eastAsia="Times New Roman" w:cs="Times New Roman"/>
+          <w:sz w:val="24"/>
+          <w:szCs w:val="24"/>
+          <w:lang w:val="el-GR"/>
+        </w:rPr>
+        <w:t>αποτελείται</w:t>
+      </w:r>
+      <w:r>
+        <w:rPr>
+          <w:rFonts w:hint="default" w:ascii="Times New Roman" w:hAnsi="Times New Roman" w:eastAsia="Times New Roman" w:cs="Times New Roman"/>
+          <w:sz w:val="24"/>
+          <w:szCs w:val="24"/>
+          <w:lang w:val="el-GR"/>
+        </w:rPr>
+        <w:t xml:space="preserve"> από </w:t>
+      </w:r>
+      <w:r>
+        <w:rPr>
+          <w:rFonts w:ascii="Times New Roman" w:hAnsi="Times New Roman" w:eastAsia="Times New Roman" w:cs="Times New Roman"/>
+          <w:sz w:val="24"/>
+          <w:szCs w:val="24"/>
+        </w:rPr>
+        <w:t xml:space="preserve">δύο τμήματα. Το πρώτο </w:t>
+      </w:r>
+      <w:r>
+        <w:rPr>
+          <w:rFonts w:ascii="Times New Roman" w:hAnsi="Times New Roman" w:eastAsia="Times New Roman" w:cs="Times New Roman"/>
+          <w:sz w:val="24"/>
+          <w:szCs w:val="24"/>
+          <w:lang w:val="el-GR"/>
+        </w:rPr>
+        <w:t>περιλαμβάνει</w:t>
+      </w:r>
+      <w:r>
+        <w:rPr>
+          <w:rFonts w:hint="default" w:ascii="Times New Roman" w:hAnsi="Times New Roman" w:eastAsia="Times New Roman" w:cs="Times New Roman"/>
+          <w:sz w:val="24"/>
+          <w:szCs w:val="24"/>
+          <w:lang w:val="el-GR"/>
+        </w:rPr>
+        <w:t xml:space="preserve"> </w:t>
+      </w:r>
+      <w:r>
+        <w:rPr>
+          <w:rFonts w:ascii="Times New Roman" w:hAnsi="Times New Roman" w:eastAsia="Times New Roman" w:cs="Times New Roman"/>
+          <w:sz w:val="24"/>
+          <w:szCs w:val="24"/>
+        </w:rPr>
+        <w:t>τον αθροιστή (</w:t>
       </w:r>
       <w:r>
         <w:rPr>
@@ -9556,7 +9579,33 @@
           <w:sz w:val="24"/>
           <w:szCs w:val="24"/>
         </w:rPr>
-        <w:t>), ο οποίος προσθέτει τα επηρεασμένα από τα βάρη σήματα εισόδου. Το δεύτερο τμήμα αποτελείται από τη συνάρτηση ενεργοποίησης (</w:t>
+        <w:t xml:space="preserve">), ο οποίος προσθέτει τα επηρεασμένα από τα βάρη σήματα εισόδου. Το δεύτερο τμήμα </w:t>
+      </w:r>
+      <w:r>
+        <w:rPr>
+          <w:rFonts w:ascii="Times New Roman" w:hAnsi="Times New Roman" w:eastAsia="Times New Roman" w:cs="Times New Roman"/>
+          <w:sz w:val="24"/>
+          <w:szCs w:val="24"/>
+          <w:lang w:val="el-GR"/>
+        </w:rPr>
+        <w:t>εμπεριέχει</w:t>
+      </w:r>
+      <w:r>
+        <w:rPr>
+          <w:rFonts w:hint="default" w:ascii="Times New Roman" w:hAnsi="Times New Roman" w:eastAsia="Times New Roman" w:cs="Times New Roman"/>
+          <w:sz w:val="24"/>
+          <w:szCs w:val="24"/>
+          <w:lang w:val="el-GR"/>
+        </w:rPr>
+        <w:t xml:space="preserve"> </w:t>
+      </w:r>
+      <w:r>
+        <w:rPr>
+          <w:rFonts w:ascii="Times New Roman" w:hAnsi="Times New Roman" w:eastAsia="Times New Roman" w:cs="Times New Roman"/>
+          <w:sz w:val="24"/>
+          <w:szCs w:val="24"/>
+        </w:rPr>
+        <w:t>τη συνάρτηση ενεργοποίησης (</w:t>
       </w:r>
       <w:r>
         <w:rPr>
@@ -9873,7 +9922,7 @@
                     </pic:cNvPicPr>
                   </pic:nvPicPr>
                   <pic:blipFill>
-                    <a:blip r:embed="rId20"/>
+                    <a:blip r:embed="rId19"/>
                     <a:stretch>
                       <a:fillRect/>
                     </a:stretch>
@@ -10306,7 +10355,7 @@
                     </pic:cNvPicPr>
                   </pic:nvPicPr>
                   <pic:blipFill>
-                    <a:blip r:embed="rId21"/>
+                    <a:blip r:embed="rId20"/>
                     <a:srcRect l="7665" r="7665"/>
                     <a:stretch>
                       <a:fillRect/>
@@ -10462,7 +10511,7 @@
                     </pic:cNvPicPr>
                   </pic:nvPicPr>
                   <pic:blipFill>
-                    <a:blip r:embed="rId22"/>
+                    <a:blip r:embed="rId21"/>
                     <a:stretch>
                       <a:fillRect/>
                     </a:stretch>
@@ -10653,7 +10702,7 @@
                     </pic:cNvPicPr>
                   </pic:nvPicPr>
                   <pic:blipFill>
-                    <a:blip r:embed="rId23"/>
+                    <a:blip r:embed="rId22"/>
                     <a:stretch>
                       <a:fillRect/>
                     </a:stretch>
@@ -10808,7 +10857,7 @@
                     </pic:cNvPicPr>
                   </pic:nvPicPr>
                   <pic:blipFill>
-                    <a:blip r:embed="rId24"/>
+                    <a:blip r:embed="rId23"/>
                     <a:stretch>
                       <a:fillRect/>
                     </a:stretch>
@@ -11000,7 +11049,7 @@
                     </pic:cNvPicPr>
                   </pic:nvPicPr>
                   <pic:blipFill>
-                    <a:blip r:embed="rId25"/>
+                    <a:blip r:embed="rId24"/>
                     <a:stretch>
                       <a:fillRect/>
                     </a:stretch>
@@ -11155,7 +11204,7 @@
                     </pic:cNvPicPr>
                   </pic:nvPicPr>
                   <pic:blipFill>
-                    <a:blip r:embed="rId26"/>
+                    <a:blip r:embed="rId25"/>
                     <a:stretch>
                       <a:fillRect/>
                     </a:stretch>
@@ -11364,7 +11413,7 @@
                     </pic:cNvPicPr>
                   </pic:nvPicPr>
                   <pic:blipFill>
-                    <a:blip r:embed="rId27"/>
+                    <a:blip r:embed="rId26"/>
                     <a:stretch>
                       <a:fillRect/>
                     </a:stretch>
@@ -11540,7 +11589,7 @@
                     </pic:cNvPicPr>
                   </pic:nvPicPr>
                   <pic:blipFill>
-                    <a:blip r:embed="rId28"/>
+                    <a:blip r:embed="rId27"/>
                     <a:stretch>
                       <a:fillRect/>
                     </a:stretch>
@@ -11693,8 +11742,8 @@
           <w:szCs w:val="28"/>
         </w:rPr>
       </w:pPr>
-      <w:bookmarkStart w:id="29" w:name="_Toc7544"/>
-      <w:bookmarkStart w:id="30" w:name="_Toc25938"/>
+      <w:bookmarkStart w:id="29" w:name="_Toc25938"/>
+      <w:bookmarkStart w:id="30" w:name="_Toc7544"/>
       <w:r>
         <w:rPr>
           <w:rFonts w:ascii="Times New Roman" w:hAnsi="Times New Roman" w:cs="Times New Roman"/>
@@ -12557,7 +12606,7 @@
                     </pic:cNvPicPr>
                   </pic:nvPicPr>
                   <pic:blipFill>
-                    <a:blip r:embed="rId29"/>
+                    <a:blip r:embed="rId28"/>
                     <a:stretch>
                       <a:fillRect/>
                     </a:stretch>
@@ -13036,7 +13085,50 @@
           <w:sz w:val="24"/>
           <w:szCs w:val="24"/>
         </w:rPr>
-        <w:t xml:space="preserve"> η κακή λειτουργία ή ακόμη και η καταστροφή ενός νευρώνα ή κάποιων συνδέσεων δε μπορεί να διαταράξει σημαντικά τη λειτουργία του δικτύου. Αυτό συμβαίνει καθώς η πληροφορία που εσωκλείουν δεν είναι συγκεντρωμένη σε συγκεκριμένο σημείο αλλά είναι διάχυτη σε όλο το δίκτυο. Η τελευταία ιδιότητα είναι η ικανότητά τους για αναγνώριση προτύπων (</w:t>
+        <w:t xml:space="preserve"> η </w:t>
+      </w:r>
+      <w:r>
+        <w:rPr>
+          <w:rFonts w:ascii="Times New Roman" w:hAnsi="Times New Roman" w:eastAsia="Times New Roman" w:cs="Times New Roman"/>
+          <w:sz w:val="24"/>
+          <w:szCs w:val="24"/>
+          <w:lang w:val="el-GR"/>
+        </w:rPr>
+        <w:t>δυσ</w:t>
+      </w:r>
+      <w:r>
+        <w:rPr>
+          <w:rFonts w:ascii="Times New Roman" w:hAnsi="Times New Roman" w:eastAsia="Times New Roman" w:cs="Times New Roman"/>
+          <w:sz w:val="24"/>
+          <w:szCs w:val="24"/>
+        </w:rPr>
+        <w:t xml:space="preserve">λειτουργία ή ακόμη και η καταστροφή ενός νευρώνα ή </w:t>
+      </w:r>
+      <w:r>
+        <w:rPr>
+          <w:rFonts w:ascii="Times New Roman" w:hAnsi="Times New Roman" w:eastAsia="Times New Roman" w:cs="Times New Roman"/>
+          <w:sz w:val="24"/>
+          <w:szCs w:val="24"/>
+          <w:lang w:val="el-GR"/>
+        </w:rPr>
+        <w:t>ορισμένων</w:t>
+      </w:r>
+      <w:r>
+        <w:rPr>
+          <w:rFonts w:hint="default" w:ascii="Times New Roman" w:hAnsi="Times New Roman" w:eastAsia="Times New Roman" w:cs="Times New Roman"/>
+          <w:sz w:val="24"/>
+          <w:szCs w:val="24"/>
+          <w:lang w:val="el-GR"/>
+        </w:rPr>
+        <w:t xml:space="preserve"> </w:t>
+      </w:r>
+      <w:r>
+        <w:rPr>
+          <w:rFonts w:ascii="Times New Roman" w:hAnsi="Times New Roman" w:eastAsia="Times New Roman" w:cs="Times New Roman"/>
+          <w:sz w:val="24"/>
+          <w:szCs w:val="24"/>
+        </w:rPr>
+        <w:t>συνδέσεων δε μπορεί να διαταράξει σημαντικά τη λειτουργία του δικτύου. Αυτό συμβαίνει καθώς η πληροφορία που εσωκλείουν δεν είναι συγκεντρωμένη σε συγκεκριμένο σημείο αλλά είναι διάχυτη σε όλο το δίκτυο. Η τελευταία ιδιότητα είναι η ικανότητά τους για αναγνώριση προτύπων (</w:t>
       </w:r>
       <w:r>
         <w:rPr>
@@ -13096,7 +13188,41 @@
           <w:sz w:val="24"/>
           <w:szCs w:val="24"/>
         </w:rPr>
-        <w:t>τα ΤΝΔ ιδανικά για χρήση σε αυτοματισμούς που θα λειτουργήσουν σε αντίξοες συνθήκες όπως για παράδειγμα σε διαστημικές αποστολές, σε χώρους με ραδιενέργεια, ακόμη και σε πεδία μάχης.</w:t>
+        <w:t xml:space="preserve">τα ΤΝΔ ιδανικά για </w:t>
+      </w:r>
+      <w:r>
+        <w:rPr>
+          <w:rFonts w:hint="default" w:ascii="Times New Roman" w:hAnsi="Times New Roman" w:eastAsia="Times New Roman" w:cs="Times New Roman"/>
+          <w:sz w:val="24"/>
+          <w:szCs w:val="24"/>
+          <w:lang w:val="el-GR"/>
+        </w:rPr>
+        <w:t xml:space="preserve">εφαρμογές </w:t>
+      </w:r>
+      <w:r>
+        <w:rPr>
+          <w:rFonts w:ascii="Times New Roman" w:hAnsi="Times New Roman" w:eastAsia="Times New Roman" w:cs="Times New Roman"/>
+          <w:sz w:val="24"/>
+          <w:szCs w:val="24"/>
+        </w:rPr>
+        <w:t>αυτοματισμού</w:t>
+      </w:r>
+      <w:r>
+        <w:rPr>
+          <w:rFonts w:hint="default" w:ascii="Times New Roman" w:hAnsi="Times New Roman" w:eastAsia="Times New Roman" w:cs="Times New Roman"/>
+          <w:sz w:val="24"/>
+          <w:szCs w:val="24"/>
+          <w:lang w:val="el-GR"/>
+        </w:rPr>
+        <w:t xml:space="preserve">, οι οποίες πρέπει να είναι σε θέση να </w:t>
+      </w:r>
+      <w:r>
+        <w:rPr>
+          <w:rFonts w:ascii="Times New Roman" w:hAnsi="Times New Roman" w:eastAsia="Times New Roman" w:cs="Times New Roman"/>
+          <w:sz w:val="24"/>
+          <w:szCs w:val="24"/>
+        </w:rPr>
+        <w:t>λειτουργήσουν σε αντίξοες συνθήκες όπως για παράδειγμα σε διαστημικές αποστολές, σε χώρους με ραδιενέργεια, ακόμη και σε πεδία μάχης.</w:t>
       </w:r>
       <w:r>
         <w:rPr>
@@ -13851,7 +13977,25 @@
           <w:sz w:val="24"/>
           <w:szCs w:val="24"/>
         </w:rPr>
-        <w:t xml:space="preserve">Σύμφωνα με τον Διαμαντάρα (2007), οι κύριοι αλγόριθμοι εκπαίδευσης με επίβλεψη περιλαμβάνουν τα δίκτυα </w:t>
+        <w:t>Σύμφωνα με τον Διαμαντάρα (2007), οι κύριοι αλγόριθμοι εκπαίδευσης με επίβλεψη περιλαμβάνουν τ</w:t>
+      </w:r>
+      <w:r>
+        <w:rPr>
+          <w:rFonts w:ascii="Times New Roman" w:hAnsi="Times New Roman" w:cs="Times New Roman"/>
+          <w:sz w:val="24"/>
+          <w:szCs w:val="24"/>
+          <w:lang w:val="el-GR"/>
+        </w:rPr>
+        <w:t>ους</w:t>
+      </w:r>
+      <w:r>
+        <w:rPr>
+          <w:rFonts w:hint="default" w:ascii="Times New Roman" w:hAnsi="Times New Roman" w:cs="Times New Roman"/>
+          <w:sz w:val="24"/>
+          <w:szCs w:val="24"/>
+          <w:lang w:val="el-GR"/>
+        </w:rPr>
+        <w:t xml:space="preserve"> </w:t>
       </w:r>
       <w:r>
         <w:rPr>
@@ -13962,7 +14106,33 @@
           <w:sz w:val="24"/>
           <w:szCs w:val="24"/>
         </w:rPr>
-        <w:t>. (2006) αναφέρουν ότι στη μάθηση με επίβλεψη διακρίνονται δύο είδη προβλημάτων. Το πρώτο είδος αφορά  τα προβλήματα ταξινόμησης (</w:t>
+        <w:t xml:space="preserve">. (2006) αναφέρουν ότι στη μάθηση με επίβλεψη διακρίνονται δύο είδη προβλημάτων. Το πρώτο είδος </w:t>
+      </w:r>
+      <w:r>
+        <w:rPr>
+          <w:rFonts w:ascii="Times New Roman" w:hAnsi="Times New Roman" w:cs="Times New Roman"/>
+          <w:sz w:val="24"/>
+          <w:szCs w:val="24"/>
+          <w:lang w:val="el-GR"/>
+        </w:rPr>
+        <w:t>αναφέρεται</w:t>
+      </w:r>
+      <w:r>
+        <w:rPr>
+          <w:rFonts w:hint="default" w:ascii="Times New Roman" w:hAnsi="Times New Roman" w:cs="Times New Roman"/>
+          <w:sz w:val="24"/>
+          <w:szCs w:val="24"/>
+          <w:lang w:val="el-GR"/>
+        </w:rPr>
+        <w:t xml:space="preserve"> σε</w:t>
+      </w:r>
+      <w:r>
+        <w:rPr>
+          <w:rFonts w:ascii="Times New Roman" w:hAnsi="Times New Roman" w:cs="Times New Roman"/>
+          <w:sz w:val="24"/>
+          <w:szCs w:val="24"/>
+        </w:rPr>
+        <w:t xml:space="preserve"> προβλήματα ταξινόμησης (</w:t>
       </w:r>
       <w:r>
         <w:rPr>
@@ -13988,7 +14158,7 @@
           <w:szCs w:val="24"/>
           <w:lang w:val="el-GR"/>
         </w:rPr>
-        <w:t>τα</w:t>
+        <w:t>των</w:t>
       </w:r>
       <w:r>
         <w:rPr>
@@ -13997,7 +14167,7 @@
           <w:szCs w:val="24"/>
           <w:lang w:val="el-GR"/>
         </w:rPr>
-        <w:t xml:space="preserve"> οποία έχουν ως στόχο τη</w:t>
+        <w:t xml:space="preserve"> οποίων στόχος είναι η</w:t>
       </w:r>
       <w:r>
         <w:rPr>
@@ -14977,7 +15147,7 @@
                     </pic:cNvPicPr>
                   </pic:nvPicPr>
                   <pic:blipFill>
-                    <a:blip r:embed="rId30"/>
+                    <a:blip r:embed="rId29"/>
                     <a:stretch>
                       <a:fillRect/>
                     </a:stretch>
@@ -15642,10 +15812,10 @@
                     </pic:cNvPicPr>
                   </pic:nvPicPr>
                   <pic:blipFill>
-                    <a:blip r:embed="rId31">
+                    <a:blip r:embed="rId30">
                       <a:extLst>
                         <a:ext uri="{96DAC541-7B7A-43D3-8B79-37D633B846F1}">
-                          <asvg:svgBlip xmlns:asvg="http://schemas.microsoft.com/office/drawing/2016/SVG/main" r:embed="rId32"/>
+                          <asvg:svgBlip xmlns:asvg="http://schemas.microsoft.com/office/drawing/2016/SVG/main" r:embed="rId31"/>
                         </a:ext>
                       </a:extLst>
                     </a:blip>
@@ -15787,8 +15957,8 @@
           <w:lang w:val="en-US"/>
         </w:rPr>
       </w:pPr>
-      <w:bookmarkStart w:id="40" w:name="_Toc6337"/>
-      <w:bookmarkStart w:id="41" w:name="_Toc5986"/>
+      <w:bookmarkStart w:id="40" w:name="_Toc5986"/>
+      <w:bookmarkStart w:id="41" w:name="_Toc6337"/>
       <w:r>
         <w:rPr>
           <w:rFonts w:ascii="Times New Roman" w:hAnsi="Times New Roman" w:cs="Times New Roman"/>
@@ -16338,43 +16508,61 @@
           <w:szCs w:val="24"/>
           <w:lang w:val="el-GR"/>
         </w:rPr>
-        <w:t xml:space="preserve"> Η</w:t>
+        <w:t xml:space="preserve"> Σε</w:t>
       </w:r>
       <w:r>
         <w:rPr>
           <w:rFonts w:hint="default" w:ascii="Times New Roman" w:hAnsi="Times New Roman"/>
           <w:sz w:val="24"/>
           <w:szCs w:val="24"/>
+          <w:lang w:val="el-GR"/>
+        </w:rPr>
+        <w:t xml:space="preserve"> αυτόν τον αλγόριθμο, η </w:t>
+      </w:r>
+      <w:r>
+        <w:rPr>
+          <w:rFonts w:ascii="Times New Roman" w:hAnsi="Times New Roman"/>
+          <w:sz w:val="24"/>
+          <w:szCs w:val="24"/>
+          <w:lang w:val="el-GR"/>
+        </w:rPr>
+        <w:t>ελαχιστοποίηση</w:t>
+      </w:r>
+      <w:r>
+        <w:rPr>
+          <w:rFonts w:hint="default" w:ascii="Times New Roman" w:hAnsi="Times New Roman"/>
+          <w:sz w:val="24"/>
+          <w:szCs w:val="24"/>
           <w:lang w:val="en-GB"/>
         </w:rPr>
         <w:t xml:space="preserve"> </w:t>
       </w:r>
       <w:r>
         <w:rPr>
-          <w:rFonts w:ascii="Times New Roman" w:hAnsi="Times New Roman"/>
-          <w:sz w:val="24"/>
-          <w:szCs w:val="24"/>
-          <w:lang w:val="el-GR"/>
-        </w:rPr>
-        <w:t>ελαχιστοποίηση σε αυτόν τον αλγόριθμο</w:t>
-      </w:r>
-      <w:r>
-        <w:rPr>
-          <w:rFonts w:hint="default" w:ascii="Times New Roman" w:hAnsi="Times New Roman"/>
-          <w:sz w:val="24"/>
-          <w:szCs w:val="24"/>
-          <w:lang w:val="en-GB"/>
-        </w:rPr>
-        <w:t xml:space="preserve"> </w:t>
-      </w:r>
-      <w:r>
-        <w:rPr>
-          <w:rFonts w:ascii="Times New Roman" w:hAnsi="Times New Roman" w:cs="Times New Roman"/>
-          <w:sz w:val="24"/>
-          <w:szCs w:val="24"/>
-          <w:lang w:val="el-GR"/>
-        </w:rPr>
-        <w:t>αφορά την ελαχιστοποίηση της τετραγωνικής απόστασης μεταξύ των διανυσμάτων της πραγματικής και της</w:t>
+          <w:rFonts w:ascii="Times New Roman" w:hAnsi="Times New Roman" w:cs="Times New Roman"/>
+          <w:sz w:val="24"/>
+          <w:szCs w:val="24"/>
+          <w:lang w:val="el-GR"/>
+        </w:rPr>
+        <w:t>αφορά τη</w:t>
+      </w:r>
+      <w:r>
+        <w:rPr>
+          <w:rFonts w:hint="default" w:ascii="Times New Roman" w:hAnsi="Times New Roman" w:cs="Times New Roman"/>
+          <w:sz w:val="24"/>
+          <w:szCs w:val="24"/>
+          <w:lang w:val="el-GR"/>
+        </w:rPr>
+        <w:t xml:space="preserve"> μείωση </w:t>
+      </w:r>
+      <w:r>
+        <w:rPr>
+          <w:rFonts w:ascii="Times New Roman" w:hAnsi="Times New Roman" w:cs="Times New Roman"/>
+          <w:sz w:val="24"/>
+          <w:szCs w:val="24"/>
+          <w:lang w:val="el-GR"/>
+        </w:rPr>
+        <w:t>της τετραγωνικής απόστασης μεταξύ των διανυσμάτων της πραγματικής και της</w:t>
       </w:r>
       <w:r>
         <w:rPr>
@@ -16902,10 +17090,10 @@
                     </pic:cNvPicPr>
                   </pic:nvPicPr>
                   <pic:blipFill>
-                    <a:blip r:embed="rId33">
+                    <a:blip r:embed="rId32">
                       <a:extLst>
                         <a:ext uri="{96DAC541-7B7A-43D3-8B79-37D633B846F1}">
-                          <asvg:svgBlip xmlns:asvg="http://schemas.microsoft.com/office/drawing/2016/SVG/main" r:embed="rId34"/>
+                          <asvg:svgBlip xmlns:asvg="http://schemas.microsoft.com/office/drawing/2016/SVG/main" r:embed="rId33"/>
                         </a:ext>
                       </a:extLst>
                     </a:blip>
@@ -17744,7 +17932,43 @@
           <w:szCs w:val="24"/>
           <w:lang w:val="el-GR"/>
         </w:rPr>
-        <w:t>σχεδιάζεται με τέτοιο τρόπο έτσι ώστε να εκτελεί δύο υπολογισμούς. Ο πρώτος υπολογισμός είναι αυτός του λειτουργικού σήματος που εμφανίζεται στην έξοδο κάθε νευρώνα, ο οποίος εκφράζεται ως μία συνάρτηση του σήματος εισόδου και των συναπτικών βαρών που σχετίζονται με αυτόν τον νευρώνα. Ο δεύτερος υπολογισμός γίνεται μέσω του νευρώνα εξόδου, και είναι αυτός της εκτίμησης του διανύσματος κλίσης ο οποίος χρειάζεται για την κατάσταση κατά την οποία το δίκτυο εξελίσσεται προς τα πίσω. Οι κρυφοί νευρώνες, δρουν ως ανιχνευτές χαρακτηριστικών (</w:t>
+        <w:t>σχεδιάζεται με τέτοιο τρόπο έτσι ώστε να εκτελεί δύο υπολογισμούς. Ο πρώτος υπολογισμός αφορά</w:t>
+      </w:r>
+      <w:r>
+        <w:rPr>
+          <w:rFonts w:hint="default" w:ascii="Times New Roman" w:hAnsi="Times New Roman" w:cs="Times New Roman"/>
+          <w:sz w:val="24"/>
+          <w:szCs w:val="24"/>
+          <w:lang w:val="el-GR"/>
+        </w:rPr>
+        <w:t xml:space="preserve"> το λειτουργικό σήμα</w:t>
+      </w:r>
+      <w:r>
+        <w:rPr>
+          <w:rFonts w:ascii="Times New Roman" w:hAnsi="Times New Roman" w:cs="Times New Roman"/>
+          <w:sz w:val="24"/>
+          <w:szCs w:val="24"/>
+          <w:lang w:val="el-GR"/>
+        </w:rPr>
+        <w:t xml:space="preserve"> που εμφανίζεται στην έξοδο κάθε νευρώνα,</w:t>
+      </w:r>
+      <w:r>
+        <w:rPr>
+          <w:rFonts w:hint="default" w:ascii="Times New Roman" w:hAnsi="Times New Roman" w:cs="Times New Roman"/>
+          <w:sz w:val="24"/>
+          <w:szCs w:val="24"/>
+          <w:lang w:val="el-GR"/>
+        </w:rPr>
+        <w:t xml:space="preserve"> το οποίο </w:t>
+      </w:r>
+      <w:r>
+        <w:rPr>
+          <w:rFonts w:ascii="Times New Roman" w:hAnsi="Times New Roman" w:cs="Times New Roman"/>
+          <w:sz w:val="24"/>
+          <w:szCs w:val="24"/>
+          <w:lang w:val="el-GR"/>
+        </w:rPr>
+        <w:t>εκφράζεται ως μία συνάρτηση του σήματος εισόδου και των συναπτικών βαρών που σχετίζονται με αυτόν τον νευρώνα. Ο δεύτερος υπολογισμός γίνεται μέσω του νευρώνα εξόδου, και είναι αυτός της εκτίμησης του διανύσματος κλίσης ο οποίος χρειάζεται για την κατάσταση κατά την οποία το δίκτυο εξελίσσεται προς τα πίσω. Οι κρυφοί νευρώνες, δρουν ως ανιχνευτές χαρακτηριστικών (</w:t>
       </w:r>
       <w:r>
         <w:rPr>
@@ -17954,7 +18178,7 @@
                     </pic:cNvPicPr>
                   </pic:nvPicPr>
                   <pic:blipFill>
-                    <a:blip r:embed="rId35"/>
+                    <a:blip r:embed="rId34"/>
                     <a:stretch>
                       <a:fillRect/>
                     </a:stretch>
@@ -18748,10 +18972,10 @@
                     </pic:cNvPicPr>
                   </pic:nvPicPr>
                   <pic:blipFill>
-                    <a:blip r:embed="rId36">
+                    <a:blip r:embed="rId35">
                       <a:extLst>
                         <a:ext uri="{96DAC541-7B7A-43D3-8B79-37D633B846F1}">
-                          <asvg:svgBlip xmlns:asvg="http://schemas.microsoft.com/office/drawing/2016/SVG/main" r:embed="rId37"/>
+                          <asvg:svgBlip xmlns:asvg="http://schemas.microsoft.com/office/drawing/2016/SVG/main" r:embed="rId36"/>
                         </a:ext>
                       </a:extLst>
                     </a:blip>
@@ -19152,8 +19376,8 @@
           <w:lang w:val="en-US"/>
         </w:rPr>
       </w:pPr>
-      <w:bookmarkStart w:id="48" w:name="_Toc25492"/>
-      <w:bookmarkStart w:id="49" w:name="_Toc29464"/>
+      <w:bookmarkStart w:id="48" w:name="_Toc29464"/>
+      <w:bookmarkStart w:id="49" w:name="_Toc25492"/>
       <w:r>
         <w:rPr>
           <w:rFonts w:ascii="Times New Roman" w:hAnsi="Times New Roman" w:cs="Times New Roman"/>
@@ -19438,6 +19662,42 @@
           <w:highlight w:val="yellow"/>
           <w:lang w:val="el-GR"/>
         </w:rPr>
+        <w:t xml:space="preserve"> Ο αλγόριθμος αυτός, β</w:t>
+      </w:r>
+      <w:r>
+        <w:rPr>
+          <w:rFonts w:ascii="Times New Roman" w:hAnsi="Times New Roman" w:cs="Times New Roman"/>
+          <w:sz w:val="24"/>
+          <w:szCs w:val="24"/>
+          <w:lang w:val="el-GR"/>
+        </w:rPr>
+        <w:t>ασίζεται στο γενικευμένο κανόνα Δέλτα (</w:t>
+      </w:r>
+      <w:r>
+        <w:rPr>
+          <w:rFonts w:ascii="Times New Roman" w:hAnsi="Times New Roman" w:cs="Times New Roman"/>
+          <w:sz w:val="24"/>
+          <w:szCs w:val="24"/>
+          <w:lang w:val="en-GB"/>
+        </w:rPr>
+        <w:t>generalized Delta rule)</w:t>
+      </w:r>
+      <w:r>
+        <w:rPr>
+          <w:rFonts w:ascii="Times New Roman" w:hAnsi="Times New Roman" w:cs="Times New Roman"/>
+          <w:sz w:val="24"/>
+          <w:szCs w:val="24"/>
+          <w:lang w:val="el-GR"/>
+        </w:rPr>
+        <w:t>,</w:t>
+      </w:r>
+      <w:r>
+        <w:rPr>
+          <w:rFonts w:ascii="Times New Roman" w:hAnsi="Times New Roman" w:cs="Times New Roman"/>
+          <w:sz w:val="24"/>
+          <w:szCs w:val="24"/>
+          <w:lang w:val="en-GB"/>
+        </w:rPr>
         <w:t xml:space="preserve"> </w:t>
       </w:r>
       <w:r>
@@ -19447,32 +19707,32 @@
           <w:szCs w:val="24"/>
           <w:lang w:val="el-GR"/>
         </w:rPr>
-        <w:t>Βασίζεται στο γενικευμένο κανόνα Δέλτα (</w:t>
-      </w:r>
-      <w:r>
-        <w:rPr>
-          <w:rFonts w:ascii="Times New Roman" w:hAnsi="Times New Roman" w:cs="Times New Roman"/>
-          <w:sz w:val="24"/>
-          <w:szCs w:val="24"/>
-          <w:lang w:val="en-GB"/>
-        </w:rPr>
-        <w:t>generalized Delta rule)</w:t>
-      </w:r>
-      <w:r>
-        <w:rPr>
-          <w:rFonts w:ascii="Times New Roman" w:hAnsi="Times New Roman" w:cs="Times New Roman"/>
-          <w:sz w:val="24"/>
-          <w:szCs w:val="24"/>
-          <w:lang w:val="el-GR"/>
-        </w:rPr>
-        <w:t>,</w:t>
-      </w:r>
-      <w:r>
-        <w:rPr>
-          <w:rFonts w:ascii="Times New Roman" w:hAnsi="Times New Roman" w:cs="Times New Roman"/>
-          <w:sz w:val="24"/>
-          <w:szCs w:val="24"/>
-          <w:lang w:val="en-GB"/>
+        <w:t>ο οποίος επιτρέπει τον</w:t>
+      </w:r>
+      <w:r>
+        <w:rPr>
+          <w:rFonts w:hint="default" w:ascii="Times New Roman" w:hAnsi="Times New Roman" w:cs="Times New Roman"/>
+          <w:sz w:val="24"/>
+          <w:szCs w:val="24"/>
+          <w:lang w:val="el-GR"/>
+        </w:rPr>
+        <w:t xml:space="preserve"> καθορισμό του </w:t>
+      </w:r>
+      <w:r>
+        <w:rPr>
+          <w:rFonts w:ascii="Times New Roman" w:hAnsi="Times New Roman" w:cs="Times New Roman"/>
+          <w:sz w:val="24"/>
+          <w:szCs w:val="24"/>
+          <w:lang w:val="el-GR"/>
+        </w:rPr>
+        <w:t>ποσοστού του συνολικού σφάλματος που αντιστοιχεί στα βάρη του κάθε νευρώνα, ακόμη και εκείνων</w:t>
+      </w:r>
+      <w:r>
+        <w:rPr>
+          <w:rFonts w:hint="default" w:ascii="Times New Roman" w:hAnsi="Times New Roman" w:cs="Times New Roman"/>
+          <w:sz w:val="24"/>
+          <w:szCs w:val="24"/>
+          <w:lang w:val="el-GR"/>
         </w:rPr>
         <w:t xml:space="preserve"> </w:t>
       </w:r>
@@ -19483,7 +19743,7 @@
           <w:szCs w:val="24"/>
           <w:lang w:val="el-GR"/>
         </w:rPr>
-        <w:t xml:space="preserve">ο οποίος επιτρέπει να καθοριστεί το ποσοστό του συνολικού σφάλματος που αντιστοιχεί στα βάρη του κάθε νευρώνα, ακόμη και αυτών που ανήκουν στα κρυφά </w:t>
+        <w:t xml:space="preserve">που ανήκουν στα κρυφά </w:t>
       </w:r>
       <w:r>
         <w:rPr>
@@ -19493,7 +19753,19 @@
           <w:highlight w:val="none"/>
           <w:lang w:val="el-GR"/>
         </w:rPr>
-        <w:t>επίπεδα, για τους οποίους η επιθυμητή έξοδος δεν είναι γνωστή.</w:t>
+        <w:t>στρώματα</w:t>
+      </w:r>
+      <w:bookmarkStart w:id="84" w:name="_GoBack"/>
+      <w:bookmarkEnd w:id="84"/>
+      <w:r>
+        <w:rPr>
+          <w:rFonts w:ascii="Times New Roman" w:hAnsi="Times New Roman" w:cs="Times New Roman"/>
+          <w:sz w:val="24"/>
+          <w:szCs w:val="24"/>
+          <w:highlight w:val="none"/>
+          <w:lang w:val="el-GR"/>
+        </w:rPr>
+        <w:t>, για τους οποίους η επιθυμητή έξοδος δεν είναι γνωστή.</w:t>
       </w:r>
       <w:r>
         <w:rPr>
@@ -20598,7 +20870,7 @@
           <wp:inline distT="0" distB="0" distL="0" distR="0">
             <wp:extent cx="1587500" cy="487680"/>
             <wp:effectExtent l="0" t="0" r="12700" b="0"/>
-            <wp:docPr id="25" name="2384804F-3998-4D57-9195-F3826E402611-8" descr="C:/Users/Vasilis/AppData/Local/Temp/wps.dkNbHCwps"/>
+            <wp:docPr id="25" name="2384804F-3998-4D57-9195-F3826E402611-5" descr="C:/Users/Vasilis/AppData/Local/Temp/wps.dkNbHCwps"/>
             <wp:cNvGraphicFramePr>
               <a:graphicFrameLocks xmlns:a="http://schemas.openxmlformats.org/drawingml/2006/main" noChangeAspect="1"/>
             </wp:cNvGraphicFramePr>
@@ -20606,16 +20878,16 @@
               <a:graphicData uri="http://schemas.openxmlformats.org/drawingml/2006/picture">
                 <pic:pic xmlns:pic="http://schemas.openxmlformats.org/drawingml/2006/picture">
                   <pic:nvPicPr>
-                    <pic:cNvPr id="25" name="2384804F-3998-4D57-9195-F3826E402611-8" descr="C:/Users/Vasilis/AppData/Local/Temp/wps.dkNbHCwps"/>
+                    <pic:cNvPr id="25" name="2384804F-3998-4D57-9195-F3826E402611-5" descr="C:/Users/Vasilis/AppData/Local/Temp/wps.dkNbHCwps"/>
                     <pic:cNvPicPr>
                       <a:picLocks noChangeAspect="1" noChangeArrowheads="1"/>
                     </pic:cNvPicPr>
                   </pic:nvPicPr>
                   <pic:blipFill>
-                    <a:blip r:embed="rId38">
+                    <a:blip r:embed="rId37">
                       <a:extLst>
                         <a:ext uri="{96DAC541-7B7A-43D3-8B79-37D633B846F1}">
-                          <asvg:svgBlip xmlns:asvg="http://schemas.microsoft.com/office/drawing/2016/SVG/main" r:embed="rId39"/>
+                          <asvg:svgBlip xmlns:asvg="http://schemas.microsoft.com/office/drawing/2016/SVG/main" r:embed="rId38"/>
                         </a:ext>
                       </a:extLst>
                     </a:blip>
@@ -22934,8 +23206,8 @@
           <w:lang w:val="el-GR"/>
         </w:rPr>
       </w:pPr>
-      <w:bookmarkStart w:id="62" w:name="_Toc18983"/>
-      <w:bookmarkStart w:id="63" w:name="_Toc10367"/>
+      <w:bookmarkStart w:id="62" w:name="_Toc10367"/>
+      <w:bookmarkStart w:id="63" w:name="_Toc18983"/>
       <w:r>
         <w:rPr>
           <w:rFonts w:ascii="Times New Roman" w:hAnsi="Times New Roman" w:cs="Times New Roman"/>
@@ -23261,7 +23533,7 @@
                     </pic:cNvPicPr>
                   </pic:nvPicPr>
                   <pic:blipFill>
-                    <a:blip r:embed="rId40"/>
+                    <a:blip r:embed="rId39"/>
                     <a:stretch>
                       <a:fillRect/>
                     </a:stretch>
@@ -23450,7 +23722,7 @@
                     </pic:cNvPicPr>
                   </pic:nvPicPr>
                   <pic:blipFill>
-                    <a:blip r:embed="rId41"/>
+                    <a:blip r:embed="rId40"/>
                     <a:stretch>
                       <a:fillRect/>
                     </a:stretch>
@@ -34320,12 +34592,12 @@
       </w:pPr>
     </w:p>
     <w:sectPr>
-      <w:headerReference r:id="rId11" w:type="first"/>
-      <w:footerReference r:id="rId14" w:type="first"/>
-      <w:headerReference r:id="rId9" w:type="default"/>
-      <w:footerReference r:id="rId12" w:type="default"/>
-      <w:headerReference r:id="rId10" w:type="even"/>
-      <w:footerReference r:id="rId13" w:type="even"/>
+      <w:headerReference r:id="rId10" w:type="first"/>
+      <w:footerReference r:id="rId13" w:type="first"/>
+      <w:headerReference r:id="rId8" w:type="default"/>
+      <w:footerReference r:id="rId11" w:type="default"/>
+      <w:headerReference r:id="rId9" w:type="even"/>
+      <w:footerReference r:id="rId12" w:type="even"/>
       <w:footnotePr>
         <w:numFmt w:val="decimal"/>
       </w:footnotePr>
@@ -36642,16 +36914,6 @@
   <w:p>
     <w:pPr>
       <w:pStyle w:val="21"/>
-    </w:pPr>
-  </w:p>
-</w:hdr>
-</file>
-
-<file path=word/header3.xml><?xml version="1.0" encoding="utf-8"?>
-<w:hdr xmlns:wpc="http://schemas.microsoft.com/office/word/2010/wordprocessingCanvas" xmlns:mc="http://schemas.openxmlformats.org/markup-compatibility/2006" xmlns:o="urn:schemas-microsoft-com:office:office" xmlns:r="http://schemas.openxmlformats.org/officeDocument/2006/relationships" xmlns:m="http://schemas.openxmlformats.org/officeDocument/2006/math" xmlns:v="urn:schemas-microsoft-com:vml" xmlns:wp14="http://schemas.microsoft.com/office/word/2010/wordprocessingDrawing" xmlns:wp="http://schemas.openxmlformats.org/drawingml/2006/wordprocessingDrawing" xmlns:w10="urn:schemas-microsoft-com:office:word" xmlns:w="http://schemas.openxmlformats.org/wordprocessingml/2006/main" xmlns:w14="http://schemas.microsoft.com/office/word/2010/wordml" xmlns:w15="http://schemas.microsoft.com/office/word/2012/wordml" xmlns:wpg="http://schemas.microsoft.com/office/word/2010/wordprocessingGroup" xmlns:wpi="http://schemas.microsoft.com/office/word/2010/wordprocessingInk" xmlns:wne="http://schemas.microsoft.com/office/word/2006/wordml" xmlns:wps="http://schemas.microsoft.com/office/word/2010/wordprocessingShape" xmlns:wpsCustomData="http://www.wps.cn/officeDocument/2013/wpsCustomData" mc:Ignorable="w14 w15 wp14">
-  <w:p>
-    <w:pPr>
-      <w:pStyle w:val="21"/>
       <w:tabs>
         <w:tab w:val="left" w:pos="924"/>
         <w:tab w:val="left" w:pos="1805"/>
@@ -36669,7 +36931,7 @@
 </w:hdr>
 </file>
 
-<file path=word/header4.xml><?xml version="1.0" encoding="utf-8"?>
+<file path=word/header3.xml><?xml version="1.0" encoding="utf-8"?>
 <w:hdr xmlns:wpc="http://schemas.microsoft.com/office/word/2010/wordprocessingCanvas" xmlns:mc="http://schemas.openxmlformats.org/markup-compatibility/2006" xmlns:o="urn:schemas-microsoft-com:office:office" xmlns:r="http://schemas.openxmlformats.org/officeDocument/2006/relationships" xmlns:m="http://schemas.openxmlformats.org/officeDocument/2006/math" xmlns:v="urn:schemas-microsoft-com:vml" xmlns:wp14="http://schemas.microsoft.com/office/word/2010/wordprocessingDrawing" xmlns:wp="http://schemas.openxmlformats.org/drawingml/2006/wordprocessingDrawing" xmlns:w10="urn:schemas-microsoft-com:office:word" xmlns:w="http://schemas.openxmlformats.org/wordprocessingml/2006/main" xmlns:w14="http://schemas.microsoft.com/office/word/2010/wordml" xmlns:w15="http://schemas.microsoft.com/office/word/2012/wordml" xmlns:wpg="http://schemas.microsoft.com/office/word/2010/wordprocessingGroup" xmlns:wpi="http://schemas.microsoft.com/office/word/2010/wordprocessingInk" xmlns:wne="http://schemas.microsoft.com/office/word/2006/wordml" xmlns:wps="http://schemas.microsoft.com/office/word/2010/wordprocessingShape" xmlns:wpsCustomData="http://www.wps.cn/officeDocument/2013/wpsCustomData" mc:Ignorable="w14 w15 wp14">
   <w:p>
     <w:pPr>
@@ -36679,7 +36941,7 @@
 </w:hdr>
 </file>
 
-<file path=word/header5.xml><?xml version="1.0" encoding="utf-8"?>
+<file path=word/header4.xml><?xml version="1.0" encoding="utf-8"?>
 <w:hdr xmlns:wpc="http://schemas.microsoft.com/office/word/2010/wordprocessingCanvas" xmlns:mc="http://schemas.openxmlformats.org/markup-compatibility/2006" xmlns:o="urn:schemas-microsoft-com:office:office" xmlns:r="http://schemas.openxmlformats.org/officeDocument/2006/relationships" xmlns:m="http://schemas.openxmlformats.org/officeDocument/2006/math" xmlns:v="urn:schemas-microsoft-com:vml" xmlns:wp14="http://schemas.microsoft.com/office/word/2010/wordprocessingDrawing" xmlns:wp="http://schemas.openxmlformats.org/drawingml/2006/wordprocessingDrawing" xmlns:w10="urn:schemas-microsoft-com:office:word" xmlns:w="http://schemas.openxmlformats.org/wordprocessingml/2006/main" xmlns:w14="http://schemas.microsoft.com/office/word/2010/wordml" xmlns:w15="http://schemas.microsoft.com/office/word/2012/wordml" xmlns:wpg="http://schemas.microsoft.com/office/word/2010/wordprocessingGroup" xmlns:wpi="http://schemas.microsoft.com/office/word/2010/wordprocessingInk" xmlns:wne="http://schemas.microsoft.com/office/word/2006/wordml" xmlns:wps="http://schemas.microsoft.com/office/word/2010/wordprocessingShape" xmlns:wpsCustomData="http://www.wps.cn/officeDocument/2013/wpsCustomData" mc:Ignorable="w14 w15 wp14">
   <w:p/>
 </w:hdr>
@@ -39413,7 +39675,7 @@
     <extobj name="2384804F-3998-4D57-9195-F3826E402611-4">
       <extobjdata type="2384804F-3998-4D57-9195-F3826E402611" data="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"/>
     </extobj>
-    <extobj name="2384804F-3998-4D57-9195-F3826E402611-8">
+    <extobj name="2384804F-3998-4D57-9195-F3826E402611-5">
       <extobjdata type="2384804F-3998-4D57-9195-F3826E402611" data="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"/>
     </extobj>
   </extobjs>

</xml_diff>

<commit_message>
Updated the chapter 4
</commit_message>
<xml_diff>
--- a/ΤΟΚΜΑΚΙΔΟΥ ΠΑΡΑΣΚΕΥΗ - ΠΤΥΧΙΑΚΗ ΕΡΓΑΣΙΑ.docx
+++ b/ΤΟΚΜΑΚΙΔΟΥ ΠΑΡΑΣΚΕΥΗ - ΠΤΥΧΙΑΚΗ ΕΡΓΑΣΙΑ.docx
@@ -1774,7 +1774,7 @@
         </w:rPr>
       </w:pPr>
       <w:bookmarkStart w:id="0" w:name="_Toc28537"/>
-      <w:bookmarkStart w:id="1" w:name="_Toc31946"/>
+      <w:bookmarkStart w:id="1" w:name="_Toc22328"/>
       <w:r>
         <w:rPr>
           <w:rFonts w:ascii="Times New Roman" w:hAnsi="Times New Roman" w:cs="Times New Roman"/>
@@ -1878,7 +1878,7 @@
           <w:highlight w:val="none"/>
         </w:rPr>
       </w:pPr>
-      <w:bookmarkStart w:id="3" w:name="_Toc9509"/>
+      <w:bookmarkStart w:id="3" w:name="_Toc26746"/>
       <w:r>
         <w:rPr>
           <w:rFonts w:ascii="Times New Roman" w:hAnsi="Times New Roman" w:cs="Times New Roman"/>
@@ -2388,7 +2388,7 @@
       </w:pPr>
       <w:bookmarkStart w:id="4" w:name="_Toc13253"/>
       <w:bookmarkEnd w:id="4"/>
-      <w:bookmarkStart w:id="5" w:name="_Toc370"/>
+      <w:bookmarkStart w:id="5" w:name="_Toc10244"/>
       <w:r>
         <w:rPr>
           <w:rFonts w:ascii="Times New Roman" w:hAnsi="Times New Roman" w:cs="Times New Roman"/>
@@ -2452,7 +2452,7 @@
           <w:highlight w:val="none"/>
           <w:lang w:val="en-GB"/>
         </w:rPr>
-        <w:t xml:space="preserve">In the first chapter, a description of fundamental concepts necessary for the understanding of ANN is given. In the second chapter, the operation mode of some supervised ANN is </w:t>
+        <w:t xml:space="preserve">In the first chapter, a description of fundamental concepts necessary for the basic understanding of ANN is given. In the second chapter, the operational mode of some supervised ANN is </w:t>
       </w:r>
       <w:r>
         <w:rPr>
@@ -2462,7 +2462,7 @@
           <w:highlight w:val="none"/>
           <w:lang w:val="el-GR"/>
         </w:rPr>
-        <w:t>analysed</w:t>
+        <w:t>analy</w:t>
       </w:r>
       <w:r>
         <w:rPr>
@@ -2472,7 +2472,7 @@
           <w:highlight w:val="none"/>
           <w:lang w:val="en-GB"/>
         </w:rPr>
-        <w:t xml:space="preserve">, starting with the most historical network, Rosenblatt's Perceptron. Subsequently, the Adaline network and the Multi-Layer Perceptron are examined. Along with the latter network, two basic methods for its training are described, Back Propagation and Gradient Descent. In the third chapter, genetic algorithms are described - another type of algorithm that has the possibility of </w:t>
+        <w:t>z</w:t>
       </w:r>
       <w:r>
         <w:rPr>
@@ -2482,6 +2482,26 @@
           <w:highlight w:val="none"/>
           <w:lang w:val="el-GR"/>
         </w:rPr>
+        <w:t>ed</w:t>
+      </w:r>
+      <w:r>
+        <w:rPr>
+          <w:rFonts w:hint="default" w:ascii="Times New Roman" w:hAnsi="Times New Roman"/>
+          <w:sz w:val="24"/>
+          <w:szCs w:val="24"/>
+          <w:highlight w:val="none"/>
+          <w:lang w:val="en-GB"/>
+        </w:rPr>
+        <w:t xml:space="preserve">, starting with the most historical network, Rosenblatt's Perceptron. Subsequently, the Adaline network and the Multi-Layer Perceptron are examined. Along with the latter network, two basic methods for its training are described, Back Propagation and Gradient Descent. In the third chapter, genetic algorithms are described - another type of algorithm that has the potential of </w:t>
+      </w:r>
+      <w:r>
+        <w:rPr>
+          <w:rFonts w:hint="default" w:ascii="Times New Roman" w:hAnsi="Times New Roman"/>
+          <w:sz w:val="24"/>
+          <w:szCs w:val="24"/>
+          <w:highlight w:val="none"/>
+          <w:lang w:val="el-GR"/>
+        </w:rPr>
         <w:t>optimising</w:t>
       </w:r>
       <w:r>
@@ -2514,47 +2534,7 @@
           <w:highlight w:val="none"/>
           <w:lang w:val="en-GB"/>
         </w:rPr>
-        <w:t xml:space="preserve">In parallel with the thesis text of the thesis, an application in the Java language was implemented, in which there is the possibility of training an MLP network using the Back Propagation and Gradient Descent methods, as well as with the utilization of a genetic algorithm to optimally </w:t>
-      </w:r>
-      <w:r>
-        <w:rPr>
-          <w:rFonts w:hint="default" w:ascii="Times New Roman" w:hAnsi="Times New Roman"/>
-          <w:sz w:val="24"/>
-          <w:szCs w:val="24"/>
-          <w:highlight w:val="none"/>
-          <w:lang w:val="el-GR"/>
-        </w:rPr>
-        <w:t>initialise</w:t>
-      </w:r>
-      <w:r>
-        <w:rPr>
-          <w:rFonts w:hint="default" w:ascii="Times New Roman" w:hAnsi="Times New Roman"/>
-          <w:sz w:val="24"/>
-          <w:szCs w:val="24"/>
-          <w:highlight w:val="none"/>
-          <w:lang w:val="en-GB"/>
-        </w:rPr>
-        <w:t xml:space="preserve"> the weights </w:t>
-      </w:r>
-      <w:r>
-        <w:rPr>
-          <w:rFonts w:hint="default" w:ascii="Times New Roman" w:hAnsi="Times New Roman"/>
-          <w:sz w:val="24"/>
-          <w:szCs w:val="24"/>
-          <w:highlight w:val="none"/>
-          <w:lang w:val="en-US"/>
-        </w:rPr>
-        <w:t xml:space="preserve">of </w:t>
-      </w:r>
-      <w:r>
-        <w:rPr>
-          <w:rFonts w:hint="default" w:ascii="Times New Roman" w:hAnsi="Times New Roman"/>
-          <w:sz w:val="24"/>
-          <w:szCs w:val="24"/>
-          <w:highlight w:val="none"/>
-          <w:lang w:val="en-GB"/>
-        </w:rPr>
-        <w:t xml:space="preserve">MLP network. In this application, some datasets are already prepared for testing, but the user can also load any file, provided it meets specific conditions. The implementation is available on the website </w:t>
+        <w:t xml:space="preserve">In conjunction with the thesis text, an application implemented with Java language, which includes the ability to train an MLP network using the Back Propagation and Gradient Descent methods, as well as with the utilization of a genetic algorithm with the purpose of optimizing the initial weights of the MLP network. In this application, some datasets are already prepared for testing, but the user can also load any file, provided it meets specific conditions. The implementation is available on the website </w:t>
       </w:r>
       <w:r>
         <w:rPr>
@@ -2757,7 +2737,7 @@
         </w:rPr>
       </w:pPr>
       <w:bookmarkStart w:id="7" w:name="_Toc1288"/>
-      <w:bookmarkStart w:id="8" w:name="_Toc17695"/>
+      <w:bookmarkStart w:id="8" w:name="_Toc1635"/>
       <w:r>
         <w:rPr>
           <w:rFonts w:ascii="Times New Roman" w:hAnsi="Times New Roman" w:cs="Times New Roman"/>
@@ -2830,7 +2810,7 @@
               <w:rFonts w:ascii="Times New Roman" w:hAnsi="Times New Roman" w:cs="Times New Roman"/>
               <w:highlight w:val="cyan"/>
             </w:rPr>
-            <w:instrText xml:space="preserve"> HYPERLINK \l _Toc31946 </w:instrText>
+            <w:instrText xml:space="preserve"> HYPERLINK \l _Toc22328 </w:instrText>
           </w:r>
           <w:r>
             <w:rPr>
@@ -2853,7 +2833,7 @@
             <w:fldChar w:fldCharType="begin"/>
           </w:r>
           <w:r>
-            <w:instrText xml:space="preserve"> PAGEREF _Toc31946 \h </w:instrText>
+            <w:instrText xml:space="preserve"> PAGEREF _Toc22328 \h </w:instrText>
           </w:r>
           <w:r>
             <w:fldChar w:fldCharType="separate"/>
@@ -2883,7 +2863,7 @@
             <w:fldChar w:fldCharType="begin"/>
           </w:r>
           <w:r>
-            <w:instrText xml:space="preserve"> HYPERLINK \l _Toc9509 </w:instrText>
+            <w:instrText xml:space="preserve"> HYPERLINK \l _Toc26746 </w:instrText>
           </w:r>
           <w:r>
             <w:fldChar w:fldCharType="separate"/>
@@ -2902,7 +2882,7 @@
             <w:fldChar w:fldCharType="begin"/>
           </w:r>
           <w:r>
-            <w:instrText xml:space="preserve"> PAGEREF _Toc9509 \h </w:instrText>
+            <w:instrText xml:space="preserve"> PAGEREF _Toc26746 \h </w:instrText>
           </w:r>
           <w:r>
             <w:fldChar w:fldCharType="separate"/>
@@ -2928,7 +2908,7 @@
             <w:fldChar w:fldCharType="begin"/>
           </w:r>
           <w:r>
-            <w:instrText xml:space="preserve"> HYPERLINK \l _Toc370 </w:instrText>
+            <w:instrText xml:space="preserve"> HYPERLINK \l _Toc10244 </w:instrText>
           </w:r>
           <w:r>
             <w:fldChar w:fldCharType="separate"/>
@@ -2948,7 +2928,7 @@
             <w:fldChar w:fldCharType="begin"/>
           </w:r>
           <w:r>
-            <w:instrText xml:space="preserve"> PAGEREF _Toc370 \h </w:instrText>
+            <w:instrText xml:space="preserve"> PAGEREF _Toc10244 \h </w:instrText>
           </w:r>
           <w:r>
             <w:fldChar w:fldCharType="separate"/>
@@ -2974,7 +2954,7 @@
             <w:fldChar w:fldCharType="begin"/>
           </w:r>
           <w:r>
-            <w:instrText xml:space="preserve"> HYPERLINK \l _Toc17695 </w:instrText>
+            <w:instrText xml:space="preserve"> HYPERLINK \l _Toc1635 </w:instrText>
           </w:r>
           <w:r>
             <w:fldChar w:fldCharType="separate"/>
@@ -2992,7 +2972,7 @@
             <w:fldChar w:fldCharType="begin"/>
           </w:r>
           <w:r>
-            <w:instrText xml:space="preserve"> PAGEREF _Toc17695 \h </w:instrText>
+            <w:instrText xml:space="preserve"> PAGEREF _Toc1635 \h </w:instrText>
           </w:r>
           <w:r>
             <w:fldChar w:fldCharType="separate"/>
@@ -3018,7 +2998,7 @@
             <w:fldChar w:fldCharType="begin"/>
           </w:r>
           <w:r>
-            <w:instrText xml:space="preserve"> HYPERLINK \l _Toc9802 </w:instrText>
+            <w:instrText xml:space="preserve"> HYPERLINK \l _Toc28544 </w:instrText>
           </w:r>
           <w:r>
             <w:fldChar w:fldCharType="separate"/>
@@ -3036,7 +3016,7 @@
             <w:fldChar w:fldCharType="begin"/>
           </w:r>
           <w:r>
-            <w:instrText xml:space="preserve"> PAGEREF _Toc9802 \h </w:instrText>
+            <w:instrText xml:space="preserve"> PAGEREF _Toc28544 \h </w:instrText>
           </w:r>
           <w:r>
             <w:fldChar w:fldCharType="separate"/>
@@ -3062,7 +3042,7 @@
             <w:fldChar w:fldCharType="begin"/>
           </w:r>
           <w:r>
-            <w:instrText xml:space="preserve"> HYPERLINK \l _Toc7268 </w:instrText>
+            <w:instrText xml:space="preserve"> HYPERLINK \l _Toc21998 </w:instrText>
           </w:r>
           <w:r>
             <w:fldChar w:fldCharType="separate"/>
@@ -3081,7 +3061,7 @@
             <w:fldChar w:fldCharType="begin"/>
           </w:r>
           <w:r>
-            <w:instrText xml:space="preserve"> PAGEREF _Toc7268 \h </w:instrText>
+            <w:instrText xml:space="preserve"> PAGEREF _Toc21998 \h </w:instrText>
           </w:r>
           <w:r>
             <w:fldChar w:fldCharType="separate"/>
@@ -3107,7 +3087,7 @@
             <w:fldChar w:fldCharType="begin"/>
           </w:r>
           <w:r>
-            <w:instrText xml:space="preserve"> HYPERLINK \l _Toc21175 </w:instrText>
+            <w:instrText xml:space="preserve"> HYPERLINK \l _Toc29187 </w:instrText>
           </w:r>
           <w:r>
             <w:fldChar w:fldCharType="separate"/>
@@ -3126,7 +3106,7 @@
             <w:fldChar w:fldCharType="begin"/>
           </w:r>
           <w:r>
-            <w:instrText xml:space="preserve"> PAGEREF _Toc21175 \h </w:instrText>
+            <w:instrText xml:space="preserve"> PAGEREF _Toc29187 \h </w:instrText>
           </w:r>
           <w:r>
             <w:fldChar w:fldCharType="separate"/>
@@ -3152,7 +3132,7 @@
             <w:fldChar w:fldCharType="begin"/>
           </w:r>
           <w:r>
-            <w:instrText xml:space="preserve"> HYPERLINK \l _Toc30091 </w:instrText>
+            <w:instrText xml:space="preserve"> HYPERLINK \l _Toc20887 </w:instrText>
           </w:r>
           <w:r>
             <w:fldChar w:fldCharType="separate"/>
@@ -3170,7 +3150,7 @@
             <w:fldChar w:fldCharType="begin"/>
           </w:r>
           <w:r>
-            <w:instrText xml:space="preserve"> PAGEREF _Toc30091 \h </w:instrText>
+            <w:instrText xml:space="preserve"> PAGEREF _Toc20887 \h </w:instrText>
           </w:r>
           <w:r>
             <w:fldChar w:fldCharType="separate"/>
@@ -3196,7 +3176,7 @@
             <w:fldChar w:fldCharType="begin"/>
           </w:r>
           <w:r>
-            <w:instrText xml:space="preserve"> HYPERLINK \l _Toc19601 </w:instrText>
+            <w:instrText xml:space="preserve"> HYPERLINK \l _Toc29080 </w:instrText>
           </w:r>
           <w:r>
             <w:fldChar w:fldCharType="separate"/>
@@ -3214,7 +3194,7 @@
             <w:fldChar w:fldCharType="begin"/>
           </w:r>
           <w:r>
-            <w:instrText xml:space="preserve"> PAGEREF _Toc19601 \h </w:instrText>
+            <w:instrText xml:space="preserve"> PAGEREF _Toc29080 \h </w:instrText>
           </w:r>
           <w:r>
             <w:fldChar w:fldCharType="separate"/>
@@ -3240,7 +3220,7 @@
             <w:fldChar w:fldCharType="begin"/>
           </w:r>
           <w:r>
-            <w:instrText xml:space="preserve"> HYPERLINK \l _Toc5675 </w:instrText>
+            <w:instrText xml:space="preserve"> HYPERLINK \l _Toc1738 </w:instrText>
           </w:r>
           <w:r>
             <w:fldChar w:fldCharType="separate"/>
@@ -3268,7 +3248,7 @@
             <w:fldChar w:fldCharType="begin"/>
           </w:r>
           <w:r>
-            <w:instrText xml:space="preserve"> PAGEREF _Toc5675 \h </w:instrText>
+            <w:instrText xml:space="preserve"> PAGEREF _Toc1738 \h </w:instrText>
           </w:r>
           <w:r>
             <w:fldChar w:fldCharType="separate"/>
@@ -3294,7 +3274,7 @@
             <w:fldChar w:fldCharType="begin"/>
           </w:r>
           <w:r>
-            <w:instrText xml:space="preserve"> HYPERLINK \l _Toc26058 </w:instrText>
+            <w:instrText xml:space="preserve"> HYPERLINK \l _Toc4926 </w:instrText>
           </w:r>
           <w:r>
             <w:fldChar w:fldCharType="separate"/>
@@ -3314,7 +3294,7 @@
             <w:fldChar w:fldCharType="begin"/>
           </w:r>
           <w:r>
-            <w:instrText xml:space="preserve"> PAGEREF _Toc26058 \h </w:instrText>
+            <w:instrText xml:space="preserve"> PAGEREF _Toc4926 \h </w:instrText>
           </w:r>
           <w:r>
             <w:fldChar w:fldCharType="separate"/>
@@ -3340,7 +3320,7 @@
             <w:fldChar w:fldCharType="begin"/>
           </w:r>
           <w:r>
-            <w:instrText xml:space="preserve"> HYPERLINK \l _Toc26709 </w:instrText>
+            <w:instrText xml:space="preserve"> HYPERLINK \l _Toc18099 </w:instrText>
           </w:r>
           <w:r>
             <w:fldChar w:fldCharType="separate"/>
@@ -3359,7 +3339,7 @@
             <w:fldChar w:fldCharType="begin"/>
           </w:r>
           <w:r>
-            <w:instrText xml:space="preserve"> PAGEREF _Toc26709 \h </w:instrText>
+            <w:instrText xml:space="preserve"> PAGEREF _Toc18099 \h </w:instrText>
           </w:r>
           <w:r>
             <w:fldChar w:fldCharType="separate"/>
@@ -3385,7 +3365,7 @@
             <w:fldChar w:fldCharType="begin"/>
           </w:r>
           <w:r>
-            <w:instrText xml:space="preserve"> HYPERLINK \l _Toc26736 </w:instrText>
+            <w:instrText xml:space="preserve"> HYPERLINK \l _Toc11028 </w:instrText>
           </w:r>
           <w:r>
             <w:fldChar w:fldCharType="separate"/>
@@ -3427,7 +3407,7 @@
             <w:fldChar w:fldCharType="begin"/>
           </w:r>
           <w:r>
-            <w:instrText xml:space="preserve"> PAGEREF _Toc26736 \h </w:instrText>
+            <w:instrText xml:space="preserve"> PAGEREF _Toc11028 \h </w:instrText>
           </w:r>
           <w:r>
             <w:fldChar w:fldCharType="separate"/>
@@ -3453,7 +3433,7 @@
             <w:fldChar w:fldCharType="begin"/>
           </w:r>
           <w:r>
-            <w:instrText xml:space="preserve"> HYPERLINK \l _Toc32023 </w:instrText>
+            <w:instrText xml:space="preserve"> HYPERLINK \l _Toc9766 </w:instrText>
           </w:r>
           <w:r>
             <w:fldChar w:fldCharType="separate"/>
@@ -3472,7 +3452,7 @@
             <w:fldChar w:fldCharType="begin"/>
           </w:r>
           <w:r>
-            <w:instrText xml:space="preserve"> PAGEREF _Toc32023 \h </w:instrText>
+            <w:instrText xml:space="preserve"> PAGEREF _Toc9766 \h </w:instrText>
           </w:r>
           <w:r>
             <w:fldChar w:fldCharType="separate"/>
@@ -3498,7 +3478,7 @@
             <w:fldChar w:fldCharType="begin"/>
           </w:r>
           <w:r>
-            <w:instrText xml:space="preserve"> HYPERLINK \l _Toc15276 </w:instrText>
+            <w:instrText xml:space="preserve"> HYPERLINK \l _Toc3840 </w:instrText>
           </w:r>
           <w:r>
             <w:fldChar w:fldCharType="separate"/>
@@ -3517,7 +3497,7 @@
             <w:fldChar w:fldCharType="begin"/>
           </w:r>
           <w:r>
-            <w:instrText xml:space="preserve"> PAGEREF _Toc15276 \h </w:instrText>
+            <w:instrText xml:space="preserve"> PAGEREF _Toc3840 \h </w:instrText>
           </w:r>
           <w:r>
             <w:fldChar w:fldCharType="separate"/>
@@ -3543,7 +3523,7 @@
             <w:fldChar w:fldCharType="begin"/>
           </w:r>
           <w:r>
-            <w:instrText xml:space="preserve"> HYPERLINK \l _Toc6150 </w:instrText>
+            <w:instrText xml:space="preserve"> HYPERLINK \l _Toc3631 </w:instrText>
           </w:r>
           <w:r>
             <w:fldChar w:fldCharType="separate"/>
@@ -3571,7 +3551,7 @@
             <w:fldChar w:fldCharType="begin"/>
           </w:r>
           <w:r>
-            <w:instrText xml:space="preserve"> PAGEREF _Toc6150 \h </w:instrText>
+            <w:instrText xml:space="preserve"> PAGEREF _Toc3631 \h </w:instrText>
           </w:r>
           <w:r>
             <w:fldChar w:fldCharType="separate"/>
@@ -3597,7 +3577,7 @@
             <w:fldChar w:fldCharType="begin"/>
           </w:r>
           <w:r>
-            <w:instrText xml:space="preserve"> HYPERLINK \l _Toc20892 </w:instrText>
+            <w:instrText xml:space="preserve"> HYPERLINK \l _Toc19357 </w:instrText>
           </w:r>
           <w:r>
             <w:fldChar w:fldCharType="separate"/>
@@ -3633,7 +3613,7 @@
             <w:fldChar w:fldCharType="begin"/>
           </w:r>
           <w:r>
-            <w:instrText xml:space="preserve"> PAGEREF _Toc20892 \h </w:instrText>
+            <w:instrText xml:space="preserve"> PAGEREF _Toc19357 \h </w:instrText>
           </w:r>
           <w:r>
             <w:fldChar w:fldCharType="separate"/>
@@ -3659,7 +3639,7 @@
             <w:fldChar w:fldCharType="begin"/>
           </w:r>
           <w:r>
-            <w:instrText xml:space="preserve"> HYPERLINK \l _Toc13339 </w:instrText>
+            <w:instrText xml:space="preserve"> HYPERLINK \l _Toc27089 </w:instrText>
           </w:r>
           <w:r>
             <w:fldChar w:fldCharType="separate"/>
@@ -3709,7 +3689,7 @@
             <w:fldChar w:fldCharType="begin"/>
           </w:r>
           <w:r>
-            <w:instrText xml:space="preserve"> PAGEREF _Toc13339 \h </w:instrText>
+            <w:instrText xml:space="preserve"> PAGEREF _Toc27089 \h </w:instrText>
           </w:r>
           <w:r>
             <w:fldChar w:fldCharType="separate"/>
@@ -3735,7 +3715,7 @@
             <w:fldChar w:fldCharType="begin"/>
           </w:r>
           <w:r>
-            <w:instrText xml:space="preserve"> HYPERLINK \l _Toc11594 </w:instrText>
+            <w:instrText xml:space="preserve"> HYPERLINK \l _Toc13674 </w:instrText>
           </w:r>
           <w:r>
             <w:fldChar w:fldCharType="separate"/>
@@ -3785,7 +3765,7 @@
             <w:fldChar w:fldCharType="begin"/>
           </w:r>
           <w:r>
-            <w:instrText xml:space="preserve"> PAGEREF _Toc11594 \h </w:instrText>
+            <w:instrText xml:space="preserve"> PAGEREF _Toc13674 \h </w:instrText>
           </w:r>
           <w:r>
             <w:fldChar w:fldCharType="separate"/>
@@ -3811,7 +3791,7 @@
             <w:fldChar w:fldCharType="begin"/>
           </w:r>
           <w:r>
-            <w:instrText xml:space="preserve"> HYPERLINK \l _Toc13414 </w:instrText>
+            <w:instrText xml:space="preserve"> HYPERLINK \l _Toc8947 </w:instrText>
           </w:r>
           <w:r>
             <w:fldChar w:fldCharType="separate"/>
@@ -3870,7 +3850,7 @@
             <w:fldChar w:fldCharType="begin"/>
           </w:r>
           <w:r>
-            <w:instrText xml:space="preserve"> PAGEREF _Toc13414 \h </w:instrText>
+            <w:instrText xml:space="preserve"> PAGEREF _Toc8947 \h </w:instrText>
           </w:r>
           <w:r>
             <w:fldChar w:fldCharType="separate"/>
@@ -3896,7 +3876,7 @@
             <w:fldChar w:fldCharType="begin"/>
           </w:r>
           <w:r>
-            <w:instrText xml:space="preserve"> HYPERLINK \l _Toc2315 </w:instrText>
+            <w:instrText xml:space="preserve"> HYPERLINK \l _Toc24716 </w:instrText>
           </w:r>
           <w:r>
             <w:fldChar w:fldCharType="separate"/>
@@ -3947,7 +3927,7 @@
             <w:fldChar w:fldCharType="begin"/>
           </w:r>
           <w:r>
-            <w:instrText xml:space="preserve"> PAGEREF _Toc2315 \h </w:instrText>
+            <w:instrText xml:space="preserve"> PAGEREF _Toc24716 \h </w:instrText>
           </w:r>
           <w:r>
             <w:fldChar w:fldCharType="separate"/>
@@ -3973,7 +3953,7 @@
             <w:fldChar w:fldCharType="begin"/>
           </w:r>
           <w:r>
-            <w:instrText xml:space="preserve"> HYPERLINK \l _Toc18272 </w:instrText>
+            <w:instrText xml:space="preserve"> HYPERLINK \l _Toc28565 </w:instrText>
           </w:r>
           <w:r>
             <w:fldChar w:fldCharType="separate"/>
@@ -4002,7 +3982,7 @@
             <w:fldChar w:fldCharType="begin"/>
           </w:r>
           <w:r>
-            <w:instrText xml:space="preserve"> PAGEREF _Toc18272 \h </w:instrText>
+            <w:instrText xml:space="preserve"> PAGEREF _Toc28565 \h </w:instrText>
           </w:r>
           <w:r>
             <w:fldChar w:fldCharType="separate"/>
@@ -4028,7 +4008,7 @@
             <w:fldChar w:fldCharType="begin"/>
           </w:r>
           <w:r>
-            <w:instrText xml:space="preserve"> HYPERLINK \l _Toc10498 </w:instrText>
+            <w:instrText xml:space="preserve"> HYPERLINK \l _Toc7085 </w:instrText>
           </w:r>
           <w:r>
             <w:fldChar w:fldCharType="separate"/>
@@ -4048,7 +4028,7 @@
             <w:fldChar w:fldCharType="begin"/>
           </w:r>
           <w:r>
-            <w:instrText xml:space="preserve"> PAGEREF _Toc10498 \h </w:instrText>
+            <w:instrText xml:space="preserve"> PAGEREF _Toc7085 \h </w:instrText>
           </w:r>
           <w:r>
             <w:fldChar w:fldCharType="separate"/>
@@ -4074,7 +4054,7 @@
             <w:fldChar w:fldCharType="begin"/>
           </w:r>
           <w:r>
-            <w:instrText xml:space="preserve"> HYPERLINK \l _Toc31214 </w:instrText>
+            <w:instrText xml:space="preserve"> HYPERLINK \l _Toc14780 </w:instrText>
           </w:r>
           <w:r>
             <w:fldChar w:fldCharType="separate"/>
@@ -4094,7 +4074,7 @@
             <w:fldChar w:fldCharType="begin"/>
           </w:r>
           <w:r>
-            <w:instrText xml:space="preserve"> PAGEREF _Toc31214 \h </w:instrText>
+            <w:instrText xml:space="preserve"> PAGEREF _Toc14780 \h </w:instrText>
           </w:r>
           <w:r>
             <w:fldChar w:fldCharType="separate"/>
@@ -4120,7 +4100,7 @@
             <w:fldChar w:fldCharType="begin"/>
           </w:r>
           <w:r>
-            <w:instrText xml:space="preserve"> HYPERLINK \l _Toc673 </w:instrText>
+            <w:instrText xml:space="preserve"> HYPERLINK \l _Toc11960 </w:instrText>
           </w:r>
           <w:r>
             <w:fldChar w:fldCharType="separate"/>
@@ -4156,7 +4136,7 @@
             <w:fldChar w:fldCharType="begin"/>
           </w:r>
           <w:r>
-            <w:instrText xml:space="preserve"> PAGEREF _Toc673 \h </w:instrText>
+            <w:instrText xml:space="preserve"> PAGEREF _Toc11960 \h </w:instrText>
           </w:r>
           <w:r>
             <w:fldChar w:fldCharType="separate"/>
@@ -4182,7 +4162,7 @@
             <w:fldChar w:fldCharType="begin"/>
           </w:r>
           <w:r>
-            <w:instrText xml:space="preserve"> HYPERLINK \l _Toc8015 </w:instrText>
+            <w:instrText xml:space="preserve"> HYPERLINK \l _Toc32700 </w:instrText>
           </w:r>
           <w:r>
             <w:fldChar w:fldCharType="separate"/>
@@ -4202,7 +4182,7 @@
             <w:fldChar w:fldCharType="begin"/>
           </w:r>
           <w:r>
-            <w:instrText xml:space="preserve"> PAGEREF _Toc8015 \h </w:instrText>
+            <w:instrText xml:space="preserve"> PAGEREF _Toc32700 \h </w:instrText>
           </w:r>
           <w:r>
             <w:fldChar w:fldCharType="separate"/>
@@ -4228,7 +4208,7 @@
             <w:fldChar w:fldCharType="begin"/>
           </w:r>
           <w:r>
-            <w:instrText xml:space="preserve"> HYPERLINK \l _Toc26979 </w:instrText>
+            <w:instrText xml:space="preserve"> HYPERLINK \l _Toc25725 </w:instrText>
           </w:r>
           <w:r>
             <w:fldChar w:fldCharType="separate"/>
@@ -4264,7 +4244,7 @@
             <w:fldChar w:fldCharType="begin"/>
           </w:r>
           <w:r>
-            <w:instrText xml:space="preserve"> PAGEREF _Toc26979 \h </w:instrText>
+            <w:instrText xml:space="preserve"> PAGEREF _Toc25725 \h </w:instrText>
           </w:r>
           <w:r>
             <w:fldChar w:fldCharType="separate"/>
@@ -4290,7 +4270,7 @@
             <w:fldChar w:fldCharType="begin"/>
           </w:r>
           <w:r>
-            <w:instrText xml:space="preserve"> HYPERLINK \l _Toc7552 </w:instrText>
+            <w:instrText xml:space="preserve"> HYPERLINK \l _Toc14274 </w:instrText>
           </w:r>
           <w:r>
             <w:fldChar w:fldCharType="separate"/>
@@ -4325,7 +4305,7 @@
             <w:fldChar w:fldCharType="begin"/>
           </w:r>
           <w:r>
-            <w:instrText xml:space="preserve"> PAGEREF _Toc7552 \h </w:instrText>
+            <w:instrText xml:space="preserve"> PAGEREF _Toc14274 \h </w:instrText>
           </w:r>
           <w:r>
             <w:fldChar w:fldCharType="separate"/>
@@ -4351,7 +4331,7 @@
             <w:fldChar w:fldCharType="begin"/>
           </w:r>
           <w:r>
-            <w:instrText xml:space="preserve"> HYPERLINK \l _Toc12812 </w:instrText>
+            <w:instrText xml:space="preserve"> HYPERLINK \l _Toc24203 </w:instrText>
           </w:r>
           <w:r>
             <w:fldChar w:fldCharType="separate"/>
@@ -4386,7 +4366,7 @@
             <w:fldChar w:fldCharType="begin"/>
           </w:r>
           <w:r>
-            <w:instrText xml:space="preserve"> PAGEREF _Toc12812 \h </w:instrText>
+            <w:instrText xml:space="preserve"> PAGEREF _Toc24203 \h </w:instrText>
           </w:r>
           <w:r>
             <w:fldChar w:fldCharType="separate"/>
@@ -4412,7 +4392,7 @@
             <w:fldChar w:fldCharType="begin"/>
           </w:r>
           <w:r>
-            <w:instrText xml:space="preserve"> HYPERLINK \l _Toc27116 </w:instrText>
+            <w:instrText xml:space="preserve"> HYPERLINK \l _Toc22738 </w:instrText>
           </w:r>
           <w:r>
             <w:fldChar w:fldCharType="separate"/>
@@ -4432,7 +4412,7 @@
             <w:fldChar w:fldCharType="begin"/>
           </w:r>
           <w:r>
-            <w:instrText xml:space="preserve"> PAGEREF _Toc27116 \h </w:instrText>
+            <w:instrText xml:space="preserve"> PAGEREF _Toc22738 \h </w:instrText>
           </w:r>
           <w:r>
             <w:fldChar w:fldCharType="separate"/>
@@ -4458,7 +4438,7 @@
             <w:fldChar w:fldCharType="begin"/>
           </w:r>
           <w:r>
-            <w:instrText xml:space="preserve"> HYPERLINK \l _Toc2356 </w:instrText>
+            <w:instrText xml:space="preserve"> HYPERLINK \l _Toc27842 </w:instrText>
           </w:r>
           <w:r>
             <w:fldChar w:fldCharType="separate"/>
@@ -4509,7 +4489,7 @@
             <w:fldChar w:fldCharType="begin"/>
           </w:r>
           <w:r>
-            <w:instrText xml:space="preserve"> PAGEREF _Toc2356 \h </w:instrText>
+            <w:instrText xml:space="preserve"> PAGEREF _Toc27842 \h </w:instrText>
           </w:r>
           <w:r>
             <w:fldChar w:fldCharType="separate"/>
@@ -4535,7 +4515,7 @@
             <w:fldChar w:fldCharType="begin"/>
           </w:r>
           <w:r>
-            <w:instrText xml:space="preserve"> HYPERLINK \l _Toc8278 </w:instrText>
+            <w:instrText xml:space="preserve"> HYPERLINK \l _Toc31896 </w:instrText>
           </w:r>
           <w:r>
             <w:fldChar w:fldCharType="separate"/>
@@ -4570,7 +4550,7 @@
             <w:fldChar w:fldCharType="begin"/>
           </w:r>
           <w:r>
-            <w:instrText xml:space="preserve"> PAGEREF _Toc8278 \h </w:instrText>
+            <w:instrText xml:space="preserve"> PAGEREF _Toc31896 \h </w:instrText>
           </w:r>
           <w:r>
             <w:fldChar w:fldCharType="separate"/>
@@ -4596,7 +4576,7 @@
             <w:fldChar w:fldCharType="begin"/>
           </w:r>
           <w:r>
-            <w:instrText xml:space="preserve"> HYPERLINK \l _Toc24301 </w:instrText>
+            <w:instrText xml:space="preserve"> HYPERLINK \l _Toc11868 </w:instrText>
           </w:r>
           <w:r>
             <w:fldChar w:fldCharType="separate"/>
@@ -4631,7 +4611,7 @@
             <w:fldChar w:fldCharType="begin"/>
           </w:r>
           <w:r>
-            <w:instrText xml:space="preserve"> PAGEREF _Toc24301 \h </w:instrText>
+            <w:instrText xml:space="preserve"> PAGEREF _Toc11868 \h </w:instrText>
           </w:r>
           <w:r>
             <w:fldChar w:fldCharType="separate"/>
@@ -4657,7 +4637,7 @@
             <w:fldChar w:fldCharType="begin"/>
           </w:r>
           <w:r>
-            <w:instrText xml:space="preserve"> HYPERLINK \l _Toc11877 </w:instrText>
+            <w:instrText xml:space="preserve"> HYPERLINK \l _Toc26797 </w:instrText>
           </w:r>
           <w:r>
             <w:fldChar w:fldCharType="separate"/>
@@ -4677,7 +4657,7 @@
             <w:fldChar w:fldCharType="begin"/>
           </w:r>
           <w:r>
-            <w:instrText xml:space="preserve"> PAGEREF _Toc11877 \h </w:instrText>
+            <w:instrText xml:space="preserve"> PAGEREF _Toc26797 \h </w:instrText>
           </w:r>
           <w:r>
             <w:fldChar w:fldCharType="separate"/>
@@ -4703,7 +4683,7 @@
             <w:fldChar w:fldCharType="begin"/>
           </w:r>
           <w:r>
-            <w:instrText xml:space="preserve"> HYPERLINK \l _Toc6328 </w:instrText>
+            <w:instrText xml:space="preserve"> HYPERLINK \l _Toc12432 </w:instrText>
           </w:r>
           <w:r>
             <w:fldChar w:fldCharType="separate"/>
@@ -4738,7 +4718,7 @@
             <w:fldChar w:fldCharType="begin"/>
           </w:r>
           <w:r>
-            <w:instrText xml:space="preserve"> PAGEREF _Toc6328 \h </w:instrText>
+            <w:instrText xml:space="preserve"> PAGEREF _Toc12432 \h </w:instrText>
           </w:r>
           <w:r>
             <w:fldChar w:fldCharType="separate"/>
@@ -4764,7 +4744,7 @@
             <w:fldChar w:fldCharType="begin"/>
           </w:r>
           <w:r>
-            <w:instrText xml:space="preserve"> HYPERLINK \l _Toc8249 </w:instrText>
+            <w:instrText xml:space="preserve"> HYPERLINK \l _Toc851 </w:instrText>
           </w:r>
           <w:r>
             <w:fldChar w:fldCharType="separate"/>
@@ -4782,7 +4762,7 @@
             <w:fldChar w:fldCharType="begin"/>
           </w:r>
           <w:r>
-            <w:instrText xml:space="preserve"> PAGEREF _Toc8249 \h </w:instrText>
+            <w:instrText xml:space="preserve"> PAGEREF _Toc851 \h </w:instrText>
           </w:r>
           <w:r>
             <w:fldChar w:fldCharType="separate"/>
@@ -4808,7 +4788,7 @@
             <w:fldChar w:fldCharType="begin"/>
           </w:r>
           <w:r>
-            <w:instrText xml:space="preserve"> HYPERLINK \l _Toc1080 </w:instrText>
+            <w:instrText xml:space="preserve"> HYPERLINK \l _Toc7928 </w:instrText>
           </w:r>
           <w:r>
             <w:fldChar w:fldCharType="separate"/>
@@ -4853,7 +4833,7 @@
             <w:fldChar w:fldCharType="begin"/>
           </w:r>
           <w:r>
-            <w:instrText xml:space="preserve"> PAGEREF _Toc1080 \h </w:instrText>
+            <w:instrText xml:space="preserve"> PAGEREF _Toc7928 \h </w:instrText>
           </w:r>
           <w:r>
             <w:fldChar w:fldCharType="separate"/>
@@ -4879,7 +4859,7 @@
             <w:fldChar w:fldCharType="begin"/>
           </w:r>
           <w:r>
-            <w:instrText xml:space="preserve"> HYPERLINK \l _Toc16106 </w:instrText>
+            <w:instrText xml:space="preserve"> HYPERLINK \l _Toc5803 </w:instrText>
           </w:r>
           <w:r>
             <w:fldChar w:fldCharType="separate"/>
@@ -4902,7 +4882,7 @@
             <w:fldChar w:fldCharType="begin"/>
           </w:r>
           <w:r>
-            <w:instrText xml:space="preserve"> PAGEREF _Toc16106 \h </w:instrText>
+            <w:instrText xml:space="preserve"> PAGEREF _Toc5803 \h </w:instrText>
           </w:r>
           <w:r>
             <w:fldChar w:fldCharType="separate"/>
@@ -4981,7 +4961,7 @@
           <w:highlight w:val="none"/>
         </w:rPr>
       </w:pPr>
-      <w:bookmarkStart w:id="9" w:name="_Toc9802"/>
+      <w:bookmarkStart w:id="9" w:name="_Toc28544"/>
       <w:r>
         <w:rPr>
           <w:rFonts w:ascii="Times New Roman" w:hAnsi="Times New Roman" w:cs="Times New Roman"/>
@@ -5029,7 +5009,7 @@
         <w:fldChar w:fldCharType="begin"/>
       </w:r>
       <w:r>
-        <w:instrText xml:space="preserve"> HYPERLINK \l _Toc31651 </w:instrText>
+        <w:instrText xml:space="preserve"> HYPERLINK \l _Toc20098 </w:instrText>
       </w:r>
       <w:r>
         <w:fldChar w:fldCharType="separate"/>
@@ -5056,7 +5036,7 @@
         <w:fldChar w:fldCharType="begin"/>
       </w:r>
       <w:r>
-        <w:instrText xml:space="preserve"> PAGEREF _Toc31651 \h </w:instrText>
+        <w:instrText xml:space="preserve"> PAGEREF _Toc20098 \h </w:instrText>
       </w:r>
       <w:r>
         <w:fldChar w:fldCharType="separate"/>
@@ -5082,7 +5062,7 @@
         <w:fldChar w:fldCharType="begin"/>
       </w:r>
       <w:r>
-        <w:instrText xml:space="preserve"> HYPERLINK \l _Toc4008 </w:instrText>
+        <w:instrText xml:space="preserve"> HYPERLINK \l _Toc15969 </w:instrText>
       </w:r>
       <w:r>
         <w:fldChar w:fldCharType="separate"/>
@@ -5115,7 +5095,7 @@
         <w:fldChar w:fldCharType="begin"/>
       </w:r>
       <w:r>
-        <w:instrText xml:space="preserve"> PAGEREF _Toc4008 \h </w:instrText>
+        <w:instrText xml:space="preserve"> PAGEREF _Toc15969 \h </w:instrText>
       </w:r>
       <w:r>
         <w:fldChar w:fldCharType="separate"/>
@@ -5141,7 +5121,7 @@
         <w:fldChar w:fldCharType="begin"/>
       </w:r>
       <w:r>
-        <w:instrText xml:space="preserve"> HYPERLINK \l _Toc7130 </w:instrText>
+        <w:instrText xml:space="preserve"> HYPERLINK \l _Toc30078 </w:instrText>
       </w:r>
       <w:r>
         <w:fldChar w:fldCharType="separate"/>
@@ -5162,7 +5142,7 @@
         <w:fldChar w:fldCharType="begin"/>
       </w:r>
       <w:r>
-        <w:instrText xml:space="preserve"> PAGEREF _Toc7130 \h </w:instrText>
+        <w:instrText xml:space="preserve"> PAGEREF _Toc30078 \h </w:instrText>
       </w:r>
       <w:r>
         <w:fldChar w:fldCharType="separate"/>
@@ -5188,7 +5168,7 @@
         <w:fldChar w:fldCharType="begin"/>
       </w:r>
       <w:r>
-        <w:instrText xml:space="preserve"> HYPERLINK \l _Toc29797 </w:instrText>
+        <w:instrText xml:space="preserve"> HYPERLINK \l _Toc3187 </w:instrText>
       </w:r>
       <w:r>
         <w:fldChar w:fldCharType="separate"/>
@@ -5209,7 +5189,7 @@
         <w:fldChar w:fldCharType="begin"/>
       </w:r>
       <w:r>
-        <w:instrText xml:space="preserve"> PAGEREF _Toc29797 \h </w:instrText>
+        <w:instrText xml:space="preserve"> PAGEREF _Toc3187 \h </w:instrText>
       </w:r>
       <w:r>
         <w:fldChar w:fldCharType="separate"/>
@@ -5235,7 +5215,7 @@
         <w:fldChar w:fldCharType="begin"/>
       </w:r>
       <w:r>
-        <w:instrText xml:space="preserve"> HYPERLINK \l _Toc14510 </w:instrText>
+        <w:instrText xml:space="preserve"> HYPERLINK \l _Toc14888 </w:instrText>
       </w:r>
       <w:r>
         <w:fldChar w:fldCharType="separate"/>
@@ -5256,7 +5236,7 @@
         <w:fldChar w:fldCharType="begin"/>
       </w:r>
       <w:r>
-        <w:instrText xml:space="preserve"> PAGEREF _Toc14510 \h </w:instrText>
+        <w:instrText xml:space="preserve"> PAGEREF _Toc14888 \h </w:instrText>
       </w:r>
       <w:r>
         <w:fldChar w:fldCharType="separate"/>
@@ -5282,7 +5262,7 @@
         <w:fldChar w:fldCharType="begin"/>
       </w:r>
       <w:r>
-        <w:instrText xml:space="preserve"> HYPERLINK \l _Toc7241 </w:instrText>
+        <w:instrText xml:space="preserve"> HYPERLINK \l _Toc12755 </w:instrText>
       </w:r>
       <w:r>
         <w:fldChar w:fldCharType="separate"/>
@@ -5303,7 +5283,7 @@
         <w:fldChar w:fldCharType="begin"/>
       </w:r>
       <w:r>
-        <w:instrText xml:space="preserve"> PAGEREF _Toc7241 \h </w:instrText>
+        <w:instrText xml:space="preserve"> PAGEREF _Toc12755 \h </w:instrText>
       </w:r>
       <w:r>
         <w:fldChar w:fldCharType="separate"/>
@@ -5329,7 +5309,7 @@
         <w:fldChar w:fldCharType="begin"/>
       </w:r>
       <w:r>
-        <w:instrText xml:space="preserve"> HYPERLINK \l _Toc28806 </w:instrText>
+        <w:instrText xml:space="preserve"> HYPERLINK \l _Toc19978 </w:instrText>
       </w:r>
       <w:r>
         <w:fldChar w:fldCharType="separate"/>
@@ -5350,7 +5330,7 @@
         <w:fldChar w:fldCharType="begin"/>
       </w:r>
       <w:r>
-        <w:instrText xml:space="preserve"> PAGEREF _Toc28806 \h </w:instrText>
+        <w:instrText xml:space="preserve"> PAGEREF _Toc19978 \h </w:instrText>
       </w:r>
       <w:r>
         <w:fldChar w:fldCharType="separate"/>
@@ -5376,7 +5356,7 @@
         <w:fldChar w:fldCharType="begin"/>
       </w:r>
       <w:r>
-        <w:instrText xml:space="preserve"> HYPERLINK \l _Toc15245 </w:instrText>
+        <w:instrText xml:space="preserve"> HYPERLINK \l _Toc22899 </w:instrText>
       </w:r>
       <w:r>
         <w:fldChar w:fldCharType="separate"/>
@@ -5403,7 +5383,7 @@
         <w:fldChar w:fldCharType="begin"/>
       </w:r>
       <w:r>
-        <w:instrText xml:space="preserve"> PAGEREF _Toc15245 \h </w:instrText>
+        <w:instrText xml:space="preserve"> PAGEREF _Toc22899 \h </w:instrText>
       </w:r>
       <w:r>
         <w:fldChar w:fldCharType="separate"/>
@@ -5429,7 +5409,7 @@
         <w:fldChar w:fldCharType="begin"/>
       </w:r>
       <w:r>
-        <w:instrText xml:space="preserve"> HYPERLINK \l _Toc20763 </w:instrText>
+        <w:instrText xml:space="preserve"> HYPERLINK \l _Toc2509 </w:instrText>
       </w:r>
       <w:r>
         <w:fldChar w:fldCharType="separate"/>
@@ -5450,7 +5430,7 @@
         <w:fldChar w:fldCharType="begin"/>
       </w:r>
       <w:r>
-        <w:instrText xml:space="preserve"> PAGEREF _Toc20763 \h </w:instrText>
+        <w:instrText xml:space="preserve"> PAGEREF _Toc2509 \h </w:instrText>
       </w:r>
       <w:r>
         <w:fldChar w:fldCharType="separate"/>
@@ -5476,7 +5456,7 @@
         <w:fldChar w:fldCharType="begin"/>
       </w:r>
       <w:r>
-        <w:instrText xml:space="preserve"> HYPERLINK \l _Toc16988 </w:instrText>
+        <w:instrText xml:space="preserve"> HYPERLINK \l _Toc10345 </w:instrText>
       </w:r>
       <w:r>
         <w:fldChar w:fldCharType="separate"/>
@@ -5497,7 +5477,7 @@
         <w:fldChar w:fldCharType="begin"/>
       </w:r>
       <w:r>
-        <w:instrText xml:space="preserve"> PAGEREF _Toc16988 \h </w:instrText>
+        <w:instrText xml:space="preserve"> PAGEREF _Toc10345 \h </w:instrText>
       </w:r>
       <w:r>
         <w:fldChar w:fldCharType="separate"/>
@@ -5523,7 +5503,7 @@
         <w:fldChar w:fldCharType="begin"/>
       </w:r>
       <w:r>
-        <w:instrText xml:space="preserve"> HYPERLINK \l _Toc25983 </w:instrText>
+        <w:instrText xml:space="preserve"> HYPERLINK \l _Toc31568 </w:instrText>
       </w:r>
       <w:r>
         <w:fldChar w:fldCharType="separate"/>
@@ -5544,7 +5524,7 @@
         <w:fldChar w:fldCharType="begin"/>
       </w:r>
       <w:r>
-        <w:instrText xml:space="preserve"> PAGEREF _Toc25983 \h </w:instrText>
+        <w:instrText xml:space="preserve"> PAGEREF _Toc31568 \h </w:instrText>
       </w:r>
       <w:r>
         <w:fldChar w:fldCharType="separate"/>
@@ -5775,7 +5755,7 @@
           <w:lang w:val="el-GR"/>
         </w:rPr>
       </w:pPr>
-      <w:bookmarkStart w:id="10" w:name="_Toc7268"/>
+      <w:bookmarkStart w:id="10" w:name="_Toc21998"/>
       <w:r>
         <w:rPr>
           <w:rFonts w:ascii="Times New Roman" w:hAnsi="Times New Roman" w:cs="Times New Roman"/>
@@ -5822,7 +5802,7 @@
         <w:fldChar w:fldCharType="begin"/>
       </w:r>
       <w:r>
-        <w:instrText xml:space="preserve"> HYPERLINK \l _Toc9567 </w:instrText>
+        <w:instrText xml:space="preserve"> HYPERLINK \l _Toc9348 </w:instrText>
       </w:r>
       <w:r>
         <w:fldChar w:fldCharType="separate"/>
@@ -5858,7 +5838,7 @@
         <w:fldChar w:fldCharType="begin"/>
       </w:r>
       <w:r>
-        <w:instrText xml:space="preserve"> PAGEREF _Toc9567 \h </w:instrText>
+        <w:instrText xml:space="preserve"> PAGEREF _Toc9348 \h </w:instrText>
       </w:r>
       <w:r>
         <w:fldChar w:fldCharType="separate"/>
@@ -5884,7 +5864,7 @@
         <w:fldChar w:fldCharType="begin"/>
       </w:r>
       <w:r>
-        <w:instrText xml:space="preserve"> HYPERLINK \l _Toc31894 </w:instrText>
+        <w:instrText xml:space="preserve"> HYPERLINK \l _Toc7609 </w:instrText>
       </w:r>
       <w:r>
         <w:fldChar w:fldCharType="separate"/>
@@ -5919,7 +5899,7 @@
         <w:fldChar w:fldCharType="begin"/>
       </w:r>
       <w:r>
-        <w:instrText xml:space="preserve"> PAGEREF _Toc31894 \h </w:instrText>
+        <w:instrText xml:space="preserve"> PAGEREF _Toc7609 \h </w:instrText>
       </w:r>
       <w:r>
         <w:fldChar w:fldCharType="separate"/>
@@ -5945,7 +5925,7 @@
         <w:fldChar w:fldCharType="begin"/>
       </w:r>
       <w:r>
-        <w:instrText xml:space="preserve"> HYPERLINK \l _Toc27235 </w:instrText>
+        <w:instrText xml:space="preserve"> HYPERLINK \l _Toc25703 </w:instrText>
       </w:r>
       <w:r>
         <w:fldChar w:fldCharType="separate"/>
@@ -5972,7 +5952,7 @@
         <w:fldChar w:fldCharType="begin"/>
       </w:r>
       <w:r>
-        <w:instrText xml:space="preserve"> PAGEREF _Toc27235 \h </w:instrText>
+        <w:instrText xml:space="preserve"> PAGEREF _Toc25703 \h </w:instrText>
       </w:r>
       <w:r>
         <w:fldChar w:fldCharType="separate"/>
@@ -5998,7 +5978,7 @@
         <w:fldChar w:fldCharType="begin"/>
       </w:r>
       <w:r>
-        <w:instrText xml:space="preserve"> HYPERLINK \l _Toc11979 </w:instrText>
+        <w:instrText xml:space="preserve"> HYPERLINK \l _Toc10538 </w:instrText>
       </w:r>
       <w:r>
         <w:fldChar w:fldCharType="separate"/>
@@ -6031,7 +6011,7 @@
         <w:fldChar w:fldCharType="begin"/>
       </w:r>
       <w:r>
-        <w:instrText xml:space="preserve"> PAGEREF _Toc11979 \h </w:instrText>
+        <w:instrText xml:space="preserve"> PAGEREF _Toc10538 \h </w:instrText>
       </w:r>
       <w:r>
         <w:fldChar w:fldCharType="separate"/>
@@ -6057,7 +6037,7 @@
         <w:fldChar w:fldCharType="begin"/>
       </w:r>
       <w:r>
-        <w:instrText xml:space="preserve"> HYPERLINK \l _Toc2215 </w:instrText>
+        <w:instrText xml:space="preserve"> HYPERLINK \l _Toc31898 </w:instrText>
       </w:r>
       <w:r>
         <w:fldChar w:fldCharType="separate"/>
@@ -6114,7 +6094,7 @@
         <w:fldChar w:fldCharType="begin"/>
       </w:r>
       <w:r>
-        <w:instrText xml:space="preserve"> PAGEREF _Toc2215 \h </w:instrText>
+        <w:instrText xml:space="preserve"> PAGEREF _Toc31898 \h </w:instrText>
       </w:r>
       <w:r>
         <w:fldChar w:fldCharType="separate"/>
@@ -6140,7 +6120,7 @@
         <w:fldChar w:fldCharType="begin"/>
       </w:r>
       <w:r>
-        <w:instrText xml:space="preserve"> HYPERLINK \l _Toc16893 </w:instrText>
+        <w:instrText xml:space="preserve"> HYPERLINK \l _Toc18215 </w:instrText>
       </w:r>
       <w:r>
         <w:fldChar w:fldCharType="separate"/>
@@ -6167,7 +6147,7 @@
         <w:fldChar w:fldCharType="begin"/>
       </w:r>
       <w:r>
-        <w:instrText xml:space="preserve"> PAGEREF _Toc16893 \h </w:instrText>
+        <w:instrText xml:space="preserve"> PAGEREF _Toc18215 \h </w:instrText>
       </w:r>
       <w:r>
         <w:fldChar w:fldCharType="separate"/>
@@ -6193,7 +6173,7 @@
         <w:fldChar w:fldCharType="begin"/>
       </w:r>
       <w:r>
-        <w:instrText xml:space="preserve"> HYPERLINK \l _Toc19443 </w:instrText>
+        <w:instrText xml:space="preserve"> HYPERLINK \l _Toc16637 </w:instrText>
       </w:r>
       <w:r>
         <w:fldChar w:fldCharType="separate"/>
@@ -6222,7 +6202,7 @@
         <w:fldChar w:fldCharType="begin"/>
       </w:r>
       <w:r>
-        <w:instrText xml:space="preserve"> PAGEREF _Toc19443 \h </w:instrText>
+        <w:instrText xml:space="preserve"> PAGEREF _Toc16637 \h </w:instrText>
       </w:r>
       <w:r>
         <w:fldChar w:fldCharType="separate"/>
@@ -6509,7 +6489,7 @@
           <w:lang w:val="el-GR"/>
         </w:rPr>
       </w:pPr>
-      <w:bookmarkStart w:id="11" w:name="_Toc21175"/>
+      <w:bookmarkStart w:id="11" w:name="_Toc29187"/>
       <w:r>
         <w:rPr>
           <w:rFonts w:ascii="Times New Roman" w:hAnsi="Times New Roman" w:cs="Times New Roman"/>
@@ -6573,7 +6553,7 @@
           <w:rFonts w:ascii="Times New Roman" w:hAnsi="Times New Roman" w:cs="Times New Roman"/>
           <w:highlight w:val="none"/>
         </w:rPr>
-        <w:instrText xml:space="preserve"> HYPERLINK \l _Toc5551 </w:instrText>
+        <w:instrText xml:space="preserve"> HYPERLINK \l _Toc6681 </w:instrText>
       </w:r>
       <w:r>
         <w:rPr>
@@ -6602,7 +6582,7 @@
         <w:fldChar w:fldCharType="begin"/>
       </w:r>
       <w:r>
-        <w:instrText xml:space="preserve"> PAGEREF _Toc5551 \h </w:instrText>
+        <w:instrText xml:space="preserve"> PAGEREF _Toc6681 \h </w:instrText>
       </w:r>
       <w:r>
         <w:fldChar w:fldCharType="separate"/>
@@ -6642,7 +6622,7 @@
           <w:rFonts w:ascii="Times New Roman" w:hAnsi="Times New Roman" w:cs="Times New Roman"/>
           <w:highlight w:val="none"/>
         </w:rPr>
-        <w:instrText xml:space="preserve"> HYPERLINK \l _Toc56 </w:instrText>
+        <w:instrText xml:space="preserve"> HYPERLINK \l _Toc14590 </w:instrText>
       </w:r>
       <w:r>
         <w:rPr>
@@ -6668,7 +6648,7 @@
         <w:fldChar w:fldCharType="begin"/>
       </w:r>
       <w:r>
-        <w:instrText xml:space="preserve"> PAGEREF _Toc56 \h </w:instrText>
+        <w:instrText xml:space="preserve"> PAGEREF _Toc14590 \h </w:instrText>
       </w:r>
       <w:r>
         <w:fldChar w:fldCharType="separate"/>
@@ -6708,7 +6688,7 @@
           <w:rFonts w:ascii="Times New Roman" w:hAnsi="Times New Roman" w:cs="Times New Roman"/>
           <w:highlight w:val="none"/>
         </w:rPr>
-        <w:instrText xml:space="preserve"> HYPERLINK \l _Toc21938 </w:instrText>
+        <w:instrText xml:space="preserve"> HYPERLINK \l _Toc13155 </w:instrText>
       </w:r>
       <w:r>
         <w:rPr>
@@ -6737,13 +6717,13 @@
         <w:fldChar w:fldCharType="begin"/>
       </w:r>
       <w:r>
-        <w:instrText xml:space="preserve"> PAGEREF _Toc21938 \h </w:instrText>
+        <w:instrText xml:space="preserve"> PAGEREF _Toc13155 \h </w:instrText>
       </w:r>
       <w:r>
         <w:fldChar w:fldCharType="separate"/>
       </w:r>
       <w:r>
-        <w:t>38</w:t>
+        <w:t>39</w:t>
       </w:r>
       <w:r>
         <w:fldChar w:fldCharType="end"/>
@@ -7076,7 +7056,7 @@
           <w:highlight w:val="none"/>
         </w:rPr>
       </w:pPr>
-      <w:bookmarkStart w:id="12" w:name="_Toc30091"/>
+      <w:bookmarkStart w:id="12" w:name="_Toc20887"/>
       <w:r>
         <w:rPr>
           <w:rFonts w:ascii="Times New Roman" w:hAnsi="Times New Roman" w:cs="Times New Roman"/>
@@ -7429,8 +7409,6 @@
           <w:lang w:val="en-GB"/>
         </w:rPr>
       </w:pPr>
-      <w:bookmarkStart w:id="89" w:name="_GoBack"/>
-      <w:bookmarkEnd w:id="89"/>
     </w:p>
     <w:p>
       <w:pPr>
@@ -7675,7 +7653,7 @@
           <w:highlight w:val="none"/>
         </w:rPr>
       </w:pPr>
-      <w:bookmarkStart w:id="13" w:name="_Toc19601"/>
+      <w:bookmarkStart w:id="13" w:name="_Toc29080"/>
       <w:r>
         <w:rPr>
           <w:rFonts w:ascii="Times New Roman" w:hAnsi="Times New Roman" w:cs="Times New Roman"/>
@@ -8257,7 +8235,27 @@
           <w:szCs w:val="24"/>
           <w:lang w:val="el-GR"/>
         </w:rPr>
-        <w:t>Μοντέλο κατά το οποίο γνωρίζεις την έξοδο για συγκεκριμένη είσοδο καθώς η</w:t>
+        <w:t xml:space="preserve">Μοντέλο κατά το οποίο </w:t>
+      </w:r>
+      <w:r>
+        <w:rPr>
+          <w:rFonts w:hint="default" w:ascii="Times New Roman" w:hAnsi="Times New Roman"/>
+          <w:iCs/>
+          <w:sz w:val="24"/>
+          <w:szCs w:val="24"/>
+          <w:lang w:val="el-GR"/>
+        </w:rPr>
+        <w:t xml:space="preserve">η έξοδος είναι γνωστή </w:t>
+      </w:r>
+      <w:r>
+        <w:rPr>
+          <w:rFonts w:ascii="Times New Roman" w:hAnsi="Times New Roman"/>
+          <w:iCs/>
+          <w:sz w:val="24"/>
+          <w:szCs w:val="24"/>
+          <w:lang w:val="el-GR"/>
+        </w:rPr>
+        <w:t>για συγκεκριμένη είσοδο καθώς η</w:t>
       </w:r>
       <w:r>
         <w:rPr>
@@ -8327,7 +8325,7 @@
         <w:ind w:left="0" w:right="0" w:firstLine="0"/>
         <w:jc w:val="left"/>
         <w:rPr>
-          <w:rFonts w:ascii="Times New Roman" w:hAnsi="Times New Roman"/>
+          <w:rFonts w:hint="default" w:ascii="Times New Roman" w:hAnsi="Times New Roman"/>
           <w:iCs/>
           <w:sz w:val="24"/>
           <w:szCs w:val="24"/>
@@ -8356,6 +8354,18 @@
         </w:rPr>
         <w:t>Μοντέλο κατά το οποίο δεν είναι προβλέψιμη η έξοδος για συγκεκριμένη είσοδο, λόγω τυχαιότητας</w:t>
       </w:r>
+      <w:r>
+        <w:rPr>
+          <w:rFonts w:hint="default" w:ascii="Times New Roman" w:hAnsi="Times New Roman"/>
+          <w:iCs/>
+          <w:sz w:val="24"/>
+          <w:szCs w:val="24"/>
+          <w:lang w:val="el-GR"/>
+        </w:rPr>
+        <w:t>.</w:t>
+      </w:r>
+      <w:bookmarkStart w:id="89" w:name="_GoBack"/>
+      <w:bookmarkEnd w:id="89"/>
     </w:p>
     <w:p>
       <w:pPr>
@@ -8376,7 +8386,7 @@
       </w:pPr>
       <w:bookmarkStart w:id="14" w:name="_Toc1465"/>
       <w:bookmarkEnd w:id="14"/>
-      <w:bookmarkStart w:id="15" w:name="_Toc5675"/>
+      <w:bookmarkStart w:id="15" w:name="_Toc1738"/>
       <w:r>
         <w:rPr>
           <w:rFonts w:ascii="Times New Roman" w:hAnsi="Times New Roman" w:cs="Times New Roman"/>
@@ -8436,7 +8446,7 @@
         </w:rPr>
         <w:t xml:space="preserve"> </w:t>
       </w:r>
-      <w:bookmarkStart w:id="17" w:name="_Toc26058"/>
+      <w:bookmarkStart w:id="17" w:name="_Toc4926"/>
       <w:r>
         <w:rPr>
           <w:rFonts w:ascii="Times New Roman" w:hAnsi="Times New Roman" w:cs="Times New Roman"/>
@@ -9463,7 +9473,7 @@
         </w:rPr>
       </w:pPr>
       <w:bookmarkStart w:id="19" w:name="_Toc11585"/>
-      <w:bookmarkStart w:id="20" w:name="_Toc26709"/>
+      <w:bookmarkStart w:id="20" w:name="_Toc18099"/>
       <w:r>
         <w:rPr>
           <w:rFonts w:ascii="Times New Roman" w:hAnsi="Times New Roman" w:cs="Times New Roman"/>
@@ -10025,7 +10035,7 @@
       <w:r>
         <w:fldChar w:fldCharType="end"/>
       </w:r>
-      <w:bookmarkStart w:id="21" w:name="_Toc31651"/>
+      <w:bookmarkStart w:id="21" w:name="_Toc20098"/>
       <w:r>
         <w:rPr>
           <w:lang w:val="el-GR"/>
@@ -10811,7 +10821,7 @@
       <w:r>
         <w:fldChar w:fldCharType="end"/>
       </w:r>
-      <w:bookmarkStart w:id="22" w:name="_Toc4008"/>
+      <w:bookmarkStart w:id="22" w:name="_Toc15969"/>
       <w:r>
         <w:rPr>
           <w:lang w:val="en-GB"/>
@@ -10863,7 +10873,7 @@
         </w:rPr>
       </w:pPr>
       <w:bookmarkStart w:id="23" w:name="_Toc30054"/>
-      <w:bookmarkStart w:id="24" w:name="_Toc26736"/>
+      <w:bookmarkStart w:id="24" w:name="_Toc11028"/>
       <w:r>
         <w:rPr>
           <w:rFonts w:ascii="Times New Roman" w:hAnsi="Times New Roman" w:eastAsia="Times New Roman" w:cs="Times New Roman"/>
@@ -11471,7 +11481,7 @@
       <w:r>
         <w:fldChar w:fldCharType="end"/>
       </w:r>
-      <w:bookmarkStart w:id="25" w:name="_Toc7130"/>
+      <w:bookmarkStart w:id="25" w:name="_Toc30078"/>
       <w:r>
         <w:rPr>
           <w:lang w:val="el-GR"/>
@@ -11824,7 +11834,7 @@
       <w:r>
         <w:fldChar w:fldCharType="end"/>
       </w:r>
-      <w:bookmarkStart w:id="26" w:name="_Toc29797"/>
+      <w:bookmarkStart w:id="26" w:name="_Toc3187"/>
       <w:r>
         <w:rPr>
           <w:lang w:val="el-GR"/>
@@ -12172,7 +12182,7 @@
       <w:r>
         <w:fldChar w:fldCharType="end"/>
       </w:r>
-      <w:bookmarkStart w:id="27" w:name="_Toc14510"/>
+      <w:bookmarkStart w:id="27" w:name="_Toc14888"/>
       <w:r>
         <w:rPr>
           <w:lang w:val="el-GR"/>
@@ -12550,7 +12560,7 @@
       <w:r>
         <w:fldChar w:fldCharType="end"/>
       </w:r>
-      <w:bookmarkStart w:id="29" w:name="_Toc7241"/>
+      <w:bookmarkStart w:id="29" w:name="_Toc12755"/>
       <w:r>
         <w:rPr>
           <w:lang w:val="el-GR"/>
@@ -12601,7 +12611,7 @@
         </w:rPr>
       </w:pPr>
       <w:bookmarkStart w:id="30" w:name="_Toc7544"/>
-      <w:bookmarkStart w:id="31" w:name="_Toc32023"/>
+      <w:bookmarkStart w:id="31" w:name="_Toc9766"/>
       <w:r>
         <w:rPr>
           <w:rFonts w:ascii="Times New Roman" w:hAnsi="Times New Roman" w:cs="Times New Roman"/>
@@ -13552,7 +13562,7 @@
       <w:r>
         <w:fldChar w:fldCharType="end"/>
       </w:r>
-      <w:bookmarkStart w:id="32" w:name="_Toc28806"/>
+      <w:bookmarkStart w:id="32" w:name="_Toc19978"/>
       <w:r>
         <w:rPr>
           <w:lang w:val="el-GR"/>
@@ -14323,9 +14333,9 @@
           <w:lang w:val="en-GB"/>
         </w:rPr>
       </w:pPr>
-      <w:bookmarkStart w:id="33" w:name="_Toc9162"/>
-      <w:bookmarkStart w:id="34" w:name="_Toc28005"/>
-      <w:bookmarkStart w:id="35" w:name="_Toc15276"/>
+      <w:bookmarkStart w:id="33" w:name="_Toc28005"/>
+      <w:bookmarkStart w:id="34" w:name="_Toc9162"/>
+      <w:bookmarkStart w:id="35" w:name="_Toc3840"/>
       <w:r>
         <w:rPr>
           <w:rFonts w:ascii="Times New Roman" w:hAnsi="Times New Roman" w:cs="Times New Roman"/>
@@ -15322,7 +15332,7 @@
         </w:rPr>
         <w:t xml:space="preserve"> </w:t>
       </w:r>
-      <w:bookmarkStart w:id="36" w:name="_Toc6150"/>
+      <w:bookmarkStart w:id="36" w:name="_Toc3631"/>
       <w:r>
         <w:rPr>
           <w:rFonts w:ascii="Times New Roman" w:hAnsi="Times New Roman" w:cs="Times New Roman"/>
@@ -15373,7 +15383,7 @@
         </w:rPr>
         <w:t xml:space="preserve"> </w:t>
       </w:r>
-      <w:bookmarkStart w:id="37" w:name="_Toc20892"/>
+      <w:bookmarkStart w:id="37" w:name="_Toc19357"/>
       <w:r>
         <w:rPr>
           <w:rFonts w:ascii="Times New Roman" w:hAnsi="Times New Roman" w:cs="Times New Roman"/>
@@ -16245,7 +16255,7 @@
       <w:r>
         <w:fldChar w:fldCharType="end"/>
       </w:r>
-      <w:bookmarkStart w:id="38" w:name="_Toc15245"/>
+      <w:bookmarkStart w:id="38" w:name="_Toc22899"/>
       <w:r>
         <w:rPr>
           <w:lang w:val="el-GR"/>
@@ -16610,7 +16620,7 @@
       <w:r>
         <w:fldChar w:fldCharType="end"/>
       </w:r>
-      <w:bookmarkStart w:id="39" w:name="_Toc9567"/>
+      <w:bookmarkStart w:id="39" w:name="_Toc9348"/>
       <w:r>
         <w:rPr>
           <w:rFonts w:hint="default"/>
@@ -17183,7 +17193,7 @@
       <w:r>
         <w:fldChar w:fldCharType="end"/>
       </w:r>
-      <w:bookmarkStart w:id="40" w:name="_Toc31894"/>
+      <w:bookmarkStart w:id="40" w:name="_Toc7609"/>
       <w:r>
         <w:rPr>
           <w:lang w:val="el-GR"/>
@@ -17242,7 +17252,7 @@
         </w:rPr>
       </w:pPr>
       <w:bookmarkStart w:id="41" w:name="_Toc6337"/>
-      <w:bookmarkStart w:id="42" w:name="_Toc13339"/>
+      <w:bookmarkStart w:id="42" w:name="_Toc27089"/>
       <w:r>
         <w:rPr>
           <w:rFonts w:ascii="Times New Roman" w:hAnsi="Times New Roman" w:cs="Times New Roman"/>
@@ -18750,7 +18760,7 @@
       <w:r>
         <w:fldChar w:fldCharType="end"/>
       </w:r>
-      <w:bookmarkStart w:id="43" w:name="_Toc27235"/>
+      <w:bookmarkStart w:id="43" w:name="_Toc25703"/>
       <w:r>
         <w:rPr>
           <w:lang w:val="el-GR"/>
@@ -18963,7 +18973,7 @@
         </w:rPr>
       </w:pPr>
       <w:bookmarkStart w:id="44" w:name="_Toc11247"/>
-      <w:bookmarkStart w:id="45" w:name="_Toc11594"/>
+      <w:bookmarkStart w:id="45" w:name="_Toc13674"/>
       <w:r>
         <w:rPr>
           <w:rFonts w:ascii="Times New Roman" w:hAnsi="Times New Roman" w:cs="Times New Roman"/>
@@ -19849,7 +19859,7 @@
       <w:r>
         <w:fldChar w:fldCharType="end"/>
       </w:r>
-      <w:bookmarkStart w:id="46" w:name="_Toc20763"/>
+      <w:bookmarkStart w:id="46" w:name="_Toc2509"/>
       <w:r>
         <w:rPr>
           <w:lang w:val="en-GB"/>
@@ -20322,7 +20332,7 @@
       <w:r>
         <w:fldChar w:fldCharType="end"/>
       </w:r>
-      <w:bookmarkStart w:id="47" w:name="_Toc11979"/>
+      <w:bookmarkStart w:id="47" w:name="_Toc10538"/>
       <w:r>
         <w:rPr>
           <w:lang w:val="el-GR"/>
@@ -20895,7 +20905,7 @@
       <w:r>
         <w:fldChar w:fldCharType="end"/>
       </w:r>
-      <w:bookmarkStart w:id="48" w:name="_Toc2215"/>
+      <w:bookmarkStart w:id="48" w:name="_Toc31898"/>
       <w:r>
         <w:rPr>
           <w:rFonts w:hint="default"/>
@@ -21303,7 +21313,7 @@
         </w:rPr>
       </w:pPr>
       <w:bookmarkStart w:id="49" w:name="_Toc25492"/>
-      <w:bookmarkStart w:id="50" w:name="_Toc13414"/>
+      <w:bookmarkStart w:id="50" w:name="_Toc8947"/>
       <w:r>
         <w:rPr>
           <w:rFonts w:ascii="Times New Roman" w:hAnsi="Times New Roman" w:cs="Times New Roman"/>
@@ -22462,7 +22472,7 @@
         </w:rPr>
       </w:pPr>
       <w:bookmarkStart w:id="51" w:name="_Toc26510"/>
-      <w:bookmarkStart w:id="52" w:name="_Toc2315"/>
+      <w:bookmarkStart w:id="52" w:name="_Toc24716"/>
       <w:r>
         <w:rPr>
           <w:rFonts w:ascii="Times New Roman" w:hAnsi="Times New Roman" w:cs="Times New Roman"/>
@@ -23116,7 +23126,7 @@
       <w:r>
         <w:fldChar w:fldCharType="end"/>
       </w:r>
-      <w:bookmarkStart w:id="54" w:name="_Toc16893"/>
+      <w:bookmarkStart w:id="54" w:name="_Toc18215"/>
       <w:r>
         <w:rPr>
           <w:lang w:val="el-GR"/>
@@ -23166,7 +23176,7 @@
         </w:rPr>
       </w:pPr>
       <w:bookmarkStart w:id="55" w:name="_Toc21780"/>
-      <w:bookmarkStart w:id="56" w:name="_Toc18272"/>
+      <w:bookmarkStart w:id="56" w:name="_Toc28565"/>
       <w:r>
         <w:rPr>
           <w:rFonts w:ascii="Times New Roman" w:hAnsi="Times New Roman" w:cs="Times New Roman"/>
@@ -23958,7 +23968,7 @@
           <w:color w:val="auto"/>
           <w:sz w:val="24"/>
           <w:szCs w:val="24"/>
-          <w:highlight w:val="yellow"/>
+          <w:highlight w:val="none"/>
           <w:lang w:val="el-GR"/>
         </w:rPr>
         <w:t>Επιπλέον, εφαρμόζονται με σκοπό την επεξεργασία σήματος, τον έλεγχο και τη λύση συνηθισμένων και μερικών διαφορικών εξισώσεων.</w:t>
@@ -24095,6 +24105,7 @@
           <w:rFonts w:hint="default" w:ascii="Times New Roman" w:hAnsi="Times New Roman"/>
           <w:sz w:val="24"/>
           <w:szCs w:val="24"/>
+          <w:highlight w:val="none"/>
           <w:lang w:val="el-GR"/>
         </w:rPr>
         <w:t xml:space="preserve"> </w:t>
@@ -24106,7 +24117,7 @@
           <w:iCs/>
           <w:sz w:val="24"/>
           <w:szCs w:val="24"/>
-          <w:highlight w:val="yellow"/>
+          <w:highlight w:val="none"/>
           <w:lang w:val="el-GR"/>
         </w:rPr>
         <w:t>(Τσούλος, Λαγαρής &amp;Λύκας, 2002)</w:t>
@@ -24116,6 +24127,7 @@
           <w:rFonts w:ascii="Times New Roman" w:hAnsi="Times New Roman"/>
           <w:sz w:val="24"/>
           <w:szCs w:val="24"/>
+          <w:highlight w:val="none"/>
           <w:lang w:val="en-GB"/>
         </w:rPr>
         <w:t>·</w:t>
@@ -24125,6 +24137,7 @@
           <w:rFonts w:hint="default" w:ascii="Times New Roman" w:hAnsi="Times New Roman"/>
           <w:sz w:val="24"/>
           <w:szCs w:val="24"/>
+          <w:highlight w:val="none"/>
           <w:lang w:val="el-GR"/>
         </w:rPr>
         <w:t xml:space="preserve"> </w:t>
@@ -24134,9 +24147,19 @@
           <w:rFonts w:ascii="Times New Roman" w:hAnsi="Times New Roman"/>
           <w:sz w:val="24"/>
           <w:szCs w:val="24"/>
-          <w:lang w:val="el-GR"/>
-        </w:rPr>
-        <w:t xml:space="preserve">(Τσούλος, </w:t>
+          <w:highlight w:val="none"/>
+          <w:lang w:val="el-GR"/>
+        </w:rPr>
+        <w:t>(Τ</w:t>
+      </w:r>
+      <w:r>
+        <w:rPr>
+          <w:rFonts w:ascii="Times New Roman" w:hAnsi="Times New Roman"/>
+          <w:sz w:val="24"/>
+          <w:szCs w:val="24"/>
+          <w:lang w:val="el-GR"/>
+        </w:rPr>
+        <w:t xml:space="preserve">σούλος, </w:t>
       </w:r>
       <w:r>
         <w:rPr>
@@ -24294,7 +24317,7 @@
         </w:rPr>
         <w:t xml:space="preserve"> </w:t>
       </w:r>
-      <w:bookmarkStart w:id="58" w:name="_Toc10498"/>
+      <w:bookmarkStart w:id="58" w:name="_Toc7085"/>
       <w:r>
         <w:rPr>
           <w:rFonts w:ascii="Times New Roman" w:hAnsi="Times New Roman" w:cs="Times New Roman"/>
@@ -24349,7 +24372,7 @@
         </w:rPr>
         <w:t xml:space="preserve"> </w:t>
       </w:r>
-      <w:bookmarkStart w:id="60" w:name="_Toc31214"/>
+      <w:bookmarkStart w:id="60" w:name="_Toc14780"/>
       <w:r>
         <w:rPr>
           <w:rFonts w:ascii="Times New Roman" w:hAnsi="Times New Roman" w:cs="Times New Roman"/>
@@ -25326,7 +25349,7 @@
         </w:rPr>
         <w:t xml:space="preserve"> </w:t>
       </w:r>
-      <w:bookmarkStart w:id="61" w:name="_Toc673"/>
+      <w:bookmarkStart w:id="61" w:name="_Toc11960"/>
       <w:r>
         <w:rPr>
           <w:rFonts w:ascii="Times New Roman" w:hAnsi="Times New Roman" w:cs="Times New Roman"/>
@@ -25513,7 +25536,7 @@
         </w:rPr>
         <w:t xml:space="preserve"> </w:t>
       </w:r>
-      <w:bookmarkStart w:id="62" w:name="_Toc8015"/>
+      <w:bookmarkStart w:id="62" w:name="_Toc32700"/>
       <w:r>
         <w:rPr>
           <w:rFonts w:ascii="Times New Roman" w:hAnsi="Times New Roman" w:cs="Times New Roman"/>
@@ -25765,7 +25788,7 @@
           <w:lang w:val="el-GR"/>
         </w:rPr>
       </w:pPr>
-      <w:bookmarkStart w:id="63" w:name="_Toc26979"/>
+      <w:bookmarkStart w:id="63" w:name="_Toc25725"/>
       <w:r>
         <w:rPr>
           <w:rFonts w:ascii="Times New Roman" w:hAnsi="Times New Roman" w:cs="Times New Roman"/>
@@ -26209,7 +26232,7 @@
       <w:r>
         <w:fldChar w:fldCharType="end"/>
       </w:r>
-      <w:bookmarkStart w:id="64" w:name="_Toc19443"/>
+      <w:bookmarkStart w:id="64" w:name="_Toc16637"/>
       <w:r>
         <w:rPr>
           <w:rFonts w:hint="default"/>
@@ -26256,7 +26279,7 @@
         </w:rPr>
       </w:pPr>
       <w:bookmarkStart w:id="65" w:name="_Toc18983"/>
-      <w:bookmarkStart w:id="66" w:name="_Toc7552"/>
+      <w:bookmarkStart w:id="66" w:name="_Toc14274"/>
       <w:r>
         <w:rPr>
           <w:rFonts w:ascii="Times New Roman" w:hAnsi="Times New Roman" w:cs="Times New Roman"/>
@@ -26734,7 +26757,7 @@
       <w:r>
         <w:fldChar w:fldCharType="end"/>
       </w:r>
-      <w:bookmarkStart w:id="67" w:name="_Toc16988"/>
+      <w:bookmarkStart w:id="67" w:name="_Toc10345"/>
       <w:r>
         <w:rPr>
           <w:lang w:val="en-GB"/>
@@ -26911,7 +26934,7 @@
       <w:r>
         <w:fldChar w:fldCharType="end"/>
       </w:r>
-      <w:bookmarkStart w:id="68" w:name="_Toc25983"/>
+      <w:bookmarkStart w:id="68" w:name="_Toc31568"/>
       <w:r>
         <w:rPr>
           <w:lang w:val="en-GB"/>
@@ -27180,7 +27203,7 @@
           <w:lang w:val="el-GR"/>
         </w:rPr>
       </w:pPr>
-      <w:bookmarkStart w:id="70" w:name="_Toc12812"/>
+      <w:bookmarkStart w:id="70" w:name="_Toc24203"/>
       <w:r>
         <w:rPr>
           <w:rFonts w:ascii="Times New Roman" w:hAnsi="Times New Roman" w:cs="Times New Roman"/>
@@ -27806,7 +27829,7 @@
         </w:rPr>
       </w:pPr>
       <w:bookmarkStart w:id="71" w:name="_Toc5322"/>
-      <w:bookmarkStart w:id="72" w:name="_Toc27116"/>
+      <w:bookmarkStart w:id="72" w:name="_Toc22738"/>
       <w:r>
         <w:rPr>
           <w:rFonts w:ascii="Times New Roman" w:hAnsi="Times New Roman" w:cs="Times New Roman"/>
@@ -27849,7 +27872,7 @@
         </w:rPr>
       </w:pPr>
       <w:bookmarkStart w:id="73" w:name="_Toc25061"/>
-      <w:bookmarkStart w:id="74" w:name="_Toc2356"/>
+      <w:bookmarkStart w:id="74" w:name="_Toc27842"/>
       <w:r>
         <w:rPr>
           <w:rFonts w:ascii="Times New Roman" w:hAnsi="Times New Roman" w:cs="Times New Roman"/>
@@ -28440,7 +28463,7 @@
         </w:rPr>
       </w:pPr>
       <w:bookmarkStart w:id="75" w:name="_Toc13588"/>
-      <w:bookmarkStart w:id="76" w:name="_Toc8278"/>
+      <w:bookmarkStart w:id="76" w:name="_Toc31896"/>
       <w:r>
         <w:rPr>
           <w:rFonts w:ascii="Times New Roman" w:hAnsi="Times New Roman" w:cs="Times New Roman"/>
@@ -28907,7 +28930,7 @@
         </w:rPr>
       </w:pPr>
       <w:bookmarkStart w:id="77" w:name="_Toc1078"/>
-      <w:bookmarkStart w:id="78" w:name="_Toc24301"/>
+      <w:bookmarkStart w:id="78" w:name="_Toc11868"/>
       <w:r>
         <w:rPr>
           <w:rFonts w:ascii="Times New Roman" w:hAnsi="Times New Roman" w:cs="Times New Roman"/>
@@ -29191,7 +29214,7 @@
           <w:highlight w:val="none"/>
           <w:lang w:val="el-GR"/>
         </w:rPr>
-        <w:t>Να σημειωθεί πως παρόλο που γίνεται χρήση δεκαπέντε (15) δεκαδικών ψηφίων μετά την υποδιαστολή, εμφανίζονται τα πέντε (5) πρώτα χωρίς καμία στρογγυλοποίηση για λόγους απλότητας.</w:t>
+        <w:t>Να σημειωθεί πως παρόλο που γίνεται χρήση δεκαπέντε (15) δεκαδικών ψηφίων μετά την υποδιαστολή, εμφανίζονται τα πέντε (5) πρώτα στους παρακάτω πίνακες αποτελεσμάτων, χωρίς καμία στρογγυλοποίηση για λόγους απλότητας.</w:t>
       </w:r>
     </w:p>
     <w:p>
@@ -29214,7 +29237,17 @@
           <w:highlight w:val="none"/>
           <w:lang w:val="el-GR"/>
         </w:rPr>
-        <w:t xml:space="preserve">Τα πειράματα πραγματοποιήθηκαν σε υπολογιστή με επεξεργαστή: , </w:t>
+        <w:t xml:space="preserve">Τα πειράματα πραγματοποιήθηκαν σε υπολογιστή με επεξεργαστή: </w:t>
+      </w:r>
+      <w:r>
+        <w:rPr>
+          <w:rFonts w:hint="default" w:ascii="Times New Roman" w:hAnsi="Times New Roman"/>
+          <w:sz w:val="24"/>
+          <w:szCs w:val="24"/>
+          <w:highlight w:val="none"/>
+          <w:lang w:val="el-GR"/>
+        </w:rPr>
+        <w:t>13th Gen Intel(R) Core(TM) i7-13700KF   3.40 GHz</w:t>
       </w:r>
       <w:r>
         <w:rPr>
@@ -29222,9 +29255,29 @@
           <w:sz w:val="24"/>
           <w:szCs w:val="24"/>
           <w:highlight w:val="none"/>
+          <w:lang w:val="el-GR"/>
+        </w:rPr>
+        <w:t xml:space="preserve">, </w:t>
+      </w:r>
+      <w:r>
+        <w:rPr>
+          <w:rFonts w:hint="default" w:ascii="Times New Roman" w:hAnsi="Times New Roman" w:cs="Times New Roman"/>
+          <w:sz w:val="24"/>
+          <w:szCs w:val="24"/>
+          <w:highlight w:val="none"/>
           <w:lang w:val="en-US"/>
         </w:rPr>
-        <w:t xml:space="preserve">RAM: , </w:t>
+        <w:t xml:space="preserve">RAM: </w:t>
+      </w:r>
+      <w:r>
+        <w:rPr>
+          <w:rFonts w:hint="default" w:ascii="Times New Roman" w:hAnsi="Times New Roman"/>
+          <w:sz w:val="24"/>
+          <w:szCs w:val="24"/>
+          <w:highlight w:val="none"/>
+          <w:lang w:val="en-US"/>
+        </w:rPr>
+        <w:t>32.0 GB</w:t>
       </w:r>
       <w:r>
         <w:rPr>
@@ -29232,9 +29285,9 @@
           <w:sz w:val="24"/>
           <w:szCs w:val="24"/>
           <w:highlight w:val="none"/>
-          <w:lang w:val="el-GR"/>
-        </w:rPr>
-        <w:t xml:space="preserve">κάρτα γραφικών: . Το λειτουργικό σύστημα ήταν </w:t>
+          <w:lang w:val="en-US"/>
+        </w:rPr>
+        <w:t xml:space="preserve">, </w:t>
       </w:r>
       <w:r>
         <w:rPr>
@@ -29242,9 +29295,59 @@
           <w:sz w:val="24"/>
           <w:szCs w:val="24"/>
           <w:highlight w:val="none"/>
+          <w:lang w:val="el-GR"/>
+        </w:rPr>
+        <w:t xml:space="preserve">κάρτα γραφικών: </w:t>
+      </w:r>
+      <w:r>
+        <w:rPr>
+          <w:rFonts w:hint="default" w:ascii="Times New Roman" w:hAnsi="Times New Roman"/>
+          <w:sz w:val="24"/>
+          <w:szCs w:val="24"/>
+          <w:highlight w:val="none"/>
+          <w:lang w:val="el-GR"/>
+        </w:rPr>
+        <w:t>GPU</w:t>
+      </w:r>
+      <w:r>
+        <w:rPr>
+          <w:rFonts w:hint="default" w:ascii="Times New Roman" w:hAnsi="Times New Roman"/>
+          <w:sz w:val="24"/>
+          <w:szCs w:val="24"/>
+          <w:highlight w:val="none"/>
+          <w:lang w:val="en-GB"/>
+        </w:rPr>
+        <w:t xml:space="preserve"> </w:t>
+      </w:r>
+      <w:r>
+        <w:rPr>
+          <w:rFonts w:hint="default" w:ascii="Times New Roman" w:hAnsi="Times New Roman"/>
+          <w:sz w:val="24"/>
+          <w:szCs w:val="24"/>
+          <w:highlight w:val="none"/>
+          <w:lang w:val="el-GR"/>
+        </w:rPr>
+        <w:t>AMD Radeon RX 7900 XTX</w:t>
+      </w:r>
+      <w:r>
+        <w:rPr>
+          <w:rFonts w:hint="default" w:ascii="Times New Roman" w:hAnsi="Times New Roman" w:cs="Times New Roman"/>
+          <w:sz w:val="24"/>
+          <w:szCs w:val="24"/>
+          <w:highlight w:val="none"/>
+          <w:lang w:val="el-GR"/>
+        </w:rPr>
+        <w:t xml:space="preserve">. Το λειτουργικό σύστημα ήταν </w:t>
+      </w:r>
+      <w:r>
+        <w:rPr>
+          <w:rFonts w:hint="default" w:ascii="Times New Roman" w:hAnsi="Times New Roman" w:cs="Times New Roman"/>
+          <w:sz w:val="24"/>
+          <w:szCs w:val="24"/>
+          <w:highlight w:val="none"/>
           <w:lang w:val="en-US"/>
         </w:rPr>
-        <w:t>Windows 10</w:t>
+        <w:t>Windows 1</w:t>
       </w:r>
       <w:r>
         <w:rPr>
@@ -29254,6 +29357,46 @@
           <w:highlight w:val="none"/>
           <w:lang w:val="el-GR"/>
         </w:rPr>
+        <w:t>1</w:t>
+      </w:r>
+      <w:r>
+        <w:rPr>
+          <w:rFonts w:hint="default" w:ascii="Times New Roman" w:hAnsi="Times New Roman" w:cs="Times New Roman"/>
+          <w:sz w:val="24"/>
+          <w:szCs w:val="24"/>
+          <w:highlight w:val="none"/>
+          <w:lang w:val="en-GB"/>
+        </w:rPr>
+        <w:t xml:space="preserve"> Pro </w:t>
+      </w:r>
+      <w:r>
+        <w:rPr>
+          <w:rFonts w:hint="default" w:ascii="Times New Roman" w:hAnsi="Times New Roman" w:cs="Times New Roman"/>
+          <w:sz w:val="24"/>
+          <w:szCs w:val="24"/>
+          <w:highlight w:val="none"/>
+          <w:lang w:val="el-GR"/>
+        </w:rPr>
+        <w:t xml:space="preserve">με έκδοση </w:t>
+      </w:r>
+      <w:r>
+        <w:rPr>
+          <w:rFonts w:hint="default" w:ascii="Times New Roman" w:hAnsi="Times New Roman"/>
+          <w:sz w:val="24"/>
+          <w:szCs w:val="24"/>
+          <w:highlight w:val="none"/>
+          <w:lang w:val="el-GR"/>
+        </w:rPr>
+        <w:t>22H2</w:t>
+      </w:r>
+      <w:r>
+        <w:rPr>
+          <w:rFonts w:hint="default" w:ascii="Times New Roman" w:hAnsi="Times New Roman" w:cs="Times New Roman"/>
+          <w:sz w:val="24"/>
+          <w:szCs w:val="24"/>
+          <w:highlight w:val="none"/>
+          <w:lang w:val="el-GR"/>
+        </w:rPr>
         <w:t xml:space="preserve">, και το περιβάλλον </w:t>
       </w:r>
       <w:r>
@@ -29294,16 +29437,26 @@
           <w:highlight w:val="none"/>
           <w:lang w:val="el-GR"/>
         </w:rPr>
-        <w:t>πιο συγκεκριμένα με την έκδοση ...</w:t>
+        <w:t xml:space="preserve">και πιο συγκεκριμένα με την έκδοση </w:t>
+      </w:r>
+      <w:r>
+        <w:rPr>
+          <w:rFonts w:hint="default" w:ascii="Times New Roman" w:hAnsi="Times New Roman"/>
+          <w:sz w:val="24"/>
+          <w:szCs w:val="24"/>
+          <w:highlight w:val="none"/>
+          <w:lang w:val="el-GR"/>
+        </w:rPr>
+        <w:t>java 17.0.8 2023-07-18 LTS.</w:t>
       </w:r>
     </w:p>
     <w:tbl>
       <w:tblPr>
         <w:tblStyle w:val="27"/>
-        <w:tblpPr w:leftFromText="180" w:rightFromText="180" w:vertAnchor="text" w:horzAnchor="page" w:tblpX="1860" w:tblpY="442"/>
+        <w:tblpPr w:leftFromText="180" w:rightFromText="180" w:vertAnchor="text" w:horzAnchor="page" w:tblpXSpec="center" w:tblpY="442"/>
         <w:tblOverlap w:val="never"/>
         <w:tblW w:w="0" w:type="auto"/>
-        <w:tblInd w:w="0" w:type="dxa"/>
+        <w:jc w:val="center"/>
         <w:tblBorders>
           <w:top w:val="single" w:color="auto" w:sz="4" w:space="0"/>
           <w:left w:val="single" w:color="auto" w:sz="4" w:space="0"/>
@@ -29344,14 +29497,16 @@
         </w:tblPrEx>
         <w:trPr>
           <w:trHeight w:val="422" w:hRule="atLeast"/>
+          <w:jc w:val="center"/>
         </w:trPr>
         <w:tc>
           <w:tcPr>
             <w:tcW w:w="2839" w:type="dxa"/>
+            <w:vAlign w:val="center"/>
           </w:tcPr>
           <w:p>
             <w:pPr>
-              <w:ind w:right="282"/>
+              <w:ind w:left="0" w:leftChars="0" w:right="282" w:firstLine="0" w:firstLineChars="0"/>
               <w:jc w:val="center"/>
               <w:rPr>
                 <w:rFonts w:hint="default" w:ascii="Times New Roman" w:hAnsi="Times New Roman"/>
@@ -29373,18 +29528,6 @@
                 <w:vertAlign w:val="baseline"/>
                 <w:lang w:val="en-GB"/>
               </w:rPr>
-              <w:br w:type="textWrapping"/>
-            </w:r>
-            <w:r>
-              <w:rPr>
-                <w:rFonts w:hint="default" w:ascii="Times New Roman" w:hAnsi="Times New Roman"/>
-                <w:b/>
-                <w:bCs/>
-                <w:sz w:val="24"/>
-                <w:szCs w:val="24"/>
-                <w:vertAlign w:val="baseline"/>
-                <w:lang w:val="en-GB"/>
-              </w:rPr>
               <w:t>BP</w:t>
             </w:r>
           </w:p>
@@ -29392,10 +29535,11 @@
         <w:tc>
           <w:tcPr>
             <w:tcW w:w="2839" w:type="dxa"/>
+            <w:vAlign w:val="center"/>
           </w:tcPr>
           <w:p>
             <w:pPr>
-              <w:ind w:right="282"/>
+              <w:ind w:left="0" w:leftChars="0" w:right="282" w:firstLine="0" w:firstLineChars="0"/>
               <w:jc w:val="center"/>
               <w:rPr>
                 <w:rFonts w:hint="default" w:ascii="Times New Roman" w:hAnsi="Times New Roman"/>
@@ -29417,17 +29561,42 @@
                 <w:vertAlign w:val="baseline"/>
                 <w:lang w:val="en-GB"/>
               </w:rPr>
-              <w:t>Single-point crossover</w:t>
+              <w:t>Single-point</w:t>
+            </w:r>
+            <w:r>
+              <w:rPr>
+                <w:rFonts w:hint="default" w:ascii="Times New Roman" w:hAnsi="Times New Roman"/>
+                <w:b/>
+                <w:bCs/>
+                <w:sz w:val="24"/>
+                <w:szCs w:val="24"/>
+                <w:vertAlign w:val="baseline"/>
+                <w:lang w:val="el-GR"/>
+              </w:rPr>
+              <w:t xml:space="preserve"> </w:t>
+            </w:r>
+            <w:r>
+              <w:rPr>
+                <w:rFonts w:hint="default" w:ascii="Times New Roman" w:hAnsi="Times New Roman"/>
+                <w:b/>
+                <w:bCs/>
+                <w:sz w:val="24"/>
+                <w:szCs w:val="24"/>
+                <w:vertAlign w:val="baseline"/>
+                <w:lang w:val="en-GB"/>
+              </w:rPr>
+              <w:t>crossover</w:t>
             </w:r>
           </w:p>
         </w:tc>
         <w:tc>
           <w:tcPr>
             <w:tcW w:w="2840" w:type="dxa"/>
+            <w:vAlign w:val="center"/>
           </w:tcPr>
           <w:p>
             <w:pPr>
-              <w:ind w:right="282"/>
+              <w:ind w:left="0" w:leftChars="0" w:right="282" w:firstLine="0" w:firstLineChars="0"/>
               <w:jc w:val="center"/>
               <w:rPr>
                 <w:rFonts w:hint="default" w:ascii="Times New Roman" w:hAnsi="Times New Roman"/>
@@ -29449,7 +29618,31 @@
                 <w:vertAlign w:val="baseline"/>
                 <w:lang w:val="en-GB"/>
               </w:rPr>
-              <w:t>Double-point crossover</w:t>
+              <w:t>Double-point</w:t>
+            </w:r>
+            <w:r>
+              <w:rPr>
+                <w:rFonts w:hint="default" w:ascii="Times New Roman" w:hAnsi="Times New Roman"/>
+                <w:b/>
+                <w:bCs/>
+                <w:sz w:val="24"/>
+                <w:szCs w:val="24"/>
+                <w:vertAlign w:val="baseline"/>
+                <w:lang w:val="el-GR"/>
+              </w:rPr>
+              <w:t xml:space="preserve"> </w:t>
+            </w:r>
+            <w:r>
+              <w:rPr>
+                <w:rFonts w:hint="default" w:ascii="Times New Roman" w:hAnsi="Times New Roman"/>
+                <w:b/>
+                <w:bCs/>
+                <w:sz w:val="24"/>
+                <w:szCs w:val="24"/>
+                <w:vertAlign w:val="baseline"/>
+                <w:lang w:val="en-GB"/>
+              </w:rPr>
+              <w:t>crossover</w:t>
             </w:r>
           </w:p>
         </w:tc>
@@ -29473,10 +29666,12 @@
         </w:tblPrEx>
         <w:trPr>
           <w:trHeight w:val="422" w:hRule="atLeast"/>
+          <w:jc w:val="center"/>
         </w:trPr>
         <w:tc>
           <w:tcPr>
             <w:tcW w:w="2839" w:type="dxa"/>
+            <w:vAlign w:val="center"/>
           </w:tcPr>
           <w:p>
             <w:pPr>
@@ -29505,6 +29700,7 @@
         <w:tc>
           <w:tcPr>
             <w:tcW w:w="2839" w:type="dxa"/>
+            <w:vAlign w:val="center"/>
           </w:tcPr>
           <w:p>
             <w:pPr>
@@ -29543,6 +29739,7 @@
         <w:tc>
           <w:tcPr>
             <w:tcW w:w="2840" w:type="dxa"/>
+            <w:vAlign w:val="center"/>
           </w:tcPr>
           <w:p>
             <w:pPr>
@@ -29588,10 +29785,12 @@
         </w:tblPrEx>
         <w:trPr>
           <w:trHeight w:val="422" w:hRule="atLeast"/>
+          <w:jc w:val="center"/>
         </w:trPr>
         <w:tc>
           <w:tcPr>
             <w:tcW w:w="2839" w:type="dxa"/>
+            <w:vAlign w:val="center"/>
           </w:tcPr>
           <w:p>
             <w:pPr>
@@ -29620,6 +29819,7 @@
         <w:tc>
           <w:tcPr>
             <w:tcW w:w="2839" w:type="dxa"/>
+            <w:vAlign w:val="center"/>
           </w:tcPr>
           <w:p>
             <w:pPr>
@@ -29648,6 +29848,7 @@
         <w:tc>
           <w:tcPr>
             <w:tcW w:w="2840" w:type="dxa"/>
+            <w:vAlign w:val="center"/>
           </w:tcPr>
           <w:p>
             <w:pPr>
@@ -29693,10 +29894,12 @@
         </w:tblPrEx>
         <w:trPr>
           <w:trHeight w:val="422" w:hRule="atLeast"/>
+          <w:jc w:val="center"/>
         </w:trPr>
         <w:tc>
           <w:tcPr>
             <w:tcW w:w="2839" w:type="dxa"/>
+            <w:vAlign w:val="center"/>
           </w:tcPr>
           <w:p>
             <w:pPr>
@@ -29725,6 +29928,7 @@
         <w:tc>
           <w:tcPr>
             <w:tcW w:w="2839" w:type="dxa"/>
+            <w:vAlign w:val="center"/>
           </w:tcPr>
           <w:p>
             <w:pPr>
@@ -29753,6 +29957,7 @@
         <w:tc>
           <w:tcPr>
             <w:tcW w:w="2840" w:type="dxa"/>
+            <w:vAlign w:val="center"/>
           </w:tcPr>
           <w:p>
             <w:pPr>
@@ -29798,10 +30003,12 @@
         </w:tblPrEx>
         <w:trPr>
           <w:trHeight w:val="422" w:hRule="atLeast"/>
+          <w:jc w:val="center"/>
         </w:trPr>
         <w:tc>
           <w:tcPr>
             <w:tcW w:w="2839" w:type="dxa"/>
+            <w:vAlign w:val="center"/>
           </w:tcPr>
           <w:p>
             <w:pPr>
@@ -29830,6 +30037,7 @@
         <w:tc>
           <w:tcPr>
             <w:tcW w:w="2839" w:type="dxa"/>
+            <w:vAlign w:val="center"/>
           </w:tcPr>
           <w:p>
             <w:pPr>
@@ -29858,6 +30066,7 @@
         <w:tc>
           <w:tcPr>
             <w:tcW w:w="2840" w:type="dxa"/>
+            <w:vAlign w:val="center"/>
           </w:tcPr>
           <w:p>
             <w:pPr>
@@ -29903,10 +30112,12 @@
         </w:tblPrEx>
         <w:trPr>
           <w:trHeight w:val="422" w:hRule="atLeast"/>
+          <w:jc w:val="center"/>
         </w:trPr>
         <w:tc>
           <w:tcPr>
             <w:tcW w:w="2839" w:type="dxa"/>
+            <w:vAlign w:val="center"/>
           </w:tcPr>
           <w:p>
             <w:pPr>
@@ -29935,6 +30146,7 @@
         <w:tc>
           <w:tcPr>
             <w:tcW w:w="2839" w:type="dxa"/>
+            <w:vAlign w:val="center"/>
           </w:tcPr>
           <w:p>
             <w:pPr>
@@ -29963,6 +30175,7 @@
         <w:tc>
           <w:tcPr>
             <w:tcW w:w="2840" w:type="dxa"/>
+            <w:vAlign w:val="center"/>
           </w:tcPr>
           <w:p>
             <w:pPr>
@@ -30008,10 +30221,12 @@
         </w:tblPrEx>
         <w:trPr>
           <w:trHeight w:val="422" w:hRule="atLeast"/>
+          <w:jc w:val="center"/>
         </w:trPr>
         <w:tc>
           <w:tcPr>
             <w:tcW w:w="2839" w:type="dxa"/>
+            <w:vAlign w:val="center"/>
           </w:tcPr>
           <w:p>
             <w:pPr>
@@ -30040,6 +30255,7 @@
         <w:tc>
           <w:tcPr>
             <w:tcW w:w="2839" w:type="dxa"/>
+            <w:vAlign w:val="center"/>
           </w:tcPr>
           <w:p>
             <w:pPr>
@@ -30068,6 +30284,7 @@
         <w:tc>
           <w:tcPr>
             <w:tcW w:w="2840" w:type="dxa"/>
+            <w:vAlign w:val="center"/>
           </w:tcPr>
           <w:p>
             <w:pPr>
@@ -30113,10 +30330,12 @@
         </w:tblPrEx>
         <w:trPr>
           <w:trHeight w:val="422" w:hRule="atLeast"/>
+          <w:jc w:val="center"/>
         </w:trPr>
         <w:tc>
           <w:tcPr>
             <w:tcW w:w="2839" w:type="dxa"/>
+            <w:vAlign w:val="center"/>
           </w:tcPr>
           <w:p>
             <w:pPr>
@@ -30145,6 +30364,7 @@
         <w:tc>
           <w:tcPr>
             <w:tcW w:w="2839" w:type="dxa"/>
+            <w:vAlign w:val="center"/>
           </w:tcPr>
           <w:p>
             <w:pPr>
@@ -30173,6 +30393,7 @@
         <w:tc>
           <w:tcPr>
             <w:tcW w:w="2840" w:type="dxa"/>
+            <w:vAlign w:val="center"/>
           </w:tcPr>
           <w:p>
             <w:pPr>
@@ -30218,10 +30439,12 @@
         </w:tblPrEx>
         <w:trPr>
           <w:trHeight w:val="422" w:hRule="atLeast"/>
+          <w:jc w:val="center"/>
         </w:trPr>
         <w:tc>
           <w:tcPr>
             <w:tcW w:w="2839" w:type="dxa"/>
+            <w:vAlign w:val="center"/>
           </w:tcPr>
           <w:p>
             <w:pPr>
@@ -30250,6 +30473,7 @@
         <w:tc>
           <w:tcPr>
             <w:tcW w:w="2839" w:type="dxa"/>
+            <w:vAlign w:val="center"/>
           </w:tcPr>
           <w:p>
             <w:pPr>
@@ -30278,6 +30502,7 @@
         <w:tc>
           <w:tcPr>
             <w:tcW w:w="2840" w:type="dxa"/>
+            <w:vAlign w:val="center"/>
           </w:tcPr>
           <w:p>
             <w:pPr>
@@ -30323,10 +30548,12 @@
         </w:tblPrEx>
         <w:trPr>
           <w:trHeight w:val="422" w:hRule="atLeast"/>
+          <w:jc w:val="center"/>
         </w:trPr>
         <w:tc>
           <w:tcPr>
             <w:tcW w:w="2839" w:type="dxa"/>
+            <w:vAlign w:val="center"/>
           </w:tcPr>
           <w:p>
             <w:pPr>
@@ -30355,6 +30582,7 @@
         <w:tc>
           <w:tcPr>
             <w:tcW w:w="2839" w:type="dxa"/>
+            <w:vAlign w:val="center"/>
           </w:tcPr>
           <w:p>
             <w:pPr>
@@ -30383,6 +30611,7 @@
         <w:tc>
           <w:tcPr>
             <w:tcW w:w="2840" w:type="dxa"/>
+            <w:vAlign w:val="center"/>
           </w:tcPr>
           <w:p>
             <w:pPr>
@@ -30428,10 +30657,12 @@
         </w:tblPrEx>
         <w:trPr>
           <w:trHeight w:val="432" w:hRule="atLeast"/>
+          <w:jc w:val="center"/>
         </w:trPr>
         <w:tc>
           <w:tcPr>
             <w:tcW w:w="2839" w:type="dxa"/>
+            <w:vAlign w:val="center"/>
           </w:tcPr>
           <w:p>
             <w:pPr>
@@ -30460,6 +30691,7 @@
         <w:tc>
           <w:tcPr>
             <w:tcW w:w="2839" w:type="dxa"/>
+            <w:vAlign w:val="center"/>
           </w:tcPr>
           <w:p>
             <w:pPr>
@@ -30488,6 +30720,7 @@
         <w:tc>
           <w:tcPr>
             <w:tcW w:w="2840" w:type="dxa"/>
+            <w:vAlign w:val="center"/>
           </w:tcPr>
           <w:p>
             <w:pPr>
@@ -30533,12 +30766,13 @@
         </w:tblPrEx>
         <w:trPr>
           <w:trHeight w:val="432" w:hRule="atLeast"/>
+          <w:jc w:val="center"/>
         </w:trPr>
         <w:tc>
           <w:tcPr>
             <w:tcW w:w="2839" w:type="dxa"/>
             <w:shd w:val="clear" w:color="auto" w:fill="auto"/>
-            <w:vAlign w:val="top"/>
+            <w:vAlign w:val="center"/>
           </w:tcPr>
           <w:p>
             <w:pPr>
@@ -30571,6 +30805,7 @@
         <w:tc>
           <w:tcPr>
             <w:tcW w:w="2839" w:type="dxa"/>
+            <w:vAlign w:val="center"/>
           </w:tcPr>
           <w:p>
             <w:pPr>
@@ -30599,6 +30834,7 @@
         <w:tc>
           <w:tcPr>
             <w:tcW w:w="2840" w:type="dxa"/>
+            <w:vAlign w:val="center"/>
           </w:tcPr>
           <w:p>
             <w:pPr>
@@ -30644,12 +30880,13 @@
         </w:tblPrEx>
         <w:trPr>
           <w:trHeight w:val="432" w:hRule="atLeast"/>
+          <w:jc w:val="center"/>
         </w:trPr>
         <w:tc>
           <w:tcPr>
             <w:tcW w:w="2839" w:type="dxa"/>
             <w:shd w:val="clear" w:color="auto" w:fill="auto"/>
-            <w:vAlign w:val="top"/>
+            <w:vAlign w:val="center"/>
           </w:tcPr>
           <w:p>
             <w:pPr>
@@ -30682,6 +30919,7 @@
         <w:tc>
           <w:tcPr>
             <w:tcW w:w="2839" w:type="dxa"/>
+            <w:vAlign w:val="center"/>
           </w:tcPr>
           <w:p>
             <w:pPr>
@@ -30710,6 +30948,7 @@
         <w:tc>
           <w:tcPr>
             <w:tcW w:w="2840" w:type="dxa"/>
+            <w:vAlign w:val="center"/>
           </w:tcPr>
           <w:p>
             <w:pPr>
@@ -30755,12 +30994,13 @@
         </w:tblPrEx>
         <w:trPr>
           <w:trHeight w:val="432" w:hRule="atLeast"/>
+          <w:jc w:val="center"/>
         </w:trPr>
         <w:tc>
           <w:tcPr>
             <w:tcW w:w="2839" w:type="dxa"/>
             <w:shd w:val="clear" w:color="auto" w:fill="auto"/>
-            <w:vAlign w:val="top"/>
+            <w:vAlign w:val="center"/>
           </w:tcPr>
           <w:p>
             <w:pPr>
@@ -30793,6 +31033,7 @@
         <w:tc>
           <w:tcPr>
             <w:tcW w:w="2839" w:type="dxa"/>
+            <w:vAlign w:val="center"/>
           </w:tcPr>
           <w:p>
             <w:pPr>
@@ -30821,6 +31062,7 @@
         <w:tc>
           <w:tcPr>
             <w:tcW w:w="2840" w:type="dxa"/>
+            <w:vAlign w:val="center"/>
           </w:tcPr>
           <w:p>
             <w:pPr>
@@ -30866,12 +31108,13 @@
         </w:tblPrEx>
         <w:trPr>
           <w:trHeight w:val="432" w:hRule="atLeast"/>
+          <w:jc w:val="center"/>
         </w:trPr>
         <w:tc>
           <w:tcPr>
             <w:tcW w:w="2839" w:type="dxa"/>
             <w:shd w:val="clear" w:color="auto" w:fill="auto"/>
-            <w:vAlign w:val="top"/>
+            <w:vAlign w:val="center"/>
           </w:tcPr>
           <w:p>
             <w:pPr>
@@ -30904,6 +31147,7 @@
         <w:tc>
           <w:tcPr>
             <w:tcW w:w="2839" w:type="dxa"/>
+            <w:vAlign w:val="center"/>
           </w:tcPr>
           <w:p>
             <w:pPr>
@@ -30932,6 +31176,7 @@
         <w:tc>
           <w:tcPr>
             <w:tcW w:w="2840" w:type="dxa"/>
+            <w:vAlign w:val="center"/>
           </w:tcPr>
           <w:p>
             <w:pPr>
@@ -30977,12 +31222,13 @@
         </w:tblPrEx>
         <w:trPr>
           <w:trHeight w:val="407" w:hRule="atLeast"/>
+          <w:jc w:val="center"/>
         </w:trPr>
         <w:tc>
           <w:tcPr>
             <w:tcW w:w="2839" w:type="dxa"/>
             <w:shd w:val="clear" w:color="auto" w:fill="auto"/>
-            <w:vAlign w:val="top"/>
+            <w:vAlign w:val="center"/>
           </w:tcPr>
           <w:p>
             <w:pPr>
@@ -31015,6 +31261,7 @@
         <w:tc>
           <w:tcPr>
             <w:tcW w:w="2839" w:type="dxa"/>
+            <w:vAlign w:val="center"/>
           </w:tcPr>
           <w:p>
             <w:pPr>
@@ -31043,6 +31290,7 @@
         <w:tc>
           <w:tcPr>
             <w:tcW w:w="2840" w:type="dxa"/>
+            <w:vAlign w:val="center"/>
           </w:tcPr>
           <w:p>
             <w:pPr>
@@ -31088,12 +31336,13 @@
         </w:tblPrEx>
         <w:trPr>
           <w:trHeight w:val="432" w:hRule="atLeast"/>
+          <w:jc w:val="center"/>
         </w:trPr>
         <w:tc>
           <w:tcPr>
             <w:tcW w:w="2839" w:type="dxa"/>
             <w:shd w:val="clear" w:color="auto" w:fill="auto"/>
-            <w:vAlign w:val="top"/>
+            <w:vAlign w:val="center"/>
           </w:tcPr>
           <w:p>
             <w:pPr>
@@ -31126,6 +31375,7 @@
         <w:tc>
           <w:tcPr>
             <w:tcW w:w="2839" w:type="dxa"/>
+            <w:vAlign w:val="center"/>
           </w:tcPr>
           <w:p>
             <w:pPr>
@@ -31154,6 +31404,7 @@
         <w:tc>
           <w:tcPr>
             <w:tcW w:w="2840" w:type="dxa"/>
+            <w:vAlign w:val="center"/>
           </w:tcPr>
           <w:p>
             <w:pPr>
@@ -31199,12 +31450,13 @@
         </w:tblPrEx>
         <w:trPr>
           <w:trHeight w:val="432" w:hRule="atLeast"/>
+          <w:jc w:val="center"/>
         </w:trPr>
         <w:tc>
           <w:tcPr>
             <w:tcW w:w="2839" w:type="dxa"/>
             <w:shd w:val="clear" w:color="auto" w:fill="auto"/>
-            <w:vAlign w:val="top"/>
+            <w:vAlign w:val="center"/>
           </w:tcPr>
           <w:p>
             <w:pPr>
@@ -31237,6 +31489,7 @@
         <w:tc>
           <w:tcPr>
             <w:tcW w:w="2839" w:type="dxa"/>
+            <w:vAlign w:val="center"/>
           </w:tcPr>
           <w:p>
             <w:pPr>
@@ -31265,6 +31518,7 @@
         <w:tc>
           <w:tcPr>
             <w:tcW w:w="2840" w:type="dxa"/>
+            <w:vAlign w:val="center"/>
           </w:tcPr>
           <w:p>
             <w:pPr>
@@ -31310,12 +31564,13 @@
         </w:tblPrEx>
         <w:trPr>
           <w:trHeight w:val="432" w:hRule="atLeast"/>
+          <w:jc w:val="center"/>
         </w:trPr>
         <w:tc>
           <w:tcPr>
             <w:tcW w:w="2839" w:type="dxa"/>
             <w:shd w:val="clear" w:color="auto" w:fill="auto"/>
-            <w:vAlign w:val="top"/>
+            <w:vAlign w:val="center"/>
           </w:tcPr>
           <w:p>
             <w:pPr>
@@ -31348,6 +31603,7 @@
         <w:tc>
           <w:tcPr>
             <w:tcW w:w="2839" w:type="dxa"/>
+            <w:vAlign w:val="center"/>
           </w:tcPr>
           <w:p>
             <w:pPr>
@@ -31376,6 +31632,7 @@
         <w:tc>
           <w:tcPr>
             <w:tcW w:w="2840" w:type="dxa"/>
+            <w:vAlign w:val="center"/>
           </w:tcPr>
           <w:p>
             <w:pPr>
@@ -31421,12 +31678,13 @@
         </w:tblPrEx>
         <w:trPr>
           <w:trHeight w:val="90" w:hRule="atLeast"/>
+          <w:jc w:val="center"/>
         </w:trPr>
         <w:tc>
           <w:tcPr>
-            <w:tcW w:w="0" w:type="auto"/>
+            <w:tcW w:w="2839" w:type="dxa"/>
             <w:shd w:val="clear" w:color="auto" w:fill="auto"/>
-            <w:vAlign w:val="top"/>
+            <w:vAlign w:val="center"/>
           </w:tcPr>
           <w:p>
             <w:pPr>
@@ -31459,6 +31717,7 @@
         <w:tc>
           <w:tcPr>
             <w:tcW w:w="2839" w:type="dxa"/>
+            <w:vAlign w:val="center"/>
           </w:tcPr>
           <w:p>
             <w:pPr>
@@ -31487,6 +31746,7 @@
         <w:tc>
           <w:tcPr>
             <w:tcW w:w="2840" w:type="dxa"/>
+            <w:vAlign w:val="center"/>
           </w:tcPr>
           <w:p>
             <w:pPr>
@@ -31532,12 +31792,13 @@
         </w:tblPrEx>
         <w:trPr>
           <w:trHeight w:val="432" w:hRule="atLeast"/>
+          <w:jc w:val="center"/>
         </w:trPr>
         <w:tc>
           <w:tcPr>
-            <w:tcW w:w="0" w:type="auto"/>
+            <w:tcW w:w="2839" w:type="dxa"/>
             <w:shd w:val="clear" w:color="auto" w:fill="auto"/>
-            <w:vAlign w:val="top"/>
+            <w:vAlign w:val="center"/>
           </w:tcPr>
           <w:p>
             <w:pPr>
@@ -31570,6 +31831,7 @@
         <w:tc>
           <w:tcPr>
             <w:tcW w:w="2839" w:type="dxa"/>
+            <w:vAlign w:val="center"/>
           </w:tcPr>
           <w:p>
             <w:pPr>
@@ -31598,6 +31860,7 @@
         <w:tc>
           <w:tcPr>
             <w:tcW w:w="2840" w:type="dxa"/>
+            <w:vAlign w:val="center"/>
           </w:tcPr>
           <w:p>
             <w:pPr>
@@ -31658,7 +31921,7 @@
       <w:r>
         <w:fldChar w:fldCharType="end"/>
       </w:r>
-      <w:bookmarkStart w:id="79" w:name="_Toc5551"/>
+      <w:bookmarkStart w:id="79" w:name="_Toc6681"/>
       <w:r>
         <w:rPr>
           <w:rFonts w:hint="default"/>
@@ -34236,7 +34499,7 @@
       <w:r>
         <w:fldChar w:fldCharType="end"/>
       </w:r>
-      <w:bookmarkStart w:id="80" w:name="_Toc56"/>
+      <w:bookmarkStart w:id="80" w:name="_Toc14590"/>
       <w:r>
         <w:rPr>
           <w:rFonts w:hint="default"/>
@@ -36795,7 +37058,7 @@
       <w:r>
         <w:fldChar w:fldCharType="end"/>
       </w:r>
-      <w:bookmarkStart w:id="81" w:name="_Toc21938"/>
+      <w:bookmarkStart w:id="81" w:name="_Toc13155"/>
       <w:r>
         <w:rPr>
           <w:rFonts w:hint="default"/>
@@ -36835,7 +37098,7 @@
         </w:rPr>
       </w:pPr>
       <w:bookmarkStart w:id="82" w:name="_Toc5169"/>
-      <w:bookmarkStart w:id="83" w:name="_Toc11877"/>
+      <w:bookmarkStart w:id="83" w:name="_Toc26797"/>
       <w:r>
         <w:rPr>
           <w:rFonts w:ascii="Times New Roman" w:hAnsi="Times New Roman" w:cs="Times New Roman"/>
@@ -37142,7 +37405,7 @@
           <w:szCs w:val="24"/>
           <w:lang w:val="el-GR"/>
         </w:rPr>
-        <w:t>τότεο</w:t>
+        <w:t>τότε ο</w:t>
       </w:r>
       <w:r>
         <w:rPr>
@@ -37429,54 +37692,6 @@
         </w:rPr>
         <w:t>δικτύου κάνει αρκετά καλή δουλειά. Σε δεύτερη φάση μπορούμε να παρατηρήσουμε πως υπάρχει μικρή βελτιστοποίηση συγκριτικά με τους δύο διαφορετικούς τρόπους διασταύρωσης.</w:t>
       </w:r>
-    </w:p>
-    <w:p>
-      <w:pPr>
-        <w:ind w:right="282" w:firstLine="720"/>
-        <w:jc w:val="both"/>
-        <w:rPr>
-          <w:rFonts w:hint="default" w:ascii="Times New Roman" w:hAnsi="Times New Roman" w:cs="Times New Roman"/>
-          <w:sz w:val="24"/>
-          <w:szCs w:val="24"/>
-          <w:lang w:val="el-GR"/>
-        </w:rPr>
-      </w:pPr>
-    </w:p>
-    <w:p>
-      <w:pPr>
-        <w:ind w:right="282" w:firstLine="720"/>
-        <w:jc w:val="both"/>
-        <w:rPr>
-          <w:rFonts w:hint="default" w:ascii="Times New Roman" w:hAnsi="Times New Roman" w:cs="Times New Roman"/>
-          <w:sz w:val="24"/>
-          <w:szCs w:val="24"/>
-          <w:lang w:val="el-GR"/>
-        </w:rPr>
-      </w:pPr>
-    </w:p>
-    <w:p>
-      <w:pPr>
-        <w:ind w:right="282" w:firstLine="720"/>
-        <w:jc w:val="both"/>
-        <w:rPr>
-          <w:rFonts w:hint="default" w:ascii="Times New Roman" w:hAnsi="Times New Roman" w:cs="Times New Roman"/>
-          <w:sz w:val="24"/>
-          <w:szCs w:val="24"/>
-          <w:lang w:val="el-GR"/>
-        </w:rPr>
-      </w:pPr>
-    </w:p>
-    <w:p>
-      <w:pPr>
-        <w:ind w:right="282" w:firstLine="720"/>
-        <w:jc w:val="both"/>
-        <w:rPr>
-          <w:rFonts w:hint="default" w:ascii="Times New Roman" w:hAnsi="Times New Roman" w:cs="Times New Roman"/>
-          <w:sz w:val="24"/>
-          <w:szCs w:val="24"/>
-          <w:lang w:val="el-GR"/>
-        </w:rPr>
-      </w:pPr>
     </w:p>
     <w:p>
       <w:pPr>
@@ -37495,7 +37710,7 @@
           <w:color w:val="auto"/>
         </w:rPr>
       </w:pPr>
-      <w:bookmarkStart w:id="84" w:name="_Toc6328"/>
+      <w:bookmarkStart w:id="84" w:name="_Toc12432"/>
       <w:r>
         <w:rPr>
           <w:rFonts w:ascii="Times New Roman" w:hAnsi="Times New Roman" w:cs="Times New Roman"/>
@@ -41679,6 +41894,66 @@
       <w:pPr>
         <w:pStyle w:val="58"/>
         <w:numPr>
+          <w:numId w:val="0"/>
+        </w:numPr>
+        <w:spacing w:before="0" w:after="0"/>
+        <w:ind w:leftChars="0" w:right="0" w:rightChars="0"/>
+        <w:contextualSpacing/>
+        <w:jc w:val="left"/>
+        <w:rPr>
+          <w:rFonts w:hint="default" w:ascii="Times New Roman" w:hAnsi="Times New Roman"/>
+          <w:i w:val="0"/>
+          <w:iCs w:val="0"/>
+          <w:sz w:val="24"/>
+          <w:szCs w:val="24"/>
+          <w:lang w:val="el-GR"/>
+        </w:rPr>
+      </w:pPr>
+    </w:p>
+    <w:p>
+      <w:pPr>
+        <w:pStyle w:val="58"/>
+        <w:numPr>
+          <w:numId w:val="0"/>
+        </w:numPr>
+        <w:spacing w:before="0" w:after="0"/>
+        <w:ind w:leftChars="0" w:right="0" w:rightChars="0"/>
+        <w:contextualSpacing/>
+        <w:jc w:val="left"/>
+        <w:rPr>
+          <w:rFonts w:hint="default" w:ascii="Times New Roman" w:hAnsi="Times New Roman"/>
+          <w:i w:val="0"/>
+          <w:iCs w:val="0"/>
+          <w:sz w:val="24"/>
+          <w:szCs w:val="24"/>
+          <w:lang w:val="el-GR"/>
+        </w:rPr>
+      </w:pPr>
+    </w:p>
+    <w:p>
+      <w:pPr>
+        <w:pStyle w:val="58"/>
+        <w:numPr>
+          <w:numId w:val="0"/>
+        </w:numPr>
+        <w:spacing w:before="0" w:after="0"/>
+        <w:ind w:leftChars="0" w:right="0" w:rightChars="0"/>
+        <w:contextualSpacing/>
+        <w:jc w:val="left"/>
+        <w:rPr>
+          <w:rFonts w:hint="default" w:ascii="Times New Roman" w:hAnsi="Times New Roman"/>
+          <w:i w:val="0"/>
+          <w:iCs w:val="0"/>
+          <w:sz w:val="24"/>
+          <w:szCs w:val="24"/>
+          <w:lang w:val="en-GB"/>
+        </w:rPr>
+      </w:pPr>
+    </w:p>
+    <w:p>
+      <w:pPr>
+        <w:pStyle w:val="58"/>
+        <w:numPr>
           <w:ilvl w:val="0"/>
           <w:numId w:val="5"/>
         </w:numPr>
@@ -41750,48 +42025,6 @@
         </w:rPr>
         <w:t xml:space="preserve">Ανακτήθηκε στις 25/09/2024 από </w:t>
       </w:r>
-    </w:p>
-    <w:p>
-      <w:pPr>
-        <w:pStyle w:val="58"/>
-        <w:numPr>
-          <w:ilvl w:val="0"/>
-          <w:numId w:val="0"/>
-        </w:numPr>
-        <w:spacing w:before="0" w:after="0"/>
-        <w:ind w:leftChars="0" w:right="0" w:rightChars="0"/>
-        <w:contextualSpacing/>
-        <w:jc w:val="left"/>
-        <w:rPr>
-          <w:rFonts w:hint="default" w:ascii="Times New Roman" w:hAnsi="Times New Roman"/>
-          <w:i w:val="0"/>
-          <w:iCs w:val="0"/>
-          <w:sz w:val="24"/>
-          <w:szCs w:val="24"/>
-          <w:lang w:val="el-GR"/>
-        </w:rPr>
-      </w:pPr>
-    </w:p>
-    <w:p>
-      <w:pPr>
-        <w:pStyle w:val="58"/>
-        <w:numPr>
-          <w:ilvl w:val="0"/>
-          <w:numId w:val="0"/>
-        </w:numPr>
-        <w:spacing w:before="0" w:after="0"/>
-        <w:ind w:leftChars="0" w:right="0" w:rightChars="0"/>
-        <w:contextualSpacing/>
-        <w:jc w:val="left"/>
-        <w:rPr>
-          <w:rFonts w:ascii="Times New Roman" w:hAnsi="Times New Roman"/>
-          <w:i w:val="0"/>
-          <w:iCs/>
-          <w:sz w:val="28"/>
-          <w:szCs w:val="28"/>
-          <w:lang w:val="en-GB"/>
-        </w:rPr>
-      </w:pPr>
       <w:r>
         <w:rPr>
           <w:rFonts w:hint="default" w:ascii="Times New Roman" w:hAnsi="Times New Roman"/>
@@ -41848,30 +42081,6 @@
         </w:rPr>
         <w:fldChar w:fldCharType="end"/>
       </w:r>
-    </w:p>
-    <w:p>
-      <w:pPr>
-        <w:ind w:left="0" w:leftChars="0" w:right="282" w:firstLine="0" w:firstLineChars="0"/>
-        <w:jc w:val="both"/>
-        <w:rPr>
-          <w:rFonts w:ascii="Times New Roman" w:hAnsi="Times New Roman" w:cs="Times New Roman"/>
-          <w:color w:val="auto"/>
-          <w:sz w:val="24"/>
-          <w:szCs w:val="24"/>
-        </w:rPr>
-      </w:pPr>
-    </w:p>
-    <w:p>
-      <w:pPr>
-        <w:ind w:left="0" w:leftChars="0" w:right="282" w:firstLine="0" w:firstLineChars="0"/>
-        <w:jc w:val="both"/>
-        <w:rPr>
-          <w:rFonts w:ascii="Times New Roman" w:hAnsi="Times New Roman" w:cs="Times New Roman"/>
-          <w:color w:val="auto"/>
-          <w:sz w:val="24"/>
-          <w:szCs w:val="24"/>
-        </w:rPr>
-      </w:pPr>
     </w:p>
     <w:p>
       <w:pPr>
@@ -42250,7 +42459,7 @@
         </w:rPr>
       </w:pPr>
       <w:bookmarkStart w:id="85" w:name="_Toc9674"/>
-      <w:bookmarkStart w:id="86" w:name="_Toc8249"/>
+      <w:bookmarkStart w:id="86" w:name="_Toc851"/>
       <w:r>
         <w:rPr>
           <w:rFonts w:ascii="Times New Roman" w:hAnsi="Times New Roman" w:cs="Times New Roman"/>
@@ -42302,7 +42511,7 @@
           <w:lang w:val="el-GR"/>
         </w:rPr>
       </w:pPr>
-      <w:bookmarkStart w:id="87" w:name="_Toc1080"/>
+      <w:bookmarkStart w:id="87" w:name="_Toc7928"/>
       <w:r>
         <w:rPr>
           <w:rFonts w:ascii="Times New Roman" w:hAnsi="Times New Roman"/>
@@ -43919,7 +44128,7 @@
           <w:lang w:val="el-GR"/>
         </w:rPr>
       </w:pPr>
-      <w:bookmarkStart w:id="88" w:name="_Toc16106"/>
+      <w:bookmarkStart w:id="88" w:name="_Toc5803"/>
       <w:r>
         <w:rPr>
           <w:rFonts w:ascii="Times New Roman" w:hAnsi="Times New Roman"/>

</xml_diff>